<commit_message>
Finalizando a documentação inicial
</commit_message>
<xml_diff>
--- a/arquivos/Documentacao Inicial.docx
+++ b/arquivos/Documentacao Inicial.docx
@@ -11,6 +11,8 @@
           <w:szCs w:val="28"/>
         </w:rPr>
       </w:pPr>
+      <w:bookmarkStart w:id="0" w:name="_GoBack"/>
+      <w:bookmarkEnd w:id="0"/>
       <w:r>
         <w:rPr>
           <w:rFonts w:ascii="Arial" w:hAnsi="Arial" w:cs="Arial"/>
@@ -267,6 +269,26 @@
         <w:jc w:val="center"/>
         <w:rPr>
           <w:rFonts w:ascii="Arial" w:hAnsi="Arial" w:cs="Arial"/>
+          <w:sz w:val="28"/>
+          <w:szCs w:val="28"/>
+        </w:rPr>
+      </w:pPr>
+    </w:p>
+    <w:p>
+      <w:pPr>
+        <w:jc w:val="center"/>
+        <w:rPr>
+          <w:rFonts w:ascii="Arial" w:hAnsi="Arial" w:cs="Arial"/>
+          <w:sz w:val="28"/>
+          <w:szCs w:val="28"/>
+        </w:rPr>
+      </w:pPr>
+    </w:p>
+    <w:p>
+      <w:pPr>
+        <w:jc w:val="center"/>
+        <w:rPr>
+          <w:rFonts w:ascii="Arial" w:hAnsi="Arial" w:cs="Arial"/>
           <w:b/>
           <w:sz w:val="28"/>
           <w:szCs w:val="28"/>
@@ -362,7 +384,25 @@
           <w:sz w:val="24"/>
           <w:szCs w:val="24"/>
         </w:rPr>
-        <w:t>Nome da Equipe.............................................................................................3</w:t>
+        <w:t>Nome da Equipe</w:t>
+      </w:r>
+      <w:proofErr w:type="gramStart"/>
+      <w:r>
+        <w:rPr>
+          <w:rFonts w:ascii="Arial" w:hAnsi="Arial" w:cs="Arial"/>
+          <w:sz w:val="24"/>
+          <w:szCs w:val="24"/>
+        </w:rPr>
+        <w:t>.............................................................................................</w:t>
+      </w:r>
+      <w:proofErr w:type="gramEnd"/>
+      <w:r>
+        <w:rPr>
+          <w:rFonts w:ascii="Arial" w:hAnsi="Arial" w:cs="Arial"/>
+          <w:sz w:val="24"/>
+          <w:szCs w:val="24"/>
+        </w:rPr>
+        <w:t>3</w:t>
       </w:r>
     </w:p>
     <w:p>
@@ -386,7 +426,25 @@
           <w:sz w:val="24"/>
           <w:szCs w:val="24"/>
         </w:rPr>
-        <w:t>Área do Cliente...............................................................................................3</w:t>
+        <w:t>Área do Cliente</w:t>
+      </w:r>
+      <w:proofErr w:type="gramStart"/>
+      <w:r>
+        <w:rPr>
+          <w:rFonts w:ascii="Arial" w:hAnsi="Arial" w:cs="Arial"/>
+          <w:sz w:val="24"/>
+          <w:szCs w:val="24"/>
+        </w:rPr>
+        <w:t>...............................................................................................</w:t>
+      </w:r>
+      <w:proofErr w:type="gramEnd"/>
+      <w:r>
+        <w:rPr>
+          <w:rFonts w:ascii="Arial" w:hAnsi="Arial" w:cs="Arial"/>
+          <w:sz w:val="24"/>
+          <w:szCs w:val="24"/>
+        </w:rPr>
+        <w:t>3</w:t>
       </w:r>
     </w:p>
     <w:p>
@@ -410,7 +468,25 @@
           <w:sz w:val="24"/>
           <w:szCs w:val="24"/>
         </w:rPr>
-        <w:t>Entendimento do Problema............................................................................3</w:t>
+        <w:t>Entendimento do Problema</w:t>
+      </w:r>
+      <w:proofErr w:type="gramStart"/>
+      <w:r>
+        <w:rPr>
+          <w:rFonts w:ascii="Arial" w:hAnsi="Arial" w:cs="Arial"/>
+          <w:sz w:val="24"/>
+          <w:szCs w:val="24"/>
+        </w:rPr>
+        <w:t>............................................................................</w:t>
+      </w:r>
+      <w:proofErr w:type="gramEnd"/>
+      <w:r>
+        <w:rPr>
+          <w:rFonts w:ascii="Arial" w:hAnsi="Arial" w:cs="Arial"/>
+          <w:sz w:val="24"/>
+          <w:szCs w:val="24"/>
+        </w:rPr>
+        <w:t>3</w:t>
       </w:r>
     </w:p>
     <w:p>
@@ -442,7 +518,16 @@
           <w:sz w:val="24"/>
           <w:szCs w:val="24"/>
         </w:rPr>
-        <w:t xml:space="preserve"> Cliente.</w:t>
+        <w:t xml:space="preserve"> Cliente</w:t>
+      </w:r>
+      <w:proofErr w:type="gramStart"/>
+      <w:r>
+        <w:rPr>
+          <w:rFonts w:ascii="Arial" w:hAnsi="Arial" w:cs="Arial"/>
+          <w:sz w:val="24"/>
+          <w:szCs w:val="24"/>
+        </w:rPr>
+        <w:t>.</w:t>
       </w:r>
       <w:r>
         <w:rPr>
@@ -458,7 +543,16 @@
           <w:sz w:val="24"/>
           <w:szCs w:val="24"/>
         </w:rPr>
-        <w:t>..................................................................................3</w:t>
+        <w:t>..................................................................................</w:t>
+      </w:r>
+      <w:proofErr w:type="gramEnd"/>
+      <w:r>
+        <w:rPr>
+          <w:rFonts w:ascii="Arial" w:hAnsi="Arial" w:cs="Arial"/>
+          <w:sz w:val="24"/>
+          <w:szCs w:val="24"/>
+        </w:rPr>
+        <w:t>3</w:t>
       </w:r>
     </w:p>
     <w:p>
@@ -482,7 +576,33 @@
           <w:sz w:val="24"/>
           <w:szCs w:val="24"/>
         </w:rPr>
-        <w:t>Orgonograma da Empresa..................................................................3</w:t>
+        <w:t>Organograma</w:t>
+      </w:r>
+      <w:r>
+        <w:rPr>
+          <w:rFonts w:ascii="Arial" w:hAnsi="Arial" w:cs="Arial"/>
+          <w:sz w:val="24"/>
+          <w:szCs w:val="24"/>
+        </w:rPr>
+        <w:t xml:space="preserve"> da Empresa</w:t>
+      </w:r>
+      <w:proofErr w:type="gramStart"/>
+      <w:r>
+        <w:rPr>
+          <w:rFonts w:ascii="Arial" w:hAnsi="Arial" w:cs="Arial"/>
+          <w:sz w:val="24"/>
+          <w:szCs w:val="24"/>
+        </w:rPr>
+        <w:t>..................................................................</w:t>
+      </w:r>
+      <w:proofErr w:type="gramEnd"/>
+      <w:r>
+        <w:rPr>
+          <w:rFonts w:ascii="Arial" w:hAnsi="Arial" w:cs="Arial"/>
+          <w:sz w:val="24"/>
+          <w:szCs w:val="24"/>
+        </w:rPr>
+        <w:t>3</w:t>
       </w:r>
     </w:p>
     <w:p>
@@ -506,7 +626,33 @@
           <w:sz w:val="24"/>
           <w:szCs w:val="24"/>
         </w:rPr>
-        <w:t>Descrição do Caso..............................................................................3</w:t>
+        <w:t>Descrição do Caso</w:t>
+      </w:r>
+      <w:proofErr w:type="gramStart"/>
+      <w:r>
+        <w:rPr>
+          <w:rFonts w:ascii="Arial" w:hAnsi="Arial" w:cs="Arial"/>
+          <w:sz w:val="24"/>
+          <w:szCs w:val="24"/>
+        </w:rPr>
+        <w:t>...............................................</w:t>
+      </w:r>
+      <w:r>
+        <w:rPr>
+          <w:rFonts w:ascii="Arial" w:hAnsi="Arial" w:cs="Arial"/>
+          <w:sz w:val="24"/>
+          <w:szCs w:val="24"/>
+        </w:rPr>
+        <w:t>...............................</w:t>
+      </w:r>
+      <w:proofErr w:type="gramEnd"/>
+      <w:r>
+        <w:rPr>
+          <w:rFonts w:ascii="Arial" w:hAnsi="Arial" w:cs="Arial"/>
+          <w:sz w:val="24"/>
+          <w:szCs w:val="24"/>
+        </w:rPr>
+        <w:t>4</w:t>
       </w:r>
     </w:p>
     <w:p>
@@ -530,7 +676,33 @@
           <w:sz w:val="24"/>
           <w:szCs w:val="24"/>
         </w:rPr>
-        <w:t>Tarefas Realizadas Atualmente..........................................................3</w:t>
+        <w:t>Tarefas Realizadas Atualmente</w:t>
+      </w:r>
+      <w:proofErr w:type="gramStart"/>
+      <w:r>
+        <w:rPr>
+          <w:rFonts w:ascii="Arial" w:hAnsi="Arial" w:cs="Arial"/>
+          <w:sz w:val="24"/>
+          <w:szCs w:val="24"/>
+        </w:rPr>
+        <w:t>...........................</w:t>
+      </w:r>
+      <w:r>
+        <w:rPr>
+          <w:rFonts w:ascii="Arial" w:hAnsi="Arial" w:cs="Arial"/>
+          <w:sz w:val="24"/>
+          <w:szCs w:val="24"/>
+        </w:rPr>
+        <w:t>...............................</w:t>
+      </w:r>
+      <w:proofErr w:type="gramEnd"/>
+      <w:r>
+        <w:rPr>
+          <w:rFonts w:ascii="Arial" w:hAnsi="Arial" w:cs="Arial"/>
+          <w:sz w:val="24"/>
+          <w:szCs w:val="24"/>
+        </w:rPr>
+        <w:t>5</w:t>
       </w:r>
     </w:p>
     <w:p>
@@ -554,7 +726,33 @@
           <w:sz w:val="24"/>
           <w:szCs w:val="24"/>
         </w:rPr>
-        <w:t>Principais Problemas...........................................................................3</w:t>
+        <w:t>Principais Problemas</w:t>
+      </w:r>
+      <w:proofErr w:type="gramStart"/>
+      <w:r>
+        <w:rPr>
+          <w:rFonts w:ascii="Arial" w:hAnsi="Arial" w:cs="Arial"/>
+          <w:sz w:val="24"/>
+          <w:szCs w:val="24"/>
+        </w:rPr>
+        <w:t>............................................</w:t>
+      </w:r>
+      <w:r>
+        <w:rPr>
+          <w:rFonts w:ascii="Arial" w:hAnsi="Arial" w:cs="Arial"/>
+          <w:sz w:val="24"/>
+          <w:szCs w:val="24"/>
+        </w:rPr>
+        <w:t>...............................</w:t>
+      </w:r>
+      <w:proofErr w:type="gramEnd"/>
+      <w:r>
+        <w:rPr>
+          <w:rFonts w:ascii="Arial" w:hAnsi="Arial" w:cs="Arial"/>
+          <w:sz w:val="24"/>
+          <w:szCs w:val="24"/>
+        </w:rPr>
+        <w:t>5</w:t>
       </w:r>
     </w:p>
     <w:p>
@@ -578,7 +776,33 @@
           <w:sz w:val="24"/>
           <w:szCs w:val="24"/>
         </w:rPr>
-        <w:t>Principais Produtos/Serviços...............................................................3</w:t>
+        <w:t>Principais Produtos/Serviços</w:t>
+      </w:r>
+      <w:proofErr w:type="gramStart"/>
+      <w:r>
+        <w:rPr>
+          <w:rFonts w:ascii="Arial" w:hAnsi="Arial" w:cs="Arial"/>
+          <w:sz w:val="24"/>
+          <w:szCs w:val="24"/>
+        </w:rPr>
+        <w:t>................................</w:t>
+      </w:r>
+      <w:r>
+        <w:rPr>
+          <w:rFonts w:ascii="Arial" w:hAnsi="Arial" w:cs="Arial"/>
+          <w:sz w:val="24"/>
+          <w:szCs w:val="24"/>
+        </w:rPr>
+        <w:t>...............................</w:t>
+      </w:r>
+      <w:proofErr w:type="gramEnd"/>
+      <w:r>
+        <w:rPr>
+          <w:rFonts w:ascii="Arial" w:hAnsi="Arial" w:cs="Arial"/>
+          <w:sz w:val="24"/>
+          <w:szCs w:val="24"/>
+        </w:rPr>
+        <w:t>5</w:t>
       </w:r>
     </w:p>
     <w:p>
@@ -602,7 +826,173 @@
           <w:sz w:val="24"/>
           <w:szCs w:val="24"/>
         </w:rPr>
-        <w:t>Questões Baseadas no Caso.........................................................................3</w:t>
+        <w:t>Questões Baseadas no Caso</w:t>
+      </w:r>
+      <w:proofErr w:type="gramStart"/>
+      <w:r>
+        <w:rPr>
+          <w:rFonts w:ascii="Arial" w:hAnsi="Arial" w:cs="Arial"/>
+          <w:sz w:val="24"/>
+          <w:szCs w:val="24"/>
+        </w:rPr>
+        <w:t>..........................................</w:t>
+      </w:r>
+      <w:r>
+        <w:rPr>
+          <w:rFonts w:ascii="Arial" w:hAnsi="Arial" w:cs="Arial"/>
+          <w:sz w:val="24"/>
+          <w:szCs w:val="24"/>
+        </w:rPr>
+        <w:t>...............................</w:t>
+      </w:r>
+      <w:proofErr w:type="gramEnd"/>
+      <w:r>
+        <w:rPr>
+          <w:rFonts w:ascii="Arial" w:hAnsi="Arial" w:cs="Arial"/>
+          <w:sz w:val="24"/>
+          <w:szCs w:val="24"/>
+        </w:rPr>
+        <w:t>6</w:t>
+      </w:r>
+    </w:p>
+    <w:p>
+      <w:pPr>
+        <w:pStyle w:val="PargrafodaLista"/>
+        <w:numPr>
+          <w:ilvl w:val="0"/>
+          <w:numId w:val="1"/>
+        </w:numPr>
+        <w:jc w:val="both"/>
+        <w:rPr>
+          <w:rFonts w:ascii="Arial" w:hAnsi="Arial" w:cs="Arial"/>
+          <w:sz w:val="24"/>
+          <w:szCs w:val="24"/>
+        </w:rPr>
+      </w:pPr>
+      <w:r>
+        <w:rPr>
+          <w:rFonts w:ascii="Arial" w:hAnsi="Arial" w:cs="Arial"/>
+          <w:sz w:val="24"/>
+          <w:szCs w:val="24"/>
+        </w:rPr>
+        <w:t>Atividades Gerenciais</w:t>
+      </w:r>
+      <w:proofErr w:type="gramStart"/>
+      <w:r>
+        <w:rPr>
+          <w:rFonts w:ascii="Arial" w:hAnsi="Arial" w:cs="Arial"/>
+          <w:sz w:val="24"/>
+          <w:szCs w:val="24"/>
+        </w:rPr>
+        <w:t>.....................................................................................</w:t>
+      </w:r>
+      <w:proofErr w:type="gramEnd"/>
+      <w:r>
+        <w:rPr>
+          <w:rFonts w:ascii="Arial" w:hAnsi="Arial" w:cs="Arial"/>
+          <w:sz w:val="24"/>
+          <w:szCs w:val="24"/>
+        </w:rPr>
+        <w:t>8</w:t>
+      </w:r>
+    </w:p>
+    <w:p>
+      <w:pPr>
+        <w:pStyle w:val="PargrafodaLista"/>
+        <w:numPr>
+          <w:ilvl w:val="1"/>
+          <w:numId w:val="1"/>
+        </w:numPr>
+        <w:jc w:val="both"/>
+        <w:rPr>
+          <w:rFonts w:ascii="Arial" w:hAnsi="Arial" w:cs="Arial"/>
+          <w:sz w:val="24"/>
+          <w:szCs w:val="24"/>
+        </w:rPr>
+      </w:pPr>
+      <w:r>
+        <w:rPr>
+          <w:rFonts w:ascii="Arial" w:hAnsi="Arial" w:cs="Arial"/>
+          <w:sz w:val="24"/>
+          <w:szCs w:val="24"/>
+        </w:rPr>
+        <w:t>Cronograma da Liderança</w:t>
+      </w:r>
+      <w:proofErr w:type="gramStart"/>
+      <w:r>
+        <w:rPr>
+          <w:rFonts w:ascii="Arial" w:hAnsi="Arial" w:cs="Arial"/>
+          <w:sz w:val="24"/>
+          <w:szCs w:val="24"/>
+        </w:rPr>
+        <w:t>...................................................................</w:t>
+      </w:r>
+      <w:proofErr w:type="gramEnd"/>
+      <w:r>
+        <w:rPr>
+          <w:rFonts w:ascii="Arial" w:hAnsi="Arial" w:cs="Arial"/>
+          <w:sz w:val="24"/>
+          <w:szCs w:val="24"/>
+        </w:rPr>
+        <w:t>8</w:t>
+      </w:r>
+    </w:p>
+    <w:p>
+      <w:pPr>
+        <w:pStyle w:val="PargrafodaLista"/>
+        <w:numPr>
+          <w:ilvl w:val="1"/>
+          <w:numId w:val="1"/>
+        </w:numPr>
+        <w:jc w:val="both"/>
+        <w:rPr>
+          <w:rFonts w:ascii="Arial" w:hAnsi="Arial" w:cs="Arial"/>
+          <w:sz w:val="24"/>
+          <w:szCs w:val="24"/>
+        </w:rPr>
+      </w:pPr>
+      <w:r>
+        <w:rPr>
+          <w:rFonts w:ascii="Arial" w:hAnsi="Arial" w:cs="Arial"/>
+          <w:sz w:val="24"/>
+          <w:szCs w:val="24"/>
+        </w:rPr>
+        <w:t>Plano para lidar com membros não colaborativos</w:t>
+      </w:r>
+      <w:proofErr w:type="gramStart"/>
+      <w:r>
+        <w:rPr>
+          <w:rFonts w:ascii="Arial" w:hAnsi="Arial" w:cs="Arial"/>
+          <w:sz w:val="24"/>
+          <w:szCs w:val="24"/>
+        </w:rPr>
+        <w:t>...............................</w:t>
+      </w:r>
+      <w:proofErr w:type="gramEnd"/>
+      <w:r>
+        <w:rPr>
+          <w:rFonts w:ascii="Arial" w:hAnsi="Arial" w:cs="Arial"/>
+          <w:sz w:val="24"/>
+          <w:szCs w:val="24"/>
+        </w:rPr>
+        <w:t>8</w:t>
+      </w:r>
+    </w:p>
+    <w:p>
+      <w:pPr>
+        <w:rPr>
+          <w:rFonts w:ascii="Arial" w:hAnsi="Arial" w:cs="Arial"/>
+          <w:sz w:val="24"/>
+          <w:szCs w:val="24"/>
+        </w:rPr>
+      </w:pPr>
+      <w:r>
+        <w:rPr>
+          <w:rFonts w:ascii="Arial" w:hAnsi="Arial" w:cs="Arial"/>
+          <w:sz w:val="24"/>
+          <w:szCs w:val="24"/>
+        </w:rPr>
+        <w:br w:type="page"/>
       </w:r>
     </w:p>
     <w:p>
@@ -621,8 +1011,53 @@
           <w:sz w:val="28"/>
           <w:szCs w:val="28"/>
         </w:rPr>
-        <w:br w:type="page"/>
-      </w:r>
+        <w:lastRenderedPageBreak/>
+        <w:t>Nome da Equipe</w:t>
+      </w:r>
+    </w:p>
+    <w:p>
+      <w:pPr>
+        <w:rPr>
+          <w:rFonts w:ascii="Arial" w:hAnsi="Arial" w:cs="Arial"/>
+          <w:sz w:val="24"/>
+          <w:szCs w:val="24"/>
+        </w:rPr>
+      </w:pPr>
+      <w:r>
+        <w:rPr>
+          <w:rFonts w:ascii="Arial" w:hAnsi="Arial" w:cs="Arial"/>
+          <w:b/>
+          <w:sz w:val="24"/>
+          <w:szCs w:val="24"/>
+        </w:rPr>
+        <w:tab/>
+      </w:r>
+      <w:r>
+        <w:rPr>
+          <w:rFonts w:ascii="Arial" w:hAnsi="Arial" w:cs="Arial"/>
+          <w:sz w:val="24"/>
+          <w:szCs w:val="24"/>
+        </w:rPr>
+        <w:t xml:space="preserve">The </w:t>
+      </w:r>
+      <w:r>
+        <w:rPr>
+          <w:rFonts w:ascii="Arial" w:hAnsi="Arial" w:cs="Arial"/>
+          <w:sz w:val="24"/>
+          <w:szCs w:val="24"/>
+          <w:lang w:val="en-US"/>
+        </w:rPr>
+        <w:t>Code</w:t>
+      </w:r>
+    </w:p>
+    <w:p>
+      <w:pPr>
+        <w:rPr>
+          <w:rFonts w:ascii="Arial" w:hAnsi="Arial" w:cs="Arial"/>
+          <w:sz w:val="24"/>
+          <w:szCs w:val="24"/>
+        </w:rPr>
+      </w:pPr>
     </w:p>
     <w:p>
       <w:pPr>
@@ -640,86 +1075,31 @@
           <w:sz w:val="28"/>
           <w:szCs w:val="28"/>
         </w:rPr>
-        <w:lastRenderedPageBreak/>
-        <w:t>Nome da Equipe</w:t>
-      </w:r>
-    </w:p>
-    <w:p>
-      <w:pPr>
-        <w:rPr>
-          <w:rFonts w:ascii="Arial" w:hAnsi="Arial" w:cs="Arial"/>
-          <w:sz w:val="28"/>
-          <w:szCs w:val="28"/>
+        <w:t>Área do Cliente</w:t>
+      </w:r>
+    </w:p>
+    <w:p>
+      <w:pPr>
+        <w:rPr>
+          <w:rFonts w:ascii="Arial" w:hAnsi="Arial" w:cs="Arial"/>
+          <w:sz w:val="24"/>
+          <w:szCs w:val="24"/>
         </w:rPr>
       </w:pPr>
       <w:r>
         <w:rPr>
           <w:rFonts w:ascii="Arial" w:hAnsi="Arial" w:cs="Arial"/>
           <w:b/>
-          <w:sz w:val="28"/>
-          <w:szCs w:val="28"/>
+          <w:sz w:val="24"/>
+          <w:szCs w:val="24"/>
         </w:rPr>
         <w:tab/>
       </w:r>
       <w:r>
         <w:rPr>
           <w:rFonts w:ascii="Arial" w:hAnsi="Arial" w:cs="Arial"/>
-          <w:sz w:val="28"/>
-          <w:szCs w:val="28"/>
-        </w:rPr>
-        <w:t>The Code</w:t>
-      </w:r>
-    </w:p>
-    <w:p>
-      <w:pPr>
-        <w:rPr>
-          <w:rFonts w:ascii="Arial" w:hAnsi="Arial" w:cs="Arial"/>
-          <w:sz w:val="28"/>
-          <w:szCs w:val="28"/>
-        </w:rPr>
-      </w:pPr>
-    </w:p>
-    <w:p>
-      <w:pPr>
-        <w:rPr>
-          <w:rFonts w:ascii="Arial" w:hAnsi="Arial" w:cs="Arial"/>
-          <w:b/>
-          <w:sz w:val="28"/>
-          <w:szCs w:val="28"/>
-        </w:rPr>
-      </w:pPr>
-      <w:r>
-        <w:rPr>
-          <w:rFonts w:ascii="Arial" w:hAnsi="Arial" w:cs="Arial"/>
-          <w:b/>
-          <w:sz w:val="28"/>
-          <w:szCs w:val="28"/>
-        </w:rPr>
-        <w:t>Área do Cliente</w:t>
-      </w:r>
-    </w:p>
-    <w:p>
-      <w:pPr>
-        <w:rPr>
-          <w:rFonts w:ascii="Arial" w:hAnsi="Arial" w:cs="Arial"/>
-          <w:sz w:val="28"/>
-          <w:szCs w:val="28"/>
-        </w:rPr>
-      </w:pPr>
-      <w:r>
-        <w:rPr>
-          <w:rFonts w:ascii="Arial" w:hAnsi="Arial" w:cs="Arial"/>
-          <w:b/>
-          <w:sz w:val="28"/>
-          <w:szCs w:val="28"/>
-        </w:rPr>
-        <w:tab/>
-      </w:r>
-      <w:r>
-        <w:rPr>
-          <w:rFonts w:ascii="Arial" w:hAnsi="Arial" w:cs="Arial"/>
-          <w:sz w:val="28"/>
-          <w:szCs w:val="28"/>
+          <w:sz w:val="24"/>
+          <w:szCs w:val="24"/>
         </w:rPr>
         <w:t>Perfumaria</w:t>
       </w:r>
@@ -728,8 +1108,8 @@
       <w:pPr>
         <w:rPr>
           <w:rFonts w:ascii="Arial" w:hAnsi="Arial" w:cs="Arial"/>
-          <w:sz w:val="28"/>
-          <w:szCs w:val="28"/>
+          <w:sz w:val="24"/>
+          <w:szCs w:val="24"/>
         </w:rPr>
       </w:pPr>
     </w:p>
@@ -791,13 +1171,69 @@
         <w:jc w:val="both"/>
         <w:rPr>
           <w:rFonts w:ascii="Arial" w:hAnsi="Arial" w:cs="Arial"/>
-        </w:rPr>
-      </w:pPr>
-      <w:r>
-        <w:rPr>
-          <w:rFonts w:ascii="Arial" w:hAnsi="Arial" w:cs="Arial"/>
-        </w:rPr>
-        <w:t>A empresa Astec LTDA. é uma empresa que atua no ramo da perfumaria. Ela foi fundada em 1982 pelos irmãos José e Raimundo Udinesi e, até dois anos atrás, tinha uma estrutura baseada na administração tipicamente familiar. Devido a necessidade de crescimento, sua estrutura administrativa foi profisionalizada, com a área de negócios sob a direção de Milla Trodel.</w:t>
+          <w:sz w:val="24"/>
+          <w:szCs w:val="24"/>
+        </w:rPr>
+      </w:pPr>
+      <w:r>
+        <w:rPr>
+          <w:rFonts w:ascii="Arial" w:hAnsi="Arial" w:cs="Arial"/>
+          <w:sz w:val="24"/>
+          <w:szCs w:val="24"/>
+        </w:rPr>
+        <w:t xml:space="preserve">A empresa Astec LTDA. é uma empresa que atua no ramo da perfumaria. Ela foi fundada em </w:t>
+      </w:r>
+      <w:proofErr w:type="gramStart"/>
+      <w:r>
+        <w:rPr>
+          <w:rFonts w:ascii="Arial" w:hAnsi="Arial" w:cs="Arial"/>
+          <w:sz w:val="24"/>
+          <w:szCs w:val="24"/>
+        </w:rPr>
+        <w:t>1982 pelos irmãos José</w:t>
+      </w:r>
+      <w:proofErr w:type="gramEnd"/>
+      <w:r>
+        <w:rPr>
+          <w:rFonts w:ascii="Arial" w:hAnsi="Arial" w:cs="Arial"/>
+          <w:sz w:val="24"/>
+          <w:szCs w:val="24"/>
+        </w:rPr>
+        <w:t xml:space="preserve"> e Raimundo Udinesi e, até dois anos atrás, tinha uma estrutura baseada na administração tipicamente familiar. Devido </w:t>
+      </w:r>
+      <w:proofErr w:type="gramStart"/>
+      <w:r>
+        <w:rPr>
+          <w:rFonts w:ascii="Arial" w:hAnsi="Arial" w:cs="Arial"/>
+          <w:sz w:val="24"/>
+          <w:szCs w:val="24"/>
+        </w:rPr>
+        <w:t>a</w:t>
+      </w:r>
+      <w:proofErr w:type="gramEnd"/>
+      <w:r>
+        <w:rPr>
+          <w:rFonts w:ascii="Arial" w:hAnsi="Arial" w:cs="Arial"/>
+          <w:sz w:val="24"/>
+          <w:szCs w:val="24"/>
+        </w:rPr>
+        <w:t xml:space="preserve"> necessidade de crescimento, sua estrutura administrativa foi </w:t>
+      </w:r>
+      <w:r>
+        <w:rPr>
+          <w:rFonts w:ascii="Arial" w:hAnsi="Arial" w:cs="Arial"/>
+          <w:sz w:val="24"/>
+          <w:szCs w:val="24"/>
+        </w:rPr>
+        <w:t>profissionalizada</w:t>
+      </w:r>
+      <w:r>
+        <w:rPr>
+          <w:rFonts w:ascii="Arial" w:hAnsi="Arial" w:cs="Arial"/>
+          <w:sz w:val="24"/>
+          <w:szCs w:val="24"/>
+        </w:rPr>
+        <w:t>, com a área de negócios sob a direção de Milla Trodel.</w:t>
       </w:r>
     </w:p>
     <w:p>
@@ -806,19 +1242,33 @@
         <w:jc w:val="both"/>
         <w:rPr>
           <w:rFonts w:ascii="Arial" w:hAnsi="Arial" w:cs="Arial"/>
-        </w:rPr>
-      </w:pPr>
-      <w:r>
-        <w:rPr>
-          <w:rFonts w:ascii="Arial" w:hAnsi="Arial" w:cs="Arial"/>
-        </w:rPr>
-        <w:t xml:space="preserve">A matriz fica localizada no centro da cidade de São Paulo. No último ano a empresa abriu filiais em Recife e Porto Alegre. </w:t>
-      </w:r>
-      <w:r>
-        <w:rPr>
-          <w:rFonts w:ascii="Arial" w:hAnsi="Arial" w:cs="Arial"/>
-        </w:rPr>
-        <w:t>Em uma segunda etapa, novas filiais serão abertas em outras cidades.</w:t>
+          <w:sz w:val="24"/>
+          <w:szCs w:val="24"/>
+        </w:rPr>
+      </w:pPr>
+      <w:r>
+        <w:rPr>
+          <w:rFonts w:ascii="Arial" w:hAnsi="Arial" w:cs="Arial"/>
+          <w:sz w:val="24"/>
+          <w:szCs w:val="24"/>
+        </w:rPr>
+        <w:t xml:space="preserve">A matriz fica localizada no centro da cidade de São Paulo. No último ano a empresa abriu </w:t>
+      </w:r>
+      <w:r>
+        <w:rPr>
+          <w:rFonts w:ascii="Arial" w:hAnsi="Arial" w:cs="Arial"/>
+          <w:sz w:val="24"/>
+          <w:szCs w:val="24"/>
+        </w:rPr>
+        <w:t>filial</w:t>
+      </w:r>
+      <w:r>
+        <w:rPr>
+          <w:rFonts w:ascii="Arial" w:hAnsi="Arial" w:cs="Arial"/>
+          <w:sz w:val="24"/>
+          <w:szCs w:val="24"/>
+        </w:rPr>
+        <w:t xml:space="preserve"> em Recife e Porto Alegre. Em uma segunda etapa, novas filiais serão abertas em outras cidades.</w:t>
       </w:r>
     </w:p>
     <w:p>
@@ -843,7 +1293,16 @@
           <w:sz w:val="28"/>
           <w:szCs w:val="28"/>
         </w:rPr>
-        <w:t>Orgonograma da Empresa</w:t>
+        <w:t>Organograma</w:t>
+      </w:r>
+      <w:r>
+        <w:rPr>
+          <w:rFonts w:ascii="Arial" w:hAnsi="Arial" w:cs="Arial"/>
+          <w:b/>
+          <w:sz w:val="28"/>
+          <w:szCs w:val="28"/>
+        </w:rPr>
+        <w:t xml:space="preserve"> da Empresa</w:t>
       </w:r>
     </w:p>
     <w:p>
@@ -860,7 +1319,7 @@
           <w:lang w:eastAsia="pt-BR"/>
         </w:rPr>
         <w:drawing>
-          <wp:inline distT="0" distB="0" distL="0" distR="0" wp14:anchorId="71E5AA03" wp14:editId="12B81C45">
+          <wp:inline distT="0" distB="0" distL="0" distR="0" wp14:anchorId="56500234" wp14:editId="56717AE7">
             <wp:extent cx="5724525" cy="3295650"/>
             <wp:effectExtent l="0" t="0" r="0" b="0"/>
             <wp:docPr id="5" name="Diagrama 5"/>
@@ -915,17 +1374,23 @@
         <w:jc w:val="both"/>
         <w:rPr>
           <w:rFonts w:ascii="Arial" w:hAnsi="Arial" w:cs="Arial"/>
-        </w:rPr>
-      </w:pPr>
-      <w:r>
-        <w:rPr>
-          <w:rFonts w:ascii="Arial" w:hAnsi="Arial" w:cs="Arial"/>
+          <w:sz w:val="24"/>
+          <w:szCs w:val="24"/>
+        </w:rPr>
+      </w:pPr>
+      <w:r>
+        <w:rPr>
+          <w:rFonts w:ascii="Arial" w:hAnsi="Arial" w:cs="Arial"/>
+          <w:sz w:val="24"/>
+          <w:szCs w:val="24"/>
         </w:rPr>
         <w:t>A empresa usa na matriz um software responsável pelo gerenciamento das vendas. Este software também foi adotado nas novas filiais, porém não houve uma adaptação para a troca de informaç</w:t>
       </w:r>
       <w:r>
         <w:rPr>
           <w:rFonts w:ascii="Arial" w:hAnsi="Arial" w:cs="Arial"/>
+          <w:sz w:val="24"/>
+          <w:szCs w:val="24"/>
         </w:rPr>
         <w:t>ões entre a matriz e as filias.</w:t>
       </w:r>
@@ -936,13 +1401,49 @@
         <w:jc w:val="both"/>
         <w:rPr>
           <w:rFonts w:ascii="Arial" w:hAnsi="Arial" w:cs="Arial"/>
-        </w:rPr>
-      </w:pPr>
-      <w:r>
-        <w:rPr>
-          <w:rFonts w:ascii="Arial" w:hAnsi="Arial" w:cs="Arial"/>
-        </w:rPr>
-        <w:t>Por este motivo, as vendas são controladas através de planilhas enviadas pelas filiais, e seus dados são consolidados manualmente pelos funcionários na matriz. O controle manual dos dados faz com que existam muitas fraudes em seus registros, mas que são muito difíceis de rastrear ou provar a culpabilidade. Os relatórios semanais são gerados manualmente pelo gerentes, a partir dos dados extraídos diretamente do banco de dados e planilas.</w:t>
+          <w:sz w:val="24"/>
+          <w:szCs w:val="24"/>
+        </w:rPr>
+      </w:pPr>
+      <w:r>
+        <w:rPr>
+          <w:rFonts w:ascii="Arial" w:hAnsi="Arial" w:cs="Arial"/>
+          <w:sz w:val="24"/>
+          <w:szCs w:val="24"/>
+        </w:rPr>
+        <w:t>Por este motivo, as vendas são controladas através de planilhas enviadas pelas filiais, e seus dados são consolidados manualmente pelos funcionários na matriz. O controle manual dos dados faz com que existam muitas fraudes em seus registros, mas que são muito difíceis de rastrear ou provar a culpabilidade. Os relatórios semanais são gerados manualmente pelo</w:t>
+      </w:r>
+      <w:r>
+        <w:rPr>
+          <w:rFonts w:ascii="Arial" w:hAnsi="Arial" w:cs="Arial"/>
+          <w:sz w:val="24"/>
+          <w:szCs w:val="24"/>
+        </w:rPr>
+        <w:t>s</w:t>
+      </w:r>
+      <w:r>
+        <w:rPr>
+          <w:rFonts w:ascii="Arial" w:hAnsi="Arial" w:cs="Arial"/>
+          <w:sz w:val="24"/>
+          <w:szCs w:val="24"/>
+        </w:rPr>
+        <w:t xml:space="preserve"> gerentes, a partir dos dados extraídos diretamente do banco de dados e planil</w:t>
+      </w:r>
+      <w:r>
+        <w:rPr>
+          <w:rFonts w:ascii="Arial" w:hAnsi="Arial" w:cs="Arial"/>
+          <w:sz w:val="24"/>
+          <w:szCs w:val="24"/>
+        </w:rPr>
+        <w:t>h</w:t>
+      </w:r>
+      <w:r>
+        <w:rPr>
+          <w:rFonts w:ascii="Arial" w:hAnsi="Arial" w:cs="Arial"/>
+          <w:sz w:val="24"/>
+          <w:szCs w:val="24"/>
+        </w:rPr>
+        <w:t>as.</w:t>
       </w:r>
     </w:p>
     <w:p>
@@ -951,39 +1452,124 @@
         <w:jc w:val="both"/>
         <w:rPr>
           <w:rFonts w:ascii="Arial" w:hAnsi="Arial" w:cs="Arial"/>
-        </w:rPr>
-      </w:pPr>
-      <w:r>
-        <w:rPr>
-          <w:rFonts w:ascii="Arial" w:hAnsi="Arial" w:cs="Arial"/>
+          <w:sz w:val="24"/>
+          <w:szCs w:val="24"/>
+        </w:rPr>
+      </w:pPr>
+      <w:r>
+        <w:rPr>
+          <w:rFonts w:ascii="Arial" w:hAnsi="Arial" w:cs="Arial"/>
+          <w:sz w:val="24"/>
+          <w:szCs w:val="24"/>
         </w:rPr>
         <w:t xml:space="preserve">A diretoria definiu a </w:t>
       </w:r>
       <w:r>
         <w:rPr>
           <w:rFonts w:ascii="Arial" w:hAnsi="Arial" w:cs="Arial"/>
+          <w:sz w:val="24"/>
+          <w:szCs w:val="24"/>
           <w:highlight w:val="yellow"/>
         </w:rPr>
-        <w:t>necessidade de um sistema que possibilite o gerencimento dos produtos/serviços oferecidos em cada filial</w:t>
-      </w:r>
-      <w:r>
-        <w:rPr>
-          <w:rFonts w:ascii="Arial" w:hAnsi="Arial" w:cs="Arial"/>
-        </w:rPr>
-        <w:t xml:space="preserve">. Esta tarefa é realizada pelos funcionários da retaguarda (backoffice), que ficam alocados na matriz. Além disso, os </w:t>
-      </w:r>
-      <w:r>
-        <w:rPr>
-          <w:rFonts w:ascii="Arial" w:hAnsi="Arial" w:cs="Arial"/>
+        <w:t xml:space="preserve">necessidade de um sistema que possibilite o </w:t>
+      </w:r>
+      <w:r>
+        <w:rPr>
+          <w:rFonts w:ascii="Arial" w:hAnsi="Arial" w:cs="Arial"/>
+          <w:sz w:val="24"/>
+          <w:szCs w:val="24"/>
           <w:highlight w:val="yellow"/>
         </w:rPr>
-        <w:t>gerentes de vendas desejam ter acesso mais rápido ao relatórios semanais</w:t>
-      </w:r>
-      <w:r>
-        <w:rPr>
-          <w:rFonts w:ascii="Arial" w:hAnsi="Arial" w:cs="Arial"/>
-        </w:rPr>
-        <w:t>, que devem ser gerados automaticamente pelo sistema, sem a necessidade de acessar diretamente os dados do banco de dados e planilhas, visando agilizar a tomada de decisões. Os gerentes de cada área são as pessoas que conhecem os requisitos para o desenvolvimento do sistema.</w:t>
+        <w:t>gerenciamento</w:t>
+      </w:r>
+      <w:r>
+        <w:rPr>
+          <w:rFonts w:ascii="Arial" w:hAnsi="Arial" w:cs="Arial"/>
+          <w:sz w:val="24"/>
+          <w:szCs w:val="24"/>
+          <w:highlight w:val="yellow"/>
+        </w:rPr>
+        <w:t xml:space="preserve"> dos produtos/serviços oferecidos em cada filial</w:t>
+      </w:r>
+      <w:r>
+        <w:rPr>
+          <w:rFonts w:ascii="Arial" w:hAnsi="Arial" w:cs="Arial"/>
+          <w:sz w:val="24"/>
+          <w:szCs w:val="24"/>
+        </w:rPr>
+        <w:t>. Esta tarefa é realizada pelos funcionários da retaguarda (</w:t>
+      </w:r>
+      <w:proofErr w:type="gramStart"/>
+      <w:r>
+        <w:rPr>
+          <w:rFonts w:ascii="Arial" w:hAnsi="Arial" w:cs="Arial"/>
+          <w:sz w:val="24"/>
+          <w:szCs w:val="24"/>
+          <w:lang w:val="en-US"/>
+        </w:rPr>
+        <w:t>backoffice</w:t>
+      </w:r>
+      <w:proofErr w:type="gramEnd"/>
+      <w:r>
+        <w:rPr>
+          <w:rFonts w:ascii="Arial" w:hAnsi="Arial" w:cs="Arial"/>
+          <w:sz w:val="24"/>
+          <w:szCs w:val="24"/>
+        </w:rPr>
+        <w:t xml:space="preserve">), que ficam alocados na matriz. Além disso, os </w:t>
+      </w:r>
+      <w:r>
+        <w:rPr>
+          <w:rFonts w:ascii="Arial" w:hAnsi="Arial" w:cs="Arial"/>
+          <w:sz w:val="24"/>
+          <w:szCs w:val="24"/>
+          <w:highlight w:val="yellow"/>
+        </w:rPr>
+        <w:t>gerentes de vendas desejam ter acesso mais rápido ao</w:t>
+      </w:r>
+      <w:r>
+        <w:rPr>
+          <w:rFonts w:ascii="Arial" w:hAnsi="Arial" w:cs="Arial"/>
+          <w:sz w:val="24"/>
+          <w:szCs w:val="24"/>
+          <w:highlight w:val="yellow"/>
+        </w:rPr>
+        <w:t>s</w:t>
+      </w:r>
+      <w:r>
+        <w:rPr>
+          <w:rFonts w:ascii="Arial" w:hAnsi="Arial" w:cs="Arial"/>
+          <w:sz w:val="24"/>
+          <w:szCs w:val="24"/>
+          <w:highlight w:val="yellow"/>
+        </w:rPr>
+        <w:t xml:space="preserve"> relatórios semanais</w:t>
+      </w:r>
+      <w:r>
+        <w:rPr>
+          <w:rFonts w:ascii="Arial" w:hAnsi="Arial" w:cs="Arial"/>
+          <w:sz w:val="24"/>
+          <w:szCs w:val="24"/>
+        </w:rPr>
+        <w:t xml:space="preserve">, que devem ser gerados automaticamente pelo sistema, sem a necessidade de acessar diretamente os dados do banco de dados e planilhas, visando </w:t>
+      </w:r>
+      <w:proofErr w:type="gramStart"/>
+      <w:r>
+        <w:rPr>
+          <w:rFonts w:ascii="Arial" w:hAnsi="Arial" w:cs="Arial"/>
+          <w:sz w:val="24"/>
+          <w:szCs w:val="24"/>
+        </w:rPr>
+        <w:t>agilizar</w:t>
+      </w:r>
+      <w:proofErr w:type="gramEnd"/>
+      <w:r>
+        <w:rPr>
+          <w:rFonts w:ascii="Arial" w:hAnsi="Arial" w:cs="Arial"/>
+          <w:sz w:val="24"/>
+          <w:szCs w:val="24"/>
+        </w:rPr>
+        <w:t xml:space="preserve"> a tomada de decisões. Os gerentes de cada área são as pessoas que conhecem os requisitos para o desenvolvimento do sistema.</w:t>
       </w:r>
     </w:p>
     <w:p>
@@ -992,24 +1578,68 @@
         <w:jc w:val="both"/>
         <w:rPr>
           <w:rFonts w:ascii="Arial" w:hAnsi="Arial" w:cs="Arial"/>
-        </w:rPr>
-      </w:pPr>
-      <w:r>
-        <w:rPr>
-          <w:rFonts w:ascii="Arial" w:hAnsi="Arial" w:cs="Arial"/>
+          <w:sz w:val="24"/>
+          <w:szCs w:val="24"/>
+        </w:rPr>
+      </w:pPr>
+      <w:r>
+        <w:rPr>
+          <w:rFonts w:ascii="Arial" w:hAnsi="Arial" w:cs="Arial"/>
+          <w:sz w:val="24"/>
+          <w:szCs w:val="24"/>
         </w:rPr>
         <w:t xml:space="preserve">A gerente de Produtos/Serviços Aline Martins definiu que existe uma </w:t>
       </w:r>
       <w:r>
         <w:rPr>
           <w:rFonts w:ascii="Arial" w:hAnsi="Arial" w:cs="Arial"/>
+          <w:sz w:val="24"/>
+          <w:szCs w:val="24"/>
           <w:highlight w:val="yellow"/>
         </w:rPr>
-        <w:t>prioridade para módulo de gerencimanto integrado dos produtos e serviços</w:t>
-      </w:r>
-      <w:r>
-        <w:rPr>
-          <w:rFonts w:ascii="Arial" w:hAnsi="Arial" w:cs="Arial"/>
+        <w:t xml:space="preserve">prioridade para módulo de </w:t>
+      </w:r>
+      <w:r>
+        <w:rPr>
+          <w:rFonts w:ascii="Arial" w:hAnsi="Arial" w:cs="Arial"/>
+          <w:sz w:val="24"/>
+          <w:szCs w:val="24"/>
+          <w:highlight w:val="yellow"/>
+        </w:rPr>
+        <w:t>gerenci</w:t>
+      </w:r>
+      <w:r>
+        <w:rPr>
+          <w:rFonts w:ascii="Arial" w:hAnsi="Arial" w:cs="Arial"/>
+          <w:sz w:val="24"/>
+          <w:szCs w:val="24"/>
+          <w:highlight w:val="yellow"/>
+        </w:rPr>
+        <w:t>a</w:t>
+      </w:r>
+      <w:r>
+        <w:rPr>
+          <w:rFonts w:ascii="Arial" w:hAnsi="Arial" w:cs="Arial"/>
+          <w:sz w:val="24"/>
+          <w:szCs w:val="24"/>
+          <w:highlight w:val="yellow"/>
+        </w:rPr>
+        <w:t>mento</w:t>
+      </w:r>
+      <w:r>
+        <w:rPr>
+          <w:rFonts w:ascii="Arial" w:hAnsi="Arial" w:cs="Arial"/>
+          <w:sz w:val="24"/>
+          <w:szCs w:val="24"/>
+          <w:highlight w:val="yellow"/>
+        </w:rPr>
+        <w:t xml:space="preserve"> integrado dos produtos e serviços</w:t>
+      </w:r>
+      <w:r>
+        <w:rPr>
+          <w:rFonts w:ascii="Arial" w:hAnsi="Arial" w:cs="Arial"/>
+          <w:sz w:val="24"/>
+          <w:szCs w:val="24"/>
         </w:rPr>
         <w:t>, de forma a validar o seu uso nas novas filiais que serão abertas.</w:t>
       </w:r>
@@ -1020,17 +1650,39 @@
         <w:jc w:val="both"/>
         <w:rPr>
           <w:rFonts w:ascii="Arial" w:hAnsi="Arial" w:cs="Arial"/>
-        </w:rPr>
-      </w:pPr>
-      <w:r>
-        <w:rPr>
-          <w:rFonts w:ascii="Arial" w:hAnsi="Arial" w:cs="Arial"/>
-        </w:rPr>
-        <w:t xml:space="preserve">Conforme informações forneceidas pelo gerente Luan Cavalcante, apesar do </w:t>
-      </w:r>
-      <w:r>
-        <w:rPr>
-          <w:rFonts w:ascii="Arial" w:hAnsi="Arial" w:cs="Arial"/>
+          <w:sz w:val="24"/>
+          <w:szCs w:val="24"/>
+        </w:rPr>
+      </w:pPr>
+      <w:r>
+        <w:rPr>
+          <w:rFonts w:ascii="Arial" w:hAnsi="Arial" w:cs="Arial"/>
+          <w:sz w:val="24"/>
+          <w:szCs w:val="24"/>
+        </w:rPr>
+        <w:t xml:space="preserve">Conforme informações </w:t>
+      </w:r>
+      <w:r>
+        <w:rPr>
+          <w:rFonts w:ascii="Arial" w:hAnsi="Arial" w:cs="Arial"/>
+          <w:sz w:val="24"/>
+          <w:szCs w:val="24"/>
+        </w:rPr>
+        <w:t>fornecidas</w:t>
+      </w:r>
+      <w:r>
+        <w:rPr>
+          <w:rFonts w:ascii="Arial" w:hAnsi="Arial" w:cs="Arial"/>
+          <w:sz w:val="24"/>
+          <w:szCs w:val="24"/>
+        </w:rPr>
+        <w:t xml:space="preserve"> pelo gerente Luan Cavalcante, apesar do </w:t>
+      </w:r>
+      <w:r>
+        <w:rPr>
+          <w:rFonts w:ascii="Arial" w:hAnsi="Arial" w:cs="Arial"/>
+          <w:sz w:val="24"/>
+          <w:szCs w:val="24"/>
           <w:highlight w:val="yellow"/>
         </w:rPr>
         <w:t>processo de registro de vendas</w:t>
@@ -1038,6 +1690,8 @@
       <w:r>
         <w:rPr>
           <w:rFonts w:ascii="Arial" w:hAnsi="Arial" w:cs="Arial"/>
+          <w:sz w:val="24"/>
+          <w:szCs w:val="24"/>
         </w:rPr>
         <w:t xml:space="preserve"> não ser o ideal, onde as filiais enviam as planilhas de vendas para a matriz semanalmente, ele ainda funciona e garante a sustentabilidade financeira da empresa.</w:t>
       </w:r>
@@ -1048,17 +1702,23 @@
         <w:jc w:val="both"/>
         <w:rPr>
           <w:rFonts w:ascii="Arial" w:hAnsi="Arial" w:cs="Arial"/>
-        </w:rPr>
-      </w:pPr>
-      <w:r>
-        <w:rPr>
-          <w:rFonts w:ascii="Arial" w:hAnsi="Arial" w:cs="Arial"/>
+          <w:sz w:val="24"/>
+          <w:szCs w:val="24"/>
+        </w:rPr>
+      </w:pPr>
+      <w:r>
+        <w:rPr>
+          <w:rFonts w:ascii="Arial" w:hAnsi="Arial" w:cs="Arial"/>
+          <w:sz w:val="24"/>
+          <w:szCs w:val="24"/>
         </w:rPr>
         <w:t xml:space="preserve">A área de TI, gerenciada por Kenji Hamada, atualmente é </w:t>
       </w:r>
       <w:r>
         <w:rPr>
           <w:rFonts w:ascii="Arial" w:hAnsi="Arial" w:cs="Arial"/>
+          <w:sz w:val="24"/>
+          <w:szCs w:val="24"/>
           <w:highlight w:val="yellow"/>
         </w:rPr>
         <w:t>responsável pelos atendimentos técnicos relacionados ao uso dos sistemas</w:t>
@@ -1066,12 +1726,16 @@
       <w:r>
         <w:rPr>
           <w:rFonts w:ascii="Arial" w:hAnsi="Arial" w:cs="Arial"/>
+          <w:sz w:val="24"/>
+          <w:szCs w:val="24"/>
         </w:rPr>
         <w:t xml:space="preserve"> usados na empresa. Uma das principais é </w:t>
       </w:r>
       <w:r>
         <w:rPr>
           <w:rFonts w:ascii="Arial" w:hAnsi="Arial" w:cs="Arial"/>
+          <w:sz w:val="24"/>
+          <w:szCs w:val="24"/>
           <w:highlight w:val="yellow"/>
         </w:rPr>
         <w:t>corrigir informações erradas digitadas pelos funcionários</w:t>
@@ -1079,12 +1743,16 @@
       <w:r>
         <w:rPr>
           <w:rFonts w:ascii="Arial" w:hAnsi="Arial" w:cs="Arial"/>
+          <w:sz w:val="24"/>
+          <w:szCs w:val="24"/>
         </w:rPr>
         <w:t xml:space="preserve">, diretamente no banco de dados e </w:t>
       </w:r>
       <w:r>
         <w:rPr>
           <w:rFonts w:ascii="Arial" w:hAnsi="Arial" w:cs="Arial"/>
+          <w:sz w:val="24"/>
+          <w:szCs w:val="24"/>
           <w:highlight w:val="yellow"/>
         </w:rPr>
         <w:t>exportação dos dados para que os gerentes possam gerar os relatórios</w:t>
@@ -1092,12 +1760,16 @@
       <w:r>
         <w:rPr>
           <w:rFonts w:ascii="Arial" w:hAnsi="Arial" w:cs="Arial"/>
+          <w:sz w:val="24"/>
+          <w:szCs w:val="24"/>
         </w:rPr>
         <w:t xml:space="preserve">. Outra atribuição desta área é a </w:t>
       </w:r>
       <w:r>
         <w:rPr>
           <w:rFonts w:ascii="Arial" w:hAnsi="Arial" w:cs="Arial"/>
+          <w:sz w:val="24"/>
+          <w:szCs w:val="24"/>
           <w:highlight w:val="yellow"/>
         </w:rPr>
         <w:t>liberação do acesso dos funcionários aos sistemas</w:t>
@@ -1105,6 +1777,8 @@
       <w:r>
         <w:rPr>
           <w:rFonts w:ascii="Arial" w:hAnsi="Arial" w:cs="Arial"/>
+          <w:sz w:val="24"/>
+          <w:szCs w:val="24"/>
         </w:rPr>
         <w:t>.</w:t>
       </w:r>
@@ -1140,6 +1814,7 @@
           <w:sz w:val="28"/>
           <w:szCs w:val="28"/>
         </w:rPr>
+        <w:lastRenderedPageBreak/>
         <w:t>Tarefas Realizadas Atualmente</w:t>
       </w:r>
     </w:p>
@@ -1242,7 +1917,6 @@
           <w:sz w:val="24"/>
           <w:szCs w:val="24"/>
         </w:rPr>
-        <w:lastRenderedPageBreak/>
         <w:t>Venda</w:t>
       </w:r>
     </w:p>
@@ -1280,13 +1954,23 @@
           <w:szCs w:val="24"/>
         </w:rPr>
       </w:pPr>
-      <w:r>
-        <w:rPr>
-          <w:rFonts w:ascii="Arial" w:hAnsi="Arial" w:cs="Arial"/>
-          <w:sz w:val="24"/>
-          <w:szCs w:val="24"/>
-        </w:rPr>
-        <w:t>2) Relatório semanais gerados com dados extraídos do banco de dados e planilhas</w:t>
+      <w:proofErr w:type="gramStart"/>
+      <w:r>
+        <w:rPr>
+          <w:rFonts w:ascii="Arial" w:hAnsi="Arial" w:cs="Arial"/>
+          <w:sz w:val="24"/>
+          <w:szCs w:val="24"/>
+        </w:rPr>
+        <w:t>2</w:t>
+      </w:r>
+      <w:proofErr w:type="gramEnd"/>
+      <w:r>
+        <w:rPr>
+          <w:rFonts w:ascii="Arial" w:hAnsi="Arial" w:cs="Arial"/>
+          <w:sz w:val="24"/>
+          <w:szCs w:val="24"/>
+        </w:rPr>
+        <w:t>) Relatório semanais gerados com dados extraídos do banco de dados e planilhas</w:t>
       </w:r>
     </w:p>
     <w:p>
@@ -1364,15 +2048,7 @@
           <w:sz w:val="24"/>
           <w:szCs w:val="24"/>
         </w:rPr>
-        <w:t>Liberação de acesso d</w:t>
-      </w:r>
-      <w:r>
-        <w:rPr>
-          <w:rFonts w:ascii="Arial" w:hAnsi="Arial" w:cs="Arial"/>
-          <w:sz w:val="24"/>
-          <w:szCs w:val="24"/>
-        </w:rPr>
-        <w:t>os funcionários ao sistema</w:t>
+        <w:t>Liberação de acesso dos funcionários ao sistema</w:t>
       </w:r>
     </w:p>
     <w:p>
@@ -1395,8 +2071,34 @@
           <w:sz w:val="24"/>
           <w:szCs w:val="24"/>
         </w:rPr>
-        <w:t>Correção de informação errada digitada pelos funcionários, diretamente no banco de dados</w:t>
-      </w:r>
+        <w:t>Correção de informação errada digitada pelo</w:t>
+      </w:r>
+      <w:r>
+        <w:rPr>
+          <w:rFonts w:ascii="Arial" w:hAnsi="Arial" w:cs="Arial"/>
+          <w:sz w:val="24"/>
+          <w:szCs w:val="24"/>
+        </w:rPr>
+        <w:t>s</w:t>
+      </w:r>
+      <w:r>
+        <w:rPr>
+          <w:rFonts w:ascii="Arial" w:hAnsi="Arial" w:cs="Arial"/>
+          <w:sz w:val="24"/>
+          <w:szCs w:val="24"/>
+        </w:rPr>
+        <w:t xml:space="preserve"> funcionários, diretamente no banco de </w:t>
+      </w:r>
+      <w:proofErr w:type="gramStart"/>
+      <w:r>
+        <w:rPr>
+          <w:rFonts w:ascii="Arial" w:hAnsi="Arial" w:cs="Arial"/>
+          <w:sz w:val="24"/>
+          <w:szCs w:val="24"/>
+        </w:rPr>
+        <w:t>dados</w:t>
+      </w:r>
+      <w:proofErr w:type="gramEnd"/>
     </w:p>
     <w:p>
       <w:pPr>
@@ -1488,7 +2190,23 @@
           <w:sz w:val="24"/>
           <w:szCs w:val="24"/>
         </w:rPr>
-        <w:t>Devido a consolidação manual não existe integridade e segurança nas informações existentes</w:t>
+        <w:t xml:space="preserve">Devido </w:t>
+      </w:r>
+      <w:r>
+        <w:rPr>
+          <w:rFonts w:ascii="Arial" w:hAnsi="Arial" w:cs="Arial"/>
+          <w:sz w:val="24"/>
+          <w:szCs w:val="24"/>
+        </w:rPr>
+        <w:t>à</w:t>
+      </w:r>
+      <w:r>
+        <w:rPr>
+          <w:rFonts w:ascii="Arial" w:hAnsi="Arial" w:cs="Arial"/>
+          <w:sz w:val="24"/>
+          <w:szCs w:val="24"/>
+        </w:rPr>
+        <w:t xml:space="preserve"> consolidação manual não existe integridade e segurança nas informações existentes</w:t>
       </w:r>
     </w:p>
     <w:p>
@@ -1511,8 +2229,34 @@
           <w:sz w:val="24"/>
           <w:szCs w:val="24"/>
         </w:rPr>
-        <w:t>Os relatórios gerenciais que servem para tomada de decição são gerados manualmente e são dependentes de duas fontes de dados que nem estão integradas, banco de dados e planilhas</w:t>
-      </w:r>
+        <w:t xml:space="preserve">Os relatórios gerenciais que servem para tomada de </w:t>
+      </w:r>
+      <w:r>
+        <w:rPr>
+          <w:rFonts w:ascii="Arial" w:hAnsi="Arial" w:cs="Arial"/>
+          <w:sz w:val="24"/>
+          <w:szCs w:val="24"/>
+        </w:rPr>
+        <w:t>decisão</w:t>
+      </w:r>
+      <w:r>
+        <w:rPr>
+          <w:rFonts w:ascii="Arial" w:hAnsi="Arial" w:cs="Arial"/>
+          <w:sz w:val="24"/>
+          <w:szCs w:val="24"/>
+        </w:rPr>
+        <w:t xml:space="preserve"> são gerados manualmente e são dependentes de duas fontes de dados que nem estão integradas, banco de dados e </w:t>
+      </w:r>
+      <w:proofErr w:type="gramStart"/>
+      <w:r>
+        <w:rPr>
+          <w:rFonts w:ascii="Arial" w:hAnsi="Arial" w:cs="Arial"/>
+          <w:sz w:val="24"/>
+          <w:szCs w:val="24"/>
+        </w:rPr>
+        <w:t>planilhas</w:t>
+      </w:r>
+      <w:proofErr w:type="gramEnd"/>
     </w:p>
     <w:p>
       <w:pPr>
@@ -1619,7 +2363,23 @@
           <w:sz w:val="24"/>
           <w:szCs w:val="24"/>
         </w:rPr>
-        <w:t>também reuni esforços para correção das informações digitadas pelos funcionários</w:t>
+        <w:t xml:space="preserve">também </w:t>
+      </w:r>
+      <w:r>
+        <w:rPr>
+          <w:rFonts w:ascii="Arial" w:hAnsi="Arial" w:cs="Arial"/>
+          <w:sz w:val="24"/>
+          <w:szCs w:val="24"/>
+        </w:rPr>
+        <w:t>gasta</w:t>
+      </w:r>
+      <w:r>
+        <w:rPr>
+          <w:rFonts w:ascii="Arial" w:hAnsi="Arial" w:cs="Arial"/>
+          <w:sz w:val="24"/>
+          <w:szCs w:val="24"/>
+        </w:rPr>
+        <w:t xml:space="preserve"> esforços para correção das informações digitadas pelos funcionários</w:t>
       </w:r>
     </w:p>
     <w:p>
@@ -1766,6 +2526,7 @@
           <w:sz w:val="24"/>
           <w:szCs w:val="24"/>
         </w:rPr>
+        <w:lastRenderedPageBreak/>
         <w:t>Perfume</w:t>
       </w:r>
     </w:p>
@@ -1879,7 +2640,6 @@
           <w:sz w:val="28"/>
           <w:szCs w:val="28"/>
         </w:rPr>
-        <w:lastRenderedPageBreak/>
         <w:t>Serviços:</w:t>
       </w:r>
     </w:p>
@@ -1903,7 +2663,23 @@
           <w:sz w:val="24"/>
           <w:szCs w:val="24"/>
         </w:rPr>
-        <w:t>Serviços Express (Este serviço foca em uma área ou tópico especifico que o cliente quer mudar ou melhorar)</w:t>
+        <w:t xml:space="preserve">Serviços Express (Este serviço foca em uma área ou tópico </w:t>
+      </w:r>
+      <w:r>
+        <w:rPr>
+          <w:rFonts w:ascii="Arial" w:hAnsi="Arial" w:cs="Arial"/>
+          <w:sz w:val="24"/>
+          <w:szCs w:val="24"/>
+        </w:rPr>
+        <w:t>especifica</w:t>
+      </w:r>
+      <w:r>
+        <w:rPr>
+          <w:rFonts w:ascii="Arial" w:hAnsi="Arial" w:cs="Arial"/>
+          <w:sz w:val="24"/>
+          <w:szCs w:val="24"/>
+        </w:rPr>
+        <w:t xml:space="preserve"> que o cliente quer mudar ou melhorar)</w:t>
       </w:r>
     </w:p>
     <w:p>
@@ -1925,24 +2701,50 @@
           <w:rFonts w:ascii="Arial" w:hAnsi="Arial" w:cs="Arial"/>
           <w:sz w:val="24"/>
           <w:szCs w:val="24"/>
-        </w:rPr>
-        <w:t>Full Makeup (Este serviço transforma o vis</w:t>
-      </w:r>
-      <w:r>
-        <w:rPr>
-          <w:rFonts w:ascii="Arial" w:hAnsi="Arial" w:cs="Arial"/>
-          <w:sz w:val="24"/>
-          <w:szCs w:val="24"/>
-        </w:rPr>
-        <w:t>ual da cliente. Este serviço é ideal para clientes que querem sair  da Astec maquiadas para uma ocasião especial</w:t>
-      </w:r>
-      <w:r>
-        <w:rPr>
-          <w:rFonts w:ascii="Arial" w:hAnsi="Arial" w:cs="Arial"/>
-          <w:sz w:val="24"/>
-          <w:szCs w:val="24"/>
-        </w:rPr>
-        <w:t>)</w:t>
+          <w:lang w:val="en-US"/>
+        </w:rPr>
+        <w:t>Full</w:t>
+      </w:r>
+      <w:r>
+        <w:rPr>
+          <w:rFonts w:ascii="Arial" w:hAnsi="Arial" w:cs="Arial"/>
+          <w:sz w:val="24"/>
+          <w:szCs w:val="24"/>
+        </w:rPr>
+        <w:t xml:space="preserve"> </w:t>
+      </w:r>
+      <w:r>
+        <w:rPr>
+          <w:rFonts w:ascii="Arial" w:hAnsi="Arial" w:cs="Arial"/>
+          <w:sz w:val="24"/>
+          <w:szCs w:val="24"/>
+          <w:lang w:val="en-US"/>
+        </w:rPr>
+        <w:t>Makeup</w:t>
+      </w:r>
+      <w:r>
+        <w:rPr>
+          <w:rFonts w:ascii="Arial" w:hAnsi="Arial" w:cs="Arial"/>
+          <w:sz w:val="24"/>
+          <w:szCs w:val="24"/>
+        </w:rPr>
+        <w:t xml:space="preserve"> (Este serviço transforma o vis</w:t>
+      </w:r>
+      <w:r>
+        <w:rPr>
+          <w:rFonts w:ascii="Arial" w:hAnsi="Arial" w:cs="Arial"/>
+          <w:sz w:val="24"/>
+          <w:szCs w:val="24"/>
+        </w:rPr>
+        <w:t>ual da cliente</w:t>
+      </w:r>
+      <w:r>
+        <w:rPr>
+          <w:rFonts w:ascii="Arial" w:hAnsi="Arial" w:cs="Arial"/>
+          <w:sz w:val="24"/>
+          <w:szCs w:val="24"/>
+        </w:rPr>
+        <w:t>, ele é ideal para clientes que querem sair da Astec maquiadas para uma ocasião especial)</w:t>
       </w:r>
     </w:p>
     <w:p>
@@ -1964,8 +2766,34 @@
           <w:rFonts w:ascii="Arial" w:hAnsi="Arial" w:cs="Arial"/>
           <w:sz w:val="24"/>
           <w:szCs w:val="24"/>
-        </w:rPr>
-        <w:t>Full Skincare (Este serviço é uma consultoria que tem como objetivo ensinar o cliente construir uma rotina de tratamento focada nas suas necessidades específicas)</w:t>
+          <w:lang w:val="en-US"/>
+        </w:rPr>
+        <w:t>Full</w:t>
+      </w:r>
+      <w:r>
+        <w:rPr>
+          <w:rFonts w:ascii="Arial" w:hAnsi="Arial" w:cs="Arial"/>
+          <w:sz w:val="24"/>
+          <w:szCs w:val="24"/>
+        </w:rPr>
+        <w:t xml:space="preserve"> </w:t>
+      </w:r>
+      <w:r>
+        <w:rPr>
+          <w:rFonts w:ascii="Arial" w:hAnsi="Arial" w:cs="Arial"/>
+          <w:sz w:val="24"/>
+          <w:szCs w:val="24"/>
+          <w:lang w:val="en-US"/>
+        </w:rPr>
+        <w:t>Skincare</w:t>
+      </w:r>
+      <w:r>
+        <w:rPr>
+          <w:rFonts w:ascii="Arial" w:hAnsi="Arial" w:cs="Arial"/>
+          <w:sz w:val="24"/>
+          <w:szCs w:val="24"/>
+        </w:rPr>
+        <w:t xml:space="preserve"> (Este serviço é uma consultoria que tem como objetivo ensinar o cliente construir uma rotina de tratamento focada nas suas necessidades específicas)</w:t>
       </w:r>
     </w:p>
     <w:p>
@@ -2034,13 +2862,41 @@
           <w:szCs w:val="24"/>
         </w:rPr>
       </w:pPr>
-      <w:r>
-        <w:rPr>
-          <w:rFonts w:ascii="Arial" w:hAnsi="Arial" w:cs="Arial"/>
-          <w:sz w:val="24"/>
-          <w:szCs w:val="24"/>
-        </w:rPr>
-        <w:t>Por se tratar de um sistema web as novas filiais não terão gastos excessivos com software. Uma vez que base estiver criada e implatada o software rodará em qualquer browser. Ajudando assim a nova filial a fazer uma gestão de melhor qualidade.</w:t>
+    </w:p>
+    <w:p>
+      <w:pPr>
+        <w:pStyle w:val="PargrafodaLista"/>
+        <w:ind w:left="1068"/>
+        <w:jc w:val="both"/>
+        <w:rPr>
+          <w:rFonts w:ascii="Arial" w:hAnsi="Arial" w:cs="Arial"/>
+          <w:sz w:val="24"/>
+          <w:szCs w:val="24"/>
+        </w:rPr>
+      </w:pPr>
+      <w:r>
+        <w:rPr>
+          <w:rFonts w:ascii="Arial" w:hAnsi="Arial" w:cs="Arial"/>
+          <w:sz w:val="24"/>
+          <w:szCs w:val="24"/>
+        </w:rPr>
+        <w:t>Um sistema web funciona exclusivamente na internet, dinamizando tarefas e facilitando a interação entre os usuários desse sistema. Esses sistemas são uma excelente forma de reduzir o tempo gasto na execução de determinadas tarefas, sendo que nem sempre é possível estar presente ao cotidiano da empresa. Assim, mesmo de longe é possível administrar e acessar informações por meio da internet, em qualquer local ou horário tendo ace</w:t>
+      </w:r>
+      <w:r>
+        <w:rPr>
+          <w:rFonts w:ascii="Arial" w:hAnsi="Arial" w:cs="Arial"/>
+          <w:sz w:val="24"/>
+          <w:szCs w:val="24"/>
+        </w:rPr>
+        <w:t>sso</w:t>
+      </w:r>
+      <w:r>
+        <w:rPr>
+          <w:rFonts w:ascii="Arial" w:hAnsi="Arial" w:cs="Arial"/>
+          <w:sz w:val="24"/>
+          <w:szCs w:val="24"/>
+        </w:rPr>
+        <w:t xml:space="preserve"> a relatórios de vendas, financeiros, produtos/serviços e também fazer atualizações de dados para outras filiais.</w:t>
       </w:r>
     </w:p>
     <w:p>
@@ -2082,25 +2938,14 @@
     <w:p>
       <w:pPr>
         <w:pStyle w:val="PargrafodaLista"/>
-        <w:numPr>
-          <w:ilvl w:val="0"/>
-          <w:numId w:val="10"/>
-        </w:numPr>
-        <w:jc w:val="both"/>
-        <w:rPr>
-          <w:rFonts w:ascii="Arial" w:hAnsi="Arial" w:cs="Arial"/>
-          <w:sz w:val="24"/>
-          <w:szCs w:val="24"/>
-        </w:rPr>
-      </w:pPr>
-      <w:r>
-        <w:rPr>
-          <w:rFonts w:ascii="Arial" w:hAnsi="Arial" w:cs="Arial"/>
-          <w:sz w:val="24"/>
-          <w:szCs w:val="24"/>
-        </w:rPr>
-        <w:t>Funcionalidade: Manutenção dos produtos; Área beneficiada: Produtos/Serviços; Usuário: Retaguarda.</w:t>
-      </w:r>
+        <w:ind w:left="1068"/>
+        <w:jc w:val="both"/>
+        <w:rPr>
+          <w:rFonts w:ascii="Arial" w:hAnsi="Arial" w:cs="Arial"/>
+          <w:sz w:val="24"/>
+          <w:szCs w:val="24"/>
+        </w:rPr>
+      </w:pPr>
     </w:p>
     <w:p>
       <w:pPr>
@@ -2122,7 +2967,87 @@
           <w:sz w:val="24"/>
           <w:szCs w:val="24"/>
         </w:rPr>
-        <w:t>Funcionalidade: Manutenção dos serviços; Área beneficiada: Produtos/Serviços; Usuário: Retaguarda.</w:t>
+        <w:t>Manutenção dos produtos</w:t>
+      </w:r>
+      <w:r>
+        <w:rPr>
+          <w:rFonts w:ascii="Arial" w:hAnsi="Arial" w:cs="Arial"/>
+          <w:sz w:val="24"/>
+          <w:szCs w:val="24"/>
+        </w:rPr>
+        <w:t>/serviços</w:t>
+      </w:r>
+      <w:r>
+        <w:rPr>
+          <w:rFonts w:ascii="Arial" w:hAnsi="Arial" w:cs="Arial"/>
+          <w:sz w:val="24"/>
+          <w:szCs w:val="24"/>
+        </w:rPr>
+        <w:t>;</w:t>
+      </w:r>
+    </w:p>
+    <w:p>
+      <w:pPr>
+        <w:pStyle w:val="PargrafodaLista"/>
+        <w:numPr>
+          <w:ilvl w:val="1"/>
+          <w:numId w:val="10"/>
+        </w:numPr>
+        <w:jc w:val="both"/>
+        <w:rPr>
+          <w:rFonts w:ascii="Arial" w:hAnsi="Arial" w:cs="Arial"/>
+          <w:sz w:val="24"/>
+          <w:szCs w:val="24"/>
+        </w:rPr>
+      </w:pPr>
+      <w:r>
+        <w:rPr>
+          <w:rFonts w:ascii="Arial" w:hAnsi="Arial" w:cs="Arial"/>
+          <w:b/>
+          <w:sz w:val="24"/>
+          <w:szCs w:val="24"/>
+        </w:rPr>
+        <w:t>Área beneficiada</w:t>
+      </w:r>
+      <w:r>
+        <w:rPr>
+          <w:rFonts w:ascii="Arial" w:hAnsi="Arial" w:cs="Arial"/>
+          <w:sz w:val="24"/>
+          <w:szCs w:val="24"/>
+        </w:rPr>
+        <w:t>: Produtos/Serviços;</w:t>
+      </w:r>
+    </w:p>
+    <w:p>
+      <w:pPr>
+        <w:pStyle w:val="PargrafodaLista"/>
+        <w:numPr>
+          <w:ilvl w:val="1"/>
+          <w:numId w:val="10"/>
+        </w:numPr>
+        <w:jc w:val="both"/>
+        <w:rPr>
+          <w:rFonts w:ascii="Arial" w:hAnsi="Arial" w:cs="Arial"/>
+          <w:sz w:val="24"/>
+          <w:szCs w:val="24"/>
+        </w:rPr>
+      </w:pPr>
+      <w:r>
+        <w:rPr>
+          <w:rFonts w:ascii="Arial" w:hAnsi="Arial" w:cs="Arial"/>
+          <w:b/>
+          <w:sz w:val="24"/>
+          <w:szCs w:val="24"/>
+        </w:rPr>
+        <w:t>Usuário</w:t>
+      </w:r>
+      <w:r>
+        <w:rPr>
+          <w:rFonts w:ascii="Arial" w:hAnsi="Arial" w:cs="Arial"/>
+          <w:sz w:val="24"/>
+          <w:szCs w:val="24"/>
+        </w:rPr>
+        <w:t>: Retaguarda.</w:t>
       </w:r>
     </w:p>
     <w:p>
@@ -2145,15 +3070,79 @@
           <w:sz w:val="24"/>
           <w:szCs w:val="24"/>
         </w:rPr>
-        <w:t xml:space="preserve">Funcionalidade: Manutenção </w:t>
-      </w:r>
-      <w:r>
-        <w:rPr>
-          <w:rFonts w:ascii="Arial" w:hAnsi="Arial" w:cs="Arial"/>
-          <w:sz w:val="24"/>
-          <w:szCs w:val="24"/>
-        </w:rPr>
-        <w:t>do estoque dos produtos; Área beneficiada: Produtos/Serviços; Usuário: Retaguarda.</w:t>
+        <w:t xml:space="preserve">Manutenção </w:t>
+      </w:r>
+      <w:r>
+        <w:rPr>
+          <w:rFonts w:ascii="Arial" w:hAnsi="Arial" w:cs="Arial"/>
+          <w:sz w:val="24"/>
+          <w:szCs w:val="24"/>
+        </w:rPr>
+        <w:t>do estoque dos produtos;</w:t>
+      </w:r>
+    </w:p>
+    <w:p>
+      <w:pPr>
+        <w:pStyle w:val="PargrafodaLista"/>
+        <w:numPr>
+          <w:ilvl w:val="1"/>
+          <w:numId w:val="10"/>
+        </w:numPr>
+        <w:jc w:val="both"/>
+        <w:rPr>
+          <w:rFonts w:ascii="Arial" w:hAnsi="Arial" w:cs="Arial"/>
+          <w:sz w:val="24"/>
+          <w:szCs w:val="24"/>
+        </w:rPr>
+      </w:pPr>
+      <w:r>
+        <w:rPr>
+          <w:rFonts w:ascii="Arial" w:hAnsi="Arial" w:cs="Arial"/>
+          <w:b/>
+          <w:sz w:val="24"/>
+          <w:szCs w:val="24"/>
+        </w:rPr>
+        <w:t>Área beneficiada</w:t>
+      </w:r>
+      <w:r>
+        <w:rPr>
+          <w:rFonts w:ascii="Arial" w:hAnsi="Arial" w:cs="Arial"/>
+          <w:sz w:val="24"/>
+          <w:szCs w:val="24"/>
+        </w:rPr>
+        <w:t>: Produtos/Serviços;</w:t>
+      </w:r>
+    </w:p>
+    <w:p>
+      <w:pPr>
+        <w:pStyle w:val="PargrafodaLista"/>
+        <w:numPr>
+          <w:ilvl w:val="1"/>
+          <w:numId w:val="10"/>
+        </w:numPr>
+        <w:jc w:val="both"/>
+        <w:rPr>
+          <w:rFonts w:ascii="Arial" w:hAnsi="Arial" w:cs="Arial"/>
+          <w:sz w:val="24"/>
+          <w:szCs w:val="24"/>
+        </w:rPr>
+      </w:pPr>
+      <w:r>
+        <w:rPr>
+          <w:rFonts w:ascii="Arial" w:hAnsi="Arial" w:cs="Arial"/>
+          <w:b/>
+          <w:sz w:val="24"/>
+          <w:szCs w:val="24"/>
+        </w:rPr>
+        <w:t>Usuário</w:t>
+      </w:r>
+      <w:r>
+        <w:rPr>
+          <w:rFonts w:ascii="Arial" w:hAnsi="Arial" w:cs="Arial"/>
+          <w:sz w:val="24"/>
+          <w:szCs w:val="24"/>
+        </w:rPr>
+        <w:t>: Retaguarda.</w:t>
       </w:r>
     </w:p>
     <w:p>
@@ -2176,23 +3165,72 @@
           <w:sz w:val="24"/>
           <w:szCs w:val="24"/>
         </w:rPr>
-        <w:t>Funcionalidade: Relatório de estoque; Área beneficiada: Produtos/Serviços; Usuário: Retaguarda, Gerente</w:t>
-      </w:r>
-      <w:r>
-        <w:rPr>
-          <w:rFonts w:ascii="Arial" w:hAnsi="Arial" w:cs="Arial"/>
-          <w:sz w:val="24"/>
-          <w:szCs w:val="24"/>
-        </w:rPr>
-        <w:t>s</w:t>
-      </w:r>
-      <w:r>
-        <w:rPr>
-          <w:rFonts w:ascii="Arial" w:hAnsi="Arial" w:cs="Arial"/>
-          <w:sz w:val="24"/>
-          <w:szCs w:val="24"/>
-        </w:rPr>
-        <w:t>.</w:t>
+        <w:lastRenderedPageBreak/>
+        <w:t>Manutenção de vendas;</w:t>
+      </w:r>
+    </w:p>
+    <w:p>
+      <w:pPr>
+        <w:pStyle w:val="PargrafodaLista"/>
+        <w:numPr>
+          <w:ilvl w:val="1"/>
+          <w:numId w:val="10"/>
+        </w:numPr>
+        <w:jc w:val="both"/>
+        <w:rPr>
+          <w:rFonts w:ascii="Arial" w:hAnsi="Arial" w:cs="Arial"/>
+          <w:sz w:val="24"/>
+          <w:szCs w:val="24"/>
+        </w:rPr>
+      </w:pPr>
+      <w:r>
+        <w:rPr>
+          <w:rFonts w:ascii="Arial" w:hAnsi="Arial" w:cs="Arial"/>
+          <w:b/>
+          <w:sz w:val="24"/>
+          <w:szCs w:val="24"/>
+        </w:rPr>
+        <w:t>Área beneficiada</w:t>
+      </w:r>
+      <w:r>
+        <w:rPr>
+          <w:rFonts w:ascii="Arial" w:hAnsi="Arial" w:cs="Arial"/>
+          <w:sz w:val="24"/>
+          <w:szCs w:val="24"/>
+        </w:rPr>
+        <w:t>: Vendas;</w:t>
+      </w:r>
+    </w:p>
+    <w:p>
+      <w:pPr>
+        <w:pStyle w:val="PargrafodaLista"/>
+        <w:numPr>
+          <w:ilvl w:val="1"/>
+          <w:numId w:val="10"/>
+        </w:numPr>
+        <w:jc w:val="both"/>
+        <w:rPr>
+          <w:rFonts w:ascii="Arial" w:hAnsi="Arial" w:cs="Arial"/>
+          <w:sz w:val="24"/>
+          <w:szCs w:val="24"/>
+        </w:rPr>
+      </w:pPr>
+      <w:r>
+        <w:rPr>
+          <w:rFonts w:ascii="Arial" w:hAnsi="Arial" w:cs="Arial"/>
+          <w:b/>
+          <w:sz w:val="24"/>
+          <w:szCs w:val="24"/>
+        </w:rPr>
+        <w:t>Usuário</w:t>
+      </w:r>
+      <w:r>
+        <w:rPr>
+          <w:rFonts w:ascii="Arial" w:hAnsi="Arial" w:cs="Arial"/>
+          <w:sz w:val="24"/>
+          <w:szCs w:val="24"/>
+        </w:rPr>
+        <w:t>: Vendedores.</w:t>
       </w:r>
     </w:p>
     <w:p>
@@ -2215,7 +3253,71 @@
           <w:sz w:val="24"/>
           <w:szCs w:val="24"/>
         </w:rPr>
-        <w:t>Funcionalidade: Manutenção de vendas; Área beneficiada: Vendas; Usuário: Vendedores.</w:t>
+        <w:t>Relatórios gerenciais;</w:t>
+      </w:r>
+    </w:p>
+    <w:p>
+      <w:pPr>
+        <w:pStyle w:val="PargrafodaLista"/>
+        <w:numPr>
+          <w:ilvl w:val="1"/>
+          <w:numId w:val="10"/>
+        </w:numPr>
+        <w:jc w:val="both"/>
+        <w:rPr>
+          <w:rFonts w:ascii="Arial" w:hAnsi="Arial" w:cs="Arial"/>
+          <w:sz w:val="24"/>
+          <w:szCs w:val="24"/>
+        </w:rPr>
+      </w:pPr>
+      <w:r>
+        <w:rPr>
+          <w:rFonts w:ascii="Arial" w:hAnsi="Arial" w:cs="Arial"/>
+          <w:b/>
+          <w:sz w:val="24"/>
+          <w:szCs w:val="24"/>
+        </w:rPr>
+        <w:t>Área beneficiada</w:t>
+      </w:r>
+      <w:r>
+        <w:rPr>
+          <w:rFonts w:ascii="Arial" w:hAnsi="Arial" w:cs="Arial"/>
+          <w:sz w:val="24"/>
+          <w:szCs w:val="24"/>
+        </w:rPr>
+        <w:t>: Gerentes;</w:t>
+      </w:r>
+    </w:p>
+    <w:p>
+      <w:pPr>
+        <w:pStyle w:val="PargrafodaLista"/>
+        <w:numPr>
+          <w:ilvl w:val="1"/>
+          <w:numId w:val="10"/>
+        </w:numPr>
+        <w:jc w:val="both"/>
+        <w:rPr>
+          <w:rFonts w:ascii="Arial" w:hAnsi="Arial" w:cs="Arial"/>
+          <w:sz w:val="24"/>
+          <w:szCs w:val="24"/>
+        </w:rPr>
+      </w:pPr>
+      <w:r>
+        <w:rPr>
+          <w:rFonts w:ascii="Arial" w:hAnsi="Arial" w:cs="Arial"/>
+          <w:b/>
+          <w:sz w:val="24"/>
+          <w:szCs w:val="24"/>
+        </w:rPr>
+        <w:t>Usuário</w:t>
+      </w:r>
+      <w:r>
+        <w:rPr>
+          <w:rFonts w:ascii="Arial" w:hAnsi="Arial" w:cs="Arial"/>
+          <w:sz w:val="24"/>
+          <w:szCs w:val="24"/>
+        </w:rPr>
+        <w:t>: Gerentes.</w:t>
       </w:r>
     </w:p>
     <w:p>
@@ -2238,7 +3340,71 @@
           <w:sz w:val="24"/>
           <w:szCs w:val="24"/>
         </w:rPr>
-        <w:t>Funcionalidade: Manutenção dos clientes; Área beneficiada: Vendas; Usuário: Vendedores.</w:t>
+        <w:t>Manutenção dos clientes;</w:t>
+      </w:r>
+    </w:p>
+    <w:p>
+      <w:pPr>
+        <w:pStyle w:val="PargrafodaLista"/>
+        <w:numPr>
+          <w:ilvl w:val="1"/>
+          <w:numId w:val="10"/>
+        </w:numPr>
+        <w:jc w:val="both"/>
+        <w:rPr>
+          <w:rFonts w:ascii="Arial" w:hAnsi="Arial" w:cs="Arial"/>
+          <w:sz w:val="24"/>
+          <w:szCs w:val="24"/>
+        </w:rPr>
+      </w:pPr>
+      <w:r>
+        <w:rPr>
+          <w:rFonts w:ascii="Arial" w:hAnsi="Arial" w:cs="Arial"/>
+          <w:b/>
+          <w:sz w:val="24"/>
+          <w:szCs w:val="24"/>
+        </w:rPr>
+        <w:t>Área beneficiada</w:t>
+      </w:r>
+      <w:r>
+        <w:rPr>
+          <w:rFonts w:ascii="Arial" w:hAnsi="Arial" w:cs="Arial"/>
+          <w:sz w:val="24"/>
+          <w:szCs w:val="24"/>
+        </w:rPr>
+        <w:t>: Vendas;</w:t>
+      </w:r>
+    </w:p>
+    <w:p>
+      <w:pPr>
+        <w:pStyle w:val="PargrafodaLista"/>
+        <w:numPr>
+          <w:ilvl w:val="1"/>
+          <w:numId w:val="10"/>
+        </w:numPr>
+        <w:jc w:val="both"/>
+        <w:rPr>
+          <w:rFonts w:ascii="Arial" w:hAnsi="Arial" w:cs="Arial"/>
+          <w:sz w:val="24"/>
+          <w:szCs w:val="24"/>
+        </w:rPr>
+      </w:pPr>
+      <w:r>
+        <w:rPr>
+          <w:rFonts w:ascii="Arial" w:hAnsi="Arial" w:cs="Arial"/>
+          <w:b/>
+          <w:sz w:val="24"/>
+          <w:szCs w:val="24"/>
+        </w:rPr>
+        <w:t>Usuário</w:t>
+      </w:r>
+      <w:r>
+        <w:rPr>
+          <w:rFonts w:ascii="Arial" w:hAnsi="Arial" w:cs="Arial"/>
+          <w:sz w:val="24"/>
+          <w:szCs w:val="24"/>
+        </w:rPr>
+        <w:t>: Vendedores.</w:t>
       </w:r>
     </w:p>
     <w:p>
@@ -2261,7 +3427,87 @@
           <w:sz w:val="24"/>
           <w:szCs w:val="24"/>
         </w:rPr>
-        <w:t>Funcionalidade: Relatório de vendas; Área beneficiada: Vendas; Usuário: Vendedores, Gerentes.</w:t>
+        <w:t xml:space="preserve">Manutenção de </w:t>
+      </w:r>
+      <w:r>
+        <w:rPr>
+          <w:rFonts w:ascii="Arial" w:hAnsi="Arial" w:cs="Arial"/>
+          <w:sz w:val="24"/>
+          <w:szCs w:val="24"/>
+        </w:rPr>
+        <w:t>usuários com nível de acesso</w:t>
+      </w:r>
+      <w:r>
+        <w:rPr>
+          <w:rFonts w:ascii="Arial" w:hAnsi="Arial" w:cs="Arial"/>
+          <w:sz w:val="24"/>
+          <w:szCs w:val="24"/>
+        </w:rPr>
+        <w:t>;</w:t>
+      </w:r>
+    </w:p>
+    <w:p>
+      <w:pPr>
+        <w:pStyle w:val="PargrafodaLista"/>
+        <w:numPr>
+          <w:ilvl w:val="1"/>
+          <w:numId w:val="10"/>
+        </w:numPr>
+        <w:jc w:val="both"/>
+        <w:rPr>
+          <w:rFonts w:ascii="Arial" w:hAnsi="Arial" w:cs="Arial"/>
+          <w:sz w:val="24"/>
+          <w:szCs w:val="24"/>
+        </w:rPr>
+      </w:pPr>
+      <w:r>
+        <w:rPr>
+          <w:rFonts w:ascii="Arial" w:hAnsi="Arial" w:cs="Arial"/>
+          <w:b/>
+          <w:sz w:val="24"/>
+          <w:szCs w:val="24"/>
+        </w:rPr>
+        <w:t>Área beneficiada</w:t>
+      </w:r>
+      <w:r>
+        <w:rPr>
+          <w:rFonts w:ascii="Arial" w:hAnsi="Arial" w:cs="Arial"/>
+          <w:sz w:val="24"/>
+          <w:szCs w:val="24"/>
+        </w:rPr>
+        <w:t>: TI;</w:t>
+      </w:r>
+    </w:p>
+    <w:p>
+      <w:pPr>
+        <w:pStyle w:val="PargrafodaLista"/>
+        <w:numPr>
+          <w:ilvl w:val="1"/>
+          <w:numId w:val="10"/>
+        </w:numPr>
+        <w:jc w:val="both"/>
+        <w:rPr>
+          <w:rFonts w:ascii="Arial" w:hAnsi="Arial" w:cs="Arial"/>
+          <w:sz w:val="24"/>
+          <w:szCs w:val="24"/>
+        </w:rPr>
+      </w:pPr>
+      <w:r>
+        <w:rPr>
+          <w:rFonts w:ascii="Arial" w:hAnsi="Arial" w:cs="Arial"/>
+          <w:b/>
+          <w:sz w:val="24"/>
+          <w:szCs w:val="24"/>
+        </w:rPr>
+        <w:t>Usuário</w:t>
+      </w:r>
+      <w:r>
+        <w:rPr>
+          <w:rFonts w:ascii="Arial" w:hAnsi="Arial" w:cs="Arial"/>
+          <w:sz w:val="24"/>
+          <w:szCs w:val="24"/>
+        </w:rPr>
+        <w:t>: Suporte Técnico.</w:t>
       </w:r>
     </w:p>
     <w:p>
@@ -2284,15 +3530,95 @@
           <w:sz w:val="24"/>
           <w:szCs w:val="24"/>
         </w:rPr>
-        <w:t>Funcionalidade: Manutenção de acesso</w:t>
-      </w:r>
-      <w:r>
-        <w:rPr>
-          <w:rFonts w:ascii="Arial" w:hAnsi="Arial" w:cs="Arial"/>
-          <w:sz w:val="24"/>
-          <w:szCs w:val="24"/>
-        </w:rPr>
-        <w:t>; Área beneficiada: TI; Usuário: Suporte Técnico.</w:t>
+        <w:t>Atualização</w:t>
+      </w:r>
+      <w:r>
+        <w:rPr>
+          <w:rFonts w:ascii="Arial" w:hAnsi="Arial" w:cs="Arial"/>
+          <w:sz w:val="24"/>
+          <w:szCs w:val="24"/>
+        </w:rPr>
+        <w:t xml:space="preserve"> automática</w:t>
+      </w:r>
+      <w:r>
+        <w:rPr>
+          <w:rFonts w:ascii="Arial" w:hAnsi="Arial" w:cs="Arial"/>
+          <w:sz w:val="24"/>
+          <w:szCs w:val="24"/>
+        </w:rPr>
+        <w:t xml:space="preserve"> de dados das filiais</w:t>
+      </w:r>
+      <w:r>
+        <w:rPr>
+          <w:rFonts w:ascii="Arial" w:hAnsi="Arial" w:cs="Arial"/>
+          <w:sz w:val="24"/>
+          <w:szCs w:val="24"/>
+        </w:rPr>
+        <w:t xml:space="preserve"> com a matriz;</w:t>
+      </w:r>
+    </w:p>
+    <w:p>
+      <w:pPr>
+        <w:pStyle w:val="PargrafodaLista"/>
+        <w:numPr>
+          <w:ilvl w:val="1"/>
+          <w:numId w:val="10"/>
+        </w:numPr>
+        <w:jc w:val="both"/>
+        <w:rPr>
+          <w:rFonts w:ascii="Arial" w:hAnsi="Arial" w:cs="Arial"/>
+          <w:sz w:val="24"/>
+          <w:szCs w:val="24"/>
+        </w:rPr>
+      </w:pPr>
+      <w:r>
+        <w:rPr>
+          <w:rFonts w:ascii="Arial" w:hAnsi="Arial" w:cs="Arial"/>
+          <w:b/>
+          <w:sz w:val="24"/>
+          <w:szCs w:val="24"/>
+        </w:rPr>
+        <w:t>Área beneficiada</w:t>
+      </w:r>
+      <w:r>
+        <w:rPr>
+          <w:rFonts w:ascii="Arial" w:hAnsi="Arial" w:cs="Arial"/>
+          <w:sz w:val="24"/>
+          <w:szCs w:val="24"/>
+        </w:rPr>
+        <w:t>: Produtos/Serviços;</w:t>
+      </w:r>
+    </w:p>
+    <w:p>
+      <w:pPr>
+        <w:pStyle w:val="PargrafodaLista"/>
+        <w:numPr>
+          <w:ilvl w:val="1"/>
+          <w:numId w:val="10"/>
+        </w:numPr>
+        <w:jc w:val="both"/>
+        <w:rPr>
+          <w:rFonts w:ascii="Arial" w:hAnsi="Arial" w:cs="Arial"/>
+          <w:sz w:val="24"/>
+          <w:szCs w:val="24"/>
+        </w:rPr>
+      </w:pPr>
+      <w:r>
+        <w:rPr>
+          <w:rFonts w:ascii="Arial" w:hAnsi="Arial" w:cs="Arial"/>
+          <w:b/>
+          <w:sz w:val="24"/>
+          <w:szCs w:val="24"/>
+        </w:rPr>
+        <w:t>Usuário</w:t>
+      </w:r>
+      <w:r>
+        <w:rPr>
+          <w:rFonts w:ascii="Arial" w:hAnsi="Arial" w:cs="Arial"/>
+          <w:sz w:val="24"/>
+          <w:szCs w:val="24"/>
+        </w:rPr>
+        <w:t>: Retaguarda.</w:t>
       </w:r>
     </w:p>
     <w:p>
@@ -2340,9 +3666,20 @@
           <w:sz w:val="28"/>
           <w:szCs w:val="28"/>
         </w:rPr>
-        <w:lastRenderedPageBreak/>
         <w:t>Quais as quatro principais funcionalidades?</w:t>
       </w:r>
+    </w:p>
+    <w:p>
+      <w:pPr>
+        <w:pStyle w:val="PargrafodaLista"/>
+        <w:ind w:left="1068"/>
+        <w:jc w:val="both"/>
+        <w:rPr>
+          <w:rFonts w:ascii="Arial" w:hAnsi="Arial" w:cs="Arial"/>
+          <w:sz w:val="24"/>
+          <w:szCs w:val="24"/>
+        </w:rPr>
+      </w:pPr>
     </w:p>
     <w:p>
       <w:pPr>
@@ -2358,14 +3695,1090 @@
           <w:szCs w:val="24"/>
         </w:rPr>
       </w:pPr>
-      <w:bookmarkStart w:id="0" w:name="_GoBack"/>
-      <w:bookmarkEnd w:id="0"/>
+      <w:r>
+        <w:rPr>
+          <w:rFonts w:ascii="Arial" w:hAnsi="Arial" w:cs="Arial"/>
+          <w:sz w:val="24"/>
+          <w:szCs w:val="24"/>
+        </w:rPr>
+        <w:t>Manutenção dos</w:t>
+      </w:r>
+      <w:r>
+        <w:rPr>
+          <w:rFonts w:ascii="Arial" w:hAnsi="Arial" w:cs="Arial"/>
+          <w:sz w:val="24"/>
+          <w:szCs w:val="24"/>
+        </w:rPr>
+        <w:t xml:space="preserve"> produtos/serviços</w:t>
+      </w:r>
+      <w:r>
+        <w:rPr>
+          <w:rFonts w:ascii="Arial" w:hAnsi="Arial" w:cs="Arial"/>
+          <w:sz w:val="24"/>
+          <w:szCs w:val="24"/>
+        </w:rPr>
+        <w:t xml:space="preserve"> porque foi </w:t>
+      </w:r>
+      <w:proofErr w:type="gramStart"/>
+      <w:r>
+        <w:rPr>
+          <w:rFonts w:ascii="Arial" w:hAnsi="Arial" w:cs="Arial"/>
+          <w:sz w:val="24"/>
+          <w:szCs w:val="24"/>
+        </w:rPr>
+        <w:t>pedid</w:t>
+      </w:r>
+      <w:r>
+        <w:rPr>
+          <w:rFonts w:ascii="Arial" w:hAnsi="Arial" w:cs="Arial"/>
+          <w:sz w:val="24"/>
+          <w:szCs w:val="24"/>
+        </w:rPr>
+        <w:t>o</w:t>
+      </w:r>
+      <w:r>
+        <w:rPr>
+          <w:rFonts w:ascii="Arial" w:hAnsi="Arial" w:cs="Arial"/>
+          <w:sz w:val="24"/>
+          <w:szCs w:val="24"/>
+        </w:rPr>
+        <w:t xml:space="preserve"> prioridade</w:t>
+      </w:r>
+      <w:proofErr w:type="gramEnd"/>
+      <w:r>
+        <w:rPr>
+          <w:rFonts w:ascii="Arial" w:hAnsi="Arial" w:cs="Arial"/>
+          <w:sz w:val="24"/>
+          <w:szCs w:val="24"/>
+        </w:rPr>
+        <w:t xml:space="preserve"> pela gerente Aline Martins e porque é necessário uma forma mais inteligente de gerenciar os produtos/serviços entre a matriz e suas filiais inclusive as novas filiais que poderão surgir.</w:t>
+      </w:r>
+    </w:p>
+    <w:p>
+      <w:pPr>
+        <w:pStyle w:val="PargrafodaLista"/>
+        <w:numPr>
+          <w:ilvl w:val="0"/>
+          <w:numId w:val="11"/>
+        </w:numPr>
+        <w:jc w:val="both"/>
+        <w:rPr>
+          <w:rFonts w:ascii="Arial" w:hAnsi="Arial" w:cs="Arial"/>
+          <w:sz w:val="24"/>
+          <w:szCs w:val="24"/>
+        </w:rPr>
+      </w:pPr>
+      <w:r>
+        <w:rPr>
+          <w:rFonts w:ascii="Arial" w:hAnsi="Arial" w:cs="Arial"/>
+          <w:sz w:val="24"/>
+          <w:szCs w:val="24"/>
+        </w:rPr>
+        <w:t>Manutenção do estoque porque é necessário garantir atualizado essa informação para o correto gerenciamento dos produtos das filiais e matriz.</w:t>
+      </w:r>
+    </w:p>
+    <w:p>
+      <w:pPr>
+        <w:pStyle w:val="PargrafodaLista"/>
+        <w:numPr>
+          <w:ilvl w:val="0"/>
+          <w:numId w:val="11"/>
+        </w:numPr>
+        <w:jc w:val="both"/>
+        <w:rPr>
+          <w:rFonts w:ascii="Arial" w:hAnsi="Arial" w:cs="Arial"/>
+          <w:sz w:val="24"/>
+          <w:szCs w:val="24"/>
+        </w:rPr>
+      </w:pPr>
+      <w:r>
+        <w:rPr>
+          <w:rFonts w:ascii="Arial" w:hAnsi="Arial" w:cs="Arial"/>
+          <w:sz w:val="24"/>
+          <w:szCs w:val="24"/>
+        </w:rPr>
+        <w:t xml:space="preserve">Relatórios gerenciais para que os gerentes e suas áreas possam de maneira </w:t>
+      </w:r>
+      <w:r>
+        <w:rPr>
+          <w:rFonts w:ascii="Arial" w:hAnsi="Arial" w:cs="Arial"/>
+          <w:sz w:val="24"/>
+          <w:szCs w:val="24"/>
+        </w:rPr>
+        <w:t>automática</w:t>
+      </w:r>
+      <w:r>
+        <w:rPr>
+          <w:rFonts w:ascii="Arial" w:hAnsi="Arial" w:cs="Arial"/>
+          <w:sz w:val="24"/>
+          <w:szCs w:val="24"/>
+        </w:rPr>
+        <w:t xml:space="preserve"> e segura fazer consultas relacionadas aos produtos vendidos, estoque e</w:t>
+      </w:r>
+      <w:r>
+        <w:rPr>
+          <w:rFonts w:ascii="Arial" w:hAnsi="Arial" w:cs="Arial"/>
+          <w:sz w:val="24"/>
+          <w:szCs w:val="24"/>
+        </w:rPr>
+        <w:t xml:space="preserve"> etc </w:t>
+      </w:r>
+      <w:r>
+        <w:rPr>
+          <w:rFonts w:ascii="Arial" w:hAnsi="Arial" w:cs="Arial"/>
+          <w:sz w:val="24"/>
+          <w:szCs w:val="24"/>
+        </w:rPr>
+        <w:t>a fim de</w:t>
+      </w:r>
+      <w:r>
+        <w:rPr>
+          <w:rFonts w:ascii="Arial" w:hAnsi="Arial" w:cs="Arial"/>
+          <w:sz w:val="24"/>
+          <w:szCs w:val="24"/>
+        </w:rPr>
+        <w:t xml:space="preserve"> </w:t>
+      </w:r>
+      <w:proofErr w:type="gramStart"/>
+      <w:r>
+        <w:rPr>
+          <w:rFonts w:ascii="Arial" w:hAnsi="Arial" w:cs="Arial"/>
+          <w:sz w:val="24"/>
+          <w:szCs w:val="24"/>
+        </w:rPr>
+        <w:t>agilizar</w:t>
+      </w:r>
+      <w:proofErr w:type="gramEnd"/>
+      <w:r>
+        <w:rPr>
+          <w:rFonts w:ascii="Arial" w:hAnsi="Arial" w:cs="Arial"/>
+          <w:sz w:val="24"/>
+          <w:szCs w:val="24"/>
+        </w:rPr>
+        <w:t xml:space="preserve"> </w:t>
+      </w:r>
+      <w:r>
+        <w:rPr>
+          <w:rFonts w:ascii="Arial" w:hAnsi="Arial" w:cs="Arial"/>
+          <w:sz w:val="24"/>
+          <w:szCs w:val="24"/>
+        </w:rPr>
+        <w:t>assertivamente</w:t>
+      </w:r>
+      <w:r>
+        <w:rPr>
+          <w:rFonts w:ascii="Arial" w:hAnsi="Arial" w:cs="Arial"/>
+          <w:sz w:val="24"/>
+          <w:szCs w:val="24"/>
+        </w:rPr>
+        <w:t xml:space="preserve"> nas tomadas de decisões.</w:t>
+      </w:r>
+    </w:p>
+    <w:p>
+      <w:pPr>
+        <w:pStyle w:val="PargrafodaLista"/>
+        <w:numPr>
+          <w:ilvl w:val="0"/>
+          <w:numId w:val="11"/>
+        </w:numPr>
+        <w:jc w:val="both"/>
+        <w:rPr>
+          <w:rFonts w:ascii="Arial" w:hAnsi="Arial" w:cs="Arial"/>
+          <w:sz w:val="24"/>
+          <w:szCs w:val="24"/>
+        </w:rPr>
+      </w:pPr>
+      <w:r>
+        <w:rPr>
+          <w:rFonts w:ascii="Arial" w:hAnsi="Arial" w:cs="Arial"/>
+          <w:sz w:val="24"/>
+          <w:szCs w:val="24"/>
+        </w:rPr>
+        <w:t xml:space="preserve">Manutenção de vendas </w:t>
+      </w:r>
+      <w:r>
+        <w:rPr>
+          <w:rFonts w:ascii="Arial" w:hAnsi="Arial" w:cs="Arial"/>
+          <w:sz w:val="24"/>
+          <w:szCs w:val="24"/>
+        </w:rPr>
+        <w:t>a fim de</w:t>
+      </w:r>
+      <w:r>
+        <w:rPr>
+          <w:rFonts w:ascii="Arial" w:hAnsi="Arial" w:cs="Arial"/>
+          <w:sz w:val="24"/>
+          <w:szCs w:val="24"/>
+        </w:rPr>
+        <w:t xml:space="preserve"> garantir a automatização, credibilidade e segurança das informações prestadas pelas filiais a matriz sobre o respectivo desempenho.</w:t>
+      </w:r>
+    </w:p>
+    <w:p>
+      <w:pPr>
+        <w:pStyle w:val="PargrafodaLista"/>
+        <w:ind w:left="1428"/>
+        <w:jc w:val="both"/>
+        <w:rPr>
+          <w:rFonts w:ascii="Arial" w:hAnsi="Arial" w:cs="Arial"/>
+          <w:sz w:val="24"/>
+          <w:szCs w:val="24"/>
+        </w:rPr>
+      </w:pPr>
+    </w:p>
+    <w:p>
+      <w:pPr>
+        <w:pStyle w:val="PargrafodaLista"/>
+        <w:numPr>
+          <w:ilvl w:val="0"/>
+          <w:numId w:val="9"/>
+        </w:numPr>
+        <w:jc w:val="both"/>
+        <w:rPr>
+          <w:rFonts w:ascii="Arial" w:hAnsi="Arial" w:cs="Arial"/>
+          <w:b/>
+          <w:sz w:val="28"/>
+          <w:szCs w:val="28"/>
+        </w:rPr>
+      </w:pPr>
+      <w:r>
+        <w:rPr>
+          <w:rFonts w:ascii="Arial" w:hAnsi="Arial" w:cs="Arial"/>
+          <w:b/>
+          <w:sz w:val="28"/>
+          <w:szCs w:val="28"/>
+        </w:rPr>
+        <w:t>Quais são as vantagens que o sistema irá trazer para área de produtos/serviços?</w:t>
+      </w:r>
+    </w:p>
+    <w:p>
+      <w:pPr>
+        <w:pStyle w:val="PargrafodaLista"/>
+        <w:ind w:left="1068"/>
+        <w:jc w:val="both"/>
+        <w:rPr>
+          <w:rFonts w:ascii="Arial" w:hAnsi="Arial" w:cs="Arial"/>
+          <w:sz w:val="24"/>
+          <w:szCs w:val="24"/>
+        </w:rPr>
+      </w:pPr>
+    </w:p>
+    <w:p>
+      <w:pPr>
+        <w:pStyle w:val="PargrafodaLista"/>
+        <w:ind w:left="1068"/>
+        <w:jc w:val="both"/>
+        <w:rPr>
+          <w:rFonts w:ascii="Arial" w:hAnsi="Arial" w:cs="Arial"/>
+          <w:sz w:val="24"/>
+          <w:szCs w:val="24"/>
+        </w:rPr>
+      </w:pPr>
+      <w:r>
+        <w:rPr>
+          <w:rFonts w:ascii="Arial" w:hAnsi="Arial" w:cs="Arial"/>
+          <w:sz w:val="24"/>
+          <w:szCs w:val="24"/>
+        </w:rPr>
+        <w:t xml:space="preserve">Uma vez que sistema esteja em pleno funcionamento </w:t>
+      </w:r>
+      <w:proofErr w:type="gramStart"/>
+      <w:r>
+        <w:rPr>
+          <w:rFonts w:ascii="Arial" w:hAnsi="Arial" w:cs="Arial"/>
+          <w:sz w:val="24"/>
+          <w:szCs w:val="24"/>
+        </w:rPr>
+        <w:t>a</w:t>
+      </w:r>
+      <w:proofErr w:type="gramEnd"/>
+      <w:r>
+        <w:rPr>
+          <w:rFonts w:ascii="Arial" w:hAnsi="Arial" w:cs="Arial"/>
+          <w:sz w:val="24"/>
+          <w:szCs w:val="24"/>
+        </w:rPr>
+        <w:t xml:space="preserve"> área de produtos/serviços não precisará mais consolidar manualmente os dados de vendas de cada filial evitando assim fraude, retrabalho e erros de digitação nas informações. Com o sistema a área terá agilidade e facilidade no </w:t>
+      </w:r>
+      <w:r>
+        <w:rPr>
+          <w:rFonts w:ascii="Arial" w:hAnsi="Arial" w:cs="Arial"/>
+          <w:sz w:val="24"/>
+          <w:szCs w:val="24"/>
+        </w:rPr>
+        <w:t>gerenciamento</w:t>
+      </w:r>
+      <w:r>
+        <w:rPr>
+          <w:rFonts w:ascii="Arial" w:hAnsi="Arial" w:cs="Arial"/>
+          <w:sz w:val="24"/>
+          <w:szCs w:val="24"/>
+        </w:rPr>
+        <w:t xml:space="preserve"> dos produtos/serviços de cada filia.</w:t>
+      </w:r>
+    </w:p>
+    <w:p>
+      <w:pPr>
+        <w:pStyle w:val="PargrafodaLista"/>
+        <w:ind w:left="1068"/>
+        <w:jc w:val="both"/>
+        <w:rPr>
+          <w:rFonts w:ascii="Arial" w:hAnsi="Arial" w:cs="Arial"/>
+          <w:sz w:val="24"/>
+          <w:szCs w:val="24"/>
+        </w:rPr>
+      </w:pPr>
+    </w:p>
+    <w:p>
+      <w:pPr>
+        <w:pStyle w:val="PargrafodaLista"/>
+        <w:numPr>
+          <w:ilvl w:val="0"/>
+          <w:numId w:val="9"/>
+        </w:numPr>
+        <w:jc w:val="both"/>
+        <w:rPr>
+          <w:rFonts w:ascii="Arial" w:hAnsi="Arial" w:cs="Arial"/>
+          <w:b/>
+          <w:sz w:val="28"/>
+          <w:szCs w:val="28"/>
+        </w:rPr>
+      </w:pPr>
+      <w:r>
+        <w:rPr>
+          <w:rFonts w:ascii="Arial" w:hAnsi="Arial" w:cs="Arial"/>
+          <w:b/>
+          <w:sz w:val="28"/>
+          <w:szCs w:val="28"/>
+        </w:rPr>
+        <w:t>Quais são as vantagens que o sistema irá trazer para a área de vendas?</w:t>
+      </w:r>
+    </w:p>
+    <w:p>
+      <w:pPr>
+        <w:pStyle w:val="PargrafodaLista"/>
+        <w:ind w:left="1068"/>
+        <w:jc w:val="both"/>
+        <w:rPr>
+          <w:rFonts w:ascii="Arial" w:hAnsi="Arial" w:cs="Arial"/>
+          <w:sz w:val="24"/>
+          <w:szCs w:val="24"/>
+        </w:rPr>
+      </w:pPr>
+    </w:p>
+    <w:p>
+      <w:pPr>
+        <w:pStyle w:val="PargrafodaLista"/>
+        <w:ind w:left="1068"/>
+        <w:jc w:val="both"/>
+        <w:rPr>
+          <w:rFonts w:ascii="Arial" w:hAnsi="Arial" w:cs="Arial"/>
+          <w:sz w:val="24"/>
+          <w:szCs w:val="24"/>
+        </w:rPr>
+      </w:pPr>
+      <w:r>
+        <w:rPr>
+          <w:rFonts w:ascii="Arial" w:hAnsi="Arial" w:cs="Arial"/>
+          <w:sz w:val="24"/>
+          <w:szCs w:val="24"/>
+        </w:rPr>
+        <w:t xml:space="preserve">O software trás como facilidade a eficácia e integridade na </w:t>
+      </w:r>
+      <w:r>
+        <w:rPr>
+          <w:rFonts w:ascii="Arial" w:hAnsi="Arial" w:cs="Arial"/>
+          <w:sz w:val="24"/>
+          <w:szCs w:val="24"/>
+        </w:rPr>
+        <w:t>manutenção</w:t>
+      </w:r>
+      <w:r>
+        <w:rPr>
+          <w:rFonts w:ascii="Arial" w:hAnsi="Arial" w:cs="Arial"/>
+          <w:sz w:val="24"/>
+          <w:szCs w:val="24"/>
+        </w:rPr>
+        <w:t xml:space="preserve"> das vendas</w:t>
+      </w:r>
+      <w:r>
+        <w:rPr>
+          <w:rFonts w:ascii="Arial" w:hAnsi="Arial" w:cs="Arial"/>
+          <w:sz w:val="24"/>
+          <w:szCs w:val="24"/>
+        </w:rPr>
+        <w:t>, desde o registro de produtos/serviços até a saída deles para os clientes. Com isso é possível manter todo um histórico do que aconteceu com determinado produto/serviço. Com o sistema também será possível de maneira simples e segura manter a matriz atualizada sobre o desempenho de cada filial evitando assim a necessidade do envio de planilhas com informações das vendas semanais, pois a matriz poderá consultar diariamente os dados.</w:t>
+      </w:r>
+    </w:p>
+    <w:p>
+      <w:pPr>
+        <w:pStyle w:val="PargrafodaLista"/>
+        <w:ind w:left="1068"/>
+        <w:jc w:val="both"/>
+        <w:rPr>
+          <w:rFonts w:ascii="Arial" w:hAnsi="Arial" w:cs="Arial"/>
+          <w:sz w:val="24"/>
+          <w:szCs w:val="24"/>
+        </w:rPr>
+      </w:pPr>
+    </w:p>
+    <w:p>
+      <w:pPr>
+        <w:pStyle w:val="PargrafodaLista"/>
+        <w:numPr>
+          <w:ilvl w:val="0"/>
+          <w:numId w:val="9"/>
+        </w:numPr>
+        <w:jc w:val="both"/>
+        <w:rPr>
+          <w:rFonts w:ascii="Arial" w:hAnsi="Arial" w:cs="Arial"/>
+          <w:b/>
+          <w:sz w:val="28"/>
+          <w:szCs w:val="28"/>
+        </w:rPr>
+      </w:pPr>
+      <w:r>
+        <w:rPr>
+          <w:rFonts w:ascii="Arial" w:hAnsi="Arial" w:cs="Arial"/>
+          <w:b/>
+          <w:sz w:val="28"/>
+          <w:szCs w:val="28"/>
+        </w:rPr>
+        <w:t>Quais são as vantagens que o sistema irá trazer para a área de TI?</w:t>
+      </w:r>
+    </w:p>
+    <w:p>
+      <w:pPr>
+        <w:pStyle w:val="PargrafodaLista"/>
+        <w:ind w:left="1068"/>
+        <w:jc w:val="both"/>
+        <w:rPr>
+          <w:rFonts w:ascii="Arial" w:hAnsi="Arial" w:cs="Arial"/>
+          <w:sz w:val="24"/>
+          <w:szCs w:val="24"/>
+        </w:rPr>
+      </w:pPr>
+    </w:p>
+    <w:p>
+      <w:pPr>
+        <w:pStyle w:val="PargrafodaLista"/>
+        <w:ind w:left="1068"/>
+        <w:jc w:val="both"/>
+        <w:rPr>
+          <w:rFonts w:ascii="Arial" w:hAnsi="Arial" w:cs="Arial"/>
+          <w:sz w:val="24"/>
+          <w:szCs w:val="24"/>
+        </w:rPr>
+      </w:pPr>
+      <w:r>
+        <w:rPr>
+          <w:rFonts w:ascii="Arial" w:hAnsi="Arial" w:cs="Arial"/>
+          <w:sz w:val="24"/>
+          <w:szCs w:val="24"/>
+        </w:rPr>
+        <w:t>A área de TI ser</w:t>
+      </w:r>
+      <w:r>
+        <w:rPr>
+          <w:rFonts w:ascii="Arial" w:hAnsi="Arial" w:cs="Arial"/>
+          <w:sz w:val="24"/>
+          <w:szCs w:val="24"/>
+        </w:rPr>
+        <w:t>á</w:t>
+      </w:r>
+      <w:r>
+        <w:rPr>
+          <w:rFonts w:ascii="Arial" w:hAnsi="Arial" w:cs="Arial"/>
+          <w:sz w:val="24"/>
+          <w:szCs w:val="24"/>
+        </w:rPr>
+        <w:t xml:space="preserve"> beneficiada na o</w:t>
+      </w:r>
+      <w:r>
+        <w:rPr>
+          <w:rFonts w:ascii="Arial" w:hAnsi="Arial" w:cs="Arial"/>
+          <w:sz w:val="24"/>
+          <w:szCs w:val="24"/>
+        </w:rPr>
+        <w:t>rganização dos dados da empresa evitando a perda de tempo com chamados relacionados ao uso do sistema, correção na digitação das informações no banco de dados e exportação dos dados para a geração de relatórios. Outro b</w:t>
+      </w:r>
+      <w:r>
+        <w:rPr>
+          <w:rFonts w:ascii="Arial" w:hAnsi="Arial" w:cs="Arial"/>
+          <w:sz w:val="24"/>
+          <w:szCs w:val="24"/>
+        </w:rPr>
+        <w:t xml:space="preserve">enefício trazido </w:t>
+      </w:r>
+      <w:proofErr w:type="gramStart"/>
+      <w:r>
+        <w:rPr>
+          <w:rFonts w:ascii="Arial" w:hAnsi="Arial" w:cs="Arial"/>
+          <w:sz w:val="24"/>
+          <w:szCs w:val="24"/>
+        </w:rPr>
+        <w:t>a</w:t>
+      </w:r>
+      <w:proofErr w:type="gramEnd"/>
+      <w:r>
+        <w:rPr>
+          <w:rFonts w:ascii="Arial" w:hAnsi="Arial" w:cs="Arial"/>
+          <w:sz w:val="24"/>
+          <w:szCs w:val="24"/>
+        </w:rPr>
+        <w:t xml:space="preserve"> área de TI será o gerenciamento dos usuários ao sistema facilitando o controle de acesso.</w:t>
+      </w:r>
+    </w:p>
+    <w:p>
+      <w:pPr>
+        <w:pStyle w:val="PargrafodaLista"/>
+        <w:ind w:left="1068"/>
+        <w:jc w:val="both"/>
+        <w:rPr>
+          <w:rFonts w:ascii="Arial" w:hAnsi="Arial" w:cs="Arial"/>
+          <w:sz w:val="24"/>
+          <w:szCs w:val="24"/>
+        </w:rPr>
+      </w:pPr>
+    </w:p>
+    <w:p>
+      <w:pPr>
+        <w:pStyle w:val="PargrafodaLista"/>
+        <w:numPr>
+          <w:ilvl w:val="0"/>
+          <w:numId w:val="9"/>
+        </w:numPr>
+        <w:jc w:val="both"/>
+        <w:rPr>
+          <w:rFonts w:ascii="Arial" w:hAnsi="Arial" w:cs="Arial"/>
+          <w:b/>
+          <w:sz w:val="28"/>
+          <w:szCs w:val="28"/>
+        </w:rPr>
+      </w:pPr>
+      <w:r>
+        <w:rPr>
+          <w:rFonts w:ascii="Arial" w:hAnsi="Arial" w:cs="Arial"/>
+          <w:b/>
+          <w:sz w:val="28"/>
+          <w:szCs w:val="28"/>
+        </w:rPr>
+        <w:t>Quais são as vantagens que o sistema irá trazer para os gerentes e a diretora?</w:t>
+      </w:r>
+    </w:p>
+    <w:p>
+      <w:pPr>
+        <w:pStyle w:val="PargrafodaLista"/>
+        <w:ind w:left="1068"/>
+        <w:jc w:val="both"/>
+        <w:rPr>
+          <w:rFonts w:ascii="Arial" w:hAnsi="Arial" w:cs="Arial"/>
+          <w:sz w:val="24"/>
+          <w:szCs w:val="24"/>
+        </w:rPr>
+      </w:pPr>
+    </w:p>
+    <w:p>
+      <w:pPr>
+        <w:pStyle w:val="PargrafodaLista"/>
+        <w:ind w:left="1068"/>
+        <w:jc w:val="both"/>
+        <w:rPr>
+          <w:rFonts w:ascii="Arial" w:hAnsi="Arial" w:cs="Arial"/>
+          <w:sz w:val="24"/>
+          <w:szCs w:val="24"/>
+        </w:rPr>
+      </w:pPr>
+      <w:r>
+        <w:rPr>
+          <w:rFonts w:ascii="Arial" w:hAnsi="Arial" w:cs="Arial"/>
+          <w:sz w:val="24"/>
+          <w:szCs w:val="24"/>
+        </w:rPr>
+        <w:t xml:space="preserve">O sistema será criado nos pilares da segurança da informação que </w:t>
+      </w:r>
+      <w:r>
+        <w:rPr>
+          <w:rFonts w:ascii="Arial" w:hAnsi="Arial" w:cs="Arial"/>
+          <w:sz w:val="24"/>
+          <w:szCs w:val="24"/>
+        </w:rPr>
+        <w:t>são</w:t>
+      </w:r>
+      <w:r>
+        <w:rPr>
+          <w:rFonts w:ascii="Arial" w:hAnsi="Arial" w:cs="Arial"/>
+          <w:sz w:val="24"/>
+          <w:szCs w:val="24"/>
+        </w:rPr>
+        <w:t xml:space="preserve"> integridade evitando fraudes e qualquer manipulação indevida dos dados, confidencialidade garantido o acesso </w:t>
+      </w:r>
+      <w:r>
+        <w:rPr>
+          <w:rFonts w:ascii="Arial" w:hAnsi="Arial" w:cs="Arial"/>
+          <w:sz w:val="24"/>
+          <w:szCs w:val="24"/>
+        </w:rPr>
+        <w:t>às</w:t>
+      </w:r>
+      <w:r>
+        <w:rPr>
+          <w:rFonts w:ascii="Arial" w:hAnsi="Arial" w:cs="Arial"/>
+          <w:sz w:val="24"/>
+          <w:szCs w:val="24"/>
+        </w:rPr>
+        <w:t xml:space="preserve"> informações somente as pessoas devidamente credenciadas e disponibilidade permitindo assim o acesso das informações de maneira rápida, segura e a qualquer momento, sejam dados matriz ou de qualquer filial em qualquer parte do Brasil.</w:t>
+      </w:r>
+    </w:p>
+    <w:p>
+      <w:pPr>
+        <w:jc w:val="both"/>
+        <w:rPr>
+          <w:rFonts w:ascii="Arial" w:hAnsi="Arial" w:cs="Arial"/>
+          <w:sz w:val="24"/>
+          <w:szCs w:val="24"/>
+        </w:rPr>
+      </w:pPr>
+    </w:p>
+    <w:p>
+      <w:pPr>
+        <w:pStyle w:val="PargrafodaLista"/>
+        <w:ind w:left="0"/>
+        <w:jc w:val="both"/>
+        <w:rPr>
+          <w:rFonts w:ascii="Arial" w:hAnsi="Arial" w:cs="Arial"/>
+          <w:b/>
+          <w:sz w:val="28"/>
+          <w:szCs w:val="28"/>
+        </w:rPr>
+      </w:pPr>
+      <w:r>
+        <w:rPr>
+          <w:rFonts w:ascii="Arial" w:hAnsi="Arial" w:cs="Arial"/>
+          <w:b/>
+          <w:sz w:val="28"/>
+          <w:szCs w:val="28"/>
+        </w:rPr>
+        <w:t>Atividades Gerenciais</w:t>
+      </w:r>
+    </w:p>
+    <w:p>
+      <w:pPr>
+        <w:pStyle w:val="PargrafodaLista"/>
+        <w:ind w:left="0"/>
+        <w:jc w:val="both"/>
+        <w:rPr>
+          <w:rFonts w:ascii="Arial" w:hAnsi="Arial" w:cs="Arial"/>
+          <w:b/>
+          <w:sz w:val="28"/>
+          <w:szCs w:val="28"/>
+        </w:rPr>
+      </w:pPr>
+    </w:p>
+    <w:p>
+      <w:pPr>
+        <w:pStyle w:val="PargrafodaLista"/>
+        <w:numPr>
+          <w:ilvl w:val="0"/>
+          <w:numId w:val="12"/>
+        </w:numPr>
+        <w:jc w:val="both"/>
+        <w:rPr>
+          <w:rFonts w:ascii="Arial" w:hAnsi="Arial" w:cs="Arial"/>
+          <w:sz w:val="24"/>
+          <w:szCs w:val="24"/>
+        </w:rPr>
+      </w:pPr>
+      <w:r>
+        <w:rPr>
+          <w:rFonts w:ascii="Arial" w:hAnsi="Arial" w:cs="Arial"/>
+          <w:b/>
+          <w:sz w:val="28"/>
+          <w:szCs w:val="28"/>
+        </w:rPr>
+        <w:t>Cronograma da L</w:t>
+      </w:r>
+      <w:r>
+        <w:rPr>
+          <w:rFonts w:ascii="Arial" w:hAnsi="Arial" w:cs="Arial"/>
+          <w:b/>
+          <w:sz w:val="28"/>
+          <w:szCs w:val="28"/>
+        </w:rPr>
+        <w:t>iderança</w:t>
+      </w:r>
+    </w:p>
+    <w:p>
+      <w:pPr>
+        <w:pStyle w:val="PargrafodaLista"/>
+        <w:ind w:left="1068"/>
+        <w:jc w:val="both"/>
+        <w:rPr>
+          <w:rFonts w:ascii="Arial" w:hAnsi="Arial" w:cs="Arial"/>
+          <w:sz w:val="24"/>
+          <w:szCs w:val="24"/>
+        </w:rPr>
+      </w:pPr>
+    </w:p>
+    <w:p>
+      <w:pPr>
+        <w:pStyle w:val="PargrafodaLista"/>
+        <w:ind w:firstLine="696"/>
+        <w:jc w:val="both"/>
+        <w:rPr>
+          <w:rFonts w:ascii="Arial" w:hAnsi="Arial" w:cs="Arial"/>
+          <w:sz w:val="24"/>
+          <w:szCs w:val="24"/>
+        </w:rPr>
+      </w:pPr>
+      <w:r>
+        <w:rPr>
+          <w:rFonts w:ascii="Arial" w:hAnsi="Arial" w:cs="Arial"/>
+          <w:sz w:val="24"/>
+          <w:szCs w:val="24"/>
+        </w:rPr>
+        <w:t xml:space="preserve">17/03 até 31/03 - 1º </w:t>
+      </w:r>
+      <w:r>
+        <w:rPr>
+          <w:rFonts w:ascii="Arial" w:hAnsi="Arial" w:cs="Arial"/>
+          <w:sz w:val="24"/>
+          <w:szCs w:val="24"/>
+        </w:rPr>
+        <w:t>Líder</w:t>
+      </w:r>
+      <w:r>
+        <w:rPr>
+          <w:rFonts w:ascii="Arial" w:hAnsi="Arial" w:cs="Arial"/>
+          <w:sz w:val="24"/>
+          <w:szCs w:val="24"/>
+        </w:rPr>
+        <w:t xml:space="preserve"> – Elton Rodrigues de Melo Leite</w:t>
+      </w:r>
+    </w:p>
+    <w:p>
+      <w:pPr>
+        <w:pStyle w:val="PargrafodaLista"/>
+        <w:ind w:left="1428"/>
+        <w:jc w:val="both"/>
+        <w:rPr>
+          <w:rFonts w:ascii="Arial" w:hAnsi="Arial" w:cs="Arial"/>
+          <w:sz w:val="24"/>
+          <w:szCs w:val="24"/>
+        </w:rPr>
+      </w:pPr>
+      <w:r>
+        <w:rPr>
+          <w:rFonts w:ascii="Arial" w:hAnsi="Arial" w:cs="Arial"/>
+          <w:sz w:val="24"/>
+          <w:szCs w:val="24"/>
+        </w:rPr>
+        <w:t xml:space="preserve">31/03 até 14/04 - 2º </w:t>
+      </w:r>
+      <w:r>
+        <w:rPr>
+          <w:rFonts w:ascii="Arial" w:hAnsi="Arial" w:cs="Arial"/>
+          <w:sz w:val="24"/>
+          <w:szCs w:val="24"/>
+        </w:rPr>
+        <w:t>Líder</w:t>
+      </w:r>
+      <w:r>
+        <w:rPr>
+          <w:rFonts w:ascii="Arial" w:hAnsi="Arial" w:cs="Arial"/>
+          <w:sz w:val="24"/>
+          <w:szCs w:val="24"/>
+        </w:rPr>
+        <w:t xml:space="preserve"> – Douglas de Almeida</w:t>
+      </w:r>
+    </w:p>
+    <w:p>
+      <w:pPr>
+        <w:pStyle w:val="PargrafodaLista"/>
+        <w:ind w:firstLine="696"/>
+        <w:jc w:val="both"/>
+        <w:rPr>
+          <w:rFonts w:ascii="Arial" w:hAnsi="Arial" w:cs="Arial"/>
+          <w:sz w:val="24"/>
+          <w:szCs w:val="24"/>
+        </w:rPr>
+      </w:pPr>
+      <w:r>
+        <w:rPr>
+          <w:rFonts w:ascii="Arial" w:hAnsi="Arial" w:cs="Arial"/>
+          <w:sz w:val="24"/>
+          <w:szCs w:val="24"/>
+        </w:rPr>
+        <w:t xml:space="preserve">14/04 até 28/04 - 3º </w:t>
+      </w:r>
+      <w:r>
+        <w:rPr>
+          <w:rFonts w:ascii="Arial" w:hAnsi="Arial" w:cs="Arial"/>
+          <w:sz w:val="24"/>
+          <w:szCs w:val="24"/>
+        </w:rPr>
+        <w:t>Líder</w:t>
+      </w:r>
+      <w:r>
+        <w:rPr>
+          <w:rFonts w:ascii="Arial" w:hAnsi="Arial" w:cs="Arial"/>
+          <w:sz w:val="24"/>
+          <w:szCs w:val="24"/>
+        </w:rPr>
+        <w:t xml:space="preserve"> – Fabiano Bibiano Ferreira de Carvalho</w:t>
+      </w:r>
+    </w:p>
+    <w:p>
+      <w:pPr>
+        <w:pStyle w:val="PargrafodaLista"/>
+        <w:ind w:firstLine="696"/>
+        <w:jc w:val="both"/>
+        <w:rPr>
+          <w:rFonts w:ascii="Arial" w:hAnsi="Arial" w:cs="Arial"/>
+          <w:sz w:val="24"/>
+          <w:szCs w:val="24"/>
+        </w:rPr>
+      </w:pPr>
+      <w:r>
+        <w:rPr>
+          <w:rFonts w:ascii="Arial" w:hAnsi="Arial" w:cs="Arial"/>
+          <w:sz w:val="24"/>
+          <w:szCs w:val="24"/>
+        </w:rPr>
+        <w:t xml:space="preserve">28/04 até 12/05 - 4º </w:t>
+      </w:r>
+      <w:r>
+        <w:rPr>
+          <w:rFonts w:ascii="Arial" w:hAnsi="Arial" w:cs="Arial"/>
+          <w:sz w:val="24"/>
+          <w:szCs w:val="24"/>
+        </w:rPr>
+        <w:t>Líder</w:t>
+      </w:r>
+      <w:r>
+        <w:rPr>
+          <w:rFonts w:ascii="Arial" w:hAnsi="Arial" w:cs="Arial"/>
+          <w:sz w:val="24"/>
+          <w:szCs w:val="24"/>
+        </w:rPr>
+        <w:t xml:space="preserve"> – Fillipe Pinheiro de Oliveira</w:t>
+      </w:r>
+    </w:p>
+    <w:p>
+      <w:pPr>
+        <w:pStyle w:val="PargrafodaLista"/>
+        <w:ind w:firstLine="696"/>
+        <w:jc w:val="both"/>
+        <w:rPr>
+          <w:rFonts w:ascii="Arial" w:hAnsi="Arial" w:cs="Arial"/>
+          <w:sz w:val="24"/>
+          <w:szCs w:val="24"/>
+        </w:rPr>
+      </w:pPr>
+      <w:r>
+        <w:rPr>
+          <w:rFonts w:ascii="Arial" w:hAnsi="Arial" w:cs="Arial"/>
+          <w:sz w:val="24"/>
+          <w:szCs w:val="24"/>
+        </w:rPr>
+        <w:lastRenderedPageBreak/>
+        <w:t xml:space="preserve">12/05 até 26/05 - 5º </w:t>
+      </w:r>
+      <w:r>
+        <w:rPr>
+          <w:rFonts w:ascii="Arial" w:hAnsi="Arial" w:cs="Arial"/>
+          <w:sz w:val="24"/>
+          <w:szCs w:val="24"/>
+        </w:rPr>
+        <w:t>Líder</w:t>
+      </w:r>
+      <w:r>
+        <w:rPr>
+          <w:rFonts w:ascii="Arial" w:hAnsi="Arial" w:cs="Arial"/>
+          <w:sz w:val="24"/>
+          <w:szCs w:val="24"/>
+        </w:rPr>
+        <w:t xml:space="preserve"> – João Hamasaki</w:t>
+      </w:r>
+    </w:p>
+    <w:p>
+      <w:pPr>
+        <w:pStyle w:val="PargrafodaLista"/>
+        <w:ind w:left="708" w:firstLine="708"/>
+        <w:jc w:val="both"/>
+        <w:rPr>
+          <w:rFonts w:ascii="Arial" w:hAnsi="Arial" w:cs="Arial"/>
+          <w:sz w:val="24"/>
+          <w:szCs w:val="24"/>
+        </w:rPr>
+      </w:pPr>
+      <w:r>
+        <w:rPr>
+          <w:rFonts w:ascii="Arial" w:hAnsi="Arial" w:cs="Arial"/>
+          <w:sz w:val="24"/>
+          <w:szCs w:val="24"/>
+        </w:rPr>
+        <w:t xml:space="preserve">25/05 até 09/06 - 6º </w:t>
+      </w:r>
+      <w:r>
+        <w:rPr>
+          <w:rFonts w:ascii="Arial" w:hAnsi="Arial" w:cs="Arial"/>
+          <w:sz w:val="24"/>
+          <w:szCs w:val="24"/>
+        </w:rPr>
+        <w:t>Líder</w:t>
+      </w:r>
+      <w:r>
+        <w:rPr>
+          <w:rFonts w:ascii="Arial" w:hAnsi="Arial" w:cs="Arial"/>
+          <w:sz w:val="24"/>
+          <w:szCs w:val="24"/>
+        </w:rPr>
+        <w:t xml:space="preserve"> – Elton Rodrigues de Melo Leite</w:t>
+      </w:r>
+    </w:p>
+    <w:p>
+      <w:pPr>
+        <w:pStyle w:val="PargrafodaLista"/>
+        <w:ind w:left="708" w:firstLine="708"/>
+        <w:jc w:val="both"/>
+        <w:rPr>
+          <w:rFonts w:ascii="Arial" w:hAnsi="Arial" w:cs="Arial"/>
+          <w:sz w:val="24"/>
+          <w:szCs w:val="24"/>
+        </w:rPr>
+      </w:pPr>
+    </w:p>
+    <w:p>
+      <w:pPr>
+        <w:pStyle w:val="PargrafodaLista"/>
+        <w:numPr>
+          <w:ilvl w:val="0"/>
+          <w:numId w:val="12"/>
+        </w:numPr>
+        <w:jc w:val="both"/>
+        <w:rPr>
+          <w:rFonts w:ascii="Arial" w:hAnsi="Arial" w:cs="Arial"/>
+          <w:b/>
+          <w:sz w:val="28"/>
+          <w:szCs w:val="28"/>
+        </w:rPr>
+      </w:pPr>
+      <w:r>
+        <w:rPr>
+          <w:rFonts w:ascii="Arial" w:hAnsi="Arial" w:cs="Arial"/>
+          <w:b/>
+          <w:sz w:val="28"/>
+          <w:szCs w:val="28"/>
+        </w:rPr>
+        <w:t>Plano para lidar com membros não colaborativos</w:t>
+      </w:r>
+    </w:p>
+    <w:p>
+      <w:pPr>
+        <w:pStyle w:val="PargrafodaLista"/>
+        <w:ind w:left="1068"/>
+        <w:jc w:val="both"/>
+        <w:rPr>
+          <w:rFonts w:ascii="Arial" w:hAnsi="Arial" w:cs="Arial"/>
+          <w:b/>
+          <w:sz w:val="28"/>
+          <w:szCs w:val="28"/>
+        </w:rPr>
+      </w:pPr>
+    </w:p>
+    <w:p>
+      <w:pPr>
+        <w:pStyle w:val="PargrafodaLista"/>
+        <w:ind w:left="1068"/>
+        <w:jc w:val="both"/>
+        <w:rPr>
+          <w:rFonts w:ascii="Arial" w:hAnsi="Arial" w:cs="Arial"/>
+          <w:sz w:val="24"/>
+          <w:szCs w:val="24"/>
+        </w:rPr>
+      </w:pPr>
+      <w:r>
+        <w:rPr>
+          <w:rFonts w:ascii="Arial" w:hAnsi="Arial" w:cs="Arial"/>
+          <w:sz w:val="24"/>
+          <w:szCs w:val="24"/>
+        </w:rPr>
+        <w:t xml:space="preserve">A equipe </w:t>
+      </w:r>
+      <w:r>
+        <w:rPr>
+          <w:rFonts w:ascii="Arial" w:hAnsi="Arial" w:cs="Arial"/>
+          <w:sz w:val="24"/>
+          <w:szCs w:val="24"/>
+        </w:rPr>
+        <w:t>discutiu</w:t>
+      </w:r>
+      <w:r>
+        <w:rPr>
+          <w:rFonts w:ascii="Arial" w:hAnsi="Arial" w:cs="Arial"/>
+          <w:sz w:val="24"/>
+          <w:szCs w:val="24"/>
+        </w:rPr>
+        <w:t xml:space="preserve"> e decidiu que a pessoa do grupo que</w:t>
+      </w:r>
+      <w:r>
+        <w:rPr>
+          <w:rFonts w:ascii="Arial" w:hAnsi="Arial" w:cs="Arial"/>
+          <w:sz w:val="24"/>
+          <w:szCs w:val="24"/>
+        </w:rPr>
+        <w:t xml:space="preserve"> não</w:t>
+      </w:r>
+      <w:r>
+        <w:rPr>
+          <w:rFonts w:ascii="Arial" w:hAnsi="Arial" w:cs="Arial"/>
+          <w:sz w:val="24"/>
+          <w:szCs w:val="24"/>
+        </w:rPr>
+        <w:t xml:space="preserve"> estiver cumpri</w:t>
+      </w:r>
+      <w:r>
+        <w:rPr>
+          <w:rFonts w:ascii="Arial" w:hAnsi="Arial" w:cs="Arial"/>
+          <w:sz w:val="24"/>
+          <w:szCs w:val="24"/>
+        </w:rPr>
+        <w:t xml:space="preserve">ndo com suas obrigações de maneira adequada será expulsa do grupo e ainda deverá perder </w:t>
+      </w:r>
+      <w:proofErr w:type="gramStart"/>
+      <w:r>
+        <w:rPr>
+          <w:rFonts w:ascii="Arial" w:hAnsi="Arial" w:cs="Arial"/>
+          <w:sz w:val="24"/>
+          <w:szCs w:val="24"/>
+        </w:rPr>
+        <w:t>1</w:t>
+      </w:r>
+      <w:proofErr w:type="gramEnd"/>
+      <w:r>
+        <w:rPr>
+          <w:rFonts w:ascii="Arial" w:hAnsi="Arial" w:cs="Arial"/>
+          <w:sz w:val="24"/>
+          <w:szCs w:val="24"/>
+        </w:rPr>
+        <w:t xml:space="preserve"> ponto na entrega da funcionalidade pedida pelo professor. A expulsão será discutida pelo grupo e deve ser consensual por todos os outros </w:t>
+      </w:r>
+      <w:r>
+        <w:rPr>
+          <w:rFonts w:ascii="Arial" w:hAnsi="Arial" w:cs="Arial"/>
+          <w:sz w:val="24"/>
+          <w:szCs w:val="24"/>
+        </w:rPr>
+        <w:t>membros.</w:t>
+      </w:r>
     </w:p>
     <w:sectPr>
       <w:headerReference w:type="default" r:id="rId15"/>
+      <w:footerReference w:type="default" r:id="rId16"/>
       <w:pgSz w:w="11906" w:h="16838"/>
-      <w:pgMar w:top="1417" w:right="1701" w:bottom="1417" w:left="1701" w:header="708" w:footer="708" w:gutter="0"/>
+      <w:pgMar w:top="1417" w:right="1701" w:bottom="1135" w:left="1701" w:header="708" w:footer="708" w:gutter="0"/>
       <w:cols w:space="708"/>
+      <w:titlePg/>
       <w:docGrid w:linePitch="360"/>
     </w:sectPr>
   </w:body>
@@ -2395,6 +4808,52 @@
     </w:p>
   </w:endnote>
 </w:endnotes>
+</file>
+
+<file path=word/footer1.xml><?xml version="1.0" encoding="utf-8"?>
+<w:ftr xmlns:wpc="http://schemas.microsoft.com/office/word/2010/wordprocessingCanvas" xmlns:mc="http://schemas.openxmlformats.org/markup-compatibility/2006" xmlns:o="urn:schemas-microsoft-com:office:office" xmlns:r="http://schemas.openxmlformats.org/officeDocument/2006/relationships" xmlns:m="http://schemas.openxmlformats.org/officeDocument/2006/math" xmlns:v="urn:schemas-microsoft-com:vml" xmlns:wp14="http://schemas.microsoft.com/office/word/2010/wordprocessingDrawing" xmlns:wp="http://schemas.openxmlformats.org/drawingml/2006/wordprocessingDrawing" xmlns:w10="urn:schemas-microsoft-com:office:word" xmlns:w="http://schemas.openxmlformats.org/wordprocessingml/2006/main" xmlns:w14="http://schemas.microsoft.com/office/word/2010/wordml" xmlns:wpg="http://schemas.microsoft.com/office/word/2010/wordprocessingGroup" xmlns:wpi="http://schemas.microsoft.com/office/word/2010/wordprocessingInk" xmlns:wne="http://schemas.microsoft.com/office/word/2006/wordml" xmlns:wps="http://schemas.microsoft.com/office/word/2010/wordprocessingShape" mc:Ignorable="w14 wp14">
+  <w:sdt>
+    <w:sdtPr>
+      <w:id w:val="-1345857391"/>
+      <w:docPartObj>
+        <w:docPartGallery w:val="Page Numbers (Bottom of Page)"/>
+        <w:docPartUnique/>
+      </w:docPartObj>
+    </w:sdtPr>
+    <w:sdtEndPr/>
+    <w:sdtContent>
+      <w:p>
+        <w:pPr>
+          <w:pStyle w:val="Rodap"/>
+          <w:jc w:val="right"/>
+        </w:pPr>
+        <w:r>
+          <w:fldChar w:fldCharType="begin"/>
+        </w:r>
+        <w:r>
+          <w:instrText>PAGE   \* MERGEFORMAT</w:instrText>
+        </w:r>
+        <w:r>
+          <w:fldChar w:fldCharType="separate"/>
+        </w:r>
+        <w:r>
+          <w:rPr>
+            <w:noProof/>
+          </w:rPr>
+          <w:t>4</w:t>
+        </w:r>
+        <w:r>
+          <w:fldChar w:fldCharType="end"/>
+        </w:r>
+      </w:p>
+    </w:sdtContent>
+  </w:sdt>
+  <w:p>
+    <w:pPr>
+      <w:pStyle w:val="Rodap"/>
+    </w:pPr>
+  </w:p>
+</w:ftr>
 </file>
 
 <file path=word/footnotes.xml><?xml version="1.0" encoding="utf-8"?>
@@ -2707,290 +5166,16 @@
     </w:lvl>
   </w:abstractNum>
   <w:abstractNum w:abstractNumId="3">
-    <w:nsid w:val="38D047C5"/>
+    <w:nsid w:val="345441DE"/>
     <w:multiLevelType w:val="hybridMultilevel"/>
-    <w:tmpl w:val="B3B837CC"/>
-    <w:lvl w:ilvl="0" w:tplc="F418FBDC">
-      <w:start w:val="1"/>
-      <w:numFmt w:val="decimal"/>
-      <w:lvlText w:val="%1)"/>
-      <w:lvlJc w:val="left"/>
-      <w:pPr>
-        <w:ind w:left="1425" w:hanging="360"/>
-      </w:pPr>
-      <w:rPr>
-        <w:rFonts w:hint="default"/>
-      </w:rPr>
-    </w:lvl>
-    <w:lvl w:ilvl="1" w:tplc="04160019" w:tentative="1">
-      <w:start w:val="1"/>
-      <w:numFmt w:val="lowerLetter"/>
-      <w:lvlText w:val="%2."/>
-      <w:lvlJc w:val="left"/>
-      <w:pPr>
-        <w:ind w:left="2145" w:hanging="360"/>
-      </w:pPr>
-    </w:lvl>
-    <w:lvl w:ilvl="2" w:tplc="0416001B" w:tentative="1">
-      <w:start w:val="1"/>
-      <w:numFmt w:val="lowerRoman"/>
-      <w:lvlText w:val="%3."/>
-      <w:lvlJc w:val="right"/>
-      <w:pPr>
-        <w:ind w:left="2865" w:hanging="180"/>
-      </w:pPr>
-    </w:lvl>
-    <w:lvl w:ilvl="3" w:tplc="0416000F" w:tentative="1">
-      <w:start w:val="1"/>
-      <w:numFmt w:val="decimal"/>
-      <w:lvlText w:val="%4."/>
-      <w:lvlJc w:val="left"/>
-      <w:pPr>
-        <w:ind w:left="3585" w:hanging="360"/>
-      </w:pPr>
-    </w:lvl>
-    <w:lvl w:ilvl="4" w:tplc="04160019" w:tentative="1">
-      <w:start w:val="1"/>
-      <w:numFmt w:val="lowerLetter"/>
-      <w:lvlText w:val="%5."/>
-      <w:lvlJc w:val="left"/>
-      <w:pPr>
-        <w:ind w:left="4305" w:hanging="360"/>
-      </w:pPr>
-    </w:lvl>
-    <w:lvl w:ilvl="5" w:tplc="0416001B" w:tentative="1">
-      <w:start w:val="1"/>
-      <w:numFmt w:val="lowerRoman"/>
-      <w:lvlText w:val="%6."/>
-      <w:lvlJc w:val="right"/>
-      <w:pPr>
-        <w:ind w:left="5025" w:hanging="180"/>
-      </w:pPr>
-    </w:lvl>
-    <w:lvl w:ilvl="6" w:tplc="0416000F" w:tentative="1">
-      <w:start w:val="1"/>
-      <w:numFmt w:val="decimal"/>
-      <w:lvlText w:val="%7."/>
-      <w:lvlJc w:val="left"/>
-      <w:pPr>
-        <w:ind w:left="5745" w:hanging="360"/>
-      </w:pPr>
-    </w:lvl>
-    <w:lvl w:ilvl="7" w:tplc="04160019" w:tentative="1">
-      <w:start w:val="1"/>
-      <w:numFmt w:val="lowerLetter"/>
-      <w:lvlText w:val="%8."/>
-      <w:lvlJc w:val="left"/>
-      <w:pPr>
-        <w:ind w:left="6465" w:hanging="360"/>
-      </w:pPr>
-    </w:lvl>
-    <w:lvl w:ilvl="8" w:tplc="0416001B" w:tentative="1">
-      <w:start w:val="1"/>
-      <w:numFmt w:val="lowerRoman"/>
-      <w:lvlText w:val="%9."/>
-      <w:lvlJc w:val="right"/>
-      <w:pPr>
-        <w:ind w:left="7185" w:hanging="180"/>
-      </w:pPr>
-    </w:lvl>
-  </w:abstractNum>
-  <w:abstractNum w:abstractNumId="4">
-    <w:nsid w:val="3CF83D10"/>
-    <w:multiLevelType w:val="hybridMultilevel"/>
-    <w:tmpl w:val="99607ED8"/>
-    <w:lvl w:ilvl="0" w:tplc="8B56E130">
-      <w:start w:val="1"/>
-      <w:numFmt w:val="decimal"/>
-      <w:lvlText w:val="%1)"/>
-      <w:lvlJc w:val="left"/>
-      <w:pPr>
-        <w:ind w:left="1425" w:hanging="360"/>
-      </w:pPr>
-      <w:rPr>
-        <w:rFonts w:hint="default"/>
-      </w:rPr>
-    </w:lvl>
-    <w:lvl w:ilvl="1" w:tplc="04160019" w:tentative="1">
-      <w:start w:val="1"/>
-      <w:numFmt w:val="lowerLetter"/>
-      <w:lvlText w:val="%2."/>
-      <w:lvlJc w:val="left"/>
-      <w:pPr>
-        <w:ind w:left="2145" w:hanging="360"/>
-      </w:pPr>
-    </w:lvl>
-    <w:lvl w:ilvl="2" w:tplc="0416001B" w:tentative="1">
-      <w:start w:val="1"/>
-      <w:numFmt w:val="lowerRoman"/>
-      <w:lvlText w:val="%3."/>
-      <w:lvlJc w:val="right"/>
-      <w:pPr>
-        <w:ind w:left="2865" w:hanging="180"/>
-      </w:pPr>
-    </w:lvl>
-    <w:lvl w:ilvl="3" w:tplc="0416000F" w:tentative="1">
-      <w:start w:val="1"/>
-      <w:numFmt w:val="decimal"/>
-      <w:lvlText w:val="%4."/>
-      <w:lvlJc w:val="left"/>
-      <w:pPr>
-        <w:ind w:left="3585" w:hanging="360"/>
-      </w:pPr>
-    </w:lvl>
-    <w:lvl w:ilvl="4" w:tplc="04160019" w:tentative="1">
-      <w:start w:val="1"/>
-      <w:numFmt w:val="lowerLetter"/>
-      <w:lvlText w:val="%5."/>
-      <w:lvlJc w:val="left"/>
-      <w:pPr>
-        <w:ind w:left="4305" w:hanging="360"/>
-      </w:pPr>
-    </w:lvl>
-    <w:lvl w:ilvl="5" w:tplc="0416001B" w:tentative="1">
-      <w:start w:val="1"/>
-      <w:numFmt w:val="lowerRoman"/>
-      <w:lvlText w:val="%6."/>
-      <w:lvlJc w:val="right"/>
-      <w:pPr>
-        <w:ind w:left="5025" w:hanging="180"/>
-      </w:pPr>
-    </w:lvl>
-    <w:lvl w:ilvl="6" w:tplc="0416000F" w:tentative="1">
-      <w:start w:val="1"/>
-      <w:numFmt w:val="decimal"/>
-      <w:lvlText w:val="%7."/>
-      <w:lvlJc w:val="left"/>
-      <w:pPr>
-        <w:ind w:left="5745" w:hanging="360"/>
-      </w:pPr>
-    </w:lvl>
-    <w:lvl w:ilvl="7" w:tplc="04160019" w:tentative="1">
-      <w:start w:val="1"/>
-      <w:numFmt w:val="lowerLetter"/>
-      <w:lvlText w:val="%8."/>
-      <w:lvlJc w:val="left"/>
-      <w:pPr>
-        <w:ind w:left="6465" w:hanging="360"/>
-      </w:pPr>
-    </w:lvl>
-    <w:lvl w:ilvl="8" w:tplc="0416001B" w:tentative="1">
-      <w:start w:val="1"/>
-      <w:numFmt w:val="lowerRoman"/>
-      <w:lvlText w:val="%9."/>
-      <w:lvlJc w:val="right"/>
-      <w:pPr>
-        <w:ind w:left="7185" w:hanging="180"/>
-      </w:pPr>
-    </w:lvl>
-  </w:abstractNum>
-  <w:abstractNum w:abstractNumId="5">
-    <w:nsid w:val="3F9577A0"/>
-    <w:multiLevelType w:val="hybridMultilevel"/>
-    <w:tmpl w:val="D54E8AFA"/>
-    <w:lvl w:ilvl="0" w:tplc="1110DBA8">
-      <w:start w:val="1"/>
-      <w:numFmt w:val="decimal"/>
-      <w:lvlText w:val="%1."/>
-      <w:lvlJc w:val="left"/>
-      <w:pPr>
-        <w:ind w:left="360" w:hanging="360"/>
-      </w:pPr>
-      <w:rPr>
-        <w:b w:val="0"/>
-        <w:sz w:val="24"/>
-        <w:szCs w:val="24"/>
-      </w:rPr>
-    </w:lvl>
-    <w:lvl w:ilvl="1" w:tplc="28EA1A96">
-      <w:start w:val="1"/>
-      <w:numFmt w:val="lowerLetter"/>
-      <w:lvlText w:val="%2."/>
-      <w:lvlJc w:val="left"/>
-      <w:pPr>
-        <w:ind w:left="1080" w:hanging="360"/>
-      </w:pPr>
-      <w:rPr>
-        <w:b w:val="0"/>
-        <w:sz w:val="24"/>
-        <w:szCs w:val="24"/>
-      </w:rPr>
-    </w:lvl>
-    <w:lvl w:ilvl="2" w:tplc="0416001B" w:tentative="1">
-      <w:start w:val="1"/>
-      <w:numFmt w:val="lowerRoman"/>
-      <w:lvlText w:val="%3."/>
-      <w:lvlJc w:val="right"/>
-      <w:pPr>
-        <w:ind w:left="1800" w:hanging="180"/>
-      </w:pPr>
-    </w:lvl>
-    <w:lvl w:ilvl="3" w:tplc="0416000F" w:tentative="1">
-      <w:start w:val="1"/>
-      <w:numFmt w:val="decimal"/>
-      <w:lvlText w:val="%4."/>
-      <w:lvlJc w:val="left"/>
-      <w:pPr>
-        <w:ind w:left="2520" w:hanging="360"/>
-      </w:pPr>
-    </w:lvl>
-    <w:lvl w:ilvl="4" w:tplc="04160019" w:tentative="1">
-      <w:start w:val="1"/>
-      <w:numFmt w:val="lowerLetter"/>
-      <w:lvlText w:val="%5."/>
-      <w:lvlJc w:val="left"/>
-      <w:pPr>
-        <w:ind w:left="3240" w:hanging="360"/>
-      </w:pPr>
-    </w:lvl>
-    <w:lvl w:ilvl="5" w:tplc="0416001B" w:tentative="1">
-      <w:start w:val="1"/>
-      <w:numFmt w:val="lowerRoman"/>
-      <w:lvlText w:val="%6."/>
-      <w:lvlJc w:val="right"/>
-      <w:pPr>
-        <w:ind w:left="3960" w:hanging="180"/>
-      </w:pPr>
-    </w:lvl>
-    <w:lvl w:ilvl="6" w:tplc="0416000F" w:tentative="1">
-      <w:start w:val="1"/>
-      <w:numFmt w:val="decimal"/>
-      <w:lvlText w:val="%7."/>
-      <w:lvlJc w:val="left"/>
-      <w:pPr>
-        <w:ind w:left="4680" w:hanging="360"/>
-      </w:pPr>
-    </w:lvl>
-    <w:lvl w:ilvl="7" w:tplc="04160019" w:tentative="1">
-      <w:start w:val="1"/>
-      <w:numFmt w:val="lowerLetter"/>
-      <w:lvlText w:val="%8."/>
-      <w:lvlJc w:val="left"/>
-      <w:pPr>
-        <w:ind w:left="5400" w:hanging="360"/>
-      </w:pPr>
-    </w:lvl>
-    <w:lvl w:ilvl="8" w:tplc="0416001B" w:tentative="1">
-      <w:start w:val="1"/>
-      <w:numFmt w:val="lowerRoman"/>
-      <w:lvlText w:val="%9."/>
-      <w:lvlJc w:val="right"/>
-      <w:pPr>
-        <w:ind w:left="6120" w:hanging="180"/>
-      </w:pPr>
-    </w:lvl>
-  </w:abstractNum>
-  <w:abstractNum w:abstractNumId="6">
-    <w:nsid w:val="401D4D62"/>
-    <w:multiLevelType w:val="hybridMultilevel"/>
-    <w:tmpl w:val="BF7CA118"/>
+    <w:tmpl w:val="8182B8A0"/>
     <w:lvl w:ilvl="0" w:tplc="A1361744">
       <w:start w:val="1"/>
       <w:numFmt w:val="lowerLetter"/>
       <w:lvlText w:val="%1."/>
       <w:lvlJc w:val="left"/>
       <w:pPr>
-        <w:ind w:left="1065" w:hanging="360"/>
+        <w:ind w:left="1068" w:hanging="360"/>
       </w:pPr>
       <w:rPr>
         <w:rFonts w:hint="default"/>
@@ -3005,7 +5190,7 @@
       <w:lvlText w:val="%2."/>
       <w:lvlJc w:val="left"/>
       <w:pPr>
-        <w:ind w:left="1785" w:hanging="360"/>
+        <w:ind w:left="1788" w:hanging="360"/>
       </w:pPr>
     </w:lvl>
     <w:lvl w:ilvl="2" w:tplc="0416001B" w:tentative="1">
@@ -3014,7 +5199,7 @@
       <w:lvlText w:val="%3."/>
       <w:lvlJc w:val="right"/>
       <w:pPr>
-        <w:ind w:left="2505" w:hanging="180"/>
+        <w:ind w:left="2508" w:hanging="180"/>
       </w:pPr>
     </w:lvl>
     <w:lvl w:ilvl="3" w:tplc="0416000F" w:tentative="1">
@@ -3023,7 +5208,7 @@
       <w:lvlText w:val="%4."/>
       <w:lvlJc w:val="left"/>
       <w:pPr>
-        <w:ind w:left="3225" w:hanging="360"/>
+        <w:ind w:left="3228" w:hanging="360"/>
       </w:pPr>
     </w:lvl>
     <w:lvl w:ilvl="4" w:tplc="04160019" w:tentative="1">
@@ -3032,7 +5217,7 @@
       <w:lvlText w:val="%5."/>
       <w:lvlJc w:val="left"/>
       <w:pPr>
-        <w:ind w:left="3945" w:hanging="360"/>
+        <w:ind w:left="3948" w:hanging="360"/>
       </w:pPr>
     </w:lvl>
     <w:lvl w:ilvl="5" w:tplc="0416001B" w:tentative="1">
@@ -3041,7 +5226,7 @@
       <w:lvlText w:val="%6."/>
       <w:lvlJc w:val="right"/>
       <w:pPr>
-        <w:ind w:left="4665" w:hanging="180"/>
+        <w:ind w:left="4668" w:hanging="180"/>
       </w:pPr>
     </w:lvl>
     <w:lvl w:ilvl="6" w:tplc="0416000F" w:tentative="1">
@@ -3050,7 +5235,7 @@
       <w:lvlText w:val="%7."/>
       <w:lvlJc w:val="left"/>
       <w:pPr>
-        <w:ind w:left="5385" w:hanging="360"/>
+        <w:ind w:left="5388" w:hanging="360"/>
       </w:pPr>
     </w:lvl>
     <w:lvl w:ilvl="7" w:tplc="04160019" w:tentative="1">
@@ -3059,7 +5244,7 @@
       <w:lvlText w:val="%8."/>
       <w:lvlJc w:val="left"/>
       <w:pPr>
-        <w:ind w:left="6105" w:hanging="360"/>
+        <w:ind w:left="6108" w:hanging="360"/>
       </w:pPr>
     </w:lvl>
     <w:lvl w:ilvl="8" w:tplc="0416001B" w:tentative="1">
@@ -3068,21 +5253,21 @@
       <w:lvlText w:val="%9."/>
       <w:lvlJc w:val="right"/>
       <w:pPr>
-        <w:ind w:left="6825" w:hanging="180"/>
+        <w:ind w:left="6828" w:hanging="180"/>
       </w:pPr>
     </w:lvl>
   </w:abstractNum>
-  <w:abstractNum w:abstractNumId="7">
-    <w:nsid w:val="44BF1854"/>
+  <w:abstractNum w:abstractNumId="4">
+    <w:nsid w:val="38D047C5"/>
     <w:multiLevelType w:val="hybridMultilevel"/>
-    <w:tmpl w:val="48B4830A"/>
-    <w:lvl w:ilvl="0" w:tplc="A03A6AF8">
+    <w:tmpl w:val="B3B837CC"/>
+    <w:lvl w:ilvl="0" w:tplc="F418FBDC">
       <w:start w:val="1"/>
       <w:numFmt w:val="decimal"/>
       <w:lvlText w:val="%1)"/>
       <w:lvlJc w:val="left"/>
       <w:pPr>
-        <w:ind w:left="1428" w:hanging="360"/>
+        <w:ind w:left="1425" w:hanging="360"/>
       </w:pPr>
       <w:rPr>
         <w:rFonts w:hint="default"/>
@@ -3094,7 +5279,7 @@
       <w:lvlText w:val="%2."/>
       <w:lvlJc w:val="left"/>
       <w:pPr>
-        <w:ind w:left="2148" w:hanging="360"/>
+        <w:ind w:left="2145" w:hanging="360"/>
       </w:pPr>
     </w:lvl>
     <w:lvl w:ilvl="2" w:tplc="0416001B" w:tentative="1">
@@ -3103,7 +5288,7 @@
       <w:lvlText w:val="%3."/>
       <w:lvlJc w:val="right"/>
       <w:pPr>
-        <w:ind w:left="2868" w:hanging="180"/>
+        <w:ind w:left="2865" w:hanging="180"/>
       </w:pPr>
     </w:lvl>
     <w:lvl w:ilvl="3" w:tplc="0416000F" w:tentative="1">
@@ -3112,7 +5297,7 @@
       <w:lvlText w:val="%4."/>
       <w:lvlJc w:val="left"/>
       <w:pPr>
-        <w:ind w:left="3588" w:hanging="360"/>
+        <w:ind w:left="3585" w:hanging="360"/>
       </w:pPr>
     </w:lvl>
     <w:lvl w:ilvl="4" w:tplc="04160019" w:tentative="1">
@@ -3121,7 +5306,7 @@
       <w:lvlText w:val="%5."/>
       <w:lvlJc w:val="left"/>
       <w:pPr>
-        <w:ind w:left="4308" w:hanging="360"/>
+        <w:ind w:left="4305" w:hanging="360"/>
       </w:pPr>
     </w:lvl>
     <w:lvl w:ilvl="5" w:tplc="0416001B" w:tentative="1">
@@ -3130,7 +5315,7 @@
       <w:lvlText w:val="%6."/>
       <w:lvlJc w:val="right"/>
       <w:pPr>
-        <w:ind w:left="5028" w:hanging="180"/>
+        <w:ind w:left="5025" w:hanging="180"/>
       </w:pPr>
     </w:lvl>
     <w:lvl w:ilvl="6" w:tplc="0416000F" w:tentative="1">
@@ -3139,7 +5324,7 @@
       <w:lvlText w:val="%7."/>
       <w:lvlJc w:val="left"/>
       <w:pPr>
-        <w:ind w:left="5748" w:hanging="360"/>
+        <w:ind w:left="5745" w:hanging="360"/>
       </w:pPr>
     </w:lvl>
     <w:lvl w:ilvl="7" w:tplc="04160019" w:tentative="1">
@@ -3148,7 +5333,7 @@
       <w:lvlText w:val="%8."/>
       <w:lvlJc w:val="left"/>
       <w:pPr>
-        <w:ind w:left="6468" w:hanging="360"/>
+        <w:ind w:left="6465" w:hanging="360"/>
       </w:pPr>
     </w:lvl>
     <w:lvl w:ilvl="8" w:tplc="0416001B" w:tentative="1">
@@ -3157,21 +5342,206 @@
       <w:lvlText w:val="%9."/>
       <w:lvlJc w:val="right"/>
       <w:pPr>
-        <w:ind w:left="7188" w:hanging="180"/>
+        <w:ind w:left="7185" w:hanging="180"/>
       </w:pPr>
     </w:lvl>
   </w:abstractNum>
-  <w:abstractNum w:abstractNumId="8">
-    <w:nsid w:val="67F1460D"/>
+  <w:abstractNum w:abstractNumId="5">
+    <w:nsid w:val="3CF83D10"/>
     <w:multiLevelType w:val="hybridMultilevel"/>
-    <w:tmpl w:val="9124AF04"/>
-    <w:lvl w:ilvl="0" w:tplc="BF2467F2">
+    <w:tmpl w:val="99607ED8"/>
+    <w:lvl w:ilvl="0" w:tplc="8B56E130">
+      <w:start w:val="1"/>
+      <w:numFmt w:val="decimal"/>
+      <w:lvlText w:val="%1)"/>
+      <w:lvlJc w:val="left"/>
+      <w:pPr>
+        <w:ind w:left="1425" w:hanging="360"/>
+      </w:pPr>
+      <w:rPr>
+        <w:rFonts w:hint="default"/>
+      </w:rPr>
+    </w:lvl>
+    <w:lvl w:ilvl="1" w:tplc="04160019" w:tentative="1">
+      <w:start w:val="1"/>
+      <w:numFmt w:val="lowerLetter"/>
+      <w:lvlText w:val="%2."/>
+      <w:lvlJc w:val="left"/>
+      <w:pPr>
+        <w:ind w:left="2145" w:hanging="360"/>
+      </w:pPr>
+    </w:lvl>
+    <w:lvl w:ilvl="2" w:tplc="0416001B" w:tentative="1">
+      <w:start w:val="1"/>
+      <w:numFmt w:val="lowerRoman"/>
+      <w:lvlText w:val="%3."/>
+      <w:lvlJc w:val="right"/>
+      <w:pPr>
+        <w:ind w:left="2865" w:hanging="180"/>
+      </w:pPr>
+    </w:lvl>
+    <w:lvl w:ilvl="3" w:tplc="0416000F" w:tentative="1">
+      <w:start w:val="1"/>
+      <w:numFmt w:val="decimal"/>
+      <w:lvlText w:val="%4."/>
+      <w:lvlJc w:val="left"/>
+      <w:pPr>
+        <w:ind w:left="3585" w:hanging="360"/>
+      </w:pPr>
+    </w:lvl>
+    <w:lvl w:ilvl="4" w:tplc="04160019" w:tentative="1">
+      <w:start w:val="1"/>
+      <w:numFmt w:val="lowerLetter"/>
+      <w:lvlText w:val="%5."/>
+      <w:lvlJc w:val="left"/>
+      <w:pPr>
+        <w:ind w:left="4305" w:hanging="360"/>
+      </w:pPr>
+    </w:lvl>
+    <w:lvl w:ilvl="5" w:tplc="0416001B" w:tentative="1">
+      <w:start w:val="1"/>
+      <w:numFmt w:val="lowerRoman"/>
+      <w:lvlText w:val="%6."/>
+      <w:lvlJc w:val="right"/>
+      <w:pPr>
+        <w:ind w:left="5025" w:hanging="180"/>
+      </w:pPr>
+    </w:lvl>
+    <w:lvl w:ilvl="6" w:tplc="0416000F" w:tentative="1">
+      <w:start w:val="1"/>
+      <w:numFmt w:val="decimal"/>
+      <w:lvlText w:val="%7."/>
+      <w:lvlJc w:val="left"/>
+      <w:pPr>
+        <w:ind w:left="5745" w:hanging="360"/>
+      </w:pPr>
+    </w:lvl>
+    <w:lvl w:ilvl="7" w:tplc="04160019" w:tentative="1">
+      <w:start w:val="1"/>
+      <w:numFmt w:val="lowerLetter"/>
+      <w:lvlText w:val="%8."/>
+      <w:lvlJc w:val="left"/>
+      <w:pPr>
+        <w:ind w:left="6465" w:hanging="360"/>
+      </w:pPr>
+    </w:lvl>
+    <w:lvl w:ilvl="8" w:tplc="0416001B" w:tentative="1">
+      <w:start w:val="1"/>
+      <w:numFmt w:val="lowerRoman"/>
+      <w:lvlText w:val="%9."/>
+      <w:lvlJc w:val="right"/>
+      <w:pPr>
+        <w:ind w:left="7185" w:hanging="180"/>
+      </w:pPr>
+    </w:lvl>
+  </w:abstractNum>
+  <w:abstractNum w:abstractNumId="6">
+    <w:nsid w:val="3F9577A0"/>
+    <w:multiLevelType w:val="hybridMultilevel"/>
+    <w:tmpl w:val="D54E8AFA"/>
+    <w:lvl w:ilvl="0" w:tplc="1110DBA8">
+      <w:start w:val="1"/>
+      <w:numFmt w:val="decimal"/>
+      <w:lvlText w:val="%1."/>
+      <w:lvlJc w:val="left"/>
+      <w:pPr>
+        <w:ind w:left="360" w:hanging="360"/>
+      </w:pPr>
+      <w:rPr>
+        <w:b w:val="0"/>
+        <w:sz w:val="24"/>
+        <w:szCs w:val="24"/>
+      </w:rPr>
+    </w:lvl>
+    <w:lvl w:ilvl="1" w:tplc="28EA1A96">
+      <w:start w:val="1"/>
+      <w:numFmt w:val="lowerLetter"/>
+      <w:lvlText w:val="%2."/>
+      <w:lvlJc w:val="left"/>
+      <w:pPr>
+        <w:ind w:left="1080" w:hanging="360"/>
+      </w:pPr>
+      <w:rPr>
+        <w:b w:val="0"/>
+        <w:sz w:val="24"/>
+        <w:szCs w:val="24"/>
+      </w:rPr>
+    </w:lvl>
+    <w:lvl w:ilvl="2" w:tplc="0416001B" w:tentative="1">
+      <w:start w:val="1"/>
+      <w:numFmt w:val="lowerRoman"/>
+      <w:lvlText w:val="%3."/>
+      <w:lvlJc w:val="right"/>
+      <w:pPr>
+        <w:ind w:left="1800" w:hanging="180"/>
+      </w:pPr>
+    </w:lvl>
+    <w:lvl w:ilvl="3" w:tplc="0416000F" w:tentative="1">
+      <w:start w:val="1"/>
+      <w:numFmt w:val="decimal"/>
+      <w:lvlText w:val="%4."/>
+      <w:lvlJc w:val="left"/>
+      <w:pPr>
+        <w:ind w:left="2520" w:hanging="360"/>
+      </w:pPr>
+    </w:lvl>
+    <w:lvl w:ilvl="4" w:tplc="04160019" w:tentative="1">
+      <w:start w:val="1"/>
+      <w:numFmt w:val="lowerLetter"/>
+      <w:lvlText w:val="%5."/>
+      <w:lvlJc w:val="left"/>
+      <w:pPr>
+        <w:ind w:left="3240" w:hanging="360"/>
+      </w:pPr>
+    </w:lvl>
+    <w:lvl w:ilvl="5" w:tplc="0416001B" w:tentative="1">
+      <w:start w:val="1"/>
+      <w:numFmt w:val="lowerRoman"/>
+      <w:lvlText w:val="%6."/>
+      <w:lvlJc w:val="right"/>
+      <w:pPr>
+        <w:ind w:left="3960" w:hanging="180"/>
+      </w:pPr>
+    </w:lvl>
+    <w:lvl w:ilvl="6" w:tplc="0416000F" w:tentative="1">
+      <w:start w:val="1"/>
+      <w:numFmt w:val="decimal"/>
+      <w:lvlText w:val="%7."/>
+      <w:lvlJc w:val="left"/>
+      <w:pPr>
+        <w:ind w:left="4680" w:hanging="360"/>
+      </w:pPr>
+    </w:lvl>
+    <w:lvl w:ilvl="7" w:tplc="04160019" w:tentative="1">
+      <w:start w:val="1"/>
+      <w:numFmt w:val="lowerLetter"/>
+      <w:lvlText w:val="%8."/>
+      <w:lvlJc w:val="left"/>
+      <w:pPr>
+        <w:ind w:left="5400" w:hanging="360"/>
+      </w:pPr>
+    </w:lvl>
+    <w:lvl w:ilvl="8" w:tplc="0416001B" w:tentative="1">
+      <w:start w:val="1"/>
+      <w:numFmt w:val="lowerRoman"/>
+      <w:lvlText w:val="%9."/>
+      <w:lvlJc w:val="right"/>
+      <w:pPr>
+        <w:ind w:left="6120" w:hanging="180"/>
+      </w:pPr>
+    </w:lvl>
+  </w:abstractNum>
+  <w:abstractNum w:abstractNumId="7">
+    <w:nsid w:val="401D4D62"/>
+    <w:multiLevelType w:val="hybridMultilevel"/>
+    <w:tmpl w:val="BF7CA118"/>
+    <w:lvl w:ilvl="0" w:tplc="A1361744">
       <w:start w:val="1"/>
       <w:numFmt w:val="lowerLetter"/>
       <w:lvlText w:val="%1."/>
       <w:lvlJc w:val="left"/>
       <w:pPr>
-        <w:ind w:left="1068" w:hanging="360"/>
+        <w:ind w:left="1065" w:hanging="360"/>
       </w:pPr>
       <w:rPr>
         <w:rFonts w:hint="default"/>
@@ -3186,7 +5556,7 @@
       <w:lvlText w:val="%2."/>
       <w:lvlJc w:val="left"/>
       <w:pPr>
-        <w:ind w:left="1788" w:hanging="360"/>
+        <w:ind w:left="1785" w:hanging="360"/>
       </w:pPr>
     </w:lvl>
     <w:lvl w:ilvl="2" w:tplc="0416001B" w:tentative="1">
@@ -3195,7 +5565,7 @@
       <w:lvlText w:val="%3."/>
       <w:lvlJc w:val="right"/>
       <w:pPr>
-        <w:ind w:left="2508" w:hanging="180"/>
+        <w:ind w:left="2505" w:hanging="180"/>
       </w:pPr>
     </w:lvl>
     <w:lvl w:ilvl="3" w:tplc="0416000F" w:tentative="1">
@@ -3204,7 +5574,7 @@
       <w:lvlText w:val="%4."/>
       <w:lvlJc w:val="left"/>
       <w:pPr>
-        <w:ind w:left="3228" w:hanging="360"/>
+        <w:ind w:left="3225" w:hanging="360"/>
       </w:pPr>
     </w:lvl>
     <w:lvl w:ilvl="4" w:tplc="04160019" w:tentative="1">
@@ -3213,7 +5583,7 @@
       <w:lvlText w:val="%5."/>
       <w:lvlJc w:val="left"/>
       <w:pPr>
-        <w:ind w:left="3948" w:hanging="360"/>
+        <w:ind w:left="3945" w:hanging="360"/>
       </w:pPr>
     </w:lvl>
     <w:lvl w:ilvl="5" w:tplc="0416001B" w:tentative="1">
@@ -3222,7 +5592,7 @@
       <w:lvlText w:val="%6."/>
       <w:lvlJc w:val="right"/>
       <w:pPr>
-        <w:ind w:left="4668" w:hanging="180"/>
+        <w:ind w:left="4665" w:hanging="180"/>
       </w:pPr>
     </w:lvl>
     <w:lvl w:ilvl="6" w:tplc="0416000F" w:tentative="1">
@@ -3231,7 +5601,7 @@
       <w:lvlText w:val="%7."/>
       <w:lvlJc w:val="left"/>
       <w:pPr>
-        <w:ind w:left="5388" w:hanging="360"/>
+        <w:ind w:left="5385" w:hanging="360"/>
       </w:pPr>
     </w:lvl>
     <w:lvl w:ilvl="7" w:tplc="04160019" w:tentative="1">
@@ -3240,7 +5610,7 @@
       <w:lvlText w:val="%8."/>
       <w:lvlJc w:val="left"/>
       <w:pPr>
-        <w:ind w:left="6108" w:hanging="360"/>
+        <w:ind w:left="6105" w:hanging="360"/>
       </w:pPr>
     </w:lvl>
     <w:lvl w:ilvl="8" w:tplc="0416001B" w:tentative="1">
@@ -3249,11 +5619,195 @@
       <w:lvlText w:val="%9."/>
       <w:lvlJc w:val="right"/>
       <w:pPr>
-        <w:ind w:left="6828" w:hanging="180"/>
+        <w:ind w:left="6825" w:hanging="180"/>
+      </w:pPr>
+    </w:lvl>
+  </w:abstractNum>
+  <w:abstractNum w:abstractNumId="8">
+    <w:nsid w:val="44BF1854"/>
+    <w:multiLevelType w:val="hybridMultilevel"/>
+    <w:tmpl w:val="A8B6B720"/>
+    <w:lvl w:ilvl="0" w:tplc="A03A6AF8">
+      <w:start w:val="1"/>
+      <w:numFmt w:val="decimal"/>
+      <w:lvlText w:val="%1)"/>
+      <w:lvlJc w:val="left"/>
+      <w:pPr>
+        <w:ind w:left="1428" w:hanging="360"/>
+      </w:pPr>
+      <w:rPr>
+        <w:rFonts w:hint="default"/>
+      </w:rPr>
+    </w:lvl>
+    <w:lvl w:ilvl="1" w:tplc="04160001">
+      <w:start w:val="1"/>
+      <w:numFmt w:val="bullet"/>
+      <w:lvlText w:val=""/>
+      <w:lvlJc w:val="left"/>
+      <w:pPr>
+        <w:ind w:left="2148" w:hanging="360"/>
+      </w:pPr>
+      <w:rPr>
+        <w:rFonts w:ascii="Symbol" w:hAnsi="Symbol" w:hint="default"/>
+      </w:rPr>
+    </w:lvl>
+    <w:lvl w:ilvl="2" w:tplc="0416001B" w:tentative="1">
+      <w:start w:val="1"/>
+      <w:numFmt w:val="lowerRoman"/>
+      <w:lvlText w:val="%3."/>
+      <w:lvlJc w:val="right"/>
+      <w:pPr>
+        <w:ind w:left="2868" w:hanging="180"/>
+      </w:pPr>
+    </w:lvl>
+    <w:lvl w:ilvl="3" w:tplc="0416000F" w:tentative="1">
+      <w:start w:val="1"/>
+      <w:numFmt w:val="decimal"/>
+      <w:lvlText w:val="%4."/>
+      <w:lvlJc w:val="left"/>
+      <w:pPr>
+        <w:ind w:left="3588" w:hanging="360"/>
+      </w:pPr>
+    </w:lvl>
+    <w:lvl w:ilvl="4" w:tplc="04160019" w:tentative="1">
+      <w:start w:val="1"/>
+      <w:numFmt w:val="lowerLetter"/>
+      <w:lvlText w:val="%5."/>
+      <w:lvlJc w:val="left"/>
+      <w:pPr>
+        <w:ind w:left="4308" w:hanging="360"/>
+      </w:pPr>
+    </w:lvl>
+    <w:lvl w:ilvl="5" w:tplc="0416001B" w:tentative="1">
+      <w:start w:val="1"/>
+      <w:numFmt w:val="lowerRoman"/>
+      <w:lvlText w:val="%6."/>
+      <w:lvlJc w:val="right"/>
+      <w:pPr>
+        <w:ind w:left="5028" w:hanging="180"/>
+      </w:pPr>
+    </w:lvl>
+    <w:lvl w:ilvl="6" w:tplc="0416000F" w:tentative="1">
+      <w:start w:val="1"/>
+      <w:numFmt w:val="decimal"/>
+      <w:lvlText w:val="%7."/>
+      <w:lvlJc w:val="left"/>
+      <w:pPr>
+        <w:ind w:left="5748" w:hanging="360"/>
+      </w:pPr>
+    </w:lvl>
+    <w:lvl w:ilvl="7" w:tplc="04160019" w:tentative="1">
+      <w:start w:val="1"/>
+      <w:numFmt w:val="lowerLetter"/>
+      <w:lvlText w:val="%8."/>
+      <w:lvlJc w:val="left"/>
+      <w:pPr>
+        <w:ind w:left="6468" w:hanging="360"/>
+      </w:pPr>
+    </w:lvl>
+    <w:lvl w:ilvl="8" w:tplc="0416001B" w:tentative="1">
+      <w:start w:val="1"/>
+      <w:numFmt w:val="lowerRoman"/>
+      <w:lvlText w:val="%9."/>
+      <w:lvlJc w:val="right"/>
+      <w:pPr>
+        <w:ind w:left="7188" w:hanging="180"/>
       </w:pPr>
     </w:lvl>
   </w:abstractNum>
   <w:abstractNum w:abstractNumId="9">
+    <w:nsid w:val="67F1460D"/>
+    <w:multiLevelType w:val="hybridMultilevel"/>
+    <w:tmpl w:val="8182B8A0"/>
+    <w:lvl w:ilvl="0" w:tplc="A1361744">
+      <w:start w:val="1"/>
+      <w:numFmt w:val="lowerLetter"/>
+      <w:lvlText w:val="%1."/>
+      <w:lvlJc w:val="left"/>
+      <w:pPr>
+        <w:ind w:left="1068" w:hanging="360"/>
+      </w:pPr>
+      <w:rPr>
+        <w:rFonts w:hint="default"/>
+        <w:b/>
+        <w:sz w:val="28"/>
+        <w:szCs w:val="28"/>
+      </w:rPr>
+    </w:lvl>
+    <w:lvl w:ilvl="1" w:tplc="04160019" w:tentative="1">
+      <w:start w:val="1"/>
+      <w:numFmt w:val="lowerLetter"/>
+      <w:lvlText w:val="%2."/>
+      <w:lvlJc w:val="left"/>
+      <w:pPr>
+        <w:ind w:left="1788" w:hanging="360"/>
+      </w:pPr>
+    </w:lvl>
+    <w:lvl w:ilvl="2" w:tplc="0416001B" w:tentative="1">
+      <w:start w:val="1"/>
+      <w:numFmt w:val="lowerRoman"/>
+      <w:lvlText w:val="%3."/>
+      <w:lvlJc w:val="right"/>
+      <w:pPr>
+        <w:ind w:left="2508" w:hanging="180"/>
+      </w:pPr>
+    </w:lvl>
+    <w:lvl w:ilvl="3" w:tplc="0416000F" w:tentative="1">
+      <w:start w:val="1"/>
+      <w:numFmt w:val="decimal"/>
+      <w:lvlText w:val="%4."/>
+      <w:lvlJc w:val="left"/>
+      <w:pPr>
+        <w:ind w:left="3228" w:hanging="360"/>
+      </w:pPr>
+    </w:lvl>
+    <w:lvl w:ilvl="4" w:tplc="04160019" w:tentative="1">
+      <w:start w:val="1"/>
+      <w:numFmt w:val="lowerLetter"/>
+      <w:lvlText w:val="%5."/>
+      <w:lvlJc w:val="left"/>
+      <w:pPr>
+        <w:ind w:left="3948" w:hanging="360"/>
+      </w:pPr>
+    </w:lvl>
+    <w:lvl w:ilvl="5" w:tplc="0416001B" w:tentative="1">
+      <w:start w:val="1"/>
+      <w:numFmt w:val="lowerRoman"/>
+      <w:lvlText w:val="%6."/>
+      <w:lvlJc w:val="right"/>
+      <w:pPr>
+        <w:ind w:left="4668" w:hanging="180"/>
+      </w:pPr>
+    </w:lvl>
+    <w:lvl w:ilvl="6" w:tplc="0416000F" w:tentative="1">
+      <w:start w:val="1"/>
+      <w:numFmt w:val="decimal"/>
+      <w:lvlText w:val="%7."/>
+      <w:lvlJc w:val="left"/>
+      <w:pPr>
+        <w:ind w:left="5388" w:hanging="360"/>
+      </w:pPr>
+    </w:lvl>
+    <w:lvl w:ilvl="7" w:tplc="04160019" w:tentative="1">
+      <w:start w:val="1"/>
+      <w:numFmt w:val="lowerLetter"/>
+      <w:lvlText w:val="%8."/>
+      <w:lvlJc w:val="left"/>
+      <w:pPr>
+        <w:ind w:left="6108" w:hanging="360"/>
+      </w:pPr>
+    </w:lvl>
+    <w:lvl w:ilvl="8" w:tplc="0416001B" w:tentative="1">
+      <w:start w:val="1"/>
+      <w:numFmt w:val="lowerRoman"/>
+      <w:lvlText w:val="%9."/>
+      <w:lvlJc w:val="right"/>
+      <w:pPr>
+        <w:ind w:left="6828" w:hanging="180"/>
+      </w:pPr>
+    </w:lvl>
+  </w:abstractNum>
+  <w:abstractNum w:abstractNumId="10">
     <w:nsid w:val="6F2238DA"/>
     <w:multiLevelType w:val="hybridMultilevel"/>
     <w:tmpl w:val="2BEED50E"/>
@@ -3342,7 +5896,7 @@
       </w:pPr>
     </w:lvl>
   </w:abstractNum>
-  <w:abstractNum w:abstractNumId="10">
+  <w:abstractNum w:abstractNumId="11">
     <w:nsid w:val="7E704FF9"/>
     <w:multiLevelType w:val="hybridMultilevel"/>
     <w:tmpl w:val="09F8D4CA"/>
@@ -3432,13 +5986,13 @@
     </w:lvl>
   </w:abstractNum>
   <w:num w:numId="1">
-    <w:abstractNumId w:val="5"/>
+    <w:abstractNumId w:val="6"/>
   </w:num>
   <w:num w:numId="2">
-    <w:abstractNumId w:val="6"/>
+    <w:abstractNumId w:val="7"/>
   </w:num>
   <w:num w:numId="3">
-    <w:abstractNumId w:val="3"/>
+    <w:abstractNumId w:val="4"/>
   </w:num>
   <w:num w:numId="4">
     <w:abstractNumId w:val="0"/>
@@ -3447,22 +6001,25 @@
     <w:abstractNumId w:val="1"/>
   </w:num>
   <w:num w:numId="6">
-    <w:abstractNumId w:val="4"/>
+    <w:abstractNumId w:val="5"/>
   </w:num>
   <w:num w:numId="7">
+    <w:abstractNumId w:val="11"/>
+  </w:num>
+  <w:num w:numId="8">
     <w:abstractNumId w:val="10"/>
   </w:num>
-  <w:num w:numId="8">
+  <w:num w:numId="9">
     <w:abstractNumId w:val="9"/>
   </w:num>
-  <w:num w:numId="9">
+  <w:num w:numId="10">
     <w:abstractNumId w:val="8"/>
-  </w:num>
-  <w:num w:numId="10">
-    <w:abstractNumId w:val="7"/>
   </w:num>
   <w:num w:numId="11">
     <w:abstractNumId w:val="2"/>
+  </w:num>
+  <w:num w:numId="12">
+    <w:abstractNumId w:val="3"/>
   </w:num>
 </w:numbering>
 </file>
@@ -3626,9 +6183,6 @@
   <w:style w:type="paragraph" w:default="1" w:styleId="Normal">
     <w:name w:val="Normal"/>
     <w:qFormat/>
-    <w:rPr>
-      <w:noProof/>
-    </w:rPr>
   </w:style>
   <w:style w:type="character" w:default="1" w:styleId="Fontepargpadro">
     <w:name w:val="Default Paragraph Font"/>
@@ -3911,9 +6465,6 @@
   <w:style w:type="paragraph" w:default="1" w:styleId="Normal">
     <w:name w:val="Normal"/>
     <w:qFormat/>
-    <w:rPr>
-      <w:noProof/>
-    </w:rPr>
   </w:style>
   <w:style w:type="character" w:default="1" w:styleId="Fontepargpadro">
     <w:name w:val="Default Paragraph Font"/>
@@ -5592,96 +8143,96 @@
     </dgm:pt>
   </dgm:ptLst>
   <dgm:cxnLst>
-    <dgm:cxn modelId="{66375063-EBDA-4C78-A6D4-68F7F15226D1}" type="presOf" srcId="{AE15049D-A69A-4D89-8ED2-B6111D023AA8}" destId="{D51618AB-71C2-4A37-9746-D756AA0FCEED}" srcOrd="0" destOrd="0" presId="urn:microsoft.com/office/officeart/2008/layout/NameandTitleOrganizationalChart"/>
-    <dgm:cxn modelId="{06DD758A-C710-4A83-90D2-96D41D7B36ED}" type="presOf" srcId="{D0332ED0-24B8-44B0-BDF1-A26110189F8D}" destId="{AF099B98-8BE9-4ECC-AC1F-AD5104539939}" srcOrd="0" destOrd="0" presId="urn:microsoft.com/office/officeart/2008/layout/NameandTitleOrganizationalChart"/>
-    <dgm:cxn modelId="{9B01AFEA-7E40-4763-B33F-3EAC00D18C4D}" type="presOf" srcId="{7B9A0912-FE4A-4E3F-B91F-EA8F2204F76B}" destId="{BE809737-E4AE-4BEE-A554-65E8FDBA30A5}" srcOrd="0" destOrd="0" presId="urn:microsoft.com/office/officeart/2008/layout/NameandTitleOrganizationalChart"/>
-    <dgm:cxn modelId="{7B896EBD-3D7E-40AB-9369-EA3CA1B08A47}" type="presOf" srcId="{EB0DC6AB-F098-4B80-A5BE-00AF60BD1FC4}" destId="{7812266A-E03E-42F9-802D-C92C86CCA297}" srcOrd="0" destOrd="0" presId="urn:microsoft.com/office/officeart/2008/layout/NameandTitleOrganizationalChart"/>
-    <dgm:cxn modelId="{35F081DD-B94C-4344-824A-0BB49F63BBB3}" type="presOf" srcId="{AE674B9C-5A8B-4D7D-ADCB-8EE4F020C5DD}" destId="{EB98ACE8-FCE1-4F3F-9AB0-D5EB2FAC98DE}" srcOrd="0" destOrd="0" presId="urn:microsoft.com/office/officeart/2008/layout/NameandTitleOrganizationalChart"/>
-    <dgm:cxn modelId="{DE9D790E-193B-4384-8C9D-E28A04AA1A1E}" type="presOf" srcId="{C6C353BF-0F85-4D3E-9C40-745D0FC76DEE}" destId="{F0AC72A8-0340-46CB-A217-457AA66FB166}" srcOrd="1" destOrd="0" presId="urn:microsoft.com/office/officeart/2008/layout/NameandTitleOrganizationalChart"/>
+    <dgm:cxn modelId="{0695ACE2-CA87-4E15-9FC7-9683B6AC3E0F}" type="presOf" srcId="{8E966019-9C92-4CC7-88E7-3637A978A504}" destId="{93F83D56-6775-46CF-A4B5-76E4F1F5496B}" srcOrd="0" destOrd="0" presId="urn:microsoft.com/office/officeart/2008/layout/NameandTitleOrganizationalChart"/>
+    <dgm:cxn modelId="{4E060F7A-76A2-4AA5-A7D9-02EB18C1C556}" type="presOf" srcId="{AE15049D-A69A-4D89-8ED2-B6111D023AA8}" destId="{D51618AB-71C2-4A37-9746-D756AA0FCEED}" srcOrd="0" destOrd="0" presId="urn:microsoft.com/office/officeart/2008/layout/NameandTitleOrganizationalChart"/>
+    <dgm:cxn modelId="{6FADA988-C9F2-4CA3-9722-135804C3D1B2}" type="presOf" srcId="{EFC9C0BA-C898-4665-90D6-0C4898C1D7D5}" destId="{F0FEC9EF-DCBF-47D0-B6AD-ACB1AA7CE30D}" srcOrd="0" destOrd="0" presId="urn:microsoft.com/office/officeart/2008/layout/NameandTitleOrganizationalChart"/>
+    <dgm:cxn modelId="{C913EFC8-6C4B-499E-BA9B-0F8E8D4521B7}" srcId="{E7FF68B4-A05F-42E8-B1FF-2D1ED6C0EFE5}" destId="{4DCCC683-409F-4965-A63B-6B3A15487013}" srcOrd="1" destOrd="0" parTransId="{93CB82C9-22D5-43CB-803B-42E59F2C07EF}" sibTransId="{2EA6EA1C-041F-4FB2-AE06-046447CB3F23}"/>
+    <dgm:cxn modelId="{09516239-69E9-4C3E-B3B9-6C56F5BF9D67}" type="presOf" srcId="{EB0DC6AB-F098-4B80-A5BE-00AF60BD1FC4}" destId="{7812266A-E03E-42F9-802D-C92C86CCA297}" srcOrd="0" destOrd="0" presId="urn:microsoft.com/office/officeart/2008/layout/NameandTitleOrganizationalChart"/>
+    <dgm:cxn modelId="{F7B5FE2D-0465-4AAC-B2E3-887B8016683F}" type="presOf" srcId="{B903AF6D-189E-43FF-B87C-31A855C46E94}" destId="{430973AE-3272-4BBE-82F8-A1DBCF8E17A4}" srcOrd="0" destOrd="0" presId="urn:microsoft.com/office/officeart/2008/layout/NameandTitleOrganizationalChart"/>
+    <dgm:cxn modelId="{8F497B6C-0AD7-462B-A92B-E99E8CC4034E}" type="presOf" srcId="{C6C353BF-0F85-4D3E-9C40-745D0FC76DEE}" destId="{F0AC72A8-0340-46CB-A217-457AA66FB166}" srcOrd="1" destOrd="0" presId="urn:microsoft.com/office/officeart/2008/layout/NameandTitleOrganizationalChart"/>
+    <dgm:cxn modelId="{A177CB3A-8599-4648-ABBF-213F3FC3891B}" type="presOf" srcId="{32B2D71B-D435-4C68-8A11-001B4520D142}" destId="{EB57B4D7-37B8-4FB8-94FD-687907B933AD}" srcOrd="0" destOrd="0" presId="urn:microsoft.com/office/officeart/2008/layout/NameandTitleOrganizationalChart"/>
+    <dgm:cxn modelId="{265F249E-A39D-4A00-845B-D7668A5DA079}" type="presOf" srcId="{7B9A0912-FE4A-4E3F-B91F-EA8F2204F76B}" destId="{BE809737-E4AE-4BEE-A554-65E8FDBA30A5}" srcOrd="0" destOrd="0" presId="urn:microsoft.com/office/officeart/2008/layout/NameandTitleOrganizationalChart"/>
+    <dgm:cxn modelId="{6DF95B56-473F-4094-9391-C46669185F86}" srcId="{EB0DC6AB-F098-4B80-A5BE-00AF60BD1FC4}" destId="{D0332ED0-24B8-44B0-BDF1-A26110189F8D}" srcOrd="0" destOrd="0" parTransId="{EFC9C0BA-C898-4665-90D6-0C4898C1D7D5}" sibTransId="{AE15049D-A69A-4D89-8ED2-B6111D023AA8}"/>
+    <dgm:cxn modelId="{CF5783A9-EAFC-44B9-828E-FF9D4E0BC3A0}" type="presOf" srcId="{F9B4921B-A21E-43CA-A2F6-D21ECD0AD6E6}" destId="{DE2EA646-B7FC-4AD1-BB34-0D5DD6E4546D}" srcOrd="0" destOrd="0" presId="urn:microsoft.com/office/officeart/2008/layout/NameandTitleOrganizationalChart"/>
+    <dgm:cxn modelId="{A0545948-052D-45A7-ABA5-FACAC9478DBD}" type="presOf" srcId="{A54DA160-81F7-43A7-8D0B-F2CD06408D0D}" destId="{1A6C151D-EC4E-449F-AF37-AEC3E4CBAAC6}" srcOrd="0" destOrd="0" presId="urn:microsoft.com/office/officeart/2008/layout/NameandTitleOrganizationalChart"/>
+    <dgm:cxn modelId="{98A62250-462E-4B87-B3EE-919F39FED03D}" type="presOf" srcId="{AE674B9C-5A8B-4D7D-ADCB-8EE4F020C5DD}" destId="{EB98ACE8-FCE1-4F3F-9AB0-D5EB2FAC98DE}" srcOrd="0" destOrd="0" presId="urn:microsoft.com/office/officeart/2008/layout/NameandTitleOrganizationalChart"/>
     <dgm:cxn modelId="{6DA1E5F2-1634-4F2F-BEC2-7C65588FC1D0}" srcId="{4DCCC683-409F-4965-A63B-6B3A15487013}" destId="{C6C353BF-0F85-4D3E-9C40-745D0FC76DEE}" srcOrd="0" destOrd="0" parTransId="{B2D3D484-C0E0-4731-9C4B-00AA650DC925}" sibTransId="{7B9A0912-FE4A-4E3F-B91F-EA8F2204F76B}"/>
-    <dgm:cxn modelId="{3BF81581-801D-4131-BD4D-DD2C6F5E5135}" type="presOf" srcId="{B2D3D484-C0E0-4731-9C4B-00AA650DC925}" destId="{59E76D54-14E9-40F8-B7EE-7F0F2F7AEED7}" srcOrd="0" destOrd="0" presId="urn:microsoft.com/office/officeart/2008/layout/NameandTitleOrganizationalChart"/>
-    <dgm:cxn modelId="{A30D3221-DB4D-46D7-A53D-98E362765A6B}" type="presOf" srcId="{4F2A42E0-C067-4189-ADF6-1363B3ECC274}" destId="{3A3D66C3-D59E-4437-ADD0-525E19D75948}" srcOrd="0" destOrd="0" presId="urn:microsoft.com/office/officeart/2008/layout/NameandTitleOrganizationalChart"/>
-    <dgm:cxn modelId="{D2C506C7-8C8A-4A7F-BED1-DC59C6EBB56F}" type="presOf" srcId="{747E533E-EBE5-4C91-A7C2-BF63A274A7F0}" destId="{FB4A33DB-2AC4-451E-9112-298B504E7099}" srcOrd="0" destOrd="0" presId="urn:microsoft.com/office/officeart/2008/layout/NameandTitleOrganizationalChart"/>
-    <dgm:cxn modelId="{DC5C3F2C-7F60-4F75-98FA-0D93FD6C1746}" type="presOf" srcId="{8E966019-9C92-4CC7-88E7-3637A978A504}" destId="{6602416D-7157-4D8E-8019-C7DEE479575D}" srcOrd="1" destOrd="0" presId="urn:microsoft.com/office/officeart/2008/layout/NameandTitleOrganizationalChart"/>
-    <dgm:cxn modelId="{6DF95B56-473F-4094-9391-C46669185F86}" srcId="{EB0DC6AB-F098-4B80-A5BE-00AF60BD1FC4}" destId="{D0332ED0-24B8-44B0-BDF1-A26110189F8D}" srcOrd="0" destOrd="0" parTransId="{EFC9C0BA-C898-4665-90D6-0C4898C1D7D5}" sibTransId="{AE15049D-A69A-4D89-8ED2-B6111D023AA8}"/>
-    <dgm:cxn modelId="{47410BF2-7203-47D8-AB50-C9F18B3FD3E4}" type="presOf" srcId="{A54DA160-81F7-43A7-8D0B-F2CD06408D0D}" destId="{1A6C151D-EC4E-449F-AF37-AEC3E4CBAAC6}" srcOrd="0" destOrd="0" presId="urn:microsoft.com/office/officeart/2008/layout/NameandTitleOrganizationalChart"/>
-    <dgm:cxn modelId="{7A2A1897-3B14-4D96-AE44-D6C6E27E94A6}" type="presOf" srcId="{D45B67CB-D62C-445E-AB1F-B7519DF965F6}" destId="{BCEECBAA-F965-40D6-B72F-51779A56893F}" srcOrd="0" destOrd="0" presId="urn:microsoft.com/office/officeart/2008/layout/NameandTitleOrganizationalChart"/>
-    <dgm:cxn modelId="{B518B734-5BAE-49F6-AFAB-8CAEB8220251}" type="presOf" srcId="{E7FF68B4-A05F-42E8-B1FF-2D1ED6C0EFE5}" destId="{716257C8-BD81-4856-9025-155D466D8694}" srcOrd="0" destOrd="0" presId="urn:microsoft.com/office/officeart/2008/layout/NameandTitleOrganizationalChart"/>
-    <dgm:cxn modelId="{2F2B1063-74B8-450D-975F-BF6714F2EA7F}" type="presOf" srcId="{2EA6EA1C-041F-4FB2-AE06-046447CB3F23}" destId="{4F836B96-AFAD-43C9-97F4-726F07DEB678}" srcOrd="0" destOrd="0" presId="urn:microsoft.com/office/officeart/2008/layout/NameandTitleOrganizationalChart"/>
+    <dgm:cxn modelId="{E4B41D20-7386-4C3A-9191-D565E0BCDC06}" type="presOf" srcId="{D0332ED0-24B8-44B0-BDF1-A26110189F8D}" destId="{AF099B98-8BE9-4ECC-AC1F-AD5104539939}" srcOrd="0" destOrd="0" presId="urn:microsoft.com/office/officeart/2008/layout/NameandTitleOrganizationalChart"/>
+    <dgm:cxn modelId="{62EF128E-2DAF-4F6D-8AD8-136165DA0F5B}" srcId="{4F2A42E0-C067-4189-ADF6-1363B3ECC274}" destId="{E7FF68B4-A05F-42E8-B1FF-2D1ED6C0EFE5}" srcOrd="0" destOrd="0" parTransId="{B15FE374-D6D5-4E46-B697-DCCBC38F537F}" sibTransId="{A54DA160-81F7-43A7-8D0B-F2CD06408D0D}"/>
+    <dgm:cxn modelId="{883F8C71-1A60-473F-BBE7-84F3BAE22D24}" type="presOf" srcId="{1259FC3D-2B33-49B9-9085-C8EEA09840C8}" destId="{4CB9BD3B-B64A-49D3-9121-D3B89C1BD23B}" srcOrd="0" destOrd="0" presId="urn:microsoft.com/office/officeart/2008/layout/NameandTitleOrganizationalChart"/>
+    <dgm:cxn modelId="{1170A406-EF13-4FB2-B486-F1453EDC28B4}" srcId="{E7FF68B4-A05F-42E8-B1FF-2D1ED6C0EFE5}" destId="{32B2D71B-D435-4C68-8A11-001B4520D142}" srcOrd="0" destOrd="0" parTransId="{B903AF6D-189E-43FF-B87C-31A855C46E94}" sibTransId="{747E533E-EBE5-4C91-A7C2-BF63A274A7F0}"/>
+    <dgm:cxn modelId="{EF73156C-ED62-454E-9128-217E3D62FD19}" type="presOf" srcId="{C6C353BF-0F85-4D3E-9C40-745D0FC76DEE}" destId="{C8C8C456-D1D9-46E8-8D70-EC90B0B485A7}" srcOrd="0" destOrd="0" presId="urn:microsoft.com/office/officeart/2008/layout/NameandTitleOrganizationalChart"/>
+    <dgm:cxn modelId="{7B984991-ACD4-43ED-B1B0-B17A6D23A489}" srcId="{E7FF68B4-A05F-42E8-B1FF-2D1ED6C0EFE5}" destId="{EB0DC6AB-F098-4B80-A5BE-00AF60BD1FC4}" srcOrd="2" destOrd="0" parTransId="{D45B67CB-D62C-445E-AB1F-B7519DF965F6}" sibTransId="{1259FC3D-2B33-49B9-9085-C8EEA09840C8}"/>
+    <dgm:cxn modelId="{6C9EE7B8-6687-4E4A-9F6B-68262C872677}" type="presOf" srcId="{93CB82C9-22D5-43CB-803B-42E59F2C07EF}" destId="{13CB5B0E-E5AA-4050-B4B9-67C46BD0EA92}" srcOrd="0" destOrd="0" presId="urn:microsoft.com/office/officeart/2008/layout/NameandTitleOrganizationalChart"/>
+    <dgm:cxn modelId="{9649CD83-B2E8-4703-A4E4-FAA7DC8EA577}" type="presOf" srcId="{E7FF68B4-A05F-42E8-B1FF-2D1ED6C0EFE5}" destId="{716257C8-BD81-4856-9025-155D466D8694}" srcOrd="0" destOrd="0" presId="urn:microsoft.com/office/officeart/2008/layout/NameandTitleOrganizationalChart"/>
     <dgm:cxn modelId="{45F8B31E-99C4-4EA1-98E6-14C77EBB72D7}" srcId="{32B2D71B-D435-4C68-8A11-001B4520D142}" destId="{8E966019-9C92-4CC7-88E7-3637A978A504}" srcOrd="0" destOrd="0" parTransId="{AE674B9C-5A8B-4D7D-ADCB-8EE4F020C5DD}" sibTransId="{F9B4921B-A21E-43CA-A2F6-D21ECD0AD6E6}"/>
-    <dgm:cxn modelId="{7B984991-ACD4-43ED-B1B0-B17A6D23A489}" srcId="{E7FF68B4-A05F-42E8-B1FF-2D1ED6C0EFE5}" destId="{EB0DC6AB-F098-4B80-A5BE-00AF60BD1FC4}" srcOrd="2" destOrd="0" parTransId="{D45B67CB-D62C-445E-AB1F-B7519DF965F6}" sibTransId="{1259FC3D-2B33-49B9-9085-C8EEA09840C8}"/>
-    <dgm:cxn modelId="{09520F72-0E43-430A-8439-126E780FF658}" type="presOf" srcId="{D0332ED0-24B8-44B0-BDF1-A26110189F8D}" destId="{90256729-AB6E-49CD-9A87-CA7D85CB3BF6}" srcOrd="1" destOrd="0" presId="urn:microsoft.com/office/officeart/2008/layout/NameandTitleOrganizationalChart"/>
-    <dgm:cxn modelId="{C54B6EC9-4D9D-4433-897E-E610005E26EB}" type="presOf" srcId="{4DCCC683-409F-4965-A63B-6B3A15487013}" destId="{17C7B690-5E33-48D8-AEEA-58F344125893}" srcOrd="1" destOrd="0" presId="urn:microsoft.com/office/officeart/2008/layout/NameandTitleOrganizationalChart"/>
-    <dgm:cxn modelId="{C913EFC8-6C4B-499E-BA9B-0F8E8D4521B7}" srcId="{E7FF68B4-A05F-42E8-B1FF-2D1ED6C0EFE5}" destId="{4DCCC683-409F-4965-A63B-6B3A15487013}" srcOrd="1" destOrd="0" parTransId="{93CB82C9-22D5-43CB-803B-42E59F2C07EF}" sibTransId="{2EA6EA1C-041F-4FB2-AE06-046447CB3F23}"/>
-    <dgm:cxn modelId="{FABCC869-495E-4722-A41F-902C42FDBAA5}" type="presOf" srcId="{1259FC3D-2B33-49B9-9085-C8EEA09840C8}" destId="{4CB9BD3B-B64A-49D3-9121-D3B89C1BD23B}" srcOrd="0" destOrd="0" presId="urn:microsoft.com/office/officeart/2008/layout/NameandTitleOrganizationalChart"/>
-    <dgm:cxn modelId="{23A6CE50-4DC2-48D7-9140-AB347782F298}" type="presOf" srcId="{F9B4921B-A21E-43CA-A2F6-D21ECD0AD6E6}" destId="{DE2EA646-B7FC-4AD1-BB34-0D5DD6E4546D}" srcOrd="0" destOrd="0" presId="urn:microsoft.com/office/officeart/2008/layout/NameandTitleOrganizationalChart"/>
-    <dgm:cxn modelId="{401DA391-B8E6-45BE-BB8C-D723508EE4CC}" type="presOf" srcId="{32B2D71B-D435-4C68-8A11-001B4520D142}" destId="{EB57B4D7-37B8-4FB8-94FD-687907B933AD}" srcOrd="0" destOrd="0" presId="urn:microsoft.com/office/officeart/2008/layout/NameandTitleOrganizationalChart"/>
-    <dgm:cxn modelId="{4FFEDBCA-32FC-4992-9F6B-B4C0F9726413}" type="presOf" srcId="{93CB82C9-22D5-43CB-803B-42E59F2C07EF}" destId="{13CB5B0E-E5AA-4050-B4B9-67C46BD0EA92}" srcOrd="0" destOrd="0" presId="urn:microsoft.com/office/officeart/2008/layout/NameandTitleOrganizationalChart"/>
-    <dgm:cxn modelId="{FE70161C-1106-4B24-B3AF-6BB9A61A1A37}" type="presOf" srcId="{C6C353BF-0F85-4D3E-9C40-745D0FC76DEE}" destId="{C8C8C456-D1D9-46E8-8D70-EC90B0B485A7}" srcOrd="0" destOrd="0" presId="urn:microsoft.com/office/officeart/2008/layout/NameandTitleOrganizationalChart"/>
-    <dgm:cxn modelId="{4FB78EB1-3232-40CE-98BC-35C278849851}" type="presOf" srcId="{E7FF68B4-A05F-42E8-B1FF-2D1ED6C0EFE5}" destId="{1E6C1E76-8D6D-4CD7-B8DF-3F1FF66696B3}" srcOrd="1" destOrd="0" presId="urn:microsoft.com/office/officeart/2008/layout/NameandTitleOrganizationalChart"/>
-    <dgm:cxn modelId="{B01074E4-ED32-45A5-AD70-EE97C4FBBEFB}" type="presOf" srcId="{8E966019-9C92-4CC7-88E7-3637A978A504}" destId="{93F83D56-6775-46CF-A4B5-76E4F1F5496B}" srcOrd="0" destOrd="0" presId="urn:microsoft.com/office/officeart/2008/layout/NameandTitleOrganizationalChart"/>
-    <dgm:cxn modelId="{D0885C0A-CCC6-4926-BAE0-DE8C93B92296}" type="presOf" srcId="{32B2D71B-D435-4C68-8A11-001B4520D142}" destId="{4A044D81-486A-4119-B586-4CFD68B9AE2D}" srcOrd="1" destOrd="0" presId="urn:microsoft.com/office/officeart/2008/layout/NameandTitleOrganizationalChart"/>
-    <dgm:cxn modelId="{62EF128E-2DAF-4F6D-8AD8-136165DA0F5B}" srcId="{4F2A42E0-C067-4189-ADF6-1363B3ECC274}" destId="{E7FF68B4-A05F-42E8-B1FF-2D1ED6C0EFE5}" srcOrd="0" destOrd="0" parTransId="{B15FE374-D6D5-4E46-B697-DCCBC38F537F}" sibTransId="{A54DA160-81F7-43A7-8D0B-F2CD06408D0D}"/>
-    <dgm:cxn modelId="{00A62D36-3E01-4B33-B871-FE6B7DFBF77B}" type="presOf" srcId="{EFC9C0BA-C898-4665-90D6-0C4898C1D7D5}" destId="{F0FEC9EF-DCBF-47D0-B6AD-ACB1AA7CE30D}" srcOrd="0" destOrd="0" presId="urn:microsoft.com/office/officeart/2008/layout/NameandTitleOrganizationalChart"/>
-    <dgm:cxn modelId="{1170A406-EF13-4FB2-B486-F1453EDC28B4}" srcId="{E7FF68B4-A05F-42E8-B1FF-2D1ED6C0EFE5}" destId="{32B2D71B-D435-4C68-8A11-001B4520D142}" srcOrd="0" destOrd="0" parTransId="{B903AF6D-189E-43FF-B87C-31A855C46E94}" sibTransId="{747E533E-EBE5-4C91-A7C2-BF63A274A7F0}"/>
-    <dgm:cxn modelId="{9EE31D83-70CB-4026-8E3B-38B4E0E6D23F}" type="presOf" srcId="{B903AF6D-189E-43FF-B87C-31A855C46E94}" destId="{430973AE-3272-4BBE-82F8-A1DBCF8E17A4}" srcOrd="0" destOrd="0" presId="urn:microsoft.com/office/officeart/2008/layout/NameandTitleOrganizationalChart"/>
-    <dgm:cxn modelId="{2C28920A-5F14-4B61-862A-1E4E1448364C}" type="presOf" srcId="{4DCCC683-409F-4965-A63B-6B3A15487013}" destId="{4856BC77-7968-4DD8-8A83-ADE149C31776}" srcOrd="0" destOrd="0" presId="urn:microsoft.com/office/officeart/2008/layout/NameandTitleOrganizationalChart"/>
-    <dgm:cxn modelId="{1EAF6279-45FF-4730-A402-0871D470DDC1}" type="presOf" srcId="{EB0DC6AB-F098-4B80-A5BE-00AF60BD1FC4}" destId="{53E75F56-107C-4E17-8871-A7775649CD08}" srcOrd="1" destOrd="0" presId="urn:microsoft.com/office/officeart/2008/layout/NameandTitleOrganizationalChart"/>
-    <dgm:cxn modelId="{A0649642-CF31-4A39-B327-17CF6BB96A5C}" type="presParOf" srcId="{3A3D66C3-D59E-4437-ADD0-525E19D75948}" destId="{BF62BEAF-1DFD-42D2-86C5-A76D3266116E}" srcOrd="0" destOrd="0" presId="urn:microsoft.com/office/officeart/2008/layout/NameandTitleOrganizationalChart"/>
-    <dgm:cxn modelId="{46A5EE62-36E2-496F-9A64-445784CCB180}" type="presParOf" srcId="{BF62BEAF-1DFD-42D2-86C5-A76D3266116E}" destId="{B0183737-FB6F-4327-A126-5867335C3FE8}" srcOrd="0" destOrd="0" presId="urn:microsoft.com/office/officeart/2008/layout/NameandTitleOrganizationalChart"/>
-    <dgm:cxn modelId="{213B246E-20C8-4BCD-97CD-34EFFE690A7F}" type="presParOf" srcId="{B0183737-FB6F-4327-A126-5867335C3FE8}" destId="{716257C8-BD81-4856-9025-155D466D8694}" srcOrd="0" destOrd="0" presId="urn:microsoft.com/office/officeart/2008/layout/NameandTitleOrganizationalChart"/>
-    <dgm:cxn modelId="{B3D94F4D-FEA4-4844-B82A-565F5690C6C8}" type="presParOf" srcId="{B0183737-FB6F-4327-A126-5867335C3FE8}" destId="{1A6C151D-EC4E-449F-AF37-AEC3E4CBAAC6}" srcOrd="1" destOrd="0" presId="urn:microsoft.com/office/officeart/2008/layout/NameandTitleOrganizationalChart"/>
-    <dgm:cxn modelId="{B47BBC01-A273-4937-845E-0654333C51D2}" type="presParOf" srcId="{B0183737-FB6F-4327-A126-5867335C3FE8}" destId="{1E6C1E76-8D6D-4CD7-B8DF-3F1FF66696B3}" srcOrd="2" destOrd="0" presId="urn:microsoft.com/office/officeart/2008/layout/NameandTitleOrganizationalChart"/>
-    <dgm:cxn modelId="{67A8DED3-177A-45AC-BBB4-3419E96252A9}" type="presParOf" srcId="{BF62BEAF-1DFD-42D2-86C5-A76D3266116E}" destId="{64965BD0-36F0-4CCB-93ED-3FF35C7E463E}" srcOrd="1" destOrd="0" presId="urn:microsoft.com/office/officeart/2008/layout/NameandTitleOrganizationalChart"/>
-    <dgm:cxn modelId="{9506D595-1602-4F6D-8367-212EDF547837}" type="presParOf" srcId="{BF62BEAF-1DFD-42D2-86C5-A76D3266116E}" destId="{3FB50168-04D9-450B-BE66-C99211730775}" srcOrd="2" destOrd="0" presId="urn:microsoft.com/office/officeart/2008/layout/NameandTitleOrganizationalChart"/>
-    <dgm:cxn modelId="{F70A325F-3B85-46CD-8566-B7A220D330B3}" type="presParOf" srcId="{3FB50168-04D9-450B-BE66-C99211730775}" destId="{430973AE-3272-4BBE-82F8-A1DBCF8E17A4}" srcOrd="0" destOrd="0" presId="urn:microsoft.com/office/officeart/2008/layout/NameandTitleOrganizationalChart"/>
-    <dgm:cxn modelId="{FD9A3854-956A-414A-9230-58B365E0BE45}" type="presParOf" srcId="{3FB50168-04D9-450B-BE66-C99211730775}" destId="{2B88C995-7089-4083-9D28-B52671292A5E}" srcOrd="1" destOrd="0" presId="urn:microsoft.com/office/officeart/2008/layout/NameandTitleOrganizationalChart"/>
-    <dgm:cxn modelId="{648E4FD7-8782-4D21-854A-F6A9E473B5B9}" type="presParOf" srcId="{2B88C995-7089-4083-9D28-B52671292A5E}" destId="{1D2CE202-415F-4354-88B8-C50ED55E230C}" srcOrd="0" destOrd="0" presId="urn:microsoft.com/office/officeart/2008/layout/NameandTitleOrganizationalChart"/>
-    <dgm:cxn modelId="{D060061B-38C8-46EE-9E60-7CFE22D99A5C}" type="presParOf" srcId="{1D2CE202-415F-4354-88B8-C50ED55E230C}" destId="{EB57B4D7-37B8-4FB8-94FD-687907B933AD}" srcOrd="0" destOrd="0" presId="urn:microsoft.com/office/officeart/2008/layout/NameandTitleOrganizationalChart"/>
-    <dgm:cxn modelId="{83A0FBC8-33BB-49EB-AE65-F6E545E07E71}" type="presParOf" srcId="{1D2CE202-415F-4354-88B8-C50ED55E230C}" destId="{FB4A33DB-2AC4-451E-9112-298B504E7099}" srcOrd="1" destOrd="0" presId="urn:microsoft.com/office/officeart/2008/layout/NameandTitleOrganizationalChart"/>
-    <dgm:cxn modelId="{2776EA4B-88F9-4729-A497-EA38467F80FA}" type="presParOf" srcId="{1D2CE202-415F-4354-88B8-C50ED55E230C}" destId="{4A044D81-486A-4119-B586-4CFD68B9AE2D}" srcOrd="2" destOrd="0" presId="urn:microsoft.com/office/officeart/2008/layout/NameandTitleOrganizationalChart"/>
-    <dgm:cxn modelId="{EAC249DF-35D2-4A79-8394-65D1C03B413D}" type="presParOf" srcId="{2B88C995-7089-4083-9D28-B52671292A5E}" destId="{F274A108-F6F6-4D75-99D7-B3496C4E9828}" srcOrd="1" destOrd="0" presId="urn:microsoft.com/office/officeart/2008/layout/NameandTitleOrganizationalChart"/>
-    <dgm:cxn modelId="{2D5C79D3-2871-44FC-ACCA-379075BF7E77}" type="presParOf" srcId="{F274A108-F6F6-4D75-99D7-B3496C4E9828}" destId="{EB98ACE8-FCE1-4F3F-9AB0-D5EB2FAC98DE}" srcOrd="0" destOrd="0" presId="urn:microsoft.com/office/officeart/2008/layout/NameandTitleOrganizationalChart"/>
-    <dgm:cxn modelId="{0EBCF3E9-AFD6-4B5B-8EE4-C5B83EC2094A}" type="presParOf" srcId="{F274A108-F6F6-4D75-99D7-B3496C4E9828}" destId="{EEF97352-B360-4A34-AF02-DE54B9C1833D}" srcOrd="1" destOrd="0" presId="urn:microsoft.com/office/officeart/2008/layout/NameandTitleOrganizationalChart"/>
-    <dgm:cxn modelId="{D75A001D-C4AC-411C-BBD1-A6E3A43788D7}" type="presParOf" srcId="{EEF97352-B360-4A34-AF02-DE54B9C1833D}" destId="{14786881-8434-476B-897D-6304437CCDCE}" srcOrd="0" destOrd="0" presId="urn:microsoft.com/office/officeart/2008/layout/NameandTitleOrganizationalChart"/>
-    <dgm:cxn modelId="{4D8670AB-6C39-4A9D-9798-93616582C07C}" type="presParOf" srcId="{14786881-8434-476B-897D-6304437CCDCE}" destId="{93F83D56-6775-46CF-A4B5-76E4F1F5496B}" srcOrd="0" destOrd="0" presId="urn:microsoft.com/office/officeart/2008/layout/NameandTitleOrganizationalChart"/>
-    <dgm:cxn modelId="{D68265CC-1335-4FF4-992D-1CCB38FF306F}" type="presParOf" srcId="{14786881-8434-476B-897D-6304437CCDCE}" destId="{DE2EA646-B7FC-4AD1-BB34-0D5DD6E4546D}" srcOrd="1" destOrd="0" presId="urn:microsoft.com/office/officeart/2008/layout/NameandTitleOrganizationalChart"/>
-    <dgm:cxn modelId="{07D774FB-A9AD-431D-BA3C-52906C3B47A6}" type="presParOf" srcId="{14786881-8434-476B-897D-6304437CCDCE}" destId="{6602416D-7157-4D8E-8019-C7DEE479575D}" srcOrd="2" destOrd="0" presId="urn:microsoft.com/office/officeart/2008/layout/NameandTitleOrganizationalChart"/>
-    <dgm:cxn modelId="{1D233488-DF2C-467B-B270-401EE0003397}" type="presParOf" srcId="{EEF97352-B360-4A34-AF02-DE54B9C1833D}" destId="{31676E1E-8FB0-47AB-B3B1-7192A75C9C26}" srcOrd="1" destOrd="0" presId="urn:microsoft.com/office/officeart/2008/layout/NameandTitleOrganizationalChart"/>
-    <dgm:cxn modelId="{4F7D4D2B-A457-46B8-9C71-2B348450090E}" type="presParOf" srcId="{EEF97352-B360-4A34-AF02-DE54B9C1833D}" destId="{8E099DA0-1E50-4501-A844-2661672BF3B4}" srcOrd="2" destOrd="0" presId="urn:microsoft.com/office/officeart/2008/layout/NameandTitleOrganizationalChart"/>
-    <dgm:cxn modelId="{EBE1061A-1755-4B3A-8776-EA43D42E1B19}" type="presParOf" srcId="{2B88C995-7089-4083-9D28-B52671292A5E}" destId="{9AB027F1-6E46-4308-B28D-8A0EF7DF239A}" srcOrd="2" destOrd="0" presId="urn:microsoft.com/office/officeart/2008/layout/NameandTitleOrganizationalChart"/>
-    <dgm:cxn modelId="{BF800D91-CA34-4218-94BC-086914B0BEF7}" type="presParOf" srcId="{3FB50168-04D9-450B-BE66-C99211730775}" destId="{13CB5B0E-E5AA-4050-B4B9-67C46BD0EA92}" srcOrd="2" destOrd="0" presId="urn:microsoft.com/office/officeart/2008/layout/NameandTitleOrganizationalChart"/>
-    <dgm:cxn modelId="{FFDABD04-6367-466D-98B8-C6424A2CE7FA}" type="presParOf" srcId="{3FB50168-04D9-450B-BE66-C99211730775}" destId="{1DCB1052-EE61-4C83-B1AD-171B65A8D2D8}" srcOrd="3" destOrd="0" presId="urn:microsoft.com/office/officeart/2008/layout/NameandTitleOrganizationalChart"/>
-    <dgm:cxn modelId="{FFE57FCF-B292-49D6-A1FE-F3F7C318853C}" type="presParOf" srcId="{1DCB1052-EE61-4C83-B1AD-171B65A8D2D8}" destId="{86411E33-8928-43BB-9AA5-0EF62CF0F01B}" srcOrd="0" destOrd="0" presId="urn:microsoft.com/office/officeart/2008/layout/NameandTitleOrganizationalChart"/>
-    <dgm:cxn modelId="{CD0AECF1-5936-459A-9660-5CCD9A75C5DF}" type="presParOf" srcId="{86411E33-8928-43BB-9AA5-0EF62CF0F01B}" destId="{4856BC77-7968-4DD8-8A83-ADE149C31776}" srcOrd="0" destOrd="0" presId="urn:microsoft.com/office/officeart/2008/layout/NameandTitleOrganizationalChart"/>
-    <dgm:cxn modelId="{8B2940DB-1DBA-4563-8E52-6E4C537AFE01}" type="presParOf" srcId="{86411E33-8928-43BB-9AA5-0EF62CF0F01B}" destId="{4F836B96-AFAD-43C9-97F4-726F07DEB678}" srcOrd="1" destOrd="0" presId="urn:microsoft.com/office/officeart/2008/layout/NameandTitleOrganizationalChart"/>
-    <dgm:cxn modelId="{FE8C3E5A-C762-4A93-A6B7-560CB675D09E}" type="presParOf" srcId="{86411E33-8928-43BB-9AA5-0EF62CF0F01B}" destId="{17C7B690-5E33-48D8-AEEA-58F344125893}" srcOrd="2" destOrd="0" presId="urn:microsoft.com/office/officeart/2008/layout/NameandTitleOrganizationalChart"/>
-    <dgm:cxn modelId="{AF73C3E9-C0A9-4B0C-951E-FD9B1114DA65}" type="presParOf" srcId="{1DCB1052-EE61-4C83-B1AD-171B65A8D2D8}" destId="{8D82C095-2BF4-46B5-8CA7-D67115B254FA}" srcOrd="1" destOrd="0" presId="urn:microsoft.com/office/officeart/2008/layout/NameandTitleOrganizationalChart"/>
-    <dgm:cxn modelId="{C9ADC901-FCC8-4900-BF34-6737725F2DD6}" type="presParOf" srcId="{8D82C095-2BF4-46B5-8CA7-D67115B254FA}" destId="{59E76D54-14E9-40F8-B7EE-7F0F2F7AEED7}" srcOrd="0" destOrd="0" presId="urn:microsoft.com/office/officeart/2008/layout/NameandTitleOrganizationalChart"/>
-    <dgm:cxn modelId="{CEA2A921-A71C-4CFB-8DCD-BDC54B9E659C}" type="presParOf" srcId="{8D82C095-2BF4-46B5-8CA7-D67115B254FA}" destId="{B2EE0694-0D52-44FA-89B9-42F08AA4F31B}" srcOrd="1" destOrd="0" presId="urn:microsoft.com/office/officeart/2008/layout/NameandTitleOrganizationalChart"/>
-    <dgm:cxn modelId="{B92C5862-5E74-42A4-82BD-46A3CB0F8C57}" type="presParOf" srcId="{B2EE0694-0D52-44FA-89B9-42F08AA4F31B}" destId="{CF1B810C-15F6-4158-8B5F-B42A78EB5CD3}" srcOrd="0" destOrd="0" presId="urn:microsoft.com/office/officeart/2008/layout/NameandTitleOrganizationalChart"/>
-    <dgm:cxn modelId="{7B6ECAF4-CE89-4D1F-9639-F8B5A57279E4}" type="presParOf" srcId="{CF1B810C-15F6-4158-8B5F-B42A78EB5CD3}" destId="{C8C8C456-D1D9-46E8-8D70-EC90B0B485A7}" srcOrd="0" destOrd="0" presId="urn:microsoft.com/office/officeart/2008/layout/NameandTitleOrganizationalChart"/>
-    <dgm:cxn modelId="{04D4DF44-B651-4DC3-970C-715D9A85D3EE}" type="presParOf" srcId="{CF1B810C-15F6-4158-8B5F-B42A78EB5CD3}" destId="{BE809737-E4AE-4BEE-A554-65E8FDBA30A5}" srcOrd="1" destOrd="0" presId="urn:microsoft.com/office/officeart/2008/layout/NameandTitleOrganizationalChart"/>
-    <dgm:cxn modelId="{E2E2D902-8975-45B8-B45D-1815BB87FC8F}" type="presParOf" srcId="{CF1B810C-15F6-4158-8B5F-B42A78EB5CD3}" destId="{F0AC72A8-0340-46CB-A217-457AA66FB166}" srcOrd="2" destOrd="0" presId="urn:microsoft.com/office/officeart/2008/layout/NameandTitleOrganizationalChart"/>
-    <dgm:cxn modelId="{409012F1-D424-4EC2-BD83-0D3B03E029BC}" type="presParOf" srcId="{B2EE0694-0D52-44FA-89B9-42F08AA4F31B}" destId="{FA4E5E26-5463-4DFC-B240-4BB64AF83255}" srcOrd="1" destOrd="0" presId="urn:microsoft.com/office/officeart/2008/layout/NameandTitleOrganizationalChart"/>
-    <dgm:cxn modelId="{340FE0EA-5425-4BA7-BD99-A2A540212D0A}" type="presParOf" srcId="{B2EE0694-0D52-44FA-89B9-42F08AA4F31B}" destId="{CFFF4C15-9D19-4C2C-A95B-549D297E1BC5}" srcOrd="2" destOrd="0" presId="urn:microsoft.com/office/officeart/2008/layout/NameandTitleOrganizationalChart"/>
-    <dgm:cxn modelId="{D1E47486-2DC9-4CB9-8793-DAA6FA910361}" type="presParOf" srcId="{1DCB1052-EE61-4C83-B1AD-171B65A8D2D8}" destId="{760CBE71-172D-4B05-BBE8-3520EA2BBDE4}" srcOrd="2" destOrd="0" presId="urn:microsoft.com/office/officeart/2008/layout/NameandTitleOrganizationalChart"/>
-    <dgm:cxn modelId="{045DBD71-52CC-45EB-9200-065B8CE97F0F}" type="presParOf" srcId="{3FB50168-04D9-450B-BE66-C99211730775}" destId="{BCEECBAA-F965-40D6-B72F-51779A56893F}" srcOrd="4" destOrd="0" presId="urn:microsoft.com/office/officeart/2008/layout/NameandTitleOrganizationalChart"/>
-    <dgm:cxn modelId="{E9019D53-A176-41FD-B926-9FFAC5E8700D}" type="presParOf" srcId="{3FB50168-04D9-450B-BE66-C99211730775}" destId="{8BCA67EA-F3B3-4CD9-826F-2D676BA91CDA}" srcOrd="5" destOrd="0" presId="urn:microsoft.com/office/officeart/2008/layout/NameandTitleOrganizationalChart"/>
-    <dgm:cxn modelId="{3F45F7D9-5BB3-49D8-A075-6DD838D702B6}" type="presParOf" srcId="{8BCA67EA-F3B3-4CD9-826F-2D676BA91CDA}" destId="{37C7D52C-54D4-47D9-88A9-486477843ABD}" srcOrd="0" destOrd="0" presId="urn:microsoft.com/office/officeart/2008/layout/NameandTitleOrganizationalChart"/>
-    <dgm:cxn modelId="{DBC01783-691F-4EBE-A3D8-1F3123D7E25A}" type="presParOf" srcId="{37C7D52C-54D4-47D9-88A9-486477843ABD}" destId="{7812266A-E03E-42F9-802D-C92C86CCA297}" srcOrd="0" destOrd="0" presId="urn:microsoft.com/office/officeart/2008/layout/NameandTitleOrganizationalChart"/>
-    <dgm:cxn modelId="{FCC462BC-86E6-42AF-8F7C-5D69B8DA8190}" type="presParOf" srcId="{37C7D52C-54D4-47D9-88A9-486477843ABD}" destId="{4CB9BD3B-B64A-49D3-9121-D3B89C1BD23B}" srcOrd="1" destOrd="0" presId="urn:microsoft.com/office/officeart/2008/layout/NameandTitleOrganizationalChart"/>
-    <dgm:cxn modelId="{099D7809-686D-4468-A87B-122A6FCE8530}" type="presParOf" srcId="{37C7D52C-54D4-47D9-88A9-486477843ABD}" destId="{53E75F56-107C-4E17-8871-A7775649CD08}" srcOrd="2" destOrd="0" presId="urn:microsoft.com/office/officeart/2008/layout/NameandTitleOrganizationalChart"/>
-    <dgm:cxn modelId="{B81967FB-7FA1-4145-A74F-3AE0174837D6}" type="presParOf" srcId="{8BCA67EA-F3B3-4CD9-826F-2D676BA91CDA}" destId="{7D9BEBC0-CA3F-40DA-803E-59B64B40DFE6}" srcOrd="1" destOrd="0" presId="urn:microsoft.com/office/officeart/2008/layout/NameandTitleOrganizationalChart"/>
-    <dgm:cxn modelId="{274ADEEB-43B6-401E-B996-C3C706A7D093}" type="presParOf" srcId="{7D9BEBC0-CA3F-40DA-803E-59B64B40DFE6}" destId="{F0FEC9EF-DCBF-47D0-B6AD-ACB1AA7CE30D}" srcOrd="0" destOrd="0" presId="urn:microsoft.com/office/officeart/2008/layout/NameandTitleOrganizationalChart"/>
-    <dgm:cxn modelId="{52E9A22A-AF5D-43DC-9447-38AA0E663012}" type="presParOf" srcId="{7D9BEBC0-CA3F-40DA-803E-59B64B40DFE6}" destId="{AEB69E4F-CE7A-4011-A6D8-90A6AE81F116}" srcOrd="1" destOrd="0" presId="urn:microsoft.com/office/officeart/2008/layout/NameandTitleOrganizationalChart"/>
-    <dgm:cxn modelId="{7FE2391A-C1D0-4DDB-A2EF-1FA61B5EEFD3}" type="presParOf" srcId="{AEB69E4F-CE7A-4011-A6D8-90A6AE81F116}" destId="{2F8EB5BA-128E-49A7-9C05-196E08F7A5B0}" srcOrd="0" destOrd="0" presId="urn:microsoft.com/office/officeart/2008/layout/NameandTitleOrganizationalChart"/>
-    <dgm:cxn modelId="{278993DF-4C2A-416B-B2F2-DFEB4812C18C}" type="presParOf" srcId="{2F8EB5BA-128E-49A7-9C05-196E08F7A5B0}" destId="{AF099B98-8BE9-4ECC-AC1F-AD5104539939}" srcOrd="0" destOrd="0" presId="urn:microsoft.com/office/officeart/2008/layout/NameandTitleOrganizationalChart"/>
-    <dgm:cxn modelId="{002431D1-B3A7-4A31-8A74-5129C3876437}" type="presParOf" srcId="{2F8EB5BA-128E-49A7-9C05-196E08F7A5B0}" destId="{D51618AB-71C2-4A37-9746-D756AA0FCEED}" srcOrd="1" destOrd="0" presId="urn:microsoft.com/office/officeart/2008/layout/NameandTitleOrganizationalChart"/>
-    <dgm:cxn modelId="{0F91D9D0-D8D3-477D-B208-35B2F71D296E}" type="presParOf" srcId="{2F8EB5BA-128E-49A7-9C05-196E08F7A5B0}" destId="{90256729-AB6E-49CD-9A87-CA7D85CB3BF6}" srcOrd="2" destOrd="0" presId="urn:microsoft.com/office/officeart/2008/layout/NameandTitleOrganizationalChart"/>
-    <dgm:cxn modelId="{58C4E4B2-134F-4797-9A02-D6CADA269D28}" type="presParOf" srcId="{AEB69E4F-CE7A-4011-A6D8-90A6AE81F116}" destId="{EE46A444-3914-4ABB-9842-8A82A510AD6B}" srcOrd="1" destOrd="0" presId="urn:microsoft.com/office/officeart/2008/layout/NameandTitleOrganizationalChart"/>
-    <dgm:cxn modelId="{C2F73575-26F5-4173-AA20-3944E8998E65}" type="presParOf" srcId="{AEB69E4F-CE7A-4011-A6D8-90A6AE81F116}" destId="{143DCA07-D670-4C3F-AADD-4A0C77B0B43F}" srcOrd="2" destOrd="0" presId="urn:microsoft.com/office/officeart/2008/layout/NameandTitleOrganizationalChart"/>
-    <dgm:cxn modelId="{335F91C6-F062-41E1-A449-72B0228474EC}" type="presParOf" srcId="{8BCA67EA-F3B3-4CD9-826F-2D676BA91CDA}" destId="{7FBAC0B8-7EBB-4B3D-B61C-57F775850778}" srcOrd="2" destOrd="0" presId="urn:microsoft.com/office/officeart/2008/layout/NameandTitleOrganizationalChart"/>
+    <dgm:cxn modelId="{A61D3E43-FA5C-42E0-8D11-FC0653690EB6}" type="presOf" srcId="{EB0DC6AB-F098-4B80-A5BE-00AF60BD1FC4}" destId="{53E75F56-107C-4E17-8871-A7775649CD08}" srcOrd="1" destOrd="0" presId="urn:microsoft.com/office/officeart/2008/layout/NameandTitleOrganizationalChart"/>
+    <dgm:cxn modelId="{DE79166D-6C6D-486F-8B91-1A8722C5FBD0}" type="presOf" srcId="{D0332ED0-24B8-44B0-BDF1-A26110189F8D}" destId="{90256729-AB6E-49CD-9A87-CA7D85CB3BF6}" srcOrd="1" destOrd="0" presId="urn:microsoft.com/office/officeart/2008/layout/NameandTitleOrganizationalChart"/>
+    <dgm:cxn modelId="{0F2A89CE-CB2D-421C-8C6E-46C6C4E292B4}" type="presOf" srcId="{2EA6EA1C-041F-4FB2-AE06-046447CB3F23}" destId="{4F836B96-AFAD-43C9-97F4-726F07DEB678}" srcOrd="0" destOrd="0" presId="urn:microsoft.com/office/officeart/2008/layout/NameandTitleOrganizationalChart"/>
+    <dgm:cxn modelId="{79F59B5B-80D9-473E-8E4E-5BBE8E012675}" type="presOf" srcId="{4DCCC683-409F-4965-A63B-6B3A15487013}" destId="{4856BC77-7968-4DD8-8A83-ADE149C31776}" srcOrd="0" destOrd="0" presId="urn:microsoft.com/office/officeart/2008/layout/NameandTitleOrganizationalChart"/>
+    <dgm:cxn modelId="{DEA1E92E-461D-4636-9BDD-F86A0654F950}" type="presOf" srcId="{747E533E-EBE5-4C91-A7C2-BF63A274A7F0}" destId="{FB4A33DB-2AC4-451E-9112-298B504E7099}" srcOrd="0" destOrd="0" presId="urn:microsoft.com/office/officeart/2008/layout/NameandTitleOrganizationalChart"/>
+    <dgm:cxn modelId="{63649335-2501-41A1-95BA-9B112C1D0D7D}" type="presOf" srcId="{D45B67CB-D62C-445E-AB1F-B7519DF965F6}" destId="{BCEECBAA-F965-40D6-B72F-51779A56893F}" srcOrd="0" destOrd="0" presId="urn:microsoft.com/office/officeart/2008/layout/NameandTitleOrganizationalChart"/>
+    <dgm:cxn modelId="{14D287BE-F724-4604-8563-34027A4706FA}" type="presOf" srcId="{8E966019-9C92-4CC7-88E7-3637A978A504}" destId="{6602416D-7157-4D8E-8019-C7DEE479575D}" srcOrd="1" destOrd="0" presId="urn:microsoft.com/office/officeart/2008/layout/NameandTitleOrganizationalChart"/>
+    <dgm:cxn modelId="{100E7D15-04A6-4547-803D-3C310E6AC82B}" type="presOf" srcId="{E7FF68B4-A05F-42E8-B1FF-2D1ED6C0EFE5}" destId="{1E6C1E76-8D6D-4CD7-B8DF-3F1FF66696B3}" srcOrd="1" destOrd="0" presId="urn:microsoft.com/office/officeart/2008/layout/NameandTitleOrganizationalChart"/>
+    <dgm:cxn modelId="{03F9F795-3C9C-495F-860E-80C825A96EA8}" type="presOf" srcId="{32B2D71B-D435-4C68-8A11-001B4520D142}" destId="{4A044D81-486A-4119-B586-4CFD68B9AE2D}" srcOrd="1" destOrd="0" presId="urn:microsoft.com/office/officeart/2008/layout/NameandTitleOrganizationalChart"/>
+    <dgm:cxn modelId="{3E695487-E397-4FBD-98C6-299BDC9E25A8}" type="presOf" srcId="{4DCCC683-409F-4965-A63B-6B3A15487013}" destId="{17C7B690-5E33-48D8-AEEA-58F344125893}" srcOrd="1" destOrd="0" presId="urn:microsoft.com/office/officeart/2008/layout/NameandTitleOrganizationalChart"/>
+    <dgm:cxn modelId="{3AE1D884-07B7-429D-A88D-7E0A787F7E76}" type="presOf" srcId="{4F2A42E0-C067-4189-ADF6-1363B3ECC274}" destId="{3A3D66C3-D59E-4437-ADD0-525E19D75948}" srcOrd="0" destOrd="0" presId="urn:microsoft.com/office/officeart/2008/layout/NameandTitleOrganizationalChart"/>
+    <dgm:cxn modelId="{F82D1A03-E349-4574-86B1-D8CEF62BF0F3}" type="presOf" srcId="{B2D3D484-C0E0-4731-9C4B-00AA650DC925}" destId="{59E76D54-14E9-40F8-B7EE-7F0F2F7AEED7}" srcOrd="0" destOrd="0" presId="urn:microsoft.com/office/officeart/2008/layout/NameandTitleOrganizationalChart"/>
+    <dgm:cxn modelId="{7A33FD63-E4F5-4118-97D1-B2CFAC2DD62D}" type="presParOf" srcId="{3A3D66C3-D59E-4437-ADD0-525E19D75948}" destId="{BF62BEAF-1DFD-42D2-86C5-A76D3266116E}" srcOrd="0" destOrd="0" presId="urn:microsoft.com/office/officeart/2008/layout/NameandTitleOrganizationalChart"/>
+    <dgm:cxn modelId="{3F4BE136-57BF-4CE0-966E-E5B0F6BF3D69}" type="presParOf" srcId="{BF62BEAF-1DFD-42D2-86C5-A76D3266116E}" destId="{B0183737-FB6F-4327-A126-5867335C3FE8}" srcOrd="0" destOrd="0" presId="urn:microsoft.com/office/officeart/2008/layout/NameandTitleOrganizationalChart"/>
+    <dgm:cxn modelId="{A11671F9-8C0F-4E1D-94BF-70892EA75CA2}" type="presParOf" srcId="{B0183737-FB6F-4327-A126-5867335C3FE8}" destId="{716257C8-BD81-4856-9025-155D466D8694}" srcOrd="0" destOrd="0" presId="urn:microsoft.com/office/officeart/2008/layout/NameandTitleOrganizationalChart"/>
+    <dgm:cxn modelId="{D1B119DF-1559-4758-A6B6-A9198F4E5E72}" type="presParOf" srcId="{B0183737-FB6F-4327-A126-5867335C3FE8}" destId="{1A6C151D-EC4E-449F-AF37-AEC3E4CBAAC6}" srcOrd="1" destOrd="0" presId="urn:microsoft.com/office/officeart/2008/layout/NameandTitleOrganizationalChart"/>
+    <dgm:cxn modelId="{F1EA37F2-2627-4A0D-BF6B-E4F5FA8DFAA1}" type="presParOf" srcId="{B0183737-FB6F-4327-A126-5867335C3FE8}" destId="{1E6C1E76-8D6D-4CD7-B8DF-3F1FF66696B3}" srcOrd="2" destOrd="0" presId="urn:microsoft.com/office/officeart/2008/layout/NameandTitleOrganizationalChart"/>
+    <dgm:cxn modelId="{A4D057CA-5109-4EA8-9CE7-904EC43739C0}" type="presParOf" srcId="{BF62BEAF-1DFD-42D2-86C5-A76D3266116E}" destId="{64965BD0-36F0-4CCB-93ED-3FF35C7E463E}" srcOrd="1" destOrd="0" presId="urn:microsoft.com/office/officeart/2008/layout/NameandTitleOrganizationalChart"/>
+    <dgm:cxn modelId="{E28DD048-EC0F-4B82-99BE-B453C76273F5}" type="presParOf" srcId="{BF62BEAF-1DFD-42D2-86C5-A76D3266116E}" destId="{3FB50168-04D9-450B-BE66-C99211730775}" srcOrd="2" destOrd="0" presId="urn:microsoft.com/office/officeart/2008/layout/NameandTitleOrganizationalChart"/>
+    <dgm:cxn modelId="{2251B37D-9C8F-487F-A39D-C79ADB9FD8EB}" type="presParOf" srcId="{3FB50168-04D9-450B-BE66-C99211730775}" destId="{430973AE-3272-4BBE-82F8-A1DBCF8E17A4}" srcOrd="0" destOrd="0" presId="urn:microsoft.com/office/officeart/2008/layout/NameandTitleOrganizationalChart"/>
+    <dgm:cxn modelId="{ACCD4A19-4537-4330-90DA-D99B34305D55}" type="presParOf" srcId="{3FB50168-04D9-450B-BE66-C99211730775}" destId="{2B88C995-7089-4083-9D28-B52671292A5E}" srcOrd="1" destOrd="0" presId="urn:microsoft.com/office/officeart/2008/layout/NameandTitleOrganizationalChart"/>
+    <dgm:cxn modelId="{075AF11E-5661-4BCD-9A78-5AAB23ABF54A}" type="presParOf" srcId="{2B88C995-7089-4083-9D28-B52671292A5E}" destId="{1D2CE202-415F-4354-88B8-C50ED55E230C}" srcOrd="0" destOrd="0" presId="urn:microsoft.com/office/officeart/2008/layout/NameandTitleOrganizationalChart"/>
+    <dgm:cxn modelId="{1FA18D2C-54DC-460E-9EC9-10B78D4036D9}" type="presParOf" srcId="{1D2CE202-415F-4354-88B8-C50ED55E230C}" destId="{EB57B4D7-37B8-4FB8-94FD-687907B933AD}" srcOrd="0" destOrd="0" presId="urn:microsoft.com/office/officeart/2008/layout/NameandTitleOrganizationalChart"/>
+    <dgm:cxn modelId="{A5D9FCD0-E851-421C-B1A4-FAF099389E99}" type="presParOf" srcId="{1D2CE202-415F-4354-88B8-C50ED55E230C}" destId="{FB4A33DB-2AC4-451E-9112-298B504E7099}" srcOrd="1" destOrd="0" presId="urn:microsoft.com/office/officeart/2008/layout/NameandTitleOrganizationalChart"/>
+    <dgm:cxn modelId="{2AE762B7-8607-4A7D-97F2-FA46D50BE7C3}" type="presParOf" srcId="{1D2CE202-415F-4354-88B8-C50ED55E230C}" destId="{4A044D81-486A-4119-B586-4CFD68B9AE2D}" srcOrd="2" destOrd="0" presId="urn:microsoft.com/office/officeart/2008/layout/NameandTitleOrganizationalChart"/>
+    <dgm:cxn modelId="{B1C9313F-F720-4BF0-BD45-CC4733481B22}" type="presParOf" srcId="{2B88C995-7089-4083-9D28-B52671292A5E}" destId="{F274A108-F6F6-4D75-99D7-B3496C4E9828}" srcOrd="1" destOrd="0" presId="urn:microsoft.com/office/officeart/2008/layout/NameandTitleOrganizationalChart"/>
+    <dgm:cxn modelId="{EFEF22A6-130D-4EB8-9679-1E39A539C200}" type="presParOf" srcId="{F274A108-F6F6-4D75-99D7-B3496C4E9828}" destId="{EB98ACE8-FCE1-4F3F-9AB0-D5EB2FAC98DE}" srcOrd="0" destOrd="0" presId="urn:microsoft.com/office/officeart/2008/layout/NameandTitleOrganizationalChart"/>
+    <dgm:cxn modelId="{8A4CCC0E-8781-4703-A973-05F9E51F204A}" type="presParOf" srcId="{F274A108-F6F6-4D75-99D7-B3496C4E9828}" destId="{EEF97352-B360-4A34-AF02-DE54B9C1833D}" srcOrd="1" destOrd="0" presId="urn:microsoft.com/office/officeart/2008/layout/NameandTitleOrganizationalChart"/>
+    <dgm:cxn modelId="{45A012B7-039D-4F93-B162-75803C856345}" type="presParOf" srcId="{EEF97352-B360-4A34-AF02-DE54B9C1833D}" destId="{14786881-8434-476B-897D-6304437CCDCE}" srcOrd="0" destOrd="0" presId="urn:microsoft.com/office/officeart/2008/layout/NameandTitleOrganizationalChart"/>
+    <dgm:cxn modelId="{8D7357EC-CA7C-4EE7-9026-26B738A0C9FA}" type="presParOf" srcId="{14786881-8434-476B-897D-6304437CCDCE}" destId="{93F83D56-6775-46CF-A4B5-76E4F1F5496B}" srcOrd="0" destOrd="0" presId="urn:microsoft.com/office/officeart/2008/layout/NameandTitleOrganizationalChart"/>
+    <dgm:cxn modelId="{5D593E16-5D4A-44AF-B124-C8587933768D}" type="presParOf" srcId="{14786881-8434-476B-897D-6304437CCDCE}" destId="{DE2EA646-B7FC-4AD1-BB34-0D5DD6E4546D}" srcOrd="1" destOrd="0" presId="urn:microsoft.com/office/officeart/2008/layout/NameandTitleOrganizationalChart"/>
+    <dgm:cxn modelId="{30E2B90D-C18A-4090-9C5A-1AF244E5F798}" type="presParOf" srcId="{14786881-8434-476B-897D-6304437CCDCE}" destId="{6602416D-7157-4D8E-8019-C7DEE479575D}" srcOrd="2" destOrd="0" presId="urn:microsoft.com/office/officeart/2008/layout/NameandTitleOrganizationalChart"/>
+    <dgm:cxn modelId="{BB9B0776-5128-4641-AC8B-5608422C33BE}" type="presParOf" srcId="{EEF97352-B360-4A34-AF02-DE54B9C1833D}" destId="{31676E1E-8FB0-47AB-B3B1-7192A75C9C26}" srcOrd="1" destOrd="0" presId="urn:microsoft.com/office/officeart/2008/layout/NameandTitleOrganizationalChart"/>
+    <dgm:cxn modelId="{A6E5A107-0D06-425D-9507-BB3CD3B4A6AA}" type="presParOf" srcId="{EEF97352-B360-4A34-AF02-DE54B9C1833D}" destId="{8E099DA0-1E50-4501-A844-2661672BF3B4}" srcOrd="2" destOrd="0" presId="urn:microsoft.com/office/officeart/2008/layout/NameandTitleOrganizationalChart"/>
+    <dgm:cxn modelId="{C60495B8-5BAA-4948-BC90-6E80806FC68F}" type="presParOf" srcId="{2B88C995-7089-4083-9D28-B52671292A5E}" destId="{9AB027F1-6E46-4308-B28D-8A0EF7DF239A}" srcOrd="2" destOrd="0" presId="urn:microsoft.com/office/officeart/2008/layout/NameandTitleOrganizationalChart"/>
+    <dgm:cxn modelId="{00B1E697-C863-4930-BAB1-D966F54146B4}" type="presParOf" srcId="{3FB50168-04D9-450B-BE66-C99211730775}" destId="{13CB5B0E-E5AA-4050-B4B9-67C46BD0EA92}" srcOrd="2" destOrd="0" presId="urn:microsoft.com/office/officeart/2008/layout/NameandTitleOrganizationalChart"/>
+    <dgm:cxn modelId="{9568881E-D2C6-4987-BF5D-6478661B305D}" type="presParOf" srcId="{3FB50168-04D9-450B-BE66-C99211730775}" destId="{1DCB1052-EE61-4C83-B1AD-171B65A8D2D8}" srcOrd="3" destOrd="0" presId="urn:microsoft.com/office/officeart/2008/layout/NameandTitleOrganizationalChart"/>
+    <dgm:cxn modelId="{1B350CC8-0799-49F9-A245-0F45E25091C5}" type="presParOf" srcId="{1DCB1052-EE61-4C83-B1AD-171B65A8D2D8}" destId="{86411E33-8928-43BB-9AA5-0EF62CF0F01B}" srcOrd="0" destOrd="0" presId="urn:microsoft.com/office/officeart/2008/layout/NameandTitleOrganizationalChart"/>
+    <dgm:cxn modelId="{72A5A268-11A1-4638-AD85-87DED37BC17E}" type="presParOf" srcId="{86411E33-8928-43BB-9AA5-0EF62CF0F01B}" destId="{4856BC77-7968-4DD8-8A83-ADE149C31776}" srcOrd="0" destOrd="0" presId="urn:microsoft.com/office/officeart/2008/layout/NameandTitleOrganizationalChart"/>
+    <dgm:cxn modelId="{6807867E-7235-4743-973E-C4FD092BC738}" type="presParOf" srcId="{86411E33-8928-43BB-9AA5-0EF62CF0F01B}" destId="{4F836B96-AFAD-43C9-97F4-726F07DEB678}" srcOrd="1" destOrd="0" presId="urn:microsoft.com/office/officeart/2008/layout/NameandTitleOrganizationalChart"/>
+    <dgm:cxn modelId="{C3A2435F-BF93-4511-9423-D433BB6438F6}" type="presParOf" srcId="{86411E33-8928-43BB-9AA5-0EF62CF0F01B}" destId="{17C7B690-5E33-48D8-AEEA-58F344125893}" srcOrd="2" destOrd="0" presId="urn:microsoft.com/office/officeart/2008/layout/NameandTitleOrganizationalChart"/>
+    <dgm:cxn modelId="{629B624D-35D7-4C85-ACC3-51CA4F932F6D}" type="presParOf" srcId="{1DCB1052-EE61-4C83-B1AD-171B65A8D2D8}" destId="{8D82C095-2BF4-46B5-8CA7-D67115B254FA}" srcOrd="1" destOrd="0" presId="urn:microsoft.com/office/officeart/2008/layout/NameandTitleOrganizationalChart"/>
+    <dgm:cxn modelId="{E0890270-0D03-4CEB-B7FC-DBD07BE1B8F5}" type="presParOf" srcId="{8D82C095-2BF4-46B5-8CA7-D67115B254FA}" destId="{59E76D54-14E9-40F8-B7EE-7F0F2F7AEED7}" srcOrd="0" destOrd="0" presId="urn:microsoft.com/office/officeart/2008/layout/NameandTitleOrganizationalChart"/>
+    <dgm:cxn modelId="{BE058C2D-357F-4B54-B321-5D728AC61B6B}" type="presParOf" srcId="{8D82C095-2BF4-46B5-8CA7-D67115B254FA}" destId="{B2EE0694-0D52-44FA-89B9-42F08AA4F31B}" srcOrd="1" destOrd="0" presId="urn:microsoft.com/office/officeart/2008/layout/NameandTitleOrganizationalChart"/>
+    <dgm:cxn modelId="{CDE3C347-3CE5-41E9-A217-075FB4460861}" type="presParOf" srcId="{B2EE0694-0D52-44FA-89B9-42F08AA4F31B}" destId="{CF1B810C-15F6-4158-8B5F-B42A78EB5CD3}" srcOrd="0" destOrd="0" presId="urn:microsoft.com/office/officeart/2008/layout/NameandTitleOrganizationalChart"/>
+    <dgm:cxn modelId="{51C56B9C-A6D3-48ED-A642-2CB5DB1D5083}" type="presParOf" srcId="{CF1B810C-15F6-4158-8B5F-B42A78EB5CD3}" destId="{C8C8C456-D1D9-46E8-8D70-EC90B0B485A7}" srcOrd="0" destOrd="0" presId="urn:microsoft.com/office/officeart/2008/layout/NameandTitleOrganizationalChart"/>
+    <dgm:cxn modelId="{75245B82-195E-4F44-8A55-39CB2D299318}" type="presParOf" srcId="{CF1B810C-15F6-4158-8B5F-B42A78EB5CD3}" destId="{BE809737-E4AE-4BEE-A554-65E8FDBA30A5}" srcOrd="1" destOrd="0" presId="urn:microsoft.com/office/officeart/2008/layout/NameandTitleOrganizationalChart"/>
+    <dgm:cxn modelId="{75D2A44B-4C88-46A2-B266-AD22F10E7621}" type="presParOf" srcId="{CF1B810C-15F6-4158-8B5F-B42A78EB5CD3}" destId="{F0AC72A8-0340-46CB-A217-457AA66FB166}" srcOrd="2" destOrd="0" presId="urn:microsoft.com/office/officeart/2008/layout/NameandTitleOrganizationalChart"/>
+    <dgm:cxn modelId="{6554A8BB-EDD0-44D4-8928-BBEA08854AAA}" type="presParOf" srcId="{B2EE0694-0D52-44FA-89B9-42F08AA4F31B}" destId="{FA4E5E26-5463-4DFC-B240-4BB64AF83255}" srcOrd="1" destOrd="0" presId="urn:microsoft.com/office/officeart/2008/layout/NameandTitleOrganizationalChart"/>
+    <dgm:cxn modelId="{D6E1343E-FE20-4F63-BD93-D58EA767A018}" type="presParOf" srcId="{B2EE0694-0D52-44FA-89B9-42F08AA4F31B}" destId="{CFFF4C15-9D19-4C2C-A95B-549D297E1BC5}" srcOrd="2" destOrd="0" presId="urn:microsoft.com/office/officeart/2008/layout/NameandTitleOrganizationalChart"/>
+    <dgm:cxn modelId="{D838917F-6FB0-4236-A810-4D78C311F31F}" type="presParOf" srcId="{1DCB1052-EE61-4C83-B1AD-171B65A8D2D8}" destId="{760CBE71-172D-4B05-BBE8-3520EA2BBDE4}" srcOrd="2" destOrd="0" presId="urn:microsoft.com/office/officeart/2008/layout/NameandTitleOrganizationalChart"/>
+    <dgm:cxn modelId="{81FF9694-5EC6-462A-BC1C-0E764E311CB6}" type="presParOf" srcId="{3FB50168-04D9-450B-BE66-C99211730775}" destId="{BCEECBAA-F965-40D6-B72F-51779A56893F}" srcOrd="4" destOrd="0" presId="urn:microsoft.com/office/officeart/2008/layout/NameandTitleOrganizationalChart"/>
+    <dgm:cxn modelId="{CBEB9BD8-D3AE-4074-8D2E-3C0BD03484CD}" type="presParOf" srcId="{3FB50168-04D9-450B-BE66-C99211730775}" destId="{8BCA67EA-F3B3-4CD9-826F-2D676BA91CDA}" srcOrd="5" destOrd="0" presId="urn:microsoft.com/office/officeart/2008/layout/NameandTitleOrganizationalChart"/>
+    <dgm:cxn modelId="{92BABFB1-2C90-4021-BE6A-B37FAC169A66}" type="presParOf" srcId="{8BCA67EA-F3B3-4CD9-826F-2D676BA91CDA}" destId="{37C7D52C-54D4-47D9-88A9-486477843ABD}" srcOrd="0" destOrd="0" presId="urn:microsoft.com/office/officeart/2008/layout/NameandTitleOrganizationalChart"/>
+    <dgm:cxn modelId="{C1B5753F-EA4F-4CED-A98E-0C813AE8FDAA}" type="presParOf" srcId="{37C7D52C-54D4-47D9-88A9-486477843ABD}" destId="{7812266A-E03E-42F9-802D-C92C86CCA297}" srcOrd="0" destOrd="0" presId="urn:microsoft.com/office/officeart/2008/layout/NameandTitleOrganizationalChart"/>
+    <dgm:cxn modelId="{F9444823-B557-4C04-BE2C-51D29382CC1A}" type="presParOf" srcId="{37C7D52C-54D4-47D9-88A9-486477843ABD}" destId="{4CB9BD3B-B64A-49D3-9121-D3B89C1BD23B}" srcOrd="1" destOrd="0" presId="urn:microsoft.com/office/officeart/2008/layout/NameandTitleOrganizationalChart"/>
+    <dgm:cxn modelId="{049D4543-FAFA-4D5F-A6A6-A24DB344DDBB}" type="presParOf" srcId="{37C7D52C-54D4-47D9-88A9-486477843ABD}" destId="{53E75F56-107C-4E17-8871-A7775649CD08}" srcOrd="2" destOrd="0" presId="urn:microsoft.com/office/officeart/2008/layout/NameandTitleOrganizationalChart"/>
+    <dgm:cxn modelId="{98B0DFAB-E125-4EA4-B355-61728FA2589C}" type="presParOf" srcId="{8BCA67EA-F3B3-4CD9-826F-2D676BA91CDA}" destId="{7D9BEBC0-CA3F-40DA-803E-59B64B40DFE6}" srcOrd="1" destOrd="0" presId="urn:microsoft.com/office/officeart/2008/layout/NameandTitleOrganizationalChart"/>
+    <dgm:cxn modelId="{632B0103-EAD7-4317-B1FC-D40A3D11CDC6}" type="presParOf" srcId="{7D9BEBC0-CA3F-40DA-803E-59B64B40DFE6}" destId="{F0FEC9EF-DCBF-47D0-B6AD-ACB1AA7CE30D}" srcOrd="0" destOrd="0" presId="urn:microsoft.com/office/officeart/2008/layout/NameandTitleOrganizationalChart"/>
+    <dgm:cxn modelId="{E1A02AA1-DE4C-42BC-BB62-235C15E0EAEB}" type="presParOf" srcId="{7D9BEBC0-CA3F-40DA-803E-59B64B40DFE6}" destId="{AEB69E4F-CE7A-4011-A6D8-90A6AE81F116}" srcOrd="1" destOrd="0" presId="urn:microsoft.com/office/officeart/2008/layout/NameandTitleOrganizationalChart"/>
+    <dgm:cxn modelId="{E669A77E-14AB-4981-99F2-AC3D5C590D2C}" type="presParOf" srcId="{AEB69E4F-CE7A-4011-A6D8-90A6AE81F116}" destId="{2F8EB5BA-128E-49A7-9C05-196E08F7A5B0}" srcOrd="0" destOrd="0" presId="urn:microsoft.com/office/officeart/2008/layout/NameandTitleOrganizationalChart"/>
+    <dgm:cxn modelId="{8A8B8BF0-1A84-446F-BC9E-A83D13A6F3AB}" type="presParOf" srcId="{2F8EB5BA-128E-49A7-9C05-196E08F7A5B0}" destId="{AF099B98-8BE9-4ECC-AC1F-AD5104539939}" srcOrd="0" destOrd="0" presId="urn:microsoft.com/office/officeart/2008/layout/NameandTitleOrganizationalChart"/>
+    <dgm:cxn modelId="{54D99514-265E-4CCC-8AD5-120A8CDF30CA}" type="presParOf" srcId="{2F8EB5BA-128E-49A7-9C05-196E08F7A5B0}" destId="{D51618AB-71C2-4A37-9746-D756AA0FCEED}" srcOrd="1" destOrd="0" presId="urn:microsoft.com/office/officeart/2008/layout/NameandTitleOrganizationalChart"/>
+    <dgm:cxn modelId="{C9691958-C125-4186-877D-62C5DC482F24}" type="presParOf" srcId="{2F8EB5BA-128E-49A7-9C05-196E08F7A5B0}" destId="{90256729-AB6E-49CD-9A87-CA7D85CB3BF6}" srcOrd="2" destOrd="0" presId="urn:microsoft.com/office/officeart/2008/layout/NameandTitleOrganizationalChart"/>
+    <dgm:cxn modelId="{0563EB94-6851-46B1-88C8-CA3B3B14981A}" type="presParOf" srcId="{AEB69E4F-CE7A-4011-A6D8-90A6AE81F116}" destId="{EE46A444-3914-4ABB-9842-8A82A510AD6B}" srcOrd="1" destOrd="0" presId="urn:microsoft.com/office/officeart/2008/layout/NameandTitleOrganizationalChart"/>
+    <dgm:cxn modelId="{D453ACA4-F4B7-4E36-819F-72DD68817882}" type="presParOf" srcId="{AEB69E4F-CE7A-4011-A6D8-90A6AE81F116}" destId="{143DCA07-D670-4C3F-AADD-4A0C77B0B43F}" srcOrd="2" destOrd="0" presId="urn:microsoft.com/office/officeart/2008/layout/NameandTitleOrganizationalChart"/>
+    <dgm:cxn modelId="{0DE125BE-86D6-4A3A-A60B-DC38CBA4A0EE}" type="presParOf" srcId="{8BCA67EA-F3B3-4CD9-826F-2D676BA91CDA}" destId="{7FBAC0B8-7EBB-4B3D-B61C-57F775850778}" srcOrd="2" destOrd="0" presId="urn:microsoft.com/office/officeart/2008/layout/NameandTitleOrganizationalChart"/>
   </dgm:cxnLst>
   <dgm:bg/>
   <dgm:whole/>
@@ -9604,7 +12155,7 @@
 </file>
 
 <file path=customXml/itemProps1.xml><?xml version="1.0" encoding="utf-8"?>
-<ds:datastoreItem xmlns:ds="http://schemas.openxmlformats.org/officeDocument/2006/customXml" ds:itemID="{7BB24606-EEDA-495A-BB40-B5EE20A0AA08}">
+<ds:datastoreItem xmlns:ds="http://schemas.openxmlformats.org/officeDocument/2006/customXml" ds:itemID="{1FF3DFAE-56BB-45C2-AA16-220C9943A46D}">
   <ds:schemaRefs>
     <ds:schemaRef ds:uri="http://schemas.openxmlformats.org/officeDocument/2006/bibliography"/>
   </ds:schemaRefs>

</xml_diff>

<commit_message>
Finalizado a documentação inicial
</commit_message>
<xml_diff>
--- a/arquivos/Documentacao Inicial.docx
+++ b/arquivos/Documentacao Inicial.docx
@@ -11,12 +11,11 @@
           <w:szCs w:val="28"/>
         </w:rPr>
       </w:pPr>
-      <w:bookmarkStart w:id="0" w:name="_GoBack"/>
-      <w:bookmarkEnd w:id="0"/>
       <w:r>
         <w:rPr>
           <w:rFonts w:ascii="Arial" w:hAnsi="Arial" w:cs="Arial"/>
           <w:b/>
+          <w:noProof/>
           <w:sz w:val="28"/>
           <w:szCs w:val="28"/>
           <w:lang w:eastAsia="pt-BR"/>
@@ -1316,6 +1315,7 @@
       <w:r>
         <w:rPr>
           <w:rFonts w:ascii="Arial" w:hAnsi="Arial" w:cs="Arial"/>
+          <w:noProof/>
           <w:lang w:eastAsia="pt-BR"/>
         </w:rPr>
         <w:drawing>
@@ -1469,7 +1469,6 @@
           <w:rFonts w:ascii="Arial" w:hAnsi="Arial" w:cs="Arial"/>
           <w:sz w:val="24"/>
           <w:szCs w:val="24"/>
-          <w:highlight w:val="yellow"/>
         </w:rPr>
         <w:t xml:space="preserve">necessidade de um sistema que possibilite o </w:t>
       </w:r>
@@ -1478,7 +1477,6 @@
           <w:rFonts w:ascii="Arial" w:hAnsi="Arial" w:cs="Arial"/>
           <w:sz w:val="24"/>
           <w:szCs w:val="24"/>
-          <w:highlight w:val="yellow"/>
         </w:rPr>
         <w:t>gerenciamento</w:t>
       </w:r>
@@ -1487,7 +1485,6 @@
           <w:rFonts w:ascii="Arial" w:hAnsi="Arial" w:cs="Arial"/>
           <w:sz w:val="24"/>
           <w:szCs w:val="24"/>
-          <w:highlight w:val="yellow"/>
         </w:rPr>
         <w:t xml:space="preserve"> dos produtos/serviços oferecidos em cada filial</w:t>
       </w:r>
@@ -1523,7 +1520,6 @@
           <w:rFonts w:ascii="Arial" w:hAnsi="Arial" w:cs="Arial"/>
           <w:sz w:val="24"/>
           <w:szCs w:val="24"/>
-          <w:highlight w:val="yellow"/>
         </w:rPr>
         <w:t>gerentes de vendas desejam ter acesso mais rápido ao</w:t>
       </w:r>
@@ -1532,7 +1528,6 @@
           <w:rFonts w:ascii="Arial" w:hAnsi="Arial" w:cs="Arial"/>
           <w:sz w:val="24"/>
           <w:szCs w:val="24"/>
-          <w:highlight w:val="yellow"/>
         </w:rPr>
         <w:t>s</w:t>
       </w:r>
@@ -1541,7 +1536,6 @@
           <w:rFonts w:ascii="Arial" w:hAnsi="Arial" w:cs="Arial"/>
           <w:sz w:val="24"/>
           <w:szCs w:val="24"/>
-          <w:highlight w:val="yellow"/>
         </w:rPr>
         <w:t xml:space="preserve"> relatórios semanais</w:t>
       </w:r>
@@ -1595,7 +1589,6 @@
           <w:rFonts w:ascii="Arial" w:hAnsi="Arial" w:cs="Arial"/>
           <w:sz w:val="24"/>
           <w:szCs w:val="24"/>
-          <w:highlight w:val="yellow"/>
         </w:rPr>
         <w:t xml:space="preserve">prioridade para módulo de </w:t>
       </w:r>
@@ -1604,34 +1597,14 @@
           <w:rFonts w:ascii="Arial" w:hAnsi="Arial" w:cs="Arial"/>
           <w:sz w:val="24"/>
           <w:szCs w:val="24"/>
-          <w:highlight w:val="yellow"/>
-        </w:rPr>
-        <w:t>gerenci</w:t>
-      </w:r>
-      <w:r>
-        <w:rPr>
-          <w:rFonts w:ascii="Arial" w:hAnsi="Arial" w:cs="Arial"/>
-          <w:sz w:val="24"/>
-          <w:szCs w:val="24"/>
-          <w:highlight w:val="yellow"/>
-        </w:rPr>
-        <w:t>a</w:t>
-      </w:r>
-      <w:r>
-        <w:rPr>
-          <w:rFonts w:ascii="Arial" w:hAnsi="Arial" w:cs="Arial"/>
-          <w:sz w:val="24"/>
-          <w:szCs w:val="24"/>
-          <w:highlight w:val="yellow"/>
-        </w:rPr>
-        <w:t>mento</w:t>
-      </w:r>
-      <w:r>
-        <w:rPr>
-          <w:rFonts w:ascii="Arial" w:hAnsi="Arial" w:cs="Arial"/>
-          <w:sz w:val="24"/>
-          <w:szCs w:val="24"/>
-          <w:highlight w:val="yellow"/>
+        </w:rPr>
+        <w:t>gerenciamento</w:t>
+      </w:r>
+      <w:r>
+        <w:rPr>
+          <w:rFonts w:ascii="Arial" w:hAnsi="Arial" w:cs="Arial"/>
+          <w:sz w:val="24"/>
+          <w:szCs w:val="24"/>
         </w:rPr>
         <w:t xml:space="preserve"> integrado dos produtos e serviços</w:t>
       </w:r>
@@ -1683,7 +1656,6 @@
           <w:rFonts w:ascii="Arial" w:hAnsi="Arial" w:cs="Arial"/>
           <w:sz w:val="24"/>
           <w:szCs w:val="24"/>
-          <w:highlight w:val="yellow"/>
         </w:rPr>
         <w:t>processo de registro de vendas</w:t>
       </w:r>
@@ -1719,7 +1691,6 @@
           <w:rFonts w:ascii="Arial" w:hAnsi="Arial" w:cs="Arial"/>
           <w:sz w:val="24"/>
           <w:szCs w:val="24"/>
-          <w:highlight w:val="yellow"/>
         </w:rPr>
         <w:t>responsável pelos atendimentos técnicos relacionados ao uso dos sistemas</w:t>
       </w:r>
@@ -1736,7 +1707,6 @@
           <w:rFonts w:ascii="Arial" w:hAnsi="Arial" w:cs="Arial"/>
           <w:sz w:val="24"/>
           <w:szCs w:val="24"/>
-          <w:highlight w:val="yellow"/>
         </w:rPr>
         <w:t>corrigir informações erradas digitadas pelos funcionários</w:t>
       </w:r>
@@ -1753,7 +1723,6 @@
           <w:rFonts w:ascii="Arial" w:hAnsi="Arial" w:cs="Arial"/>
           <w:sz w:val="24"/>
           <w:szCs w:val="24"/>
-          <w:highlight w:val="yellow"/>
         </w:rPr>
         <w:t>exportação dos dados para que os gerentes possam gerar os relatórios</w:t>
       </w:r>
@@ -1770,17 +1739,8 @@
           <w:rFonts w:ascii="Arial" w:hAnsi="Arial" w:cs="Arial"/>
           <w:sz w:val="24"/>
           <w:szCs w:val="24"/>
-          <w:highlight w:val="yellow"/>
-        </w:rPr>
-        <w:t>liberação do acesso dos funcionários aos sistemas</w:t>
-      </w:r>
-      <w:r>
-        <w:rPr>
-          <w:rFonts w:ascii="Arial" w:hAnsi="Arial" w:cs="Arial"/>
-          <w:sz w:val="24"/>
-          <w:szCs w:val="24"/>
-        </w:rPr>
-        <w:t>.</w:t>
+        </w:rPr>
+        <w:t>liberação do acesso dos funcionários aos sistemas.</w:t>
       </w:r>
     </w:p>
     <w:p>
@@ -1887,6 +1847,14 @@
           <w:szCs w:val="24"/>
         </w:rPr>
       </w:pPr>
+      <w:r>
+        <w:rPr>
+          <w:rFonts w:ascii="Arial" w:hAnsi="Arial" w:cs="Arial"/>
+          <w:sz w:val="24"/>
+          <w:szCs w:val="24"/>
+        </w:rPr>
+        <w:t>Consolidação manual das vendas realizadas em cada filial</w:t>
+      </w:r>
     </w:p>
     <w:p>
       <w:pPr>
@@ -1940,8 +1908,10 @@
           <w:sz w:val="24"/>
           <w:szCs w:val="24"/>
         </w:rPr>
-        <w:t>Consolidação manual das vendas realizadas em cada filial</w:t>
-      </w:r>
+        <w:t>Registro de vendas</w:t>
+      </w:r>
+      <w:bookmarkStart w:id="0" w:name="_GoBack"/>
+      <w:bookmarkEnd w:id="0"/>
     </w:p>
     <w:p>
       <w:pPr>
@@ -4840,7 +4810,7 @@
           <w:rPr>
             <w:noProof/>
           </w:rPr>
-          <w:t>4</w:t>
+          <w:t>5</w:t>
         </w:r>
         <w:r>
           <w:fldChar w:fldCharType="end"/>
@@ -8143,96 +8113,96 @@
     </dgm:pt>
   </dgm:ptLst>
   <dgm:cxnLst>
-    <dgm:cxn modelId="{0695ACE2-CA87-4E15-9FC7-9683B6AC3E0F}" type="presOf" srcId="{8E966019-9C92-4CC7-88E7-3637A978A504}" destId="{93F83D56-6775-46CF-A4B5-76E4F1F5496B}" srcOrd="0" destOrd="0" presId="urn:microsoft.com/office/officeart/2008/layout/NameandTitleOrganizationalChart"/>
-    <dgm:cxn modelId="{4E060F7A-76A2-4AA5-A7D9-02EB18C1C556}" type="presOf" srcId="{AE15049D-A69A-4D89-8ED2-B6111D023AA8}" destId="{D51618AB-71C2-4A37-9746-D756AA0FCEED}" srcOrd="0" destOrd="0" presId="urn:microsoft.com/office/officeart/2008/layout/NameandTitleOrganizationalChart"/>
-    <dgm:cxn modelId="{6FADA988-C9F2-4CA3-9722-135804C3D1B2}" type="presOf" srcId="{EFC9C0BA-C898-4665-90D6-0C4898C1D7D5}" destId="{F0FEC9EF-DCBF-47D0-B6AD-ACB1AA7CE30D}" srcOrd="0" destOrd="0" presId="urn:microsoft.com/office/officeart/2008/layout/NameandTitleOrganizationalChart"/>
+    <dgm:cxn modelId="{ED61ACD0-4F48-4207-A49C-D0F058F5A352}" type="presOf" srcId="{E7FF68B4-A05F-42E8-B1FF-2D1ED6C0EFE5}" destId="{1E6C1E76-8D6D-4CD7-B8DF-3F1FF66696B3}" srcOrd="1" destOrd="0" presId="urn:microsoft.com/office/officeart/2008/layout/NameandTitleOrganizationalChart"/>
+    <dgm:cxn modelId="{8F5604CC-FCAA-4E12-8DAA-227FAE45D2DA}" type="presOf" srcId="{32B2D71B-D435-4C68-8A11-001B4520D142}" destId="{4A044D81-486A-4119-B586-4CFD68B9AE2D}" srcOrd="1" destOrd="0" presId="urn:microsoft.com/office/officeart/2008/layout/NameandTitleOrganizationalChart"/>
+    <dgm:cxn modelId="{8709F497-7A65-4B47-8B0F-3551204C9842}" type="presOf" srcId="{EB0DC6AB-F098-4B80-A5BE-00AF60BD1FC4}" destId="{7812266A-E03E-42F9-802D-C92C86CCA297}" srcOrd="0" destOrd="0" presId="urn:microsoft.com/office/officeart/2008/layout/NameandTitleOrganizationalChart"/>
+    <dgm:cxn modelId="{47D017C0-44D0-4D5E-B7F1-B6E50C4F7919}" type="presOf" srcId="{B903AF6D-189E-43FF-B87C-31A855C46E94}" destId="{430973AE-3272-4BBE-82F8-A1DBCF8E17A4}" srcOrd="0" destOrd="0" presId="urn:microsoft.com/office/officeart/2008/layout/NameandTitleOrganizationalChart"/>
+    <dgm:cxn modelId="{DF06180A-4854-4C3F-887A-04A9C37058C6}" type="presOf" srcId="{747E533E-EBE5-4C91-A7C2-BF63A274A7F0}" destId="{FB4A33DB-2AC4-451E-9112-298B504E7099}" srcOrd="0" destOrd="0" presId="urn:microsoft.com/office/officeart/2008/layout/NameandTitleOrganizationalChart"/>
+    <dgm:cxn modelId="{4451EDBE-175F-4E5F-B24A-8084163AAE4B}" type="presOf" srcId="{F9B4921B-A21E-43CA-A2F6-D21ECD0AD6E6}" destId="{DE2EA646-B7FC-4AD1-BB34-0D5DD6E4546D}" srcOrd="0" destOrd="0" presId="urn:microsoft.com/office/officeart/2008/layout/NameandTitleOrganizationalChart"/>
+    <dgm:cxn modelId="{C885E3E7-FDF8-4E28-82A7-098F135B1CD9}" type="presOf" srcId="{7B9A0912-FE4A-4E3F-B91F-EA8F2204F76B}" destId="{BE809737-E4AE-4BEE-A554-65E8FDBA30A5}" srcOrd="0" destOrd="0" presId="urn:microsoft.com/office/officeart/2008/layout/NameandTitleOrganizationalChart"/>
+    <dgm:cxn modelId="{978D213E-9BFF-4A47-800E-ADFE015BBDD3}" type="presOf" srcId="{C6C353BF-0F85-4D3E-9C40-745D0FC76DEE}" destId="{C8C8C456-D1D9-46E8-8D70-EC90B0B485A7}" srcOrd="0" destOrd="0" presId="urn:microsoft.com/office/officeart/2008/layout/NameandTitleOrganizationalChart"/>
+    <dgm:cxn modelId="{FBC8D726-FFFE-4DE7-8851-6DFB04C6A306}" type="presOf" srcId="{1259FC3D-2B33-49B9-9085-C8EEA09840C8}" destId="{4CB9BD3B-B64A-49D3-9121-D3B89C1BD23B}" srcOrd="0" destOrd="0" presId="urn:microsoft.com/office/officeart/2008/layout/NameandTitleOrganizationalChart"/>
+    <dgm:cxn modelId="{17DF353A-F56B-4F25-80E5-59AA59F97E12}" type="presOf" srcId="{4DCCC683-409F-4965-A63B-6B3A15487013}" destId="{17C7B690-5E33-48D8-AEEA-58F344125893}" srcOrd="1" destOrd="0" presId="urn:microsoft.com/office/officeart/2008/layout/NameandTitleOrganizationalChart"/>
+    <dgm:cxn modelId="{6DA1E5F2-1634-4F2F-BEC2-7C65588FC1D0}" srcId="{4DCCC683-409F-4965-A63B-6B3A15487013}" destId="{C6C353BF-0F85-4D3E-9C40-745D0FC76DEE}" srcOrd="0" destOrd="0" parTransId="{B2D3D484-C0E0-4731-9C4B-00AA650DC925}" sibTransId="{7B9A0912-FE4A-4E3F-B91F-EA8F2204F76B}"/>
+    <dgm:cxn modelId="{95BB9186-1086-40A0-8D57-7F14F4BA577D}" type="presOf" srcId="{EB0DC6AB-F098-4B80-A5BE-00AF60BD1FC4}" destId="{53E75F56-107C-4E17-8871-A7775649CD08}" srcOrd="1" destOrd="0" presId="urn:microsoft.com/office/officeart/2008/layout/NameandTitleOrganizationalChart"/>
+    <dgm:cxn modelId="{459D4E6F-3102-4D59-A971-94A04330CC11}" type="presOf" srcId="{D0332ED0-24B8-44B0-BDF1-A26110189F8D}" destId="{AF099B98-8BE9-4ECC-AC1F-AD5104539939}" srcOrd="0" destOrd="0" presId="urn:microsoft.com/office/officeart/2008/layout/NameandTitleOrganizationalChart"/>
+    <dgm:cxn modelId="{6DF95B56-473F-4094-9391-C46669185F86}" srcId="{EB0DC6AB-F098-4B80-A5BE-00AF60BD1FC4}" destId="{D0332ED0-24B8-44B0-BDF1-A26110189F8D}" srcOrd="0" destOrd="0" parTransId="{EFC9C0BA-C898-4665-90D6-0C4898C1D7D5}" sibTransId="{AE15049D-A69A-4D89-8ED2-B6111D023AA8}"/>
+    <dgm:cxn modelId="{45F8B31E-99C4-4EA1-98E6-14C77EBB72D7}" srcId="{32B2D71B-D435-4C68-8A11-001B4520D142}" destId="{8E966019-9C92-4CC7-88E7-3637A978A504}" srcOrd="0" destOrd="0" parTransId="{AE674B9C-5A8B-4D7D-ADCB-8EE4F020C5DD}" sibTransId="{F9B4921B-A21E-43CA-A2F6-D21ECD0AD6E6}"/>
+    <dgm:cxn modelId="{26AEA107-7EFC-4AB4-8847-767354895526}" type="presOf" srcId="{B2D3D484-C0E0-4731-9C4B-00AA650DC925}" destId="{59E76D54-14E9-40F8-B7EE-7F0F2F7AEED7}" srcOrd="0" destOrd="0" presId="urn:microsoft.com/office/officeart/2008/layout/NameandTitleOrganizationalChart"/>
+    <dgm:cxn modelId="{7B984991-ACD4-43ED-B1B0-B17A6D23A489}" srcId="{E7FF68B4-A05F-42E8-B1FF-2D1ED6C0EFE5}" destId="{EB0DC6AB-F098-4B80-A5BE-00AF60BD1FC4}" srcOrd="2" destOrd="0" parTransId="{D45B67CB-D62C-445E-AB1F-B7519DF965F6}" sibTransId="{1259FC3D-2B33-49B9-9085-C8EEA09840C8}"/>
+    <dgm:cxn modelId="{ED890752-10CE-48A1-A1D9-2A741090C4E0}" type="presOf" srcId="{93CB82C9-22D5-43CB-803B-42E59F2C07EF}" destId="{13CB5B0E-E5AA-4050-B4B9-67C46BD0EA92}" srcOrd="0" destOrd="0" presId="urn:microsoft.com/office/officeart/2008/layout/NameandTitleOrganizationalChart"/>
+    <dgm:cxn modelId="{8B00A5AE-EF54-4C7D-A47B-4BB6D406E189}" type="presOf" srcId="{8E966019-9C92-4CC7-88E7-3637A978A504}" destId="{93F83D56-6775-46CF-A4B5-76E4F1F5496B}" srcOrd="0" destOrd="0" presId="urn:microsoft.com/office/officeart/2008/layout/NameandTitleOrganizationalChart"/>
+    <dgm:cxn modelId="{7660157B-C9C6-4DF4-AAF2-E1736D3DC89C}" type="presOf" srcId="{AE15049D-A69A-4D89-8ED2-B6111D023AA8}" destId="{D51618AB-71C2-4A37-9746-D756AA0FCEED}" srcOrd="0" destOrd="0" presId="urn:microsoft.com/office/officeart/2008/layout/NameandTitleOrganizationalChart"/>
     <dgm:cxn modelId="{C913EFC8-6C4B-499E-BA9B-0F8E8D4521B7}" srcId="{E7FF68B4-A05F-42E8-B1FF-2D1ED6C0EFE5}" destId="{4DCCC683-409F-4965-A63B-6B3A15487013}" srcOrd="1" destOrd="0" parTransId="{93CB82C9-22D5-43CB-803B-42E59F2C07EF}" sibTransId="{2EA6EA1C-041F-4FB2-AE06-046447CB3F23}"/>
-    <dgm:cxn modelId="{09516239-69E9-4C3E-B3B9-6C56F5BF9D67}" type="presOf" srcId="{EB0DC6AB-F098-4B80-A5BE-00AF60BD1FC4}" destId="{7812266A-E03E-42F9-802D-C92C86CCA297}" srcOrd="0" destOrd="0" presId="urn:microsoft.com/office/officeart/2008/layout/NameandTitleOrganizationalChart"/>
-    <dgm:cxn modelId="{F7B5FE2D-0465-4AAC-B2E3-887B8016683F}" type="presOf" srcId="{B903AF6D-189E-43FF-B87C-31A855C46E94}" destId="{430973AE-3272-4BBE-82F8-A1DBCF8E17A4}" srcOrd="0" destOrd="0" presId="urn:microsoft.com/office/officeart/2008/layout/NameandTitleOrganizationalChart"/>
-    <dgm:cxn modelId="{8F497B6C-0AD7-462B-A92B-E99E8CC4034E}" type="presOf" srcId="{C6C353BF-0F85-4D3E-9C40-745D0FC76DEE}" destId="{F0AC72A8-0340-46CB-A217-457AA66FB166}" srcOrd="1" destOrd="0" presId="urn:microsoft.com/office/officeart/2008/layout/NameandTitleOrganizationalChart"/>
-    <dgm:cxn modelId="{A177CB3A-8599-4648-ABBF-213F3FC3891B}" type="presOf" srcId="{32B2D71B-D435-4C68-8A11-001B4520D142}" destId="{EB57B4D7-37B8-4FB8-94FD-687907B933AD}" srcOrd="0" destOrd="0" presId="urn:microsoft.com/office/officeart/2008/layout/NameandTitleOrganizationalChart"/>
-    <dgm:cxn modelId="{265F249E-A39D-4A00-845B-D7668A5DA079}" type="presOf" srcId="{7B9A0912-FE4A-4E3F-B91F-EA8F2204F76B}" destId="{BE809737-E4AE-4BEE-A554-65E8FDBA30A5}" srcOrd="0" destOrd="0" presId="urn:microsoft.com/office/officeart/2008/layout/NameandTitleOrganizationalChart"/>
-    <dgm:cxn modelId="{6DF95B56-473F-4094-9391-C46669185F86}" srcId="{EB0DC6AB-F098-4B80-A5BE-00AF60BD1FC4}" destId="{D0332ED0-24B8-44B0-BDF1-A26110189F8D}" srcOrd="0" destOrd="0" parTransId="{EFC9C0BA-C898-4665-90D6-0C4898C1D7D5}" sibTransId="{AE15049D-A69A-4D89-8ED2-B6111D023AA8}"/>
-    <dgm:cxn modelId="{CF5783A9-EAFC-44B9-828E-FF9D4E0BC3A0}" type="presOf" srcId="{F9B4921B-A21E-43CA-A2F6-D21ECD0AD6E6}" destId="{DE2EA646-B7FC-4AD1-BB34-0D5DD6E4546D}" srcOrd="0" destOrd="0" presId="urn:microsoft.com/office/officeart/2008/layout/NameandTitleOrganizationalChart"/>
-    <dgm:cxn modelId="{A0545948-052D-45A7-ABA5-FACAC9478DBD}" type="presOf" srcId="{A54DA160-81F7-43A7-8D0B-F2CD06408D0D}" destId="{1A6C151D-EC4E-449F-AF37-AEC3E4CBAAC6}" srcOrd="0" destOrd="0" presId="urn:microsoft.com/office/officeart/2008/layout/NameandTitleOrganizationalChart"/>
-    <dgm:cxn modelId="{98A62250-462E-4B87-B3EE-919F39FED03D}" type="presOf" srcId="{AE674B9C-5A8B-4D7D-ADCB-8EE4F020C5DD}" destId="{EB98ACE8-FCE1-4F3F-9AB0-D5EB2FAC98DE}" srcOrd="0" destOrd="0" presId="urn:microsoft.com/office/officeart/2008/layout/NameandTitleOrganizationalChart"/>
-    <dgm:cxn modelId="{6DA1E5F2-1634-4F2F-BEC2-7C65588FC1D0}" srcId="{4DCCC683-409F-4965-A63B-6B3A15487013}" destId="{C6C353BF-0F85-4D3E-9C40-745D0FC76DEE}" srcOrd="0" destOrd="0" parTransId="{B2D3D484-C0E0-4731-9C4B-00AA650DC925}" sibTransId="{7B9A0912-FE4A-4E3F-B91F-EA8F2204F76B}"/>
-    <dgm:cxn modelId="{E4B41D20-7386-4C3A-9191-D565E0BCDC06}" type="presOf" srcId="{D0332ED0-24B8-44B0-BDF1-A26110189F8D}" destId="{AF099B98-8BE9-4ECC-AC1F-AD5104539939}" srcOrd="0" destOrd="0" presId="urn:microsoft.com/office/officeart/2008/layout/NameandTitleOrganizationalChart"/>
+    <dgm:cxn modelId="{94ECBF06-AA9E-42B8-8547-113755B7A6B1}" type="presOf" srcId="{8E966019-9C92-4CC7-88E7-3637A978A504}" destId="{6602416D-7157-4D8E-8019-C7DEE479575D}" srcOrd="1" destOrd="0" presId="urn:microsoft.com/office/officeart/2008/layout/NameandTitleOrganizationalChart"/>
+    <dgm:cxn modelId="{CDF890F7-E3AE-4043-9A32-222277597DEA}" type="presOf" srcId="{D45B67CB-D62C-445E-AB1F-B7519DF965F6}" destId="{BCEECBAA-F965-40D6-B72F-51779A56893F}" srcOrd="0" destOrd="0" presId="urn:microsoft.com/office/officeart/2008/layout/NameandTitleOrganizationalChart"/>
+    <dgm:cxn modelId="{7D918682-80AC-4B6B-BFAD-6D4DBAAF0CEA}" type="presOf" srcId="{2EA6EA1C-041F-4FB2-AE06-046447CB3F23}" destId="{4F836B96-AFAD-43C9-97F4-726F07DEB678}" srcOrd="0" destOrd="0" presId="urn:microsoft.com/office/officeart/2008/layout/NameandTitleOrganizationalChart"/>
+    <dgm:cxn modelId="{4A01BE19-7574-43FC-A090-EC024FA5DCD9}" type="presOf" srcId="{A54DA160-81F7-43A7-8D0B-F2CD06408D0D}" destId="{1A6C151D-EC4E-449F-AF37-AEC3E4CBAAC6}" srcOrd="0" destOrd="0" presId="urn:microsoft.com/office/officeart/2008/layout/NameandTitleOrganizationalChart"/>
+    <dgm:cxn modelId="{B36284B7-EFB2-403E-BA0E-EF3D25EDB071}" type="presOf" srcId="{32B2D71B-D435-4C68-8A11-001B4520D142}" destId="{EB57B4D7-37B8-4FB8-94FD-687907B933AD}" srcOrd="0" destOrd="0" presId="urn:microsoft.com/office/officeart/2008/layout/NameandTitleOrganizationalChart"/>
     <dgm:cxn modelId="{62EF128E-2DAF-4F6D-8AD8-136165DA0F5B}" srcId="{4F2A42E0-C067-4189-ADF6-1363B3ECC274}" destId="{E7FF68B4-A05F-42E8-B1FF-2D1ED6C0EFE5}" srcOrd="0" destOrd="0" parTransId="{B15FE374-D6D5-4E46-B697-DCCBC38F537F}" sibTransId="{A54DA160-81F7-43A7-8D0B-F2CD06408D0D}"/>
-    <dgm:cxn modelId="{883F8C71-1A60-473F-BBE7-84F3BAE22D24}" type="presOf" srcId="{1259FC3D-2B33-49B9-9085-C8EEA09840C8}" destId="{4CB9BD3B-B64A-49D3-9121-D3B89C1BD23B}" srcOrd="0" destOrd="0" presId="urn:microsoft.com/office/officeart/2008/layout/NameandTitleOrganizationalChart"/>
     <dgm:cxn modelId="{1170A406-EF13-4FB2-B486-F1453EDC28B4}" srcId="{E7FF68B4-A05F-42E8-B1FF-2D1ED6C0EFE5}" destId="{32B2D71B-D435-4C68-8A11-001B4520D142}" srcOrd="0" destOrd="0" parTransId="{B903AF6D-189E-43FF-B87C-31A855C46E94}" sibTransId="{747E533E-EBE5-4C91-A7C2-BF63A274A7F0}"/>
-    <dgm:cxn modelId="{EF73156C-ED62-454E-9128-217E3D62FD19}" type="presOf" srcId="{C6C353BF-0F85-4D3E-9C40-745D0FC76DEE}" destId="{C8C8C456-D1D9-46E8-8D70-EC90B0B485A7}" srcOrd="0" destOrd="0" presId="urn:microsoft.com/office/officeart/2008/layout/NameandTitleOrganizationalChart"/>
-    <dgm:cxn modelId="{7B984991-ACD4-43ED-B1B0-B17A6D23A489}" srcId="{E7FF68B4-A05F-42E8-B1FF-2D1ED6C0EFE5}" destId="{EB0DC6AB-F098-4B80-A5BE-00AF60BD1FC4}" srcOrd="2" destOrd="0" parTransId="{D45B67CB-D62C-445E-AB1F-B7519DF965F6}" sibTransId="{1259FC3D-2B33-49B9-9085-C8EEA09840C8}"/>
-    <dgm:cxn modelId="{6C9EE7B8-6687-4E4A-9F6B-68262C872677}" type="presOf" srcId="{93CB82C9-22D5-43CB-803B-42E59F2C07EF}" destId="{13CB5B0E-E5AA-4050-B4B9-67C46BD0EA92}" srcOrd="0" destOrd="0" presId="urn:microsoft.com/office/officeart/2008/layout/NameandTitleOrganizationalChart"/>
-    <dgm:cxn modelId="{9649CD83-B2E8-4703-A4E4-FAA7DC8EA577}" type="presOf" srcId="{E7FF68B4-A05F-42E8-B1FF-2D1ED6C0EFE5}" destId="{716257C8-BD81-4856-9025-155D466D8694}" srcOrd="0" destOrd="0" presId="urn:microsoft.com/office/officeart/2008/layout/NameandTitleOrganizationalChart"/>
-    <dgm:cxn modelId="{45F8B31E-99C4-4EA1-98E6-14C77EBB72D7}" srcId="{32B2D71B-D435-4C68-8A11-001B4520D142}" destId="{8E966019-9C92-4CC7-88E7-3637A978A504}" srcOrd="0" destOrd="0" parTransId="{AE674B9C-5A8B-4D7D-ADCB-8EE4F020C5DD}" sibTransId="{F9B4921B-A21E-43CA-A2F6-D21ECD0AD6E6}"/>
-    <dgm:cxn modelId="{A61D3E43-FA5C-42E0-8D11-FC0653690EB6}" type="presOf" srcId="{EB0DC6AB-F098-4B80-A5BE-00AF60BD1FC4}" destId="{53E75F56-107C-4E17-8871-A7775649CD08}" srcOrd="1" destOrd="0" presId="urn:microsoft.com/office/officeart/2008/layout/NameandTitleOrganizationalChart"/>
-    <dgm:cxn modelId="{DE79166D-6C6D-486F-8B91-1A8722C5FBD0}" type="presOf" srcId="{D0332ED0-24B8-44B0-BDF1-A26110189F8D}" destId="{90256729-AB6E-49CD-9A87-CA7D85CB3BF6}" srcOrd="1" destOrd="0" presId="urn:microsoft.com/office/officeart/2008/layout/NameandTitleOrganizationalChart"/>
-    <dgm:cxn modelId="{0F2A89CE-CB2D-421C-8C6E-46C6C4E292B4}" type="presOf" srcId="{2EA6EA1C-041F-4FB2-AE06-046447CB3F23}" destId="{4F836B96-AFAD-43C9-97F4-726F07DEB678}" srcOrd="0" destOrd="0" presId="urn:microsoft.com/office/officeart/2008/layout/NameandTitleOrganizationalChart"/>
-    <dgm:cxn modelId="{79F59B5B-80D9-473E-8E4E-5BBE8E012675}" type="presOf" srcId="{4DCCC683-409F-4965-A63B-6B3A15487013}" destId="{4856BC77-7968-4DD8-8A83-ADE149C31776}" srcOrd="0" destOrd="0" presId="urn:microsoft.com/office/officeart/2008/layout/NameandTitleOrganizationalChart"/>
-    <dgm:cxn modelId="{DEA1E92E-461D-4636-9BDD-F86A0654F950}" type="presOf" srcId="{747E533E-EBE5-4C91-A7C2-BF63A274A7F0}" destId="{FB4A33DB-2AC4-451E-9112-298B504E7099}" srcOrd="0" destOrd="0" presId="urn:microsoft.com/office/officeart/2008/layout/NameandTitleOrganizationalChart"/>
-    <dgm:cxn modelId="{63649335-2501-41A1-95BA-9B112C1D0D7D}" type="presOf" srcId="{D45B67CB-D62C-445E-AB1F-B7519DF965F6}" destId="{BCEECBAA-F965-40D6-B72F-51779A56893F}" srcOrd="0" destOrd="0" presId="urn:microsoft.com/office/officeart/2008/layout/NameandTitleOrganizationalChart"/>
-    <dgm:cxn modelId="{14D287BE-F724-4604-8563-34027A4706FA}" type="presOf" srcId="{8E966019-9C92-4CC7-88E7-3637A978A504}" destId="{6602416D-7157-4D8E-8019-C7DEE479575D}" srcOrd="1" destOrd="0" presId="urn:microsoft.com/office/officeart/2008/layout/NameandTitleOrganizationalChart"/>
-    <dgm:cxn modelId="{100E7D15-04A6-4547-803D-3C310E6AC82B}" type="presOf" srcId="{E7FF68B4-A05F-42E8-B1FF-2D1ED6C0EFE5}" destId="{1E6C1E76-8D6D-4CD7-B8DF-3F1FF66696B3}" srcOrd="1" destOrd="0" presId="urn:microsoft.com/office/officeart/2008/layout/NameandTitleOrganizationalChart"/>
-    <dgm:cxn modelId="{03F9F795-3C9C-495F-860E-80C825A96EA8}" type="presOf" srcId="{32B2D71B-D435-4C68-8A11-001B4520D142}" destId="{4A044D81-486A-4119-B586-4CFD68B9AE2D}" srcOrd="1" destOrd="0" presId="urn:microsoft.com/office/officeart/2008/layout/NameandTitleOrganizationalChart"/>
-    <dgm:cxn modelId="{3E695487-E397-4FBD-98C6-299BDC9E25A8}" type="presOf" srcId="{4DCCC683-409F-4965-A63B-6B3A15487013}" destId="{17C7B690-5E33-48D8-AEEA-58F344125893}" srcOrd="1" destOrd="0" presId="urn:microsoft.com/office/officeart/2008/layout/NameandTitleOrganizationalChart"/>
-    <dgm:cxn modelId="{3AE1D884-07B7-429D-A88D-7E0A787F7E76}" type="presOf" srcId="{4F2A42E0-C067-4189-ADF6-1363B3ECC274}" destId="{3A3D66C3-D59E-4437-ADD0-525E19D75948}" srcOrd="0" destOrd="0" presId="urn:microsoft.com/office/officeart/2008/layout/NameandTitleOrganizationalChart"/>
-    <dgm:cxn modelId="{F82D1A03-E349-4574-86B1-D8CEF62BF0F3}" type="presOf" srcId="{B2D3D484-C0E0-4731-9C4B-00AA650DC925}" destId="{59E76D54-14E9-40F8-B7EE-7F0F2F7AEED7}" srcOrd="0" destOrd="0" presId="urn:microsoft.com/office/officeart/2008/layout/NameandTitleOrganizationalChart"/>
-    <dgm:cxn modelId="{7A33FD63-E4F5-4118-97D1-B2CFAC2DD62D}" type="presParOf" srcId="{3A3D66C3-D59E-4437-ADD0-525E19D75948}" destId="{BF62BEAF-1DFD-42D2-86C5-A76D3266116E}" srcOrd="0" destOrd="0" presId="urn:microsoft.com/office/officeart/2008/layout/NameandTitleOrganizationalChart"/>
-    <dgm:cxn modelId="{3F4BE136-57BF-4CE0-966E-E5B0F6BF3D69}" type="presParOf" srcId="{BF62BEAF-1DFD-42D2-86C5-A76D3266116E}" destId="{B0183737-FB6F-4327-A126-5867335C3FE8}" srcOrd="0" destOrd="0" presId="urn:microsoft.com/office/officeart/2008/layout/NameandTitleOrganizationalChart"/>
-    <dgm:cxn modelId="{A11671F9-8C0F-4E1D-94BF-70892EA75CA2}" type="presParOf" srcId="{B0183737-FB6F-4327-A126-5867335C3FE8}" destId="{716257C8-BD81-4856-9025-155D466D8694}" srcOrd="0" destOrd="0" presId="urn:microsoft.com/office/officeart/2008/layout/NameandTitleOrganizationalChart"/>
-    <dgm:cxn modelId="{D1B119DF-1559-4758-A6B6-A9198F4E5E72}" type="presParOf" srcId="{B0183737-FB6F-4327-A126-5867335C3FE8}" destId="{1A6C151D-EC4E-449F-AF37-AEC3E4CBAAC6}" srcOrd="1" destOrd="0" presId="urn:microsoft.com/office/officeart/2008/layout/NameandTitleOrganizationalChart"/>
-    <dgm:cxn modelId="{F1EA37F2-2627-4A0D-BF6B-E4F5FA8DFAA1}" type="presParOf" srcId="{B0183737-FB6F-4327-A126-5867335C3FE8}" destId="{1E6C1E76-8D6D-4CD7-B8DF-3F1FF66696B3}" srcOrd="2" destOrd="0" presId="urn:microsoft.com/office/officeart/2008/layout/NameandTitleOrganizationalChart"/>
-    <dgm:cxn modelId="{A4D057CA-5109-4EA8-9CE7-904EC43739C0}" type="presParOf" srcId="{BF62BEAF-1DFD-42D2-86C5-A76D3266116E}" destId="{64965BD0-36F0-4CCB-93ED-3FF35C7E463E}" srcOrd="1" destOrd="0" presId="urn:microsoft.com/office/officeart/2008/layout/NameandTitleOrganizationalChart"/>
-    <dgm:cxn modelId="{E28DD048-EC0F-4B82-99BE-B453C76273F5}" type="presParOf" srcId="{BF62BEAF-1DFD-42D2-86C5-A76D3266116E}" destId="{3FB50168-04D9-450B-BE66-C99211730775}" srcOrd="2" destOrd="0" presId="urn:microsoft.com/office/officeart/2008/layout/NameandTitleOrganizationalChart"/>
-    <dgm:cxn modelId="{2251B37D-9C8F-487F-A39D-C79ADB9FD8EB}" type="presParOf" srcId="{3FB50168-04D9-450B-BE66-C99211730775}" destId="{430973AE-3272-4BBE-82F8-A1DBCF8E17A4}" srcOrd="0" destOrd="0" presId="urn:microsoft.com/office/officeart/2008/layout/NameandTitleOrganizationalChart"/>
-    <dgm:cxn modelId="{ACCD4A19-4537-4330-90DA-D99B34305D55}" type="presParOf" srcId="{3FB50168-04D9-450B-BE66-C99211730775}" destId="{2B88C995-7089-4083-9D28-B52671292A5E}" srcOrd="1" destOrd="0" presId="urn:microsoft.com/office/officeart/2008/layout/NameandTitleOrganizationalChart"/>
-    <dgm:cxn modelId="{075AF11E-5661-4BCD-9A78-5AAB23ABF54A}" type="presParOf" srcId="{2B88C995-7089-4083-9D28-B52671292A5E}" destId="{1D2CE202-415F-4354-88B8-C50ED55E230C}" srcOrd="0" destOrd="0" presId="urn:microsoft.com/office/officeart/2008/layout/NameandTitleOrganizationalChart"/>
-    <dgm:cxn modelId="{1FA18D2C-54DC-460E-9EC9-10B78D4036D9}" type="presParOf" srcId="{1D2CE202-415F-4354-88B8-C50ED55E230C}" destId="{EB57B4D7-37B8-4FB8-94FD-687907B933AD}" srcOrd="0" destOrd="0" presId="urn:microsoft.com/office/officeart/2008/layout/NameandTitleOrganizationalChart"/>
-    <dgm:cxn modelId="{A5D9FCD0-E851-421C-B1A4-FAF099389E99}" type="presParOf" srcId="{1D2CE202-415F-4354-88B8-C50ED55E230C}" destId="{FB4A33DB-2AC4-451E-9112-298B504E7099}" srcOrd="1" destOrd="0" presId="urn:microsoft.com/office/officeart/2008/layout/NameandTitleOrganizationalChart"/>
-    <dgm:cxn modelId="{2AE762B7-8607-4A7D-97F2-FA46D50BE7C3}" type="presParOf" srcId="{1D2CE202-415F-4354-88B8-C50ED55E230C}" destId="{4A044D81-486A-4119-B586-4CFD68B9AE2D}" srcOrd="2" destOrd="0" presId="urn:microsoft.com/office/officeart/2008/layout/NameandTitleOrganizationalChart"/>
-    <dgm:cxn modelId="{B1C9313F-F720-4BF0-BD45-CC4733481B22}" type="presParOf" srcId="{2B88C995-7089-4083-9D28-B52671292A5E}" destId="{F274A108-F6F6-4D75-99D7-B3496C4E9828}" srcOrd="1" destOrd="0" presId="urn:microsoft.com/office/officeart/2008/layout/NameandTitleOrganizationalChart"/>
-    <dgm:cxn modelId="{EFEF22A6-130D-4EB8-9679-1E39A539C200}" type="presParOf" srcId="{F274A108-F6F6-4D75-99D7-B3496C4E9828}" destId="{EB98ACE8-FCE1-4F3F-9AB0-D5EB2FAC98DE}" srcOrd="0" destOrd="0" presId="urn:microsoft.com/office/officeart/2008/layout/NameandTitleOrganizationalChart"/>
-    <dgm:cxn modelId="{8A4CCC0E-8781-4703-A973-05F9E51F204A}" type="presParOf" srcId="{F274A108-F6F6-4D75-99D7-B3496C4E9828}" destId="{EEF97352-B360-4A34-AF02-DE54B9C1833D}" srcOrd="1" destOrd="0" presId="urn:microsoft.com/office/officeart/2008/layout/NameandTitleOrganizationalChart"/>
-    <dgm:cxn modelId="{45A012B7-039D-4F93-B162-75803C856345}" type="presParOf" srcId="{EEF97352-B360-4A34-AF02-DE54B9C1833D}" destId="{14786881-8434-476B-897D-6304437CCDCE}" srcOrd="0" destOrd="0" presId="urn:microsoft.com/office/officeart/2008/layout/NameandTitleOrganizationalChart"/>
-    <dgm:cxn modelId="{8D7357EC-CA7C-4EE7-9026-26B738A0C9FA}" type="presParOf" srcId="{14786881-8434-476B-897D-6304437CCDCE}" destId="{93F83D56-6775-46CF-A4B5-76E4F1F5496B}" srcOrd="0" destOrd="0" presId="urn:microsoft.com/office/officeart/2008/layout/NameandTitleOrganizationalChart"/>
-    <dgm:cxn modelId="{5D593E16-5D4A-44AF-B124-C8587933768D}" type="presParOf" srcId="{14786881-8434-476B-897D-6304437CCDCE}" destId="{DE2EA646-B7FC-4AD1-BB34-0D5DD6E4546D}" srcOrd="1" destOrd="0" presId="urn:microsoft.com/office/officeart/2008/layout/NameandTitleOrganizationalChart"/>
-    <dgm:cxn modelId="{30E2B90D-C18A-4090-9C5A-1AF244E5F798}" type="presParOf" srcId="{14786881-8434-476B-897D-6304437CCDCE}" destId="{6602416D-7157-4D8E-8019-C7DEE479575D}" srcOrd="2" destOrd="0" presId="urn:microsoft.com/office/officeart/2008/layout/NameandTitleOrganizationalChart"/>
-    <dgm:cxn modelId="{BB9B0776-5128-4641-AC8B-5608422C33BE}" type="presParOf" srcId="{EEF97352-B360-4A34-AF02-DE54B9C1833D}" destId="{31676E1E-8FB0-47AB-B3B1-7192A75C9C26}" srcOrd="1" destOrd="0" presId="urn:microsoft.com/office/officeart/2008/layout/NameandTitleOrganizationalChart"/>
-    <dgm:cxn modelId="{A6E5A107-0D06-425D-9507-BB3CD3B4A6AA}" type="presParOf" srcId="{EEF97352-B360-4A34-AF02-DE54B9C1833D}" destId="{8E099DA0-1E50-4501-A844-2661672BF3B4}" srcOrd="2" destOrd="0" presId="urn:microsoft.com/office/officeart/2008/layout/NameandTitleOrganizationalChart"/>
-    <dgm:cxn modelId="{C60495B8-5BAA-4948-BC90-6E80806FC68F}" type="presParOf" srcId="{2B88C995-7089-4083-9D28-B52671292A5E}" destId="{9AB027F1-6E46-4308-B28D-8A0EF7DF239A}" srcOrd="2" destOrd="0" presId="urn:microsoft.com/office/officeart/2008/layout/NameandTitleOrganizationalChart"/>
-    <dgm:cxn modelId="{00B1E697-C863-4930-BAB1-D966F54146B4}" type="presParOf" srcId="{3FB50168-04D9-450B-BE66-C99211730775}" destId="{13CB5B0E-E5AA-4050-B4B9-67C46BD0EA92}" srcOrd="2" destOrd="0" presId="urn:microsoft.com/office/officeart/2008/layout/NameandTitleOrganizationalChart"/>
-    <dgm:cxn modelId="{9568881E-D2C6-4987-BF5D-6478661B305D}" type="presParOf" srcId="{3FB50168-04D9-450B-BE66-C99211730775}" destId="{1DCB1052-EE61-4C83-B1AD-171B65A8D2D8}" srcOrd="3" destOrd="0" presId="urn:microsoft.com/office/officeart/2008/layout/NameandTitleOrganizationalChart"/>
-    <dgm:cxn modelId="{1B350CC8-0799-49F9-A245-0F45E25091C5}" type="presParOf" srcId="{1DCB1052-EE61-4C83-B1AD-171B65A8D2D8}" destId="{86411E33-8928-43BB-9AA5-0EF62CF0F01B}" srcOrd="0" destOrd="0" presId="urn:microsoft.com/office/officeart/2008/layout/NameandTitleOrganizationalChart"/>
-    <dgm:cxn modelId="{72A5A268-11A1-4638-AD85-87DED37BC17E}" type="presParOf" srcId="{86411E33-8928-43BB-9AA5-0EF62CF0F01B}" destId="{4856BC77-7968-4DD8-8A83-ADE149C31776}" srcOrd="0" destOrd="0" presId="urn:microsoft.com/office/officeart/2008/layout/NameandTitleOrganizationalChart"/>
-    <dgm:cxn modelId="{6807867E-7235-4743-973E-C4FD092BC738}" type="presParOf" srcId="{86411E33-8928-43BB-9AA5-0EF62CF0F01B}" destId="{4F836B96-AFAD-43C9-97F4-726F07DEB678}" srcOrd="1" destOrd="0" presId="urn:microsoft.com/office/officeart/2008/layout/NameandTitleOrganizationalChart"/>
-    <dgm:cxn modelId="{C3A2435F-BF93-4511-9423-D433BB6438F6}" type="presParOf" srcId="{86411E33-8928-43BB-9AA5-0EF62CF0F01B}" destId="{17C7B690-5E33-48D8-AEEA-58F344125893}" srcOrd="2" destOrd="0" presId="urn:microsoft.com/office/officeart/2008/layout/NameandTitleOrganizationalChart"/>
-    <dgm:cxn modelId="{629B624D-35D7-4C85-ACC3-51CA4F932F6D}" type="presParOf" srcId="{1DCB1052-EE61-4C83-B1AD-171B65A8D2D8}" destId="{8D82C095-2BF4-46B5-8CA7-D67115B254FA}" srcOrd="1" destOrd="0" presId="urn:microsoft.com/office/officeart/2008/layout/NameandTitleOrganizationalChart"/>
-    <dgm:cxn modelId="{E0890270-0D03-4CEB-B7FC-DBD07BE1B8F5}" type="presParOf" srcId="{8D82C095-2BF4-46B5-8CA7-D67115B254FA}" destId="{59E76D54-14E9-40F8-B7EE-7F0F2F7AEED7}" srcOrd="0" destOrd="0" presId="urn:microsoft.com/office/officeart/2008/layout/NameandTitleOrganizationalChart"/>
-    <dgm:cxn modelId="{BE058C2D-357F-4B54-B321-5D728AC61B6B}" type="presParOf" srcId="{8D82C095-2BF4-46B5-8CA7-D67115B254FA}" destId="{B2EE0694-0D52-44FA-89B9-42F08AA4F31B}" srcOrd="1" destOrd="0" presId="urn:microsoft.com/office/officeart/2008/layout/NameandTitleOrganizationalChart"/>
-    <dgm:cxn modelId="{CDE3C347-3CE5-41E9-A217-075FB4460861}" type="presParOf" srcId="{B2EE0694-0D52-44FA-89B9-42F08AA4F31B}" destId="{CF1B810C-15F6-4158-8B5F-B42A78EB5CD3}" srcOrd="0" destOrd="0" presId="urn:microsoft.com/office/officeart/2008/layout/NameandTitleOrganizationalChart"/>
-    <dgm:cxn modelId="{51C56B9C-A6D3-48ED-A642-2CB5DB1D5083}" type="presParOf" srcId="{CF1B810C-15F6-4158-8B5F-B42A78EB5CD3}" destId="{C8C8C456-D1D9-46E8-8D70-EC90B0B485A7}" srcOrd="0" destOrd="0" presId="urn:microsoft.com/office/officeart/2008/layout/NameandTitleOrganizationalChart"/>
-    <dgm:cxn modelId="{75245B82-195E-4F44-8A55-39CB2D299318}" type="presParOf" srcId="{CF1B810C-15F6-4158-8B5F-B42A78EB5CD3}" destId="{BE809737-E4AE-4BEE-A554-65E8FDBA30A5}" srcOrd="1" destOrd="0" presId="urn:microsoft.com/office/officeart/2008/layout/NameandTitleOrganizationalChart"/>
-    <dgm:cxn modelId="{75D2A44B-4C88-46A2-B266-AD22F10E7621}" type="presParOf" srcId="{CF1B810C-15F6-4158-8B5F-B42A78EB5CD3}" destId="{F0AC72A8-0340-46CB-A217-457AA66FB166}" srcOrd="2" destOrd="0" presId="urn:microsoft.com/office/officeart/2008/layout/NameandTitleOrganizationalChart"/>
-    <dgm:cxn modelId="{6554A8BB-EDD0-44D4-8928-BBEA08854AAA}" type="presParOf" srcId="{B2EE0694-0D52-44FA-89B9-42F08AA4F31B}" destId="{FA4E5E26-5463-4DFC-B240-4BB64AF83255}" srcOrd="1" destOrd="0" presId="urn:microsoft.com/office/officeart/2008/layout/NameandTitleOrganizationalChart"/>
-    <dgm:cxn modelId="{D6E1343E-FE20-4F63-BD93-D58EA767A018}" type="presParOf" srcId="{B2EE0694-0D52-44FA-89B9-42F08AA4F31B}" destId="{CFFF4C15-9D19-4C2C-A95B-549D297E1BC5}" srcOrd="2" destOrd="0" presId="urn:microsoft.com/office/officeart/2008/layout/NameandTitleOrganizationalChart"/>
-    <dgm:cxn modelId="{D838917F-6FB0-4236-A810-4D78C311F31F}" type="presParOf" srcId="{1DCB1052-EE61-4C83-B1AD-171B65A8D2D8}" destId="{760CBE71-172D-4B05-BBE8-3520EA2BBDE4}" srcOrd="2" destOrd="0" presId="urn:microsoft.com/office/officeart/2008/layout/NameandTitleOrganizationalChart"/>
-    <dgm:cxn modelId="{81FF9694-5EC6-462A-BC1C-0E764E311CB6}" type="presParOf" srcId="{3FB50168-04D9-450B-BE66-C99211730775}" destId="{BCEECBAA-F965-40D6-B72F-51779A56893F}" srcOrd="4" destOrd="0" presId="urn:microsoft.com/office/officeart/2008/layout/NameandTitleOrganizationalChart"/>
-    <dgm:cxn modelId="{CBEB9BD8-D3AE-4074-8D2E-3C0BD03484CD}" type="presParOf" srcId="{3FB50168-04D9-450B-BE66-C99211730775}" destId="{8BCA67EA-F3B3-4CD9-826F-2D676BA91CDA}" srcOrd="5" destOrd="0" presId="urn:microsoft.com/office/officeart/2008/layout/NameandTitleOrganizationalChart"/>
-    <dgm:cxn modelId="{92BABFB1-2C90-4021-BE6A-B37FAC169A66}" type="presParOf" srcId="{8BCA67EA-F3B3-4CD9-826F-2D676BA91CDA}" destId="{37C7D52C-54D4-47D9-88A9-486477843ABD}" srcOrd="0" destOrd="0" presId="urn:microsoft.com/office/officeart/2008/layout/NameandTitleOrganizationalChart"/>
-    <dgm:cxn modelId="{C1B5753F-EA4F-4CED-A98E-0C813AE8FDAA}" type="presParOf" srcId="{37C7D52C-54D4-47D9-88A9-486477843ABD}" destId="{7812266A-E03E-42F9-802D-C92C86CCA297}" srcOrd="0" destOrd="0" presId="urn:microsoft.com/office/officeart/2008/layout/NameandTitleOrganizationalChart"/>
-    <dgm:cxn modelId="{F9444823-B557-4C04-BE2C-51D29382CC1A}" type="presParOf" srcId="{37C7D52C-54D4-47D9-88A9-486477843ABD}" destId="{4CB9BD3B-B64A-49D3-9121-D3B89C1BD23B}" srcOrd="1" destOrd="0" presId="urn:microsoft.com/office/officeart/2008/layout/NameandTitleOrganizationalChart"/>
-    <dgm:cxn modelId="{049D4543-FAFA-4D5F-A6A6-A24DB344DDBB}" type="presParOf" srcId="{37C7D52C-54D4-47D9-88A9-486477843ABD}" destId="{53E75F56-107C-4E17-8871-A7775649CD08}" srcOrd="2" destOrd="0" presId="urn:microsoft.com/office/officeart/2008/layout/NameandTitleOrganizationalChart"/>
-    <dgm:cxn modelId="{98B0DFAB-E125-4EA4-B355-61728FA2589C}" type="presParOf" srcId="{8BCA67EA-F3B3-4CD9-826F-2D676BA91CDA}" destId="{7D9BEBC0-CA3F-40DA-803E-59B64B40DFE6}" srcOrd="1" destOrd="0" presId="urn:microsoft.com/office/officeart/2008/layout/NameandTitleOrganizationalChart"/>
-    <dgm:cxn modelId="{632B0103-EAD7-4317-B1FC-D40A3D11CDC6}" type="presParOf" srcId="{7D9BEBC0-CA3F-40DA-803E-59B64B40DFE6}" destId="{F0FEC9EF-DCBF-47D0-B6AD-ACB1AA7CE30D}" srcOrd="0" destOrd="0" presId="urn:microsoft.com/office/officeart/2008/layout/NameandTitleOrganizationalChart"/>
-    <dgm:cxn modelId="{E1A02AA1-DE4C-42BC-BB62-235C15E0EAEB}" type="presParOf" srcId="{7D9BEBC0-CA3F-40DA-803E-59B64B40DFE6}" destId="{AEB69E4F-CE7A-4011-A6D8-90A6AE81F116}" srcOrd="1" destOrd="0" presId="urn:microsoft.com/office/officeart/2008/layout/NameandTitleOrganizationalChart"/>
-    <dgm:cxn modelId="{E669A77E-14AB-4981-99F2-AC3D5C590D2C}" type="presParOf" srcId="{AEB69E4F-CE7A-4011-A6D8-90A6AE81F116}" destId="{2F8EB5BA-128E-49A7-9C05-196E08F7A5B0}" srcOrd="0" destOrd="0" presId="urn:microsoft.com/office/officeart/2008/layout/NameandTitleOrganizationalChart"/>
-    <dgm:cxn modelId="{8A8B8BF0-1A84-446F-BC9E-A83D13A6F3AB}" type="presParOf" srcId="{2F8EB5BA-128E-49A7-9C05-196E08F7A5B0}" destId="{AF099B98-8BE9-4ECC-AC1F-AD5104539939}" srcOrd="0" destOrd="0" presId="urn:microsoft.com/office/officeart/2008/layout/NameandTitleOrganizationalChart"/>
-    <dgm:cxn modelId="{54D99514-265E-4CCC-8AD5-120A8CDF30CA}" type="presParOf" srcId="{2F8EB5BA-128E-49A7-9C05-196E08F7A5B0}" destId="{D51618AB-71C2-4A37-9746-D756AA0FCEED}" srcOrd="1" destOrd="0" presId="urn:microsoft.com/office/officeart/2008/layout/NameandTitleOrganizationalChart"/>
-    <dgm:cxn modelId="{C9691958-C125-4186-877D-62C5DC482F24}" type="presParOf" srcId="{2F8EB5BA-128E-49A7-9C05-196E08F7A5B0}" destId="{90256729-AB6E-49CD-9A87-CA7D85CB3BF6}" srcOrd="2" destOrd="0" presId="urn:microsoft.com/office/officeart/2008/layout/NameandTitleOrganizationalChart"/>
-    <dgm:cxn modelId="{0563EB94-6851-46B1-88C8-CA3B3B14981A}" type="presParOf" srcId="{AEB69E4F-CE7A-4011-A6D8-90A6AE81F116}" destId="{EE46A444-3914-4ABB-9842-8A82A510AD6B}" srcOrd="1" destOrd="0" presId="urn:microsoft.com/office/officeart/2008/layout/NameandTitleOrganizationalChart"/>
-    <dgm:cxn modelId="{D453ACA4-F4B7-4E36-819F-72DD68817882}" type="presParOf" srcId="{AEB69E4F-CE7A-4011-A6D8-90A6AE81F116}" destId="{143DCA07-D670-4C3F-AADD-4A0C77B0B43F}" srcOrd="2" destOrd="0" presId="urn:microsoft.com/office/officeart/2008/layout/NameandTitleOrganizationalChart"/>
-    <dgm:cxn modelId="{0DE125BE-86D6-4A3A-A60B-DC38CBA4A0EE}" type="presParOf" srcId="{8BCA67EA-F3B3-4CD9-826F-2D676BA91CDA}" destId="{7FBAC0B8-7EBB-4B3D-B61C-57F775850778}" srcOrd="2" destOrd="0" presId="urn:microsoft.com/office/officeart/2008/layout/NameandTitleOrganizationalChart"/>
+    <dgm:cxn modelId="{6EE9B58F-1F13-4A3D-8776-62CE52785ABF}" type="presOf" srcId="{4F2A42E0-C067-4189-ADF6-1363B3ECC274}" destId="{3A3D66C3-D59E-4437-ADD0-525E19D75948}" srcOrd="0" destOrd="0" presId="urn:microsoft.com/office/officeart/2008/layout/NameandTitleOrganizationalChart"/>
+    <dgm:cxn modelId="{A30AC972-1A5B-4537-80C2-400F731E79DE}" type="presOf" srcId="{EFC9C0BA-C898-4665-90D6-0C4898C1D7D5}" destId="{F0FEC9EF-DCBF-47D0-B6AD-ACB1AA7CE30D}" srcOrd="0" destOrd="0" presId="urn:microsoft.com/office/officeart/2008/layout/NameandTitleOrganizationalChart"/>
+    <dgm:cxn modelId="{9175F805-D25C-463C-BCA8-834A6D8292A2}" type="presOf" srcId="{C6C353BF-0F85-4D3E-9C40-745D0FC76DEE}" destId="{F0AC72A8-0340-46CB-A217-457AA66FB166}" srcOrd="1" destOrd="0" presId="urn:microsoft.com/office/officeart/2008/layout/NameandTitleOrganizationalChart"/>
+    <dgm:cxn modelId="{DFC21CCF-F310-4F83-9C1F-93DA61D06510}" type="presOf" srcId="{4DCCC683-409F-4965-A63B-6B3A15487013}" destId="{4856BC77-7968-4DD8-8A83-ADE149C31776}" srcOrd="0" destOrd="0" presId="urn:microsoft.com/office/officeart/2008/layout/NameandTitleOrganizationalChart"/>
+    <dgm:cxn modelId="{4BD3FC45-2F90-46A5-931D-951139A4CA56}" type="presOf" srcId="{D0332ED0-24B8-44B0-BDF1-A26110189F8D}" destId="{90256729-AB6E-49CD-9A87-CA7D85CB3BF6}" srcOrd="1" destOrd="0" presId="urn:microsoft.com/office/officeart/2008/layout/NameandTitleOrganizationalChart"/>
+    <dgm:cxn modelId="{7A19C5FB-02D6-443F-A18D-520871F43F99}" type="presOf" srcId="{E7FF68B4-A05F-42E8-B1FF-2D1ED6C0EFE5}" destId="{716257C8-BD81-4856-9025-155D466D8694}" srcOrd="0" destOrd="0" presId="urn:microsoft.com/office/officeart/2008/layout/NameandTitleOrganizationalChart"/>
+    <dgm:cxn modelId="{D2826DB3-6CA2-4B7C-96B9-485B80F62AC1}" type="presOf" srcId="{AE674B9C-5A8B-4D7D-ADCB-8EE4F020C5DD}" destId="{EB98ACE8-FCE1-4F3F-9AB0-D5EB2FAC98DE}" srcOrd="0" destOrd="0" presId="urn:microsoft.com/office/officeart/2008/layout/NameandTitleOrganizationalChart"/>
+    <dgm:cxn modelId="{DC7FE79A-F91D-4AED-A368-F1F51ABED624}" type="presParOf" srcId="{3A3D66C3-D59E-4437-ADD0-525E19D75948}" destId="{BF62BEAF-1DFD-42D2-86C5-A76D3266116E}" srcOrd="0" destOrd="0" presId="urn:microsoft.com/office/officeart/2008/layout/NameandTitleOrganizationalChart"/>
+    <dgm:cxn modelId="{3C3CBBC8-D025-405E-9608-28CA3F947958}" type="presParOf" srcId="{BF62BEAF-1DFD-42D2-86C5-A76D3266116E}" destId="{B0183737-FB6F-4327-A126-5867335C3FE8}" srcOrd="0" destOrd="0" presId="urn:microsoft.com/office/officeart/2008/layout/NameandTitleOrganizationalChart"/>
+    <dgm:cxn modelId="{A744F32D-9FD4-46BA-87DC-70E87F411C1D}" type="presParOf" srcId="{B0183737-FB6F-4327-A126-5867335C3FE8}" destId="{716257C8-BD81-4856-9025-155D466D8694}" srcOrd="0" destOrd="0" presId="urn:microsoft.com/office/officeart/2008/layout/NameandTitleOrganizationalChart"/>
+    <dgm:cxn modelId="{E2911F16-AFC0-4237-9F91-64F6E9E6EB11}" type="presParOf" srcId="{B0183737-FB6F-4327-A126-5867335C3FE8}" destId="{1A6C151D-EC4E-449F-AF37-AEC3E4CBAAC6}" srcOrd="1" destOrd="0" presId="urn:microsoft.com/office/officeart/2008/layout/NameandTitleOrganizationalChart"/>
+    <dgm:cxn modelId="{1ED860FA-9AB2-4BEC-9B39-FC8ABE6A55AE}" type="presParOf" srcId="{B0183737-FB6F-4327-A126-5867335C3FE8}" destId="{1E6C1E76-8D6D-4CD7-B8DF-3F1FF66696B3}" srcOrd="2" destOrd="0" presId="urn:microsoft.com/office/officeart/2008/layout/NameandTitleOrganizationalChart"/>
+    <dgm:cxn modelId="{8A7962FC-476B-4E00-8776-C76D018B6E1D}" type="presParOf" srcId="{BF62BEAF-1DFD-42D2-86C5-A76D3266116E}" destId="{64965BD0-36F0-4CCB-93ED-3FF35C7E463E}" srcOrd="1" destOrd="0" presId="urn:microsoft.com/office/officeart/2008/layout/NameandTitleOrganizationalChart"/>
+    <dgm:cxn modelId="{8E12BDD4-24B6-4573-85B6-EA556D2F7E97}" type="presParOf" srcId="{BF62BEAF-1DFD-42D2-86C5-A76D3266116E}" destId="{3FB50168-04D9-450B-BE66-C99211730775}" srcOrd="2" destOrd="0" presId="urn:microsoft.com/office/officeart/2008/layout/NameandTitleOrganizationalChart"/>
+    <dgm:cxn modelId="{4C905D18-76E5-4C23-8071-172D07177788}" type="presParOf" srcId="{3FB50168-04D9-450B-BE66-C99211730775}" destId="{430973AE-3272-4BBE-82F8-A1DBCF8E17A4}" srcOrd="0" destOrd="0" presId="urn:microsoft.com/office/officeart/2008/layout/NameandTitleOrganizationalChart"/>
+    <dgm:cxn modelId="{1E675EF4-41EB-429C-9306-F45D896DBA58}" type="presParOf" srcId="{3FB50168-04D9-450B-BE66-C99211730775}" destId="{2B88C995-7089-4083-9D28-B52671292A5E}" srcOrd="1" destOrd="0" presId="urn:microsoft.com/office/officeart/2008/layout/NameandTitleOrganizationalChart"/>
+    <dgm:cxn modelId="{D5329CE1-EDF6-411F-912C-DC2D53655982}" type="presParOf" srcId="{2B88C995-7089-4083-9D28-B52671292A5E}" destId="{1D2CE202-415F-4354-88B8-C50ED55E230C}" srcOrd="0" destOrd="0" presId="urn:microsoft.com/office/officeart/2008/layout/NameandTitleOrganizationalChart"/>
+    <dgm:cxn modelId="{ACB44E71-902F-4623-850D-0F4D6FD44843}" type="presParOf" srcId="{1D2CE202-415F-4354-88B8-C50ED55E230C}" destId="{EB57B4D7-37B8-4FB8-94FD-687907B933AD}" srcOrd="0" destOrd="0" presId="urn:microsoft.com/office/officeart/2008/layout/NameandTitleOrganizationalChart"/>
+    <dgm:cxn modelId="{1E71314E-2BFE-4429-81D8-FCFD3754A695}" type="presParOf" srcId="{1D2CE202-415F-4354-88B8-C50ED55E230C}" destId="{FB4A33DB-2AC4-451E-9112-298B504E7099}" srcOrd="1" destOrd="0" presId="urn:microsoft.com/office/officeart/2008/layout/NameandTitleOrganizationalChart"/>
+    <dgm:cxn modelId="{8E4B955D-AE07-496E-A16B-FFB550542459}" type="presParOf" srcId="{1D2CE202-415F-4354-88B8-C50ED55E230C}" destId="{4A044D81-486A-4119-B586-4CFD68B9AE2D}" srcOrd="2" destOrd="0" presId="urn:microsoft.com/office/officeart/2008/layout/NameandTitleOrganizationalChart"/>
+    <dgm:cxn modelId="{87A67B20-F63B-4938-B0A5-C9F4785FFE94}" type="presParOf" srcId="{2B88C995-7089-4083-9D28-B52671292A5E}" destId="{F274A108-F6F6-4D75-99D7-B3496C4E9828}" srcOrd="1" destOrd="0" presId="urn:microsoft.com/office/officeart/2008/layout/NameandTitleOrganizationalChart"/>
+    <dgm:cxn modelId="{70DD14DD-79F5-4C04-B55E-D88B4979583B}" type="presParOf" srcId="{F274A108-F6F6-4D75-99D7-B3496C4E9828}" destId="{EB98ACE8-FCE1-4F3F-9AB0-D5EB2FAC98DE}" srcOrd="0" destOrd="0" presId="urn:microsoft.com/office/officeart/2008/layout/NameandTitleOrganizationalChart"/>
+    <dgm:cxn modelId="{AC5D898C-3EBA-4716-9162-F6E2EC60EDF4}" type="presParOf" srcId="{F274A108-F6F6-4D75-99D7-B3496C4E9828}" destId="{EEF97352-B360-4A34-AF02-DE54B9C1833D}" srcOrd="1" destOrd="0" presId="urn:microsoft.com/office/officeart/2008/layout/NameandTitleOrganizationalChart"/>
+    <dgm:cxn modelId="{968E4AC3-8366-4AD0-ABF9-ECF5FD75AC20}" type="presParOf" srcId="{EEF97352-B360-4A34-AF02-DE54B9C1833D}" destId="{14786881-8434-476B-897D-6304437CCDCE}" srcOrd="0" destOrd="0" presId="urn:microsoft.com/office/officeart/2008/layout/NameandTitleOrganizationalChart"/>
+    <dgm:cxn modelId="{BAEDC759-B98D-434E-A33B-0BB2A69D771A}" type="presParOf" srcId="{14786881-8434-476B-897D-6304437CCDCE}" destId="{93F83D56-6775-46CF-A4B5-76E4F1F5496B}" srcOrd="0" destOrd="0" presId="urn:microsoft.com/office/officeart/2008/layout/NameandTitleOrganizationalChart"/>
+    <dgm:cxn modelId="{03C10C47-9FEE-4743-B032-C6D1FAB26F52}" type="presParOf" srcId="{14786881-8434-476B-897D-6304437CCDCE}" destId="{DE2EA646-B7FC-4AD1-BB34-0D5DD6E4546D}" srcOrd="1" destOrd="0" presId="urn:microsoft.com/office/officeart/2008/layout/NameandTitleOrganizationalChart"/>
+    <dgm:cxn modelId="{C36673F5-63D3-449A-AE5B-F6A529401583}" type="presParOf" srcId="{14786881-8434-476B-897D-6304437CCDCE}" destId="{6602416D-7157-4D8E-8019-C7DEE479575D}" srcOrd="2" destOrd="0" presId="urn:microsoft.com/office/officeart/2008/layout/NameandTitleOrganizationalChart"/>
+    <dgm:cxn modelId="{446ABDCD-3245-4F7C-8523-CB7188A30566}" type="presParOf" srcId="{EEF97352-B360-4A34-AF02-DE54B9C1833D}" destId="{31676E1E-8FB0-47AB-B3B1-7192A75C9C26}" srcOrd="1" destOrd="0" presId="urn:microsoft.com/office/officeart/2008/layout/NameandTitleOrganizationalChart"/>
+    <dgm:cxn modelId="{9AEBE1B5-E4D1-403A-9CA3-7086518CD036}" type="presParOf" srcId="{EEF97352-B360-4A34-AF02-DE54B9C1833D}" destId="{8E099DA0-1E50-4501-A844-2661672BF3B4}" srcOrd="2" destOrd="0" presId="urn:microsoft.com/office/officeart/2008/layout/NameandTitleOrganizationalChart"/>
+    <dgm:cxn modelId="{EDF51A0C-D7E9-4D2A-8834-A04770D24C1E}" type="presParOf" srcId="{2B88C995-7089-4083-9D28-B52671292A5E}" destId="{9AB027F1-6E46-4308-B28D-8A0EF7DF239A}" srcOrd="2" destOrd="0" presId="urn:microsoft.com/office/officeart/2008/layout/NameandTitleOrganizationalChart"/>
+    <dgm:cxn modelId="{7545A641-F8F2-4C8D-A61C-5995F01CAF95}" type="presParOf" srcId="{3FB50168-04D9-450B-BE66-C99211730775}" destId="{13CB5B0E-E5AA-4050-B4B9-67C46BD0EA92}" srcOrd="2" destOrd="0" presId="urn:microsoft.com/office/officeart/2008/layout/NameandTitleOrganizationalChart"/>
+    <dgm:cxn modelId="{101037AA-F03A-44EF-B7A7-A67C2142D869}" type="presParOf" srcId="{3FB50168-04D9-450B-BE66-C99211730775}" destId="{1DCB1052-EE61-4C83-B1AD-171B65A8D2D8}" srcOrd="3" destOrd="0" presId="urn:microsoft.com/office/officeart/2008/layout/NameandTitleOrganizationalChart"/>
+    <dgm:cxn modelId="{BA15414B-2FB3-46D5-A76B-D7C334929EB0}" type="presParOf" srcId="{1DCB1052-EE61-4C83-B1AD-171B65A8D2D8}" destId="{86411E33-8928-43BB-9AA5-0EF62CF0F01B}" srcOrd="0" destOrd="0" presId="urn:microsoft.com/office/officeart/2008/layout/NameandTitleOrganizationalChart"/>
+    <dgm:cxn modelId="{50703895-AE7F-483E-9B3D-0826433A6458}" type="presParOf" srcId="{86411E33-8928-43BB-9AA5-0EF62CF0F01B}" destId="{4856BC77-7968-4DD8-8A83-ADE149C31776}" srcOrd="0" destOrd="0" presId="urn:microsoft.com/office/officeart/2008/layout/NameandTitleOrganizationalChart"/>
+    <dgm:cxn modelId="{74E13B55-818D-4618-BC55-40DD20BF2F94}" type="presParOf" srcId="{86411E33-8928-43BB-9AA5-0EF62CF0F01B}" destId="{4F836B96-AFAD-43C9-97F4-726F07DEB678}" srcOrd="1" destOrd="0" presId="urn:microsoft.com/office/officeart/2008/layout/NameandTitleOrganizationalChart"/>
+    <dgm:cxn modelId="{28FC5D5B-3093-4903-B801-3E5C982C8399}" type="presParOf" srcId="{86411E33-8928-43BB-9AA5-0EF62CF0F01B}" destId="{17C7B690-5E33-48D8-AEEA-58F344125893}" srcOrd="2" destOrd="0" presId="urn:microsoft.com/office/officeart/2008/layout/NameandTitleOrganizationalChart"/>
+    <dgm:cxn modelId="{DE822EFB-4381-4F34-81E9-6D2BABE5251E}" type="presParOf" srcId="{1DCB1052-EE61-4C83-B1AD-171B65A8D2D8}" destId="{8D82C095-2BF4-46B5-8CA7-D67115B254FA}" srcOrd="1" destOrd="0" presId="urn:microsoft.com/office/officeart/2008/layout/NameandTitleOrganizationalChart"/>
+    <dgm:cxn modelId="{8AA7DD85-09C0-4C3C-8463-348BEF723E89}" type="presParOf" srcId="{8D82C095-2BF4-46B5-8CA7-D67115B254FA}" destId="{59E76D54-14E9-40F8-B7EE-7F0F2F7AEED7}" srcOrd="0" destOrd="0" presId="urn:microsoft.com/office/officeart/2008/layout/NameandTitleOrganizationalChart"/>
+    <dgm:cxn modelId="{5777EE95-622F-4F31-8841-72407BD1B2D4}" type="presParOf" srcId="{8D82C095-2BF4-46B5-8CA7-D67115B254FA}" destId="{B2EE0694-0D52-44FA-89B9-42F08AA4F31B}" srcOrd="1" destOrd="0" presId="urn:microsoft.com/office/officeart/2008/layout/NameandTitleOrganizationalChart"/>
+    <dgm:cxn modelId="{415A81EB-EA21-4C3E-8651-DDA410E91009}" type="presParOf" srcId="{B2EE0694-0D52-44FA-89B9-42F08AA4F31B}" destId="{CF1B810C-15F6-4158-8B5F-B42A78EB5CD3}" srcOrd="0" destOrd="0" presId="urn:microsoft.com/office/officeart/2008/layout/NameandTitleOrganizationalChart"/>
+    <dgm:cxn modelId="{64A4542B-DAE3-4348-A9B8-90D7A4BDE0D4}" type="presParOf" srcId="{CF1B810C-15F6-4158-8B5F-B42A78EB5CD3}" destId="{C8C8C456-D1D9-46E8-8D70-EC90B0B485A7}" srcOrd="0" destOrd="0" presId="urn:microsoft.com/office/officeart/2008/layout/NameandTitleOrganizationalChart"/>
+    <dgm:cxn modelId="{4863AD35-7B68-4833-B6F9-913CC3B9373D}" type="presParOf" srcId="{CF1B810C-15F6-4158-8B5F-B42A78EB5CD3}" destId="{BE809737-E4AE-4BEE-A554-65E8FDBA30A5}" srcOrd="1" destOrd="0" presId="urn:microsoft.com/office/officeart/2008/layout/NameandTitleOrganizationalChart"/>
+    <dgm:cxn modelId="{BE739D2A-9559-46B5-ADBD-37B1114EBA5C}" type="presParOf" srcId="{CF1B810C-15F6-4158-8B5F-B42A78EB5CD3}" destId="{F0AC72A8-0340-46CB-A217-457AA66FB166}" srcOrd="2" destOrd="0" presId="urn:microsoft.com/office/officeart/2008/layout/NameandTitleOrganizationalChart"/>
+    <dgm:cxn modelId="{6D67569B-AE9A-4849-A4E5-9A689DD18E73}" type="presParOf" srcId="{B2EE0694-0D52-44FA-89B9-42F08AA4F31B}" destId="{FA4E5E26-5463-4DFC-B240-4BB64AF83255}" srcOrd="1" destOrd="0" presId="urn:microsoft.com/office/officeart/2008/layout/NameandTitleOrganizationalChart"/>
+    <dgm:cxn modelId="{DE46A721-20F8-4DB0-A58C-248873EBDFEA}" type="presParOf" srcId="{B2EE0694-0D52-44FA-89B9-42F08AA4F31B}" destId="{CFFF4C15-9D19-4C2C-A95B-549D297E1BC5}" srcOrd="2" destOrd="0" presId="urn:microsoft.com/office/officeart/2008/layout/NameandTitleOrganizationalChart"/>
+    <dgm:cxn modelId="{30A52D09-3C58-4CCF-B35B-27E5F5DE0FB3}" type="presParOf" srcId="{1DCB1052-EE61-4C83-B1AD-171B65A8D2D8}" destId="{760CBE71-172D-4B05-BBE8-3520EA2BBDE4}" srcOrd="2" destOrd="0" presId="urn:microsoft.com/office/officeart/2008/layout/NameandTitleOrganizationalChart"/>
+    <dgm:cxn modelId="{CC0D9374-58A8-464A-A764-2FC20E68A80B}" type="presParOf" srcId="{3FB50168-04D9-450B-BE66-C99211730775}" destId="{BCEECBAA-F965-40D6-B72F-51779A56893F}" srcOrd="4" destOrd="0" presId="urn:microsoft.com/office/officeart/2008/layout/NameandTitleOrganizationalChart"/>
+    <dgm:cxn modelId="{DD01E6F7-6E88-435E-8B39-F19BFB54AB55}" type="presParOf" srcId="{3FB50168-04D9-450B-BE66-C99211730775}" destId="{8BCA67EA-F3B3-4CD9-826F-2D676BA91CDA}" srcOrd="5" destOrd="0" presId="urn:microsoft.com/office/officeart/2008/layout/NameandTitleOrganizationalChart"/>
+    <dgm:cxn modelId="{09ABEAF5-7269-4534-B9ED-83FE41D13401}" type="presParOf" srcId="{8BCA67EA-F3B3-4CD9-826F-2D676BA91CDA}" destId="{37C7D52C-54D4-47D9-88A9-486477843ABD}" srcOrd="0" destOrd="0" presId="urn:microsoft.com/office/officeart/2008/layout/NameandTitleOrganizationalChart"/>
+    <dgm:cxn modelId="{D4300274-5141-438C-B34C-0B3BACB759B4}" type="presParOf" srcId="{37C7D52C-54D4-47D9-88A9-486477843ABD}" destId="{7812266A-E03E-42F9-802D-C92C86CCA297}" srcOrd="0" destOrd="0" presId="urn:microsoft.com/office/officeart/2008/layout/NameandTitleOrganizationalChart"/>
+    <dgm:cxn modelId="{DD722E18-B772-442D-A8CF-398E3ED1B502}" type="presParOf" srcId="{37C7D52C-54D4-47D9-88A9-486477843ABD}" destId="{4CB9BD3B-B64A-49D3-9121-D3B89C1BD23B}" srcOrd="1" destOrd="0" presId="urn:microsoft.com/office/officeart/2008/layout/NameandTitleOrganizationalChart"/>
+    <dgm:cxn modelId="{093ADAA7-A729-4CE1-B076-805C09B57000}" type="presParOf" srcId="{37C7D52C-54D4-47D9-88A9-486477843ABD}" destId="{53E75F56-107C-4E17-8871-A7775649CD08}" srcOrd="2" destOrd="0" presId="urn:microsoft.com/office/officeart/2008/layout/NameandTitleOrganizationalChart"/>
+    <dgm:cxn modelId="{4D8110D5-2EE4-45D1-939A-DF46E27698E2}" type="presParOf" srcId="{8BCA67EA-F3B3-4CD9-826F-2D676BA91CDA}" destId="{7D9BEBC0-CA3F-40DA-803E-59B64B40DFE6}" srcOrd="1" destOrd="0" presId="urn:microsoft.com/office/officeart/2008/layout/NameandTitleOrganizationalChart"/>
+    <dgm:cxn modelId="{6A8C6709-1144-4A98-94DB-47A24403695E}" type="presParOf" srcId="{7D9BEBC0-CA3F-40DA-803E-59B64B40DFE6}" destId="{F0FEC9EF-DCBF-47D0-B6AD-ACB1AA7CE30D}" srcOrd="0" destOrd="0" presId="urn:microsoft.com/office/officeart/2008/layout/NameandTitleOrganizationalChart"/>
+    <dgm:cxn modelId="{42D4052E-0890-4A43-8E51-AAD27BCB90C7}" type="presParOf" srcId="{7D9BEBC0-CA3F-40DA-803E-59B64B40DFE6}" destId="{AEB69E4F-CE7A-4011-A6D8-90A6AE81F116}" srcOrd="1" destOrd="0" presId="urn:microsoft.com/office/officeart/2008/layout/NameandTitleOrganizationalChart"/>
+    <dgm:cxn modelId="{02891743-7148-4324-8BBE-0F0A414D81BA}" type="presParOf" srcId="{AEB69E4F-CE7A-4011-A6D8-90A6AE81F116}" destId="{2F8EB5BA-128E-49A7-9C05-196E08F7A5B0}" srcOrd="0" destOrd="0" presId="urn:microsoft.com/office/officeart/2008/layout/NameandTitleOrganizationalChart"/>
+    <dgm:cxn modelId="{1A66EBA0-20B1-4CC1-9AC2-3B1BA216299C}" type="presParOf" srcId="{2F8EB5BA-128E-49A7-9C05-196E08F7A5B0}" destId="{AF099B98-8BE9-4ECC-AC1F-AD5104539939}" srcOrd="0" destOrd="0" presId="urn:microsoft.com/office/officeart/2008/layout/NameandTitleOrganizationalChart"/>
+    <dgm:cxn modelId="{DA663604-420D-4756-8974-28FE9DC5E1D1}" type="presParOf" srcId="{2F8EB5BA-128E-49A7-9C05-196E08F7A5B0}" destId="{D51618AB-71C2-4A37-9746-D756AA0FCEED}" srcOrd="1" destOrd="0" presId="urn:microsoft.com/office/officeart/2008/layout/NameandTitleOrganizationalChart"/>
+    <dgm:cxn modelId="{ED97FE91-1A39-450A-82C6-E22D2847D4EA}" type="presParOf" srcId="{2F8EB5BA-128E-49A7-9C05-196E08F7A5B0}" destId="{90256729-AB6E-49CD-9A87-CA7D85CB3BF6}" srcOrd="2" destOrd="0" presId="urn:microsoft.com/office/officeart/2008/layout/NameandTitleOrganizationalChart"/>
+    <dgm:cxn modelId="{EC80BA1A-6B25-45EC-8226-6478783BD2E4}" type="presParOf" srcId="{AEB69E4F-CE7A-4011-A6D8-90A6AE81F116}" destId="{EE46A444-3914-4ABB-9842-8A82A510AD6B}" srcOrd="1" destOrd="0" presId="urn:microsoft.com/office/officeart/2008/layout/NameandTitleOrganizationalChart"/>
+    <dgm:cxn modelId="{852A97EC-4404-41C9-94F5-53036B2EE191}" type="presParOf" srcId="{AEB69E4F-CE7A-4011-A6D8-90A6AE81F116}" destId="{143DCA07-D670-4C3F-AADD-4A0C77B0B43F}" srcOrd="2" destOrd="0" presId="urn:microsoft.com/office/officeart/2008/layout/NameandTitleOrganizationalChart"/>
+    <dgm:cxn modelId="{723D1FEC-0A8F-4553-9D90-025BE9D8F37B}" type="presParOf" srcId="{8BCA67EA-F3B3-4CD9-826F-2D676BA91CDA}" destId="{7FBAC0B8-7EBB-4B3D-B61C-57F775850778}" srcOrd="2" destOrd="0" presId="urn:microsoft.com/office/officeart/2008/layout/NameandTitleOrganizationalChart"/>
   </dgm:cxnLst>
   <dgm:bg/>
   <dgm:whole/>
@@ -12155,7 +12125,7 @@
 </file>
 
 <file path=customXml/itemProps1.xml><?xml version="1.0" encoding="utf-8"?>
-<ds:datastoreItem xmlns:ds="http://schemas.openxmlformats.org/officeDocument/2006/customXml" ds:itemID="{1FF3DFAE-56BB-45C2-AA16-220C9943A46D}">
+<ds:datastoreItem xmlns:ds="http://schemas.openxmlformats.org/officeDocument/2006/customXml" ds:itemID="{C403081D-96C2-4536-AE5B-6010F35F15B7}">
   <ds:schemaRefs>
     <ds:schemaRef ds:uri="http://schemas.openxmlformats.org/officeDocument/2006/bibliography"/>
   </ds:schemaRefs>

</xml_diff>

<commit_message>
O sumário foi arrumado
</commit_message>
<xml_diff>
--- a/arquivos/Documentacao Inicial.docx
+++ b/arquivos/Documentacao Inicial.docx
@@ -364,12 +364,1121 @@
     </w:p>
     <w:p>
       <w:pPr>
-        <w:pStyle w:val="PargrafodaLista"/>
-        <w:numPr>
-          <w:ilvl w:val="0"/>
-          <w:numId w:val="1"/>
-        </w:numPr>
-        <w:jc w:val="both"/>
+        <w:pStyle w:val="Sumrio1"/>
+        <w:tabs>
+          <w:tab w:val="right" w:leader="dot" w:pos="8494"/>
+        </w:tabs>
+        <w:rPr>
+          <w:rFonts w:eastAsiaTheme="minorEastAsia"/>
+          <w:noProof/>
+          <w:lang w:eastAsia="pt-BR"/>
+        </w:rPr>
+      </w:pPr>
+      <w:r>
+        <w:rPr>
+          <w:rFonts w:ascii="Arial" w:hAnsi="Arial" w:cs="Arial"/>
+          <w:sz w:val="24"/>
+          <w:szCs w:val="24"/>
+        </w:rPr>
+        <w:fldChar w:fldCharType="begin"/>
+      </w:r>
+      <w:r>
+        <w:rPr>
+          <w:rFonts w:ascii="Arial" w:hAnsi="Arial" w:cs="Arial"/>
+          <w:sz w:val="24"/>
+          <w:szCs w:val="24"/>
+        </w:rPr>
+        <w:instrText xml:space="preserve"> TOC \o "1-3" \h \z \u </w:instrText>
+      </w:r>
+      <w:r>
+        <w:rPr>
+          <w:rFonts w:ascii="Arial" w:hAnsi="Arial" w:cs="Arial"/>
+          <w:sz w:val="24"/>
+          <w:szCs w:val="24"/>
+        </w:rPr>
+        <w:fldChar w:fldCharType="separate"/>
+      </w:r>
+      <w:hyperlink w:anchor="_Toc477508044" w:history="1">
+        <w:r>
+          <w:rPr>
+            <w:rStyle w:val="Hyperlink"/>
+            <w:rFonts w:ascii="Arial" w:hAnsi="Arial" w:cs="Arial"/>
+            <w:noProof/>
+          </w:rPr>
+          <w:t>Nome da Equipe</w:t>
+        </w:r>
+        <w:r>
+          <w:rPr>
+            <w:noProof/>
+            <w:webHidden/>
+          </w:rPr>
+          <w:tab/>
+        </w:r>
+        <w:r>
+          <w:rPr>
+            <w:noProof/>
+            <w:webHidden/>
+          </w:rPr>
+          <w:fldChar w:fldCharType="begin"/>
+        </w:r>
+        <w:r>
+          <w:rPr>
+            <w:noProof/>
+            <w:webHidden/>
+          </w:rPr>
+          <w:instrText xml:space="preserve"> PAGEREF _Toc477508044 \h </w:instrText>
+        </w:r>
+        <w:r>
+          <w:rPr>
+            <w:noProof/>
+            <w:webHidden/>
+          </w:rPr>
+        </w:r>
+        <w:r>
+          <w:rPr>
+            <w:noProof/>
+            <w:webHidden/>
+          </w:rPr>
+          <w:fldChar w:fldCharType="separate"/>
+        </w:r>
+        <w:r>
+          <w:rPr>
+            <w:noProof/>
+            <w:webHidden/>
+          </w:rPr>
+          <w:t>3</w:t>
+        </w:r>
+        <w:r>
+          <w:rPr>
+            <w:noProof/>
+            <w:webHidden/>
+          </w:rPr>
+          <w:fldChar w:fldCharType="end"/>
+        </w:r>
+      </w:hyperlink>
+    </w:p>
+    <w:p>
+      <w:pPr>
+        <w:pStyle w:val="Sumrio1"/>
+        <w:tabs>
+          <w:tab w:val="right" w:leader="dot" w:pos="8494"/>
+        </w:tabs>
+        <w:rPr>
+          <w:rFonts w:eastAsiaTheme="minorEastAsia"/>
+          <w:noProof/>
+          <w:lang w:eastAsia="pt-BR"/>
+        </w:rPr>
+      </w:pPr>
+      <w:hyperlink w:anchor="_Toc477508045" w:history="1">
+        <w:r>
+          <w:rPr>
+            <w:rStyle w:val="Hyperlink"/>
+            <w:rFonts w:ascii="Arial" w:hAnsi="Arial" w:cs="Arial"/>
+            <w:noProof/>
+          </w:rPr>
+          <w:t>Área do Cliente</w:t>
+        </w:r>
+        <w:r>
+          <w:rPr>
+            <w:noProof/>
+            <w:webHidden/>
+          </w:rPr>
+          <w:tab/>
+        </w:r>
+        <w:r>
+          <w:rPr>
+            <w:noProof/>
+            <w:webHidden/>
+          </w:rPr>
+          <w:fldChar w:fldCharType="begin"/>
+        </w:r>
+        <w:r>
+          <w:rPr>
+            <w:noProof/>
+            <w:webHidden/>
+          </w:rPr>
+          <w:instrText xml:space="preserve"> PAGEREF _Toc477508045 \h </w:instrText>
+        </w:r>
+        <w:r>
+          <w:rPr>
+            <w:noProof/>
+            <w:webHidden/>
+          </w:rPr>
+        </w:r>
+        <w:r>
+          <w:rPr>
+            <w:noProof/>
+            <w:webHidden/>
+          </w:rPr>
+          <w:fldChar w:fldCharType="separate"/>
+        </w:r>
+        <w:r>
+          <w:rPr>
+            <w:noProof/>
+            <w:webHidden/>
+          </w:rPr>
+          <w:t>3</w:t>
+        </w:r>
+        <w:r>
+          <w:rPr>
+            <w:noProof/>
+            <w:webHidden/>
+          </w:rPr>
+          <w:fldChar w:fldCharType="end"/>
+        </w:r>
+      </w:hyperlink>
+    </w:p>
+    <w:p>
+      <w:pPr>
+        <w:pStyle w:val="Sumrio1"/>
+        <w:tabs>
+          <w:tab w:val="right" w:leader="dot" w:pos="8494"/>
+        </w:tabs>
+        <w:rPr>
+          <w:rFonts w:eastAsiaTheme="minorEastAsia"/>
+          <w:noProof/>
+          <w:lang w:eastAsia="pt-BR"/>
+        </w:rPr>
+      </w:pPr>
+      <w:hyperlink w:anchor="_Toc477508046" w:history="1">
+        <w:r>
+          <w:rPr>
+            <w:rStyle w:val="Hyperlink"/>
+            <w:rFonts w:ascii="Arial" w:hAnsi="Arial" w:cs="Arial"/>
+            <w:noProof/>
+          </w:rPr>
+          <w:t>Entendimento do Problema</w:t>
+        </w:r>
+        <w:r>
+          <w:rPr>
+            <w:noProof/>
+            <w:webHidden/>
+          </w:rPr>
+          <w:tab/>
+        </w:r>
+        <w:r>
+          <w:rPr>
+            <w:noProof/>
+            <w:webHidden/>
+          </w:rPr>
+          <w:fldChar w:fldCharType="begin"/>
+        </w:r>
+        <w:r>
+          <w:rPr>
+            <w:noProof/>
+            <w:webHidden/>
+          </w:rPr>
+          <w:instrText xml:space="preserve"> PAGEREF _Toc477508046 \h </w:instrText>
+        </w:r>
+        <w:r>
+          <w:rPr>
+            <w:noProof/>
+            <w:webHidden/>
+          </w:rPr>
+        </w:r>
+        <w:r>
+          <w:rPr>
+            <w:noProof/>
+            <w:webHidden/>
+          </w:rPr>
+          <w:fldChar w:fldCharType="separate"/>
+        </w:r>
+        <w:r>
+          <w:rPr>
+            <w:noProof/>
+            <w:webHidden/>
+          </w:rPr>
+          <w:t>3</w:t>
+        </w:r>
+        <w:r>
+          <w:rPr>
+            <w:noProof/>
+            <w:webHidden/>
+          </w:rPr>
+          <w:fldChar w:fldCharType="end"/>
+        </w:r>
+      </w:hyperlink>
+    </w:p>
+    <w:p>
+      <w:pPr>
+        <w:pStyle w:val="Sumrio2"/>
+        <w:tabs>
+          <w:tab w:val="left" w:pos="660"/>
+          <w:tab w:val="right" w:leader="dot" w:pos="8494"/>
+        </w:tabs>
+        <w:rPr>
+          <w:rFonts w:eastAsiaTheme="minorEastAsia"/>
+          <w:noProof/>
+          <w:lang w:eastAsia="pt-BR"/>
+        </w:rPr>
+      </w:pPr>
+      <w:hyperlink w:anchor="_Toc477508047" w:history="1">
+        <w:r>
+          <w:rPr>
+            <w:rStyle w:val="Hyperlink"/>
+            <w:rFonts w:ascii="Arial" w:hAnsi="Arial" w:cs="Arial"/>
+            <w:noProof/>
+          </w:rPr>
+          <w:t>a.</w:t>
+        </w:r>
+        <w:r>
+          <w:rPr>
+            <w:rFonts w:eastAsiaTheme="minorEastAsia"/>
+            <w:noProof/>
+            <w:lang w:eastAsia="pt-BR"/>
+          </w:rPr>
+          <w:tab/>
+        </w:r>
+        <w:r>
+          <w:rPr>
+            <w:rStyle w:val="Hyperlink"/>
+            <w:rFonts w:ascii="Arial" w:hAnsi="Arial" w:cs="Arial"/>
+            <w:noProof/>
+          </w:rPr>
+          <w:t>O Clie</w:t>
+        </w:r>
+        <w:r>
+          <w:rPr>
+            <w:rStyle w:val="Hyperlink"/>
+            <w:rFonts w:ascii="Arial" w:hAnsi="Arial" w:cs="Arial"/>
+            <w:noProof/>
+          </w:rPr>
+          <w:t>n</w:t>
+        </w:r>
+        <w:r>
+          <w:rPr>
+            <w:rStyle w:val="Hyperlink"/>
+            <w:rFonts w:ascii="Arial" w:hAnsi="Arial" w:cs="Arial"/>
+            <w:noProof/>
+          </w:rPr>
+          <w:t>te</w:t>
+        </w:r>
+        <w:r>
+          <w:rPr>
+            <w:noProof/>
+            <w:webHidden/>
+          </w:rPr>
+          <w:tab/>
+        </w:r>
+        <w:r>
+          <w:rPr>
+            <w:noProof/>
+            <w:webHidden/>
+          </w:rPr>
+          <w:fldChar w:fldCharType="begin"/>
+        </w:r>
+        <w:r>
+          <w:rPr>
+            <w:noProof/>
+            <w:webHidden/>
+          </w:rPr>
+          <w:instrText xml:space="preserve"> PAGEREF _Toc477508047 \h </w:instrText>
+        </w:r>
+        <w:r>
+          <w:rPr>
+            <w:noProof/>
+            <w:webHidden/>
+          </w:rPr>
+        </w:r>
+        <w:r>
+          <w:rPr>
+            <w:noProof/>
+            <w:webHidden/>
+          </w:rPr>
+          <w:fldChar w:fldCharType="separate"/>
+        </w:r>
+        <w:r>
+          <w:rPr>
+            <w:noProof/>
+            <w:webHidden/>
+          </w:rPr>
+          <w:t>3</w:t>
+        </w:r>
+        <w:r>
+          <w:rPr>
+            <w:noProof/>
+            <w:webHidden/>
+          </w:rPr>
+          <w:fldChar w:fldCharType="end"/>
+        </w:r>
+      </w:hyperlink>
+    </w:p>
+    <w:p>
+      <w:pPr>
+        <w:pStyle w:val="Sumrio2"/>
+        <w:tabs>
+          <w:tab w:val="left" w:pos="660"/>
+          <w:tab w:val="right" w:leader="dot" w:pos="8494"/>
+        </w:tabs>
+        <w:rPr>
+          <w:rFonts w:eastAsiaTheme="minorEastAsia"/>
+          <w:noProof/>
+          <w:lang w:eastAsia="pt-BR"/>
+        </w:rPr>
+      </w:pPr>
+      <w:hyperlink w:anchor="_Toc477508048" w:history="1">
+        <w:r>
+          <w:rPr>
+            <w:rStyle w:val="Hyperlink"/>
+            <w:rFonts w:ascii="Arial" w:hAnsi="Arial" w:cs="Arial"/>
+            <w:noProof/>
+          </w:rPr>
+          <w:t>b.</w:t>
+        </w:r>
+        <w:r>
+          <w:rPr>
+            <w:rFonts w:eastAsiaTheme="minorEastAsia"/>
+            <w:noProof/>
+            <w:lang w:eastAsia="pt-BR"/>
+          </w:rPr>
+          <w:tab/>
+        </w:r>
+        <w:r>
+          <w:rPr>
+            <w:rStyle w:val="Hyperlink"/>
+            <w:rFonts w:ascii="Arial" w:hAnsi="Arial" w:cs="Arial"/>
+            <w:noProof/>
+          </w:rPr>
+          <w:t>Organograma da Empresa</w:t>
+        </w:r>
+        <w:r>
+          <w:rPr>
+            <w:noProof/>
+            <w:webHidden/>
+          </w:rPr>
+          <w:tab/>
+        </w:r>
+        <w:r>
+          <w:rPr>
+            <w:noProof/>
+            <w:webHidden/>
+          </w:rPr>
+          <w:fldChar w:fldCharType="begin"/>
+        </w:r>
+        <w:r>
+          <w:rPr>
+            <w:noProof/>
+            <w:webHidden/>
+          </w:rPr>
+          <w:instrText xml:space="preserve"> PAGEREF _Toc477508048 \h </w:instrText>
+        </w:r>
+        <w:r>
+          <w:rPr>
+            <w:noProof/>
+            <w:webHidden/>
+          </w:rPr>
+        </w:r>
+        <w:r>
+          <w:rPr>
+            <w:noProof/>
+            <w:webHidden/>
+          </w:rPr>
+          <w:fldChar w:fldCharType="separate"/>
+        </w:r>
+        <w:r>
+          <w:rPr>
+            <w:noProof/>
+            <w:webHidden/>
+          </w:rPr>
+          <w:t>3</w:t>
+        </w:r>
+        <w:r>
+          <w:rPr>
+            <w:noProof/>
+            <w:webHidden/>
+          </w:rPr>
+          <w:fldChar w:fldCharType="end"/>
+        </w:r>
+      </w:hyperlink>
+    </w:p>
+    <w:p>
+      <w:pPr>
+        <w:pStyle w:val="Sumrio2"/>
+        <w:tabs>
+          <w:tab w:val="left" w:pos="660"/>
+          <w:tab w:val="right" w:leader="dot" w:pos="8494"/>
+        </w:tabs>
+        <w:rPr>
+          <w:rFonts w:eastAsiaTheme="minorEastAsia"/>
+          <w:noProof/>
+          <w:lang w:eastAsia="pt-BR"/>
+        </w:rPr>
+      </w:pPr>
+      <w:hyperlink w:anchor="_Toc477508049" w:history="1">
+        <w:r>
+          <w:rPr>
+            <w:rStyle w:val="Hyperlink"/>
+            <w:rFonts w:ascii="Arial" w:hAnsi="Arial" w:cs="Arial"/>
+            <w:noProof/>
+          </w:rPr>
+          <w:t>c.</w:t>
+        </w:r>
+        <w:r>
+          <w:rPr>
+            <w:rFonts w:eastAsiaTheme="minorEastAsia"/>
+            <w:noProof/>
+            <w:lang w:eastAsia="pt-BR"/>
+          </w:rPr>
+          <w:tab/>
+        </w:r>
+        <w:r>
+          <w:rPr>
+            <w:rStyle w:val="Hyperlink"/>
+            <w:rFonts w:ascii="Arial" w:hAnsi="Arial" w:cs="Arial"/>
+            <w:noProof/>
+          </w:rPr>
+          <w:t>Descrição do Caso</w:t>
+        </w:r>
+        <w:r>
+          <w:rPr>
+            <w:noProof/>
+            <w:webHidden/>
+          </w:rPr>
+          <w:tab/>
+        </w:r>
+        <w:r>
+          <w:rPr>
+            <w:noProof/>
+            <w:webHidden/>
+          </w:rPr>
+          <w:fldChar w:fldCharType="begin"/>
+        </w:r>
+        <w:r>
+          <w:rPr>
+            <w:noProof/>
+            <w:webHidden/>
+          </w:rPr>
+          <w:instrText xml:space="preserve"> PAGEREF _Toc477508049 \h </w:instrText>
+        </w:r>
+        <w:r>
+          <w:rPr>
+            <w:noProof/>
+            <w:webHidden/>
+          </w:rPr>
+        </w:r>
+        <w:r>
+          <w:rPr>
+            <w:noProof/>
+            <w:webHidden/>
+          </w:rPr>
+          <w:fldChar w:fldCharType="separate"/>
+        </w:r>
+        <w:r>
+          <w:rPr>
+            <w:noProof/>
+            <w:webHidden/>
+          </w:rPr>
+          <w:t>4</w:t>
+        </w:r>
+        <w:r>
+          <w:rPr>
+            <w:noProof/>
+            <w:webHidden/>
+          </w:rPr>
+          <w:fldChar w:fldCharType="end"/>
+        </w:r>
+      </w:hyperlink>
+    </w:p>
+    <w:p>
+      <w:pPr>
+        <w:pStyle w:val="Sumrio2"/>
+        <w:tabs>
+          <w:tab w:val="left" w:pos="660"/>
+          <w:tab w:val="right" w:leader="dot" w:pos="8494"/>
+        </w:tabs>
+        <w:rPr>
+          <w:rFonts w:eastAsiaTheme="minorEastAsia"/>
+          <w:noProof/>
+          <w:lang w:eastAsia="pt-BR"/>
+        </w:rPr>
+      </w:pPr>
+      <w:hyperlink w:anchor="_Toc477508050" w:history="1">
+        <w:r>
+          <w:rPr>
+            <w:rStyle w:val="Hyperlink"/>
+            <w:rFonts w:ascii="Arial" w:hAnsi="Arial" w:cs="Arial"/>
+            <w:noProof/>
+          </w:rPr>
+          <w:t>d.</w:t>
+        </w:r>
+        <w:r>
+          <w:rPr>
+            <w:rFonts w:eastAsiaTheme="minorEastAsia"/>
+            <w:noProof/>
+            <w:lang w:eastAsia="pt-BR"/>
+          </w:rPr>
+          <w:tab/>
+        </w:r>
+        <w:r>
+          <w:rPr>
+            <w:rStyle w:val="Hyperlink"/>
+            <w:rFonts w:ascii="Arial" w:hAnsi="Arial" w:cs="Arial"/>
+            <w:noProof/>
+          </w:rPr>
+          <w:t>Tarefas Realizadas Atualmente</w:t>
+        </w:r>
+        <w:r>
+          <w:rPr>
+            <w:noProof/>
+            <w:webHidden/>
+          </w:rPr>
+          <w:tab/>
+        </w:r>
+        <w:r>
+          <w:rPr>
+            <w:noProof/>
+            <w:webHidden/>
+          </w:rPr>
+          <w:fldChar w:fldCharType="begin"/>
+        </w:r>
+        <w:r>
+          <w:rPr>
+            <w:noProof/>
+            <w:webHidden/>
+          </w:rPr>
+          <w:instrText xml:space="preserve"> PAGEREF _Toc477508050 \h </w:instrText>
+        </w:r>
+        <w:r>
+          <w:rPr>
+            <w:noProof/>
+            <w:webHidden/>
+          </w:rPr>
+        </w:r>
+        <w:r>
+          <w:rPr>
+            <w:noProof/>
+            <w:webHidden/>
+          </w:rPr>
+          <w:fldChar w:fldCharType="separate"/>
+        </w:r>
+        <w:r>
+          <w:rPr>
+            <w:noProof/>
+            <w:webHidden/>
+          </w:rPr>
+          <w:t>5</w:t>
+        </w:r>
+        <w:r>
+          <w:rPr>
+            <w:noProof/>
+            <w:webHidden/>
+          </w:rPr>
+          <w:fldChar w:fldCharType="end"/>
+        </w:r>
+      </w:hyperlink>
+    </w:p>
+    <w:p>
+      <w:pPr>
+        <w:pStyle w:val="Sumrio2"/>
+        <w:tabs>
+          <w:tab w:val="left" w:pos="660"/>
+          <w:tab w:val="right" w:leader="dot" w:pos="8494"/>
+        </w:tabs>
+        <w:rPr>
+          <w:rFonts w:eastAsiaTheme="minorEastAsia"/>
+          <w:noProof/>
+          <w:lang w:eastAsia="pt-BR"/>
+        </w:rPr>
+      </w:pPr>
+      <w:hyperlink w:anchor="_Toc477508051" w:history="1">
+        <w:r>
+          <w:rPr>
+            <w:rStyle w:val="Hyperlink"/>
+            <w:rFonts w:ascii="Arial" w:hAnsi="Arial" w:cs="Arial"/>
+            <w:noProof/>
+          </w:rPr>
+          <w:t>e.</w:t>
+        </w:r>
+        <w:r>
+          <w:rPr>
+            <w:rFonts w:eastAsiaTheme="minorEastAsia"/>
+            <w:noProof/>
+            <w:lang w:eastAsia="pt-BR"/>
+          </w:rPr>
+          <w:tab/>
+        </w:r>
+        <w:r>
+          <w:rPr>
+            <w:rStyle w:val="Hyperlink"/>
+            <w:rFonts w:ascii="Arial" w:hAnsi="Arial" w:cs="Arial"/>
+            <w:noProof/>
+          </w:rPr>
+          <w:t>Principais Problemas</w:t>
+        </w:r>
+        <w:r>
+          <w:rPr>
+            <w:noProof/>
+            <w:webHidden/>
+          </w:rPr>
+          <w:tab/>
+        </w:r>
+        <w:r>
+          <w:rPr>
+            <w:noProof/>
+            <w:webHidden/>
+          </w:rPr>
+          <w:fldChar w:fldCharType="begin"/>
+        </w:r>
+        <w:r>
+          <w:rPr>
+            <w:noProof/>
+            <w:webHidden/>
+          </w:rPr>
+          <w:instrText xml:space="preserve"> PAGEREF _Toc477508051 \h </w:instrText>
+        </w:r>
+        <w:r>
+          <w:rPr>
+            <w:noProof/>
+            <w:webHidden/>
+          </w:rPr>
+        </w:r>
+        <w:r>
+          <w:rPr>
+            <w:noProof/>
+            <w:webHidden/>
+          </w:rPr>
+          <w:fldChar w:fldCharType="separate"/>
+        </w:r>
+        <w:r>
+          <w:rPr>
+            <w:noProof/>
+            <w:webHidden/>
+          </w:rPr>
+          <w:t>5</w:t>
+        </w:r>
+        <w:r>
+          <w:rPr>
+            <w:noProof/>
+            <w:webHidden/>
+          </w:rPr>
+          <w:fldChar w:fldCharType="end"/>
+        </w:r>
+      </w:hyperlink>
+    </w:p>
+    <w:p>
+      <w:pPr>
+        <w:pStyle w:val="Sumrio2"/>
+        <w:tabs>
+          <w:tab w:val="left" w:pos="660"/>
+          <w:tab w:val="right" w:leader="dot" w:pos="8494"/>
+        </w:tabs>
+        <w:rPr>
+          <w:rFonts w:eastAsiaTheme="minorEastAsia"/>
+          <w:noProof/>
+          <w:lang w:eastAsia="pt-BR"/>
+        </w:rPr>
+      </w:pPr>
+      <w:hyperlink w:anchor="_Toc477508052" w:history="1">
+        <w:r>
+          <w:rPr>
+            <w:rStyle w:val="Hyperlink"/>
+            <w:rFonts w:ascii="Arial" w:hAnsi="Arial" w:cs="Arial"/>
+            <w:noProof/>
+          </w:rPr>
+          <w:t>f.</w:t>
+        </w:r>
+        <w:r>
+          <w:rPr>
+            <w:rFonts w:eastAsiaTheme="minorEastAsia"/>
+            <w:noProof/>
+            <w:lang w:eastAsia="pt-BR"/>
+          </w:rPr>
+          <w:tab/>
+        </w:r>
+        <w:r>
+          <w:rPr>
+            <w:rStyle w:val="Hyperlink"/>
+            <w:rFonts w:ascii="Arial" w:hAnsi="Arial" w:cs="Arial"/>
+            <w:noProof/>
+          </w:rPr>
+          <w:t>Principais Produtos/Serviços</w:t>
+        </w:r>
+        <w:r>
+          <w:rPr>
+            <w:noProof/>
+            <w:webHidden/>
+          </w:rPr>
+          <w:tab/>
+        </w:r>
+        <w:r>
+          <w:rPr>
+            <w:noProof/>
+            <w:webHidden/>
+          </w:rPr>
+          <w:fldChar w:fldCharType="begin"/>
+        </w:r>
+        <w:r>
+          <w:rPr>
+            <w:noProof/>
+            <w:webHidden/>
+          </w:rPr>
+          <w:instrText xml:space="preserve"> PAGEREF _Toc477508052 \h </w:instrText>
+        </w:r>
+        <w:r>
+          <w:rPr>
+            <w:noProof/>
+            <w:webHidden/>
+          </w:rPr>
+        </w:r>
+        <w:r>
+          <w:rPr>
+            <w:noProof/>
+            <w:webHidden/>
+          </w:rPr>
+          <w:fldChar w:fldCharType="separate"/>
+        </w:r>
+        <w:r>
+          <w:rPr>
+            <w:noProof/>
+            <w:webHidden/>
+          </w:rPr>
+          <w:t>6</w:t>
+        </w:r>
+        <w:r>
+          <w:rPr>
+            <w:noProof/>
+            <w:webHidden/>
+          </w:rPr>
+          <w:fldChar w:fldCharType="end"/>
+        </w:r>
+      </w:hyperlink>
+    </w:p>
+    <w:p>
+      <w:pPr>
+        <w:pStyle w:val="Sumrio1"/>
+        <w:tabs>
+          <w:tab w:val="right" w:leader="dot" w:pos="8494"/>
+        </w:tabs>
+        <w:rPr>
+          <w:rFonts w:eastAsiaTheme="minorEastAsia"/>
+          <w:noProof/>
+          <w:lang w:eastAsia="pt-BR"/>
+        </w:rPr>
+      </w:pPr>
+      <w:hyperlink w:anchor="_Toc477508053" w:history="1">
+        <w:r>
+          <w:rPr>
+            <w:rStyle w:val="Hyperlink"/>
+            <w:rFonts w:ascii="Arial" w:hAnsi="Arial" w:cs="Arial"/>
+            <w:noProof/>
+          </w:rPr>
+          <w:t>Questões Baseadas no Caso</w:t>
+        </w:r>
+        <w:r>
+          <w:rPr>
+            <w:noProof/>
+            <w:webHidden/>
+          </w:rPr>
+          <w:tab/>
+        </w:r>
+        <w:r>
+          <w:rPr>
+            <w:noProof/>
+            <w:webHidden/>
+          </w:rPr>
+          <w:fldChar w:fldCharType="begin"/>
+        </w:r>
+        <w:r>
+          <w:rPr>
+            <w:noProof/>
+            <w:webHidden/>
+          </w:rPr>
+          <w:instrText xml:space="preserve"> PAGEREF _Toc477508053 \h </w:instrText>
+        </w:r>
+        <w:r>
+          <w:rPr>
+            <w:noProof/>
+            <w:webHidden/>
+          </w:rPr>
+        </w:r>
+        <w:r>
+          <w:rPr>
+            <w:noProof/>
+            <w:webHidden/>
+          </w:rPr>
+          <w:fldChar w:fldCharType="separate"/>
+        </w:r>
+        <w:r>
+          <w:rPr>
+            <w:noProof/>
+            <w:webHidden/>
+          </w:rPr>
+          <w:t>6</w:t>
+        </w:r>
+        <w:r>
+          <w:rPr>
+            <w:noProof/>
+            <w:webHidden/>
+          </w:rPr>
+          <w:fldChar w:fldCharType="end"/>
+        </w:r>
+      </w:hyperlink>
+    </w:p>
+    <w:p>
+      <w:pPr>
+        <w:pStyle w:val="Sumrio1"/>
+        <w:tabs>
+          <w:tab w:val="right" w:leader="dot" w:pos="8494"/>
+        </w:tabs>
+        <w:rPr>
+          <w:rFonts w:eastAsiaTheme="minorEastAsia"/>
+          <w:noProof/>
+          <w:lang w:eastAsia="pt-BR"/>
+        </w:rPr>
+      </w:pPr>
+      <w:hyperlink w:anchor="_Toc477508054" w:history="1">
+        <w:r>
+          <w:rPr>
+            <w:rStyle w:val="Hyperlink"/>
+            <w:rFonts w:ascii="Arial" w:hAnsi="Arial" w:cs="Arial"/>
+            <w:noProof/>
+          </w:rPr>
+          <w:t>Atividades Ger</w:t>
+        </w:r>
+        <w:r>
+          <w:rPr>
+            <w:rStyle w:val="Hyperlink"/>
+            <w:rFonts w:ascii="Arial" w:hAnsi="Arial" w:cs="Arial"/>
+            <w:noProof/>
+          </w:rPr>
+          <w:t>e</w:t>
+        </w:r>
+        <w:r>
+          <w:rPr>
+            <w:rStyle w:val="Hyperlink"/>
+            <w:rFonts w:ascii="Arial" w:hAnsi="Arial" w:cs="Arial"/>
+            <w:noProof/>
+          </w:rPr>
+          <w:t>nciais</w:t>
+        </w:r>
+        <w:r>
+          <w:rPr>
+            <w:noProof/>
+            <w:webHidden/>
+          </w:rPr>
+          <w:tab/>
+        </w:r>
+        <w:r>
+          <w:rPr>
+            <w:noProof/>
+            <w:webHidden/>
+          </w:rPr>
+          <w:fldChar w:fldCharType="begin"/>
+        </w:r>
+        <w:r>
+          <w:rPr>
+            <w:noProof/>
+            <w:webHidden/>
+          </w:rPr>
+          <w:instrText xml:space="preserve"> PAGEREF _Toc477508054 \h </w:instrText>
+        </w:r>
+        <w:r>
+          <w:rPr>
+            <w:noProof/>
+            <w:webHidden/>
+          </w:rPr>
+        </w:r>
+        <w:r>
+          <w:rPr>
+            <w:noProof/>
+            <w:webHidden/>
+          </w:rPr>
+          <w:fldChar w:fldCharType="separate"/>
+        </w:r>
+        <w:r>
+          <w:rPr>
+            <w:noProof/>
+            <w:webHidden/>
+          </w:rPr>
+          <w:t>9</w:t>
+        </w:r>
+        <w:r>
+          <w:rPr>
+            <w:noProof/>
+            <w:webHidden/>
+          </w:rPr>
+          <w:fldChar w:fldCharType="end"/>
+        </w:r>
+      </w:hyperlink>
+    </w:p>
+    <w:p>
+      <w:pPr>
+        <w:pStyle w:val="Sumrio2"/>
+        <w:tabs>
+          <w:tab w:val="left" w:pos="660"/>
+          <w:tab w:val="right" w:leader="dot" w:pos="8494"/>
+        </w:tabs>
+        <w:rPr>
+          <w:rFonts w:eastAsiaTheme="minorEastAsia"/>
+          <w:noProof/>
+          <w:lang w:eastAsia="pt-BR"/>
+        </w:rPr>
+      </w:pPr>
+      <w:hyperlink w:anchor="_Toc477508055" w:history="1">
+        <w:r>
+          <w:rPr>
+            <w:rStyle w:val="Hyperlink"/>
+            <w:rFonts w:ascii="Arial" w:hAnsi="Arial" w:cs="Arial"/>
+            <w:noProof/>
+          </w:rPr>
+          <w:t>a.</w:t>
+        </w:r>
+        <w:r>
+          <w:rPr>
+            <w:rFonts w:eastAsiaTheme="minorEastAsia"/>
+            <w:noProof/>
+            <w:lang w:eastAsia="pt-BR"/>
+          </w:rPr>
+          <w:tab/>
+        </w:r>
+        <w:r>
+          <w:rPr>
+            <w:rStyle w:val="Hyperlink"/>
+            <w:rFonts w:ascii="Arial" w:hAnsi="Arial" w:cs="Arial"/>
+            <w:noProof/>
+          </w:rPr>
+          <w:t>Cronograma da Liderança</w:t>
+        </w:r>
+        <w:r>
+          <w:rPr>
+            <w:noProof/>
+            <w:webHidden/>
+          </w:rPr>
+          <w:tab/>
+        </w:r>
+        <w:r>
+          <w:rPr>
+            <w:noProof/>
+            <w:webHidden/>
+          </w:rPr>
+          <w:fldChar w:fldCharType="begin"/>
+        </w:r>
+        <w:r>
+          <w:rPr>
+            <w:noProof/>
+            <w:webHidden/>
+          </w:rPr>
+          <w:instrText xml:space="preserve"> PAGEREF _Toc477508055 \h </w:instrText>
+        </w:r>
+        <w:r>
+          <w:rPr>
+            <w:noProof/>
+            <w:webHidden/>
+          </w:rPr>
+        </w:r>
+        <w:r>
+          <w:rPr>
+            <w:noProof/>
+            <w:webHidden/>
+          </w:rPr>
+          <w:fldChar w:fldCharType="separate"/>
+        </w:r>
+        <w:r>
+          <w:rPr>
+            <w:noProof/>
+            <w:webHidden/>
+          </w:rPr>
+          <w:t>9</w:t>
+        </w:r>
+        <w:r>
+          <w:rPr>
+            <w:noProof/>
+            <w:webHidden/>
+          </w:rPr>
+          <w:fldChar w:fldCharType="end"/>
+        </w:r>
+      </w:hyperlink>
+    </w:p>
+    <w:p>
+      <w:pPr>
+        <w:pStyle w:val="Sumrio2"/>
+        <w:tabs>
+          <w:tab w:val="left" w:pos="660"/>
+          <w:tab w:val="right" w:leader="dot" w:pos="8494"/>
+        </w:tabs>
+        <w:rPr>
+          <w:rFonts w:eastAsiaTheme="minorEastAsia"/>
+          <w:noProof/>
+          <w:lang w:eastAsia="pt-BR"/>
+        </w:rPr>
+      </w:pPr>
+      <w:hyperlink w:anchor="_Toc477508056" w:history="1">
+        <w:r>
+          <w:rPr>
+            <w:rStyle w:val="Hyperlink"/>
+            <w:rFonts w:ascii="Arial" w:hAnsi="Arial" w:cs="Arial"/>
+            <w:noProof/>
+          </w:rPr>
+          <w:t>b.</w:t>
+        </w:r>
+        <w:r>
+          <w:rPr>
+            <w:rFonts w:eastAsiaTheme="minorEastAsia"/>
+            <w:noProof/>
+            <w:lang w:eastAsia="pt-BR"/>
+          </w:rPr>
+          <w:tab/>
+        </w:r>
+        <w:r>
+          <w:rPr>
+            <w:rStyle w:val="Hyperlink"/>
+            <w:rFonts w:ascii="Arial" w:hAnsi="Arial" w:cs="Arial"/>
+            <w:noProof/>
+          </w:rPr>
+          <w:t>Plano para lidar com membros não colaborativos</w:t>
+        </w:r>
+        <w:r>
+          <w:rPr>
+            <w:noProof/>
+            <w:webHidden/>
+          </w:rPr>
+          <w:tab/>
+        </w:r>
+        <w:r>
+          <w:rPr>
+            <w:noProof/>
+            <w:webHidden/>
+          </w:rPr>
+          <w:fldChar w:fldCharType="begin"/>
+        </w:r>
+        <w:r>
+          <w:rPr>
+            <w:noProof/>
+            <w:webHidden/>
+          </w:rPr>
+          <w:instrText xml:space="preserve"> PAGEREF _Toc477508056 \h </w:instrText>
+        </w:r>
+        <w:r>
+          <w:rPr>
+            <w:noProof/>
+            <w:webHidden/>
+          </w:rPr>
+        </w:r>
+        <w:r>
+          <w:rPr>
+            <w:noProof/>
+            <w:webHidden/>
+          </w:rPr>
+          <w:fldChar w:fldCharType="separate"/>
+        </w:r>
+        <w:r>
+          <w:rPr>
+            <w:noProof/>
+            <w:webHidden/>
+          </w:rPr>
+          <w:t>9</w:t>
+        </w:r>
+        <w:r>
+          <w:rPr>
+            <w:noProof/>
+            <w:webHidden/>
+          </w:rPr>
+          <w:fldChar w:fldCharType="end"/>
+        </w:r>
+      </w:hyperlink>
+    </w:p>
+    <w:p>
+      <w:pPr>
         <w:rPr>
           <w:rFonts w:ascii="Arial" w:hAnsi="Arial" w:cs="Arial"/>
           <w:b/>
@@ -383,608 +1492,8 @@
           <w:sz w:val="24"/>
           <w:szCs w:val="24"/>
         </w:rPr>
-        <w:t>Nome da Equipe</w:t>
-      </w:r>
-      <w:proofErr w:type="gramStart"/>
-      <w:r>
-        <w:rPr>
-          <w:rFonts w:ascii="Arial" w:hAnsi="Arial" w:cs="Arial"/>
-          <w:sz w:val="24"/>
-          <w:szCs w:val="24"/>
-        </w:rPr>
-        <w:t>.............................................................................................</w:t>
-      </w:r>
-      <w:proofErr w:type="gramEnd"/>
-      <w:r>
-        <w:rPr>
-          <w:rFonts w:ascii="Arial" w:hAnsi="Arial" w:cs="Arial"/>
-          <w:sz w:val="24"/>
-          <w:szCs w:val="24"/>
-        </w:rPr>
-        <w:t>3</w:t>
-      </w:r>
-    </w:p>
-    <w:p>
-      <w:pPr>
-        <w:pStyle w:val="PargrafodaLista"/>
-        <w:numPr>
-          <w:ilvl w:val="0"/>
-          <w:numId w:val="1"/>
-        </w:numPr>
-        <w:jc w:val="both"/>
-        <w:rPr>
-          <w:rFonts w:ascii="Arial" w:hAnsi="Arial" w:cs="Arial"/>
-          <w:b/>
-          <w:sz w:val="28"/>
-          <w:szCs w:val="28"/>
-        </w:rPr>
-      </w:pPr>
-      <w:r>
-        <w:rPr>
-          <w:rFonts w:ascii="Arial" w:hAnsi="Arial" w:cs="Arial"/>
-          <w:sz w:val="24"/>
-          <w:szCs w:val="24"/>
-        </w:rPr>
-        <w:t>Área do Cliente</w:t>
-      </w:r>
-      <w:proofErr w:type="gramStart"/>
-      <w:r>
-        <w:rPr>
-          <w:rFonts w:ascii="Arial" w:hAnsi="Arial" w:cs="Arial"/>
-          <w:sz w:val="24"/>
-          <w:szCs w:val="24"/>
-        </w:rPr>
-        <w:t>...............................................................................................</w:t>
-      </w:r>
-      <w:proofErr w:type="gramEnd"/>
-      <w:r>
-        <w:rPr>
-          <w:rFonts w:ascii="Arial" w:hAnsi="Arial" w:cs="Arial"/>
-          <w:sz w:val="24"/>
-          <w:szCs w:val="24"/>
-        </w:rPr>
-        <w:t>3</w:t>
-      </w:r>
-    </w:p>
-    <w:p>
-      <w:pPr>
-        <w:pStyle w:val="PargrafodaLista"/>
-        <w:numPr>
-          <w:ilvl w:val="0"/>
-          <w:numId w:val="1"/>
-        </w:numPr>
-        <w:jc w:val="both"/>
-        <w:rPr>
-          <w:rFonts w:ascii="Arial" w:hAnsi="Arial" w:cs="Arial"/>
-          <w:b/>
-          <w:sz w:val="28"/>
-          <w:szCs w:val="28"/>
-        </w:rPr>
-      </w:pPr>
-      <w:r>
-        <w:rPr>
-          <w:rFonts w:ascii="Arial" w:hAnsi="Arial" w:cs="Arial"/>
-          <w:sz w:val="24"/>
-          <w:szCs w:val="24"/>
-        </w:rPr>
-        <w:t>Entendimento do Problema</w:t>
-      </w:r>
-      <w:proofErr w:type="gramStart"/>
-      <w:r>
-        <w:rPr>
-          <w:rFonts w:ascii="Arial" w:hAnsi="Arial" w:cs="Arial"/>
-          <w:sz w:val="24"/>
-          <w:szCs w:val="24"/>
-        </w:rPr>
-        <w:t>............................................................................</w:t>
-      </w:r>
-      <w:proofErr w:type="gramEnd"/>
-      <w:r>
-        <w:rPr>
-          <w:rFonts w:ascii="Arial" w:hAnsi="Arial" w:cs="Arial"/>
-          <w:sz w:val="24"/>
-          <w:szCs w:val="24"/>
-        </w:rPr>
-        <w:t>3</w:t>
-      </w:r>
-    </w:p>
-    <w:p>
-      <w:pPr>
-        <w:pStyle w:val="PargrafodaLista"/>
-        <w:numPr>
-          <w:ilvl w:val="1"/>
-          <w:numId w:val="1"/>
-        </w:numPr>
-        <w:jc w:val="both"/>
-        <w:rPr>
-          <w:rFonts w:ascii="Arial" w:hAnsi="Arial" w:cs="Arial"/>
-          <w:b/>
-          <w:sz w:val="28"/>
-          <w:szCs w:val="28"/>
-        </w:rPr>
-      </w:pPr>
-      <w:r>
-        <w:rPr>
-          <w:rFonts w:ascii="Arial" w:hAnsi="Arial" w:cs="Arial"/>
-          <w:sz w:val="24"/>
-          <w:szCs w:val="24"/>
-        </w:rPr>
-        <w:t>O</w:t>
-      </w:r>
-      <w:r>
-        <w:rPr>
-          <w:rFonts w:ascii="Arial" w:hAnsi="Arial" w:cs="Arial"/>
-          <w:sz w:val="24"/>
-          <w:szCs w:val="24"/>
-        </w:rPr>
-        <w:t xml:space="preserve"> Cliente</w:t>
-      </w:r>
-      <w:proofErr w:type="gramStart"/>
-      <w:r>
-        <w:rPr>
-          <w:rFonts w:ascii="Arial" w:hAnsi="Arial" w:cs="Arial"/>
-          <w:sz w:val="24"/>
-          <w:szCs w:val="24"/>
-        </w:rPr>
-        <w:t>.</w:t>
-      </w:r>
-      <w:r>
-        <w:rPr>
-          <w:rFonts w:ascii="Arial" w:hAnsi="Arial" w:cs="Arial"/>
-          <w:sz w:val="24"/>
-          <w:szCs w:val="24"/>
-        </w:rPr>
-        <w:t>...........</w:t>
-      </w:r>
-      <w:r>
-        <w:rPr>
-          <w:rFonts w:ascii="Arial" w:hAnsi="Arial" w:cs="Arial"/>
-          <w:sz w:val="24"/>
-          <w:szCs w:val="24"/>
-        </w:rPr>
-        <w:t>..................................................................................</w:t>
-      </w:r>
-      <w:proofErr w:type="gramEnd"/>
-      <w:r>
-        <w:rPr>
-          <w:rFonts w:ascii="Arial" w:hAnsi="Arial" w:cs="Arial"/>
-          <w:sz w:val="24"/>
-          <w:szCs w:val="24"/>
-        </w:rPr>
-        <w:t>3</w:t>
-      </w:r>
-    </w:p>
-    <w:p>
-      <w:pPr>
-        <w:pStyle w:val="PargrafodaLista"/>
-        <w:numPr>
-          <w:ilvl w:val="1"/>
-          <w:numId w:val="1"/>
-        </w:numPr>
-        <w:jc w:val="both"/>
-        <w:rPr>
-          <w:rFonts w:ascii="Arial" w:hAnsi="Arial" w:cs="Arial"/>
-          <w:b/>
-          <w:sz w:val="28"/>
-          <w:szCs w:val="28"/>
-        </w:rPr>
-      </w:pPr>
-      <w:r>
-        <w:rPr>
-          <w:rFonts w:ascii="Arial" w:hAnsi="Arial" w:cs="Arial"/>
-          <w:sz w:val="24"/>
-          <w:szCs w:val="24"/>
-        </w:rPr>
-        <w:t>Organograma</w:t>
-      </w:r>
-      <w:r>
-        <w:rPr>
-          <w:rFonts w:ascii="Arial" w:hAnsi="Arial" w:cs="Arial"/>
-          <w:sz w:val="24"/>
-          <w:szCs w:val="24"/>
-        </w:rPr>
-        <w:t xml:space="preserve"> da Empresa</w:t>
-      </w:r>
-      <w:proofErr w:type="gramStart"/>
-      <w:r>
-        <w:rPr>
-          <w:rFonts w:ascii="Arial" w:hAnsi="Arial" w:cs="Arial"/>
-          <w:sz w:val="24"/>
-          <w:szCs w:val="24"/>
-        </w:rPr>
-        <w:t>..................................................................</w:t>
-      </w:r>
-      <w:proofErr w:type="gramEnd"/>
-      <w:r>
-        <w:rPr>
-          <w:rFonts w:ascii="Arial" w:hAnsi="Arial" w:cs="Arial"/>
-          <w:sz w:val="24"/>
-          <w:szCs w:val="24"/>
-        </w:rPr>
-        <w:t>3</w:t>
-      </w:r>
-    </w:p>
-    <w:p>
-      <w:pPr>
-        <w:pStyle w:val="PargrafodaLista"/>
-        <w:numPr>
-          <w:ilvl w:val="1"/>
-          <w:numId w:val="1"/>
-        </w:numPr>
-        <w:jc w:val="both"/>
-        <w:rPr>
-          <w:rFonts w:ascii="Arial" w:hAnsi="Arial" w:cs="Arial"/>
-          <w:b/>
-          <w:sz w:val="28"/>
-          <w:szCs w:val="28"/>
-        </w:rPr>
-      </w:pPr>
-      <w:r>
-        <w:rPr>
-          <w:rFonts w:ascii="Arial" w:hAnsi="Arial" w:cs="Arial"/>
-          <w:sz w:val="24"/>
-          <w:szCs w:val="24"/>
-        </w:rPr>
-        <w:t>Descrição do Caso</w:t>
-      </w:r>
-      <w:proofErr w:type="gramStart"/>
-      <w:r>
-        <w:rPr>
-          <w:rFonts w:ascii="Arial" w:hAnsi="Arial" w:cs="Arial"/>
-          <w:sz w:val="24"/>
-          <w:szCs w:val="24"/>
-        </w:rPr>
-        <w:t>...............................................</w:t>
-      </w:r>
-      <w:r>
-        <w:rPr>
-          <w:rFonts w:ascii="Arial" w:hAnsi="Arial" w:cs="Arial"/>
-          <w:sz w:val="24"/>
-          <w:szCs w:val="24"/>
-        </w:rPr>
-        <w:t>...............................</w:t>
-      </w:r>
-      <w:proofErr w:type="gramEnd"/>
-      <w:r>
-        <w:rPr>
-          <w:rFonts w:ascii="Arial" w:hAnsi="Arial" w:cs="Arial"/>
-          <w:sz w:val="24"/>
-          <w:szCs w:val="24"/>
-        </w:rPr>
-        <w:t>4</w:t>
-      </w:r>
-    </w:p>
-    <w:p>
-      <w:pPr>
-        <w:pStyle w:val="PargrafodaLista"/>
-        <w:numPr>
-          <w:ilvl w:val="1"/>
-          <w:numId w:val="1"/>
-        </w:numPr>
-        <w:jc w:val="both"/>
-        <w:rPr>
-          <w:rFonts w:ascii="Arial" w:hAnsi="Arial" w:cs="Arial"/>
-          <w:b/>
-          <w:sz w:val="28"/>
-          <w:szCs w:val="28"/>
-        </w:rPr>
-      </w:pPr>
-      <w:r>
-        <w:rPr>
-          <w:rFonts w:ascii="Arial" w:hAnsi="Arial" w:cs="Arial"/>
-          <w:sz w:val="24"/>
-          <w:szCs w:val="24"/>
-        </w:rPr>
-        <w:t>Tarefas Realizadas Atualmente</w:t>
-      </w:r>
-      <w:proofErr w:type="gramStart"/>
-      <w:r>
-        <w:rPr>
-          <w:rFonts w:ascii="Arial" w:hAnsi="Arial" w:cs="Arial"/>
-          <w:sz w:val="24"/>
-          <w:szCs w:val="24"/>
-        </w:rPr>
-        <w:t>...........................</w:t>
-      </w:r>
-      <w:r>
-        <w:rPr>
-          <w:rFonts w:ascii="Arial" w:hAnsi="Arial" w:cs="Arial"/>
-          <w:sz w:val="24"/>
-          <w:szCs w:val="24"/>
-        </w:rPr>
-        <w:t>...............................</w:t>
-      </w:r>
-      <w:proofErr w:type="gramEnd"/>
-      <w:r>
-        <w:rPr>
-          <w:rFonts w:ascii="Arial" w:hAnsi="Arial" w:cs="Arial"/>
-          <w:sz w:val="24"/>
-          <w:szCs w:val="24"/>
-        </w:rPr>
-        <w:t>5</w:t>
-      </w:r>
-    </w:p>
-    <w:p>
-      <w:pPr>
-        <w:pStyle w:val="PargrafodaLista"/>
-        <w:numPr>
-          <w:ilvl w:val="1"/>
-          <w:numId w:val="1"/>
-        </w:numPr>
-        <w:jc w:val="both"/>
-        <w:rPr>
-          <w:rFonts w:ascii="Arial" w:hAnsi="Arial" w:cs="Arial"/>
-          <w:b/>
-          <w:sz w:val="28"/>
-          <w:szCs w:val="28"/>
-        </w:rPr>
-      </w:pPr>
-      <w:r>
-        <w:rPr>
-          <w:rFonts w:ascii="Arial" w:hAnsi="Arial" w:cs="Arial"/>
-          <w:sz w:val="24"/>
-          <w:szCs w:val="24"/>
-        </w:rPr>
-        <w:t>Principais Problemas</w:t>
-      </w:r>
-      <w:proofErr w:type="gramStart"/>
-      <w:r>
-        <w:rPr>
-          <w:rFonts w:ascii="Arial" w:hAnsi="Arial" w:cs="Arial"/>
-          <w:sz w:val="24"/>
-          <w:szCs w:val="24"/>
-        </w:rPr>
-        <w:t>............................................</w:t>
-      </w:r>
-      <w:r>
-        <w:rPr>
-          <w:rFonts w:ascii="Arial" w:hAnsi="Arial" w:cs="Arial"/>
-          <w:sz w:val="24"/>
-          <w:szCs w:val="24"/>
-        </w:rPr>
-        <w:t>...............................</w:t>
-      </w:r>
-      <w:proofErr w:type="gramEnd"/>
-      <w:r>
-        <w:rPr>
-          <w:rFonts w:ascii="Arial" w:hAnsi="Arial" w:cs="Arial"/>
-          <w:sz w:val="24"/>
-          <w:szCs w:val="24"/>
-        </w:rPr>
-        <w:t>5</w:t>
-      </w:r>
-    </w:p>
-    <w:p>
-      <w:pPr>
-        <w:pStyle w:val="PargrafodaLista"/>
-        <w:numPr>
-          <w:ilvl w:val="1"/>
-          <w:numId w:val="1"/>
-        </w:numPr>
-        <w:jc w:val="both"/>
-        <w:rPr>
-          <w:rFonts w:ascii="Arial" w:hAnsi="Arial" w:cs="Arial"/>
-          <w:b/>
-          <w:sz w:val="28"/>
-          <w:szCs w:val="28"/>
-        </w:rPr>
-      </w:pPr>
-      <w:r>
-        <w:rPr>
-          <w:rFonts w:ascii="Arial" w:hAnsi="Arial" w:cs="Arial"/>
-          <w:sz w:val="24"/>
-          <w:szCs w:val="24"/>
-        </w:rPr>
-        <w:t>Principais Produtos/Serviços</w:t>
-      </w:r>
-      <w:proofErr w:type="gramStart"/>
-      <w:r>
-        <w:rPr>
-          <w:rFonts w:ascii="Arial" w:hAnsi="Arial" w:cs="Arial"/>
-          <w:sz w:val="24"/>
-          <w:szCs w:val="24"/>
-        </w:rPr>
-        <w:t>................................</w:t>
-      </w:r>
-      <w:r>
-        <w:rPr>
-          <w:rFonts w:ascii="Arial" w:hAnsi="Arial" w:cs="Arial"/>
-          <w:sz w:val="24"/>
-          <w:szCs w:val="24"/>
-        </w:rPr>
-        <w:t>...............................</w:t>
-      </w:r>
-      <w:proofErr w:type="gramEnd"/>
-      <w:r>
-        <w:rPr>
-          <w:rFonts w:ascii="Arial" w:hAnsi="Arial" w:cs="Arial"/>
-          <w:sz w:val="24"/>
-          <w:szCs w:val="24"/>
-        </w:rPr>
-        <w:t>5</w:t>
-      </w:r>
-    </w:p>
-    <w:p>
-      <w:pPr>
-        <w:pStyle w:val="PargrafodaLista"/>
-        <w:numPr>
-          <w:ilvl w:val="0"/>
-          <w:numId w:val="1"/>
-        </w:numPr>
-        <w:jc w:val="both"/>
-        <w:rPr>
-          <w:rFonts w:ascii="Arial" w:hAnsi="Arial" w:cs="Arial"/>
-          <w:b/>
-          <w:sz w:val="28"/>
-          <w:szCs w:val="28"/>
-        </w:rPr>
-      </w:pPr>
-      <w:r>
-        <w:rPr>
-          <w:rFonts w:ascii="Arial" w:hAnsi="Arial" w:cs="Arial"/>
-          <w:sz w:val="24"/>
-          <w:szCs w:val="24"/>
-        </w:rPr>
-        <w:t>Questões Baseadas no Caso</w:t>
-      </w:r>
-      <w:proofErr w:type="gramStart"/>
-      <w:r>
-        <w:rPr>
-          <w:rFonts w:ascii="Arial" w:hAnsi="Arial" w:cs="Arial"/>
-          <w:sz w:val="24"/>
-          <w:szCs w:val="24"/>
-        </w:rPr>
-        <w:t>..........................................</w:t>
-      </w:r>
-      <w:r>
-        <w:rPr>
-          <w:rFonts w:ascii="Arial" w:hAnsi="Arial" w:cs="Arial"/>
-          <w:sz w:val="24"/>
-          <w:szCs w:val="24"/>
-        </w:rPr>
-        <w:t>...............................</w:t>
-      </w:r>
-      <w:proofErr w:type="gramEnd"/>
-      <w:r>
-        <w:rPr>
-          <w:rFonts w:ascii="Arial" w:hAnsi="Arial" w:cs="Arial"/>
-          <w:sz w:val="24"/>
-          <w:szCs w:val="24"/>
-        </w:rPr>
-        <w:t>6</w:t>
-      </w:r>
-    </w:p>
-    <w:p>
-      <w:pPr>
-        <w:pStyle w:val="PargrafodaLista"/>
-        <w:numPr>
-          <w:ilvl w:val="0"/>
-          <w:numId w:val="1"/>
-        </w:numPr>
-        <w:jc w:val="both"/>
-        <w:rPr>
-          <w:rFonts w:ascii="Arial" w:hAnsi="Arial" w:cs="Arial"/>
-          <w:sz w:val="24"/>
-          <w:szCs w:val="24"/>
-        </w:rPr>
-      </w:pPr>
-      <w:r>
-        <w:rPr>
-          <w:rFonts w:ascii="Arial" w:hAnsi="Arial" w:cs="Arial"/>
-          <w:sz w:val="24"/>
-          <w:szCs w:val="24"/>
-        </w:rPr>
-        <w:t>Atividades Gerenciais</w:t>
-      </w:r>
-      <w:proofErr w:type="gramStart"/>
-      <w:r>
-        <w:rPr>
-          <w:rFonts w:ascii="Arial" w:hAnsi="Arial" w:cs="Arial"/>
-          <w:sz w:val="24"/>
-          <w:szCs w:val="24"/>
-        </w:rPr>
-        <w:t>.....................................................................................</w:t>
-      </w:r>
-      <w:proofErr w:type="gramEnd"/>
-      <w:r>
-        <w:rPr>
-          <w:rFonts w:ascii="Arial" w:hAnsi="Arial" w:cs="Arial"/>
-          <w:sz w:val="24"/>
-          <w:szCs w:val="24"/>
-        </w:rPr>
-        <w:t>8</w:t>
-      </w:r>
-    </w:p>
-    <w:p>
-      <w:pPr>
-        <w:pStyle w:val="PargrafodaLista"/>
-        <w:numPr>
-          <w:ilvl w:val="1"/>
-          <w:numId w:val="1"/>
-        </w:numPr>
-        <w:jc w:val="both"/>
-        <w:rPr>
-          <w:rFonts w:ascii="Arial" w:hAnsi="Arial" w:cs="Arial"/>
-          <w:sz w:val="24"/>
-          <w:szCs w:val="24"/>
-        </w:rPr>
-      </w:pPr>
-      <w:r>
-        <w:rPr>
-          <w:rFonts w:ascii="Arial" w:hAnsi="Arial" w:cs="Arial"/>
-          <w:sz w:val="24"/>
-          <w:szCs w:val="24"/>
-        </w:rPr>
-        <w:t>Cronograma da Liderança</w:t>
-      </w:r>
-      <w:proofErr w:type="gramStart"/>
-      <w:r>
-        <w:rPr>
-          <w:rFonts w:ascii="Arial" w:hAnsi="Arial" w:cs="Arial"/>
-          <w:sz w:val="24"/>
-          <w:szCs w:val="24"/>
-        </w:rPr>
-        <w:t>...................................................................</w:t>
-      </w:r>
-      <w:proofErr w:type="gramEnd"/>
-      <w:r>
-        <w:rPr>
-          <w:rFonts w:ascii="Arial" w:hAnsi="Arial" w:cs="Arial"/>
-          <w:sz w:val="24"/>
-          <w:szCs w:val="24"/>
-        </w:rPr>
-        <w:t>8</w:t>
-      </w:r>
-    </w:p>
-    <w:p>
-      <w:pPr>
-        <w:pStyle w:val="PargrafodaLista"/>
-        <w:numPr>
-          <w:ilvl w:val="1"/>
-          <w:numId w:val="1"/>
-        </w:numPr>
-        <w:jc w:val="both"/>
-        <w:rPr>
-          <w:rFonts w:ascii="Arial" w:hAnsi="Arial" w:cs="Arial"/>
-          <w:sz w:val="24"/>
-          <w:szCs w:val="24"/>
-        </w:rPr>
-      </w:pPr>
-      <w:r>
-        <w:rPr>
-          <w:rFonts w:ascii="Arial" w:hAnsi="Arial" w:cs="Arial"/>
-          <w:sz w:val="24"/>
-          <w:szCs w:val="24"/>
-        </w:rPr>
-        <w:t>Plano para lidar com membros não colaborativos</w:t>
-      </w:r>
-      <w:proofErr w:type="gramStart"/>
-      <w:r>
-        <w:rPr>
-          <w:rFonts w:ascii="Arial" w:hAnsi="Arial" w:cs="Arial"/>
-          <w:sz w:val="24"/>
-          <w:szCs w:val="24"/>
-        </w:rPr>
-        <w:t>...............................</w:t>
-      </w:r>
-      <w:proofErr w:type="gramEnd"/>
-      <w:r>
-        <w:rPr>
-          <w:rFonts w:ascii="Arial" w:hAnsi="Arial" w:cs="Arial"/>
-          <w:sz w:val="24"/>
-          <w:szCs w:val="24"/>
-        </w:rPr>
-        <w:t>8</w:t>
-      </w:r>
-    </w:p>
-    <w:p>
-      <w:pPr>
-        <w:rPr>
-          <w:rFonts w:ascii="Arial" w:hAnsi="Arial" w:cs="Arial"/>
-          <w:sz w:val="24"/>
-          <w:szCs w:val="24"/>
-        </w:rPr>
-      </w:pPr>
+        <w:fldChar w:fldCharType="end"/>
+      </w:r>
       <w:r>
         <w:rPr>
           <w:rFonts w:ascii="Arial" w:hAnsi="Arial" w:cs="Arial"/>
@@ -993,26 +1502,28 @@
         </w:rPr>
         <w:br w:type="page"/>
       </w:r>
-    </w:p>
-    <w:p>
-      <w:pPr>
-        <w:rPr>
-          <w:rFonts w:ascii="Arial" w:hAnsi="Arial" w:cs="Arial"/>
-          <w:b/>
-          <w:sz w:val="28"/>
-          <w:szCs w:val="28"/>
-        </w:rPr>
-      </w:pPr>
-      <w:r>
-        <w:rPr>
-          <w:rFonts w:ascii="Arial" w:hAnsi="Arial" w:cs="Arial"/>
-          <w:b/>
-          <w:sz w:val="28"/>
-          <w:szCs w:val="28"/>
+      <w:bookmarkStart w:id="0" w:name="_GoBack"/>
+      <w:bookmarkEnd w:id="0"/>
+    </w:p>
+    <w:p>
+      <w:pPr>
+        <w:pStyle w:val="Ttulo1"/>
+        <w:rPr>
+          <w:rFonts w:ascii="Arial" w:hAnsi="Arial" w:cs="Arial"/>
+          <w:b w:val="0"/>
+          <w:color w:val="auto"/>
+        </w:rPr>
+      </w:pPr>
+      <w:bookmarkStart w:id="1" w:name="_Toc477508044"/>
+      <w:r>
+        <w:rPr>
+          <w:rFonts w:ascii="Arial" w:hAnsi="Arial" w:cs="Arial"/>
+          <w:color w:val="auto"/>
         </w:rPr>
         <w:lastRenderedPageBreak/>
         <w:t>Nome da Equipe</w:t>
       </w:r>
+      <w:bookmarkEnd w:id="1"/>
     </w:p>
     <w:p>
       <w:pPr>
@@ -1051,44 +1562,35 @@
     </w:p>
     <w:p>
       <w:pPr>
-        <w:rPr>
-          <w:rFonts w:ascii="Arial" w:hAnsi="Arial" w:cs="Arial"/>
-          <w:sz w:val="24"/>
-          <w:szCs w:val="24"/>
-        </w:rPr>
-      </w:pPr>
-    </w:p>
-    <w:p>
-      <w:pPr>
+        <w:pStyle w:val="Ttulo1"/>
+        <w:rPr>
+          <w:rFonts w:ascii="Arial" w:hAnsi="Arial" w:cs="Arial"/>
+          <w:b w:val="0"/>
+          <w:color w:val="auto"/>
+        </w:rPr>
+      </w:pPr>
+      <w:bookmarkStart w:id="2" w:name="_Toc477508045"/>
+      <w:r>
+        <w:rPr>
+          <w:rFonts w:ascii="Arial" w:hAnsi="Arial" w:cs="Arial"/>
+          <w:color w:val="auto"/>
+        </w:rPr>
+        <w:t>Área do Cliente</w:t>
+      </w:r>
+      <w:bookmarkEnd w:id="2"/>
+    </w:p>
+    <w:p>
+      <w:pPr>
+        <w:rPr>
+          <w:rFonts w:ascii="Arial" w:hAnsi="Arial" w:cs="Arial"/>
+          <w:sz w:val="24"/>
+          <w:szCs w:val="24"/>
+        </w:rPr>
+      </w:pPr>
+      <w:r>
         <w:rPr>
           <w:rFonts w:ascii="Arial" w:hAnsi="Arial" w:cs="Arial"/>
           <w:b/>
-          <w:sz w:val="28"/>
-          <w:szCs w:val="28"/>
-        </w:rPr>
-      </w:pPr>
-      <w:r>
-        <w:rPr>
-          <w:rFonts w:ascii="Arial" w:hAnsi="Arial" w:cs="Arial"/>
-          <w:b/>
-          <w:sz w:val="28"/>
-          <w:szCs w:val="28"/>
-        </w:rPr>
-        <w:t>Área do Cliente</w:t>
-      </w:r>
-    </w:p>
-    <w:p>
-      <w:pPr>
-        <w:rPr>
-          <w:rFonts w:ascii="Arial" w:hAnsi="Arial" w:cs="Arial"/>
-          <w:sz w:val="24"/>
-          <w:szCs w:val="24"/>
-        </w:rPr>
-      </w:pPr>
-      <w:r>
-        <w:rPr>
-          <w:rFonts w:ascii="Arial" w:hAnsi="Arial" w:cs="Arial"/>
-          <w:b/>
           <w:sz w:val="24"/>
           <w:szCs w:val="24"/>
         </w:rPr>
@@ -1105,31 +1607,22 @@
     </w:p>
     <w:p>
       <w:pPr>
-        <w:rPr>
-          <w:rFonts w:ascii="Arial" w:hAnsi="Arial" w:cs="Arial"/>
-          <w:sz w:val="24"/>
-          <w:szCs w:val="24"/>
-        </w:rPr>
-      </w:pPr>
-    </w:p>
-    <w:p>
-      <w:pPr>
-        <w:rPr>
-          <w:rFonts w:ascii="Arial" w:hAnsi="Arial" w:cs="Arial"/>
-          <w:b/>
-          <w:sz w:val="28"/>
-          <w:szCs w:val="28"/>
-        </w:rPr>
-      </w:pPr>
-      <w:r>
-        <w:rPr>
-          <w:rFonts w:ascii="Arial" w:hAnsi="Arial" w:cs="Arial"/>
-          <w:b/>
-          <w:sz w:val="28"/>
-          <w:szCs w:val="28"/>
+        <w:pStyle w:val="Ttulo1"/>
+        <w:rPr>
+          <w:rFonts w:ascii="Arial" w:hAnsi="Arial" w:cs="Arial"/>
+          <w:b w:val="0"/>
+          <w:color w:val="auto"/>
+        </w:rPr>
+      </w:pPr>
+      <w:bookmarkStart w:id="3" w:name="_Toc477508046"/>
+      <w:r>
+        <w:rPr>
+          <w:rFonts w:ascii="Arial" w:hAnsi="Arial" w:cs="Arial"/>
+          <w:color w:val="auto"/>
         </w:rPr>
         <w:t>Entendimento do Problema</w:t>
       </w:r>
+      <w:bookmarkEnd w:id="3"/>
     </w:p>
     <w:p>
       <w:pPr>
@@ -1138,6 +1631,7 @@
           <w:ilvl w:val="0"/>
           <w:numId w:val="2"/>
         </w:numPr>
+        <w:outlineLvl w:val="1"/>
         <w:rPr>
           <w:rFonts w:ascii="Arial" w:hAnsi="Arial" w:cs="Arial"/>
           <w:b/>
@@ -1145,6 +1639,7 @@
           <w:szCs w:val="28"/>
         </w:rPr>
       </w:pPr>
+      <w:bookmarkStart w:id="4" w:name="_Toc477508047"/>
       <w:r>
         <w:rPr>
           <w:rFonts w:ascii="Arial" w:hAnsi="Arial" w:cs="Arial"/>
@@ -1163,6 +1658,7 @@
         </w:rPr>
         <w:t xml:space="preserve"> Cliente</w:t>
       </w:r>
+      <w:bookmarkEnd w:id="4"/>
     </w:p>
     <w:p>
       <w:pPr>
@@ -1278,6 +1774,7 @@
           <w:numId w:val="2"/>
         </w:numPr>
         <w:jc w:val="both"/>
+        <w:outlineLvl w:val="1"/>
         <w:rPr>
           <w:rFonts w:ascii="Arial" w:hAnsi="Arial" w:cs="Arial"/>
           <w:b/>
@@ -1285,6 +1782,7 @@
           <w:szCs w:val="28"/>
         </w:rPr>
       </w:pPr>
+      <w:bookmarkStart w:id="5" w:name="_Toc477508048"/>
       <w:r>
         <w:rPr>
           <w:rFonts w:ascii="Arial" w:hAnsi="Arial" w:cs="Arial"/>
@@ -1303,6 +1801,7 @@
         </w:rPr>
         <w:t xml:space="preserve"> da Empresa</w:t>
       </w:r>
+      <w:bookmarkEnd w:id="5"/>
     </w:p>
     <w:p>
       <w:pPr>
@@ -1320,7 +1819,7 @@
         </w:rPr>
         <w:drawing>
           <wp:inline distT="0" distB="0" distL="0" distR="0" wp14:anchorId="56500234" wp14:editId="56717AE7">
-            <wp:extent cx="5724525" cy="3295650"/>
+            <wp:extent cx="6053959" cy="3736428"/>
             <wp:effectExtent l="0" t="0" r="0" b="0"/>
             <wp:docPr id="5" name="Diagrama 5"/>
             <wp:cNvGraphicFramePr/>
@@ -1344,12 +1843,31 @@
     </w:p>
     <w:p>
       <w:pPr>
+        <w:ind w:left="1134"/>
+        <w:jc w:val="both"/>
+        <w:rPr>
+          <w:rFonts w:ascii="Arial" w:hAnsi="Arial" w:cs="Arial"/>
+        </w:rPr>
+      </w:pPr>
+    </w:p>
+    <w:p>
+      <w:pPr>
+        <w:ind w:left="1134"/>
+        <w:jc w:val="both"/>
+        <w:rPr>
+          <w:rFonts w:ascii="Arial" w:hAnsi="Arial" w:cs="Arial"/>
+        </w:rPr>
+      </w:pPr>
+    </w:p>
+    <w:p>
+      <w:pPr>
         <w:pStyle w:val="PargrafodaLista"/>
         <w:numPr>
           <w:ilvl w:val="0"/>
           <w:numId w:val="2"/>
         </w:numPr>
         <w:jc w:val="both"/>
+        <w:outlineLvl w:val="1"/>
         <w:rPr>
           <w:rFonts w:ascii="Arial" w:hAnsi="Arial" w:cs="Arial"/>
           <w:b/>
@@ -1357,6 +1875,7 @@
           <w:szCs w:val="28"/>
         </w:rPr>
       </w:pPr>
+      <w:bookmarkStart w:id="6" w:name="_Toc477508049"/>
       <w:r>
         <w:rPr>
           <w:rFonts w:ascii="Arial" w:hAnsi="Arial" w:cs="Arial"/>
@@ -1364,9 +1883,9 @@
           <w:sz w:val="28"/>
           <w:szCs w:val="28"/>
         </w:rPr>
-        <w:lastRenderedPageBreak/>
         <w:t>Descrição do Caso</w:t>
       </w:r>
+      <w:bookmarkEnd w:id="6"/>
     </w:p>
     <w:p>
       <w:pPr>
@@ -1760,6 +2279,7 @@
           <w:numId w:val="2"/>
         </w:numPr>
         <w:jc w:val="both"/>
+        <w:outlineLvl w:val="1"/>
         <w:rPr>
           <w:rFonts w:ascii="Arial" w:hAnsi="Arial" w:cs="Arial"/>
           <w:b/>
@@ -1767,6 +2287,7 @@
           <w:szCs w:val="28"/>
         </w:rPr>
       </w:pPr>
+      <w:bookmarkStart w:id="7" w:name="_Toc477508050"/>
       <w:r>
         <w:rPr>
           <w:rFonts w:ascii="Arial" w:hAnsi="Arial" w:cs="Arial"/>
@@ -1774,9 +2295,9 @@
           <w:sz w:val="28"/>
           <w:szCs w:val="28"/>
         </w:rPr>
-        <w:lastRenderedPageBreak/>
         <w:t>Tarefas Realizadas Atualmente</w:t>
       </w:r>
+      <w:bookmarkEnd w:id="7"/>
     </w:p>
     <w:p>
       <w:pPr>
@@ -1910,8 +2431,6 @@
         </w:rPr>
         <w:t>Registro de vendas</w:t>
       </w:r>
-      <w:bookmarkStart w:id="0" w:name="_GoBack"/>
-      <w:bookmarkEnd w:id="0"/>
     </w:p>
     <w:p>
       <w:pPr>
@@ -2112,12 +2631,14 @@
           <w:numId w:val="2"/>
         </w:numPr>
         <w:jc w:val="both"/>
-        <w:rPr>
-          <w:rFonts w:ascii="Arial" w:hAnsi="Arial" w:cs="Arial"/>
-          <w:sz w:val="24"/>
-          <w:szCs w:val="24"/>
-        </w:rPr>
-      </w:pPr>
+        <w:outlineLvl w:val="1"/>
+        <w:rPr>
+          <w:rFonts w:ascii="Arial" w:hAnsi="Arial" w:cs="Arial"/>
+          <w:sz w:val="24"/>
+          <w:szCs w:val="24"/>
+        </w:rPr>
+      </w:pPr>
+      <w:bookmarkStart w:id="8" w:name="_Toc477508051"/>
       <w:r>
         <w:rPr>
           <w:rFonts w:ascii="Arial" w:hAnsi="Arial" w:cs="Arial"/>
@@ -2127,6 +2648,7 @@
         </w:rPr>
         <w:t>Principais Problemas</w:t>
       </w:r>
+      <w:bookmarkEnd w:id="8"/>
     </w:p>
     <w:p>
       <w:pPr>
@@ -2387,12 +2909,33 @@
     </w:p>
     <w:p>
       <w:pPr>
+        <w:jc w:val="both"/>
+        <w:rPr>
+          <w:rFonts w:ascii="Arial" w:hAnsi="Arial" w:cs="Arial"/>
+          <w:sz w:val="24"/>
+          <w:szCs w:val="24"/>
+        </w:rPr>
+      </w:pPr>
+    </w:p>
+    <w:p>
+      <w:pPr>
+        <w:jc w:val="both"/>
+        <w:rPr>
+          <w:rFonts w:ascii="Arial" w:hAnsi="Arial" w:cs="Arial"/>
+          <w:sz w:val="24"/>
+          <w:szCs w:val="24"/>
+        </w:rPr>
+      </w:pPr>
+    </w:p>
+    <w:p>
+      <w:pPr>
         <w:pStyle w:val="PargrafodaLista"/>
         <w:numPr>
           <w:ilvl w:val="0"/>
           <w:numId w:val="2"/>
         </w:numPr>
         <w:jc w:val="both"/>
+        <w:outlineLvl w:val="1"/>
         <w:rPr>
           <w:rFonts w:ascii="Arial" w:hAnsi="Arial" w:cs="Arial"/>
           <w:b/>
@@ -2400,6 +2943,7 @@
           <w:szCs w:val="28"/>
         </w:rPr>
       </w:pPr>
+      <w:bookmarkStart w:id="9" w:name="_Toc477508052"/>
       <w:r>
         <w:rPr>
           <w:rFonts w:ascii="Arial" w:hAnsi="Arial" w:cs="Arial"/>
@@ -2407,8 +2951,10 @@
           <w:sz w:val="28"/>
           <w:szCs w:val="28"/>
         </w:rPr>
+        <w:lastRenderedPageBreak/>
         <w:t>Principais Produtos/Serviços</w:t>
       </w:r>
+      <w:bookmarkEnd w:id="9"/>
     </w:p>
     <w:p>
       <w:pPr>
@@ -2496,7 +3042,6 @@
           <w:sz w:val="24"/>
           <w:szCs w:val="24"/>
         </w:rPr>
-        <w:lastRenderedPageBreak/>
         <w:t>Perfume</w:t>
       </w:r>
     </w:p>
@@ -2778,23 +3323,22 @@
     </w:p>
     <w:p>
       <w:pPr>
-        <w:jc w:val="both"/>
-        <w:rPr>
-          <w:rFonts w:ascii="Arial" w:hAnsi="Arial" w:cs="Arial"/>
-          <w:b/>
-          <w:sz w:val="28"/>
-          <w:szCs w:val="28"/>
-        </w:rPr>
-      </w:pPr>
-      <w:r>
-        <w:rPr>
-          <w:rFonts w:ascii="Arial" w:hAnsi="Arial" w:cs="Arial"/>
-          <w:b/>
-          <w:sz w:val="28"/>
-          <w:szCs w:val="28"/>
+        <w:pStyle w:val="Ttulo1"/>
+        <w:rPr>
+          <w:rFonts w:ascii="Arial" w:hAnsi="Arial" w:cs="Arial"/>
+          <w:b w:val="0"/>
+          <w:color w:val="auto"/>
+        </w:rPr>
+      </w:pPr>
+      <w:bookmarkStart w:id="10" w:name="_Toc477508053"/>
+      <w:r>
+        <w:rPr>
+          <w:rFonts w:ascii="Arial" w:hAnsi="Arial" w:cs="Arial"/>
+          <w:color w:val="auto"/>
         </w:rPr>
         <w:t>Questões Baseadas no Caso</w:t>
       </w:r>
+      <w:bookmarkEnd w:id="10"/>
     </w:p>
     <w:p>
       <w:pPr>
@@ -2977,6 +3521,7 @@
           <w:sz w:val="24"/>
           <w:szCs w:val="24"/>
         </w:rPr>
+        <w:lastRenderedPageBreak/>
         <w:t>Área beneficiada</w:t>
       </w:r>
       <w:r>
@@ -3135,7 +3680,6 @@
           <w:sz w:val="24"/>
           <w:szCs w:val="24"/>
         </w:rPr>
-        <w:lastRenderedPageBreak/>
         <w:t>Manutenção de vendas;</w:t>
       </w:r>
     </w:p>
@@ -3949,6 +4493,7 @@
           <w:sz w:val="24"/>
           <w:szCs w:val="24"/>
         </w:rPr>
+        <w:lastRenderedPageBreak/>
         <w:t xml:space="preserve">Uma vez que sistema esteja em pleno funcionamento </w:t>
       </w:r>
       <w:proofErr w:type="gramStart"/>
@@ -4311,9 +4856,20 @@
     </w:p>
     <w:p>
       <w:pPr>
+        <w:jc w:val="both"/>
+        <w:rPr>
+          <w:rFonts w:ascii="Arial" w:hAnsi="Arial" w:cs="Arial"/>
+          <w:sz w:val="24"/>
+          <w:szCs w:val="24"/>
+        </w:rPr>
+      </w:pPr>
+    </w:p>
+    <w:p>
+      <w:pPr>
         <w:pStyle w:val="PargrafodaLista"/>
         <w:ind w:left="0"/>
         <w:jc w:val="both"/>
+        <w:outlineLvl w:val="0"/>
         <w:rPr>
           <w:rFonts w:ascii="Arial" w:hAnsi="Arial" w:cs="Arial"/>
           <w:b/>
@@ -4321,6 +4877,7 @@
           <w:szCs w:val="28"/>
         </w:rPr>
       </w:pPr>
+      <w:bookmarkStart w:id="11" w:name="_Toc477508054"/>
       <w:r>
         <w:rPr>
           <w:rFonts w:ascii="Arial" w:hAnsi="Arial" w:cs="Arial"/>
@@ -4328,8 +4885,10 @@
           <w:sz w:val="28"/>
           <w:szCs w:val="28"/>
         </w:rPr>
+        <w:lastRenderedPageBreak/>
         <w:t>Atividades Gerenciais</w:t>
       </w:r>
+      <w:bookmarkEnd w:id="11"/>
     </w:p>
     <w:p>
       <w:pPr>
@@ -4352,12 +4911,14 @@
           <w:numId w:val="12"/>
         </w:numPr>
         <w:jc w:val="both"/>
-        <w:rPr>
-          <w:rFonts w:ascii="Arial" w:hAnsi="Arial" w:cs="Arial"/>
-          <w:sz w:val="24"/>
-          <w:szCs w:val="24"/>
-        </w:rPr>
-      </w:pPr>
+        <w:outlineLvl w:val="1"/>
+        <w:rPr>
+          <w:rFonts w:ascii="Arial" w:hAnsi="Arial" w:cs="Arial"/>
+          <w:sz w:val="24"/>
+          <w:szCs w:val="24"/>
+        </w:rPr>
+      </w:pPr>
+      <w:bookmarkStart w:id="12" w:name="_Toc477508055"/>
       <w:r>
         <w:rPr>
           <w:rFonts w:ascii="Arial" w:hAnsi="Arial" w:cs="Arial"/>
@@ -4376,6 +4937,7 @@
         </w:rPr>
         <w:t>iderança</w:t>
       </w:r>
+      <w:bookmarkEnd w:id="12"/>
     </w:p>
     <w:p>
       <w:pPr>
@@ -4550,7 +5112,6 @@
           <w:sz w:val="24"/>
           <w:szCs w:val="24"/>
         </w:rPr>
-        <w:lastRenderedPageBreak/>
         <w:t xml:space="preserve">12/05 até 26/05 - 5º </w:t>
       </w:r>
       <w:r>
@@ -4626,6 +5187,7 @@
           <w:numId w:val="12"/>
         </w:numPr>
         <w:jc w:val="both"/>
+        <w:outlineLvl w:val="1"/>
         <w:rPr>
           <w:rFonts w:ascii="Arial" w:hAnsi="Arial" w:cs="Arial"/>
           <w:b/>
@@ -4633,6 +5195,7 @@
           <w:szCs w:val="28"/>
         </w:rPr>
       </w:pPr>
+      <w:bookmarkStart w:id="13" w:name="_Toc477508056"/>
       <w:r>
         <w:rPr>
           <w:rFonts w:ascii="Arial" w:hAnsi="Arial" w:cs="Arial"/>
@@ -4642,6 +5205,7 @@
         </w:rPr>
         <w:t>Plano para lidar com membros não colaborativos</w:t>
       </w:r>
+      <w:bookmarkEnd w:id="13"/>
     </w:p>
     <w:p>
       <w:pPr>
@@ -4810,7 +5374,7 @@
           <w:rPr>
             <w:noProof/>
           </w:rPr>
-          <w:t>5</w:t>
+          <w:t>2</w:t>
         </w:r>
         <w:r>
           <w:fldChar w:fldCharType="end"/>
@@ -6154,6 +6718,29 @@
     <w:name w:val="Normal"/>
     <w:qFormat/>
   </w:style>
+  <w:style w:type="paragraph" w:styleId="Ttulo1">
+    <w:name w:val="heading 1"/>
+    <w:basedOn w:val="Normal"/>
+    <w:next w:val="Normal"/>
+    <w:link w:val="Ttulo1Char"/>
+    <w:uiPriority w:val="9"/>
+    <w:qFormat/>
+    <w:rsid w:val="00E45371"/>
+    <w:pPr>
+      <w:keepNext/>
+      <w:keepLines/>
+      <w:spacing w:before="480" w:after="0"/>
+      <w:outlineLvl w:val="0"/>
+    </w:pPr>
+    <w:rPr>
+      <w:rFonts w:asciiTheme="majorHAnsi" w:eastAsiaTheme="majorEastAsia" w:hAnsiTheme="majorHAnsi" w:cstheme="majorBidi"/>
+      <w:b/>
+      <w:bCs/>
+      <w:color w:val="365F91" w:themeColor="accent1" w:themeShade="BF"/>
+      <w:sz w:val="28"/>
+      <w:szCs w:val="28"/>
+    </w:rPr>
+  </w:style>
   <w:style w:type="character" w:default="1" w:styleId="Fontepargpadro">
     <w:name w:val="Default Paragraph Font"/>
     <w:uiPriority w:val="1"/>
@@ -6272,6 +6859,57 @@
       <w:ind w:left="720"/>
       <w:contextualSpacing/>
     </w:pPr>
+  </w:style>
+  <w:style w:type="character" w:customStyle="1" w:styleId="Ttulo1Char">
+    <w:name w:val="Título 1 Char"/>
+    <w:basedOn w:val="Fontepargpadro"/>
+    <w:link w:val="Ttulo1"/>
+    <w:uiPriority w:val="9"/>
+    <w:rsid w:val="00E45371"/>
+    <w:rPr>
+      <w:rFonts w:asciiTheme="majorHAnsi" w:eastAsiaTheme="majorEastAsia" w:hAnsiTheme="majorHAnsi" w:cstheme="majorBidi"/>
+      <w:b/>
+      <w:bCs/>
+      <w:color w:val="365F91" w:themeColor="accent1" w:themeShade="BF"/>
+      <w:sz w:val="28"/>
+      <w:szCs w:val="28"/>
+    </w:rPr>
+  </w:style>
+  <w:style w:type="paragraph" w:styleId="Sumrio1">
+    <w:name w:val="toc 1"/>
+    <w:basedOn w:val="Normal"/>
+    <w:next w:val="Normal"/>
+    <w:autoRedefine/>
+    <w:uiPriority w:val="39"/>
+    <w:unhideWhenUsed/>
+    <w:rsid w:val="00E45371"/>
+    <w:pPr>
+      <w:spacing w:after="100"/>
+    </w:pPr>
+  </w:style>
+  <w:style w:type="paragraph" w:styleId="Sumrio2">
+    <w:name w:val="toc 2"/>
+    <w:basedOn w:val="Normal"/>
+    <w:next w:val="Normal"/>
+    <w:autoRedefine/>
+    <w:uiPriority w:val="39"/>
+    <w:unhideWhenUsed/>
+    <w:rsid w:val="00E45371"/>
+    <w:pPr>
+      <w:spacing w:after="100"/>
+      <w:ind w:left="220"/>
+    </w:pPr>
+  </w:style>
+  <w:style w:type="character" w:styleId="Hyperlink">
+    <w:name w:val="Hyperlink"/>
+    <w:basedOn w:val="Fontepargpadro"/>
+    <w:uiPriority w:val="99"/>
+    <w:unhideWhenUsed/>
+    <w:rsid w:val="00E45371"/>
+    <w:rPr>
+      <w:color w:val="0000FF" w:themeColor="hyperlink"/>
+      <w:u w:val="single"/>
+    </w:rPr>
   </w:style>
 </w:styles>
 </file>
@@ -6436,6 +7074,29 @@
     <w:name w:val="Normal"/>
     <w:qFormat/>
   </w:style>
+  <w:style w:type="paragraph" w:styleId="Ttulo1">
+    <w:name w:val="heading 1"/>
+    <w:basedOn w:val="Normal"/>
+    <w:next w:val="Normal"/>
+    <w:link w:val="Ttulo1Char"/>
+    <w:uiPriority w:val="9"/>
+    <w:qFormat/>
+    <w:rsid w:val="00E45371"/>
+    <w:pPr>
+      <w:keepNext/>
+      <w:keepLines/>
+      <w:spacing w:before="480" w:after="0"/>
+      <w:outlineLvl w:val="0"/>
+    </w:pPr>
+    <w:rPr>
+      <w:rFonts w:asciiTheme="majorHAnsi" w:eastAsiaTheme="majorEastAsia" w:hAnsiTheme="majorHAnsi" w:cstheme="majorBidi"/>
+      <w:b/>
+      <w:bCs/>
+      <w:color w:val="365F91" w:themeColor="accent1" w:themeShade="BF"/>
+      <w:sz w:val="28"/>
+      <w:szCs w:val="28"/>
+    </w:rPr>
+  </w:style>
   <w:style w:type="character" w:default="1" w:styleId="Fontepargpadro">
     <w:name w:val="Default Paragraph Font"/>
     <w:uiPriority w:val="1"/>
@@ -6554,6 +7215,57 @@
       <w:ind w:left="720"/>
       <w:contextualSpacing/>
     </w:pPr>
+  </w:style>
+  <w:style w:type="character" w:customStyle="1" w:styleId="Ttulo1Char">
+    <w:name w:val="Título 1 Char"/>
+    <w:basedOn w:val="Fontepargpadro"/>
+    <w:link w:val="Ttulo1"/>
+    <w:uiPriority w:val="9"/>
+    <w:rsid w:val="00E45371"/>
+    <w:rPr>
+      <w:rFonts w:asciiTheme="majorHAnsi" w:eastAsiaTheme="majorEastAsia" w:hAnsiTheme="majorHAnsi" w:cstheme="majorBidi"/>
+      <w:b/>
+      <w:bCs/>
+      <w:color w:val="365F91" w:themeColor="accent1" w:themeShade="BF"/>
+      <w:sz w:val="28"/>
+      <w:szCs w:val="28"/>
+    </w:rPr>
+  </w:style>
+  <w:style w:type="paragraph" w:styleId="Sumrio1">
+    <w:name w:val="toc 1"/>
+    <w:basedOn w:val="Normal"/>
+    <w:next w:val="Normal"/>
+    <w:autoRedefine/>
+    <w:uiPriority w:val="39"/>
+    <w:unhideWhenUsed/>
+    <w:rsid w:val="00E45371"/>
+    <w:pPr>
+      <w:spacing w:after="100"/>
+    </w:pPr>
+  </w:style>
+  <w:style w:type="paragraph" w:styleId="Sumrio2">
+    <w:name w:val="toc 2"/>
+    <w:basedOn w:val="Normal"/>
+    <w:next w:val="Normal"/>
+    <w:autoRedefine/>
+    <w:uiPriority w:val="39"/>
+    <w:unhideWhenUsed/>
+    <w:rsid w:val="00E45371"/>
+    <w:pPr>
+      <w:spacing w:after="100"/>
+      <w:ind w:left="220"/>
+    </w:pPr>
+  </w:style>
+  <w:style w:type="character" w:styleId="Hyperlink">
+    <w:name w:val="Hyperlink"/>
+    <w:basedOn w:val="Fontepargpadro"/>
+    <w:uiPriority w:val="99"/>
+    <w:unhideWhenUsed/>
+    <w:rsid w:val="00E45371"/>
+    <w:rPr>
+      <w:color w:val="0000FF" w:themeColor="hyperlink"/>
+      <w:u w:val="single"/>
+    </w:rPr>
   </w:style>
 </w:styles>
 </file>
@@ -8113,96 +8825,96 @@
     </dgm:pt>
   </dgm:ptLst>
   <dgm:cxnLst>
-    <dgm:cxn modelId="{ED61ACD0-4F48-4207-A49C-D0F058F5A352}" type="presOf" srcId="{E7FF68B4-A05F-42E8-B1FF-2D1ED6C0EFE5}" destId="{1E6C1E76-8D6D-4CD7-B8DF-3F1FF66696B3}" srcOrd="1" destOrd="0" presId="urn:microsoft.com/office/officeart/2008/layout/NameandTitleOrganizationalChart"/>
-    <dgm:cxn modelId="{8F5604CC-FCAA-4E12-8DAA-227FAE45D2DA}" type="presOf" srcId="{32B2D71B-D435-4C68-8A11-001B4520D142}" destId="{4A044D81-486A-4119-B586-4CFD68B9AE2D}" srcOrd="1" destOrd="0" presId="urn:microsoft.com/office/officeart/2008/layout/NameandTitleOrganizationalChart"/>
-    <dgm:cxn modelId="{8709F497-7A65-4B47-8B0F-3551204C9842}" type="presOf" srcId="{EB0DC6AB-F098-4B80-A5BE-00AF60BD1FC4}" destId="{7812266A-E03E-42F9-802D-C92C86CCA297}" srcOrd="0" destOrd="0" presId="urn:microsoft.com/office/officeart/2008/layout/NameandTitleOrganizationalChart"/>
-    <dgm:cxn modelId="{47D017C0-44D0-4D5E-B7F1-B6E50C4F7919}" type="presOf" srcId="{B903AF6D-189E-43FF-B87C-31A855C46E94}" destId="{430973AE-3272-4BBE-82F8-A1DBCF8E17A4}" srcOrd="0" destOrd="0" presId="urn:microsoft.com/office/officeart/2008/layout/NameandTitleOrganizationalChart"/>
-    <dgm:cxn modelId="{DF06180A-4854-4C3F-887A-04A9C37058C6}" type="presOf" srcId="{747E533E-EBE5-4C91-A7C2-BF63A274A7F0}" destId="{FB4A33DB-2AC4-451E-9112-298B504E7099}" srcOrd="0" destOrd="0" presId="urn:microsoft.com/office/officeart/2008/layout/NameandTitleOrganizationalChart"/>
-    <dgm:cxn modelId="{4451EDBE-175F-4E5F-B24A-8084163AAE4B}" type="presOf" srcId="{F9B4921B-A21E-43CA-A2F6-D21ECD0AD6E6}" destId="{DE2EA646-B7FC-4AD1-BB34-0D5DD6E4546D}" srcOrd="0" destOrd="0" presId="urn:microsoft.com/office/officeart/2008/layout/NameandTitleOrganizationalChart"/>
-    <dgm:cxn modelId="{C885E3E7-FDF8-4E28-82A7-098F135B1CD9}" type="presOf" srcId="{7B9A0912-FE4A-4E3F-B91F-EA8F2204F76B}" destId="{BE809737-E4AE-4BEE-A554-65E8FDBA30A5}" srcOrd="0" destOrd="0" presId="urn:microsoft.com/office/officeart/2008/layout/NameandTitleOrganizationalChart"/>
-    <dgm:cxn modelId="{978D213E-9BFF-4A47-800E-ADFE015BBDD3}" type="presOf" srcId="{C6C353BF-0F85-4D3E-9C40-745D0FC76DEE}" destId="{C8C8C456-D1D9-46E8-8D70-EC90B0B485A7}" srcOrd="0" destOrd="0" presId="urn:microsoft.com/office/officeart/2008/layout/NameandTitleOrganizationalChart"/>
-    <dgm:cxn modelId="{FBC8D726-FFFE-4DE7-8851-6DFB04C6A306}" type="presOf" srcId="{1259FC3D-2B33-49B9-9085-C8EEA09840C8}" destId="{4CB9BD3B-B64A-49D3-9121-D3B89C1BD23B}" srcOrd="0" destOrd="0" presId="urn:microsoft.com/office/officeart/2008/layout/NameandTitleOrganizationalChart"/>
-    <dgm:cxn modelId="{17DF353A-F56B-4F25-80E5-59AA59F97E12}" type="presOf" srcId="{4DCCC683-409F-4965-A63B-6B3A15487013}" destId="{17C7B690-5E33-48D8-AEEA-58F344125893}" srcOrd="1" destOrd="0" presId="urn:microsoft.com/office/officeart/2008/layout/NameandTitleOrganizationalChart"/>
+    <dgm:cxn modelId="{B58F2E42-07A5-4688-B877-79028532FB49}" type="presOf" srcId="{7B9A0912-FE4A-4E3F-B91F-EA8F2204F76B}" destId="{BE809737-E4AE-4BEE-A554-65E8FDBA30A5}" srcOrd="0" destOrd="0" presId="urn:microsoft.com/office/officeart/2008/layout/NameandTitleOrganizationalChart"/>
+    <dgm:cxn modelId="{34C79B3F-804D-4068-8EE4-E814CA191C21}" type="presOf" srcId="{2EA6EA1C-041F-4FB2-AE06-046447CB3F23}" destId="{4F836B96-AFAD-43C9-97F4-726F07DEB678}" srcOrd="0" destOrd="0" presId="urn:microsoft.com/office/officeart/2008/layout/NameandTitleOrganizationalChart"/>
+    <dgm:cxn modelId="{95F0A472-2395-416B-AA21-754C8B68BC4F}" type="presOf" srcId="{B903AF6D-189E-43FF-B87C-31A855C46E94}" destId="{430973AE-3272-4BBE-82F8-A1DBCF8E17A4}" srcOrd="0" destOrd="0" presId="urn:microsoft.com/office/officeart/2008/layout/NameandTitleOrganizationalChart"/>
+    <dgm:cxn modelId="{7F43EE1E-7A3F-4A2A-8038-968A97D56218}" type="presOf" srcId="{E7FF68B4-A05F-42E8-B1FF-2D1ED6C0EFE5}" destId="{1E6C1E76-8D6D-4CD7-B8DF-3F1FF66696B3}" srcOrd="1" destOrd="0" presId="urn:microsoft.com/office/officeart/2008/layout/NameandTitleOrganizationalChart"/>
+    <dgm:cxn modelId="{1170A406-EF13-4FB2-B486-F1453EDC28B4}" srcId="{E7FF68B4-A05F-42E8-B1FF-2D1ED6C0EFE5}" destId="{32B2D71B-D435-4C68-8A11-001B4520D142}" srcOrd="0" destOrd="0" parTransId="{B903AF6D-189E-43FF-B87C-31A855C46E94}" sibTransId="{747E533E-EBE5-4C91-A7C2-BF63A274A7F0}"/>
+    <dgm:cxn modelId="{C913EFC8-6C4B-499E-BA9B-0F8E8D4521B7}" srcId="{E7FF68B4-A05F-42E8-B1FF-2D1ED6C0EFE5}" destId="{4DCCC683-409F-4965-A63B-6B3A15487013}" srcOrd="1" destOrd="0" parTransId="{93CB82C9-22D5-43CB-803B-42E59F2C07EF}" sibTransId="{2EA6EA1C-041F-4FB2-AE06-046447CB3F23}"/>
+    <dgm:cxn modelId="{8DA39969-AD44-4428-A45B-C36BD38DB1E5}" type="presOf" srcId="{EFC9C0BA-C898-4665-90D6-0C4898C1D7D5}" destId="{F0FEC9EF-DCBF-47D0-B6AD-ACB1AA7CE30D}" srcOrd="0" destOrd="0" presId="urn:microsoft.com/office/officeart/2008/layout/NameandTitleOrganizationalChart"/>
+    <dgm:cxn modelId="{9C240A00-6B7A-432D-B80E-C2C85756493A}" type="presOf" srcId="{32B2D71B-D435-4C68-8A11-001B4520D142}" destId="{EB57B4D7-37B8-4FB8-94FD-687907B933AD}" srcOrd="0" destOrd="0" presId="urn:microsoft.com/office/officeart/2008/layout/NameandTitleOrganizationalChart"/>
+    <dgm:cxn modelId="{E269753B-F410-4A9B-853B-00B23A3D73BB}" type="presOf" srcId="{AE15049D-A69A-4D89-8ED2-B6111D023AA8}" destId="{D51618AB-71C2-4A37-9746-D756AA0FCEED}" srcOrd="0" destOrd="0" presId="urn:microsoft.com/office/officeart/2008/layout/NameandTitleOrganizationalChart"/>
+    <dgm:cxn modelId="{4CF9EE92-2FF8-41DC-850C-F6181221C07D}" type="presOf" srcId="{EB0DC6AB-F098-4B80-A5BE-00AF60BD1FC4}" destId="{7812266A-E03E-42F9-802D-C92C86CCA297}" srcOrd="0" destOrd="0" presId="urn:microsoft.com/office/officeart/2008/layout/NameandTitleOrganizationalChart"/>
+    <dgm:cxn modelId="{369116B8-7170-494D-8645-D6F115D4E4AC}" type="presOf" srcId="{4DCCC683-409F-4965-A63B-6B3A15487013}" destId="{17C7B690-5E33-48D8-AEEA-58F344125893}" srcOrd="1" destOrd="0" presId="urn:microsoft.com/office/officeart/2008/layout/NameandTitleOrganizationalChart"/>
+    <dgm:cxn modelId="{688705F7-AE56-464A-81CF-7411078BAF85}" type="presOf" srcId="{1259FC3D-2B33-49B9-9085-C8EEA09840C8}" destId="{4CB9BD3B-B64A-49D3-9121-D3B89C1BD23B}" srcOrd="0" destOrd="0" presId="urn:microsoft.com/office/officeart/2008/layout/NameandTitleOrganizationalChart"/>
+    <dgm:cxn modelId="{3024C952-ADEC-4D36-AE7C-C6E668AD24E5}" type="presOf" srcId="{AE674B9C-5A8B-4D7D-ADCB-8EE4F020C5DD}" destId="{EB98ACE8-FCE1-4F3F-9AB0-D5EB2FAC98DE}" srcOrd="0" destOrd="0" presId="urn:microsoft.com/office/officeart/2008/layout/NameandTitleOrganizationalChart"/>
+    <dgm:cxn modelId="{C997A659-360E-437F-B5C6-DED56721E7AA}" type="presOf" srcId="{F9B4921B-A21E-43CA-A2F6-D21ECD0AD6E6}" destId="{DE2EA646-B7FC-4AD1-BB34-0D5DD6E4546D}" srcOrd="0" destOrd="0" presId="urn:microsoft.com/office/officeart/2008/layout/NameandTitleOrganizationalChart"/>
     <dgm:cxn modelId="{6DA1E5F2-1634-4F2F-BEC2-7C65588FC1D0}" srcId="{4DCCC683-409F-4965-A63B-6B3A15487013}" destId="{C6C353BF-0F85-4D3E-9C40-745D0FC76DEE}" srcOrd="0" destOrd="0" parTransId="{B2D3D484-C0E0-4731-9C4B-00AA650DC925}" sibTransId="{7B9A0912-FE4A-4E3F-B91F-EA8F2204F76B}"/>
-    <dgm:cxn modelId="{95BB9186-1086-40A0-8D57-7F14F4BA577D}" type="presOf" srcId="{EB0DC6AB-F098-4B80-A5BE-00AF60BD1FC4}" destId="{53E75F56-107C-4E17-8871-A7775649CD08}" srcOrd="1" destOrd="0" presId="urn:microsoft.com/office/officeart/2008/layout/NameandTitleOrganizationalChart"/>
-    <dgm:cxn modelId="{459D4E6F-3102-4D59-A971-94A04330CC11}" type="presOf" srcId="{D0332ED0-24B8-44B0-BDF1-A26110189F8D}" destId="{AF099B98-8BE9-4ECC-AC1F-AD5104539939}" srcOrd="0" destOrd="0" presId="urn:microsoft.com/office/officeart/2008/layout/NameandTitleOrganizationalChart"/>
+    <dgm:cxn modelId="{27D9CC67-D0DB-4F1E-9712-E5A08CA8C4D1}" type="presOf" srcId="{8E966019-9C92-4CC7-88E7-3637A978A504}" destId="{6602416D-7157-4D8E-8019-C7DEE479575D}" srcOrd="1" destOrd="0" presId="urn:microsoft.com/office/officeart/2008/layout/NameandTitleOrganizationalChart"/>
+    <dgm:cxn modelId="{F5D3AC56-6FCD-4B93-A7D5-61A328D6902F}" type="presOf" srcId="{D0332ED0-24B8-44B0-BDF1-A26110189F8D}" destId="{90256729-AB6E-49CD-9A87-CA7D85CB3BF6}" srcOrd="1" destOrd="0" presId="urn:microsoft.com/office/officeart/2008/layout/NameandTitleOrganizationalChart"/>
+    <dgm:cxn modelId="{D5EC914F-0D40-4AFE-AF59-8C56D82D070B}" type="presOf" srcId="{A54DA160-81F7-43A7-8D0B-F2CD06408D0D}" destId="{1A6C151D-EC4E-449F-AF37-AEC3E4CBAAC6}" srcOrd="0" destOrd="0" presId="urn:microsoft.com/office/officeart/2008/layout/NameandTitleOrganizationalChart"/>
+    <dgm:cxn modelId="{7731A742-E627-4ADB-A8D7-3B7DD4E5253F}" type="presOf" srcId="{8E966019-9C92-4CC7-88E7-3637A978A504}" destId="{93F83D56-6775-46CF-A4B5-76E4F1F5496B}" srcOrd="0" destOrd="0" presId="urn:microsoft.com/office/officeart/2008/layout/NameandTitleOrganizationalChart"/>
+    <dgm:cxn modelId="{CD5E6FB3-C150-46A2-BBB3-C71137DBDB0F}" type="presOf" srcId="{C6C353BF-0F85-4D3E-9C40-745D0FC76DEE}" destId="{C8C8C456-D1D9-46E8-8D70-EC90B0B485A7}" srcOrd="0" destOrd="0" presId="urn:microsoft.com/office/officeart/2008/layout/NameandTitleOrganizationalChart"/>
+    <dgm:cxn modelId="{47DD5918-A24C-4A02-B9C0-C842668FBAEC}" type="presOf" srcId="{C6C353BF-0F85-4D3E-9C40-745D0FC76DEE}" destId="{F0AC72A8-0340-46CB-A217-457AA66FB166}" srcOrd="1" destOrd="0" presId="urn:microsoft.com/office/officeart/2008/layout/NameandTitleOrganizationalChart"/>
+    <dgm:cxn modelId="{BC4CE33E-86A4-4C76-9ABA-6B735FF32408}" type="presOf" srcId="{D45B67CB-D62C-445E-AB1F-B7519DF965F6}" destId="{BCEECBAA-F965-40D6-B72F-51779A56893F}" srcOrd="0" destOrd="0" presId="urn:microsoft.com/office/officeart/2008/layout/NameandTitleOrganizationalChart"/>
+    <dgm:cxn modelId="{A37E1319-4F7F-43BF-8918-82D42E795DBE}" type="presOf" srcId="{747E533E-EBE5-4C91-A7C2-BF63A274A7F0}" destId="{FB4A33DB-2AC4-451E-9112-298B504E7099}" srcOrd="0" destOrd="0" presId="urn:microsoft.com/office/officeart/2008/layout/NameandTitleOrganizationalChart"/>
     <dgm:cxn modelId="{6DF95B56-473F-4094-9391-C46669185F86}" srcId="{EB0DC6AB-F098-4B80-A5BE-00AF60BD1FC4}" destId="{D0332ED0-24B8-44B0-BDF1-A26110189F8D}" srcOrd="0" destOrd="0" parTransId="{EFC9C0BA-C898-4665-90D6-0C4898C1D7D5}" sibTransId="{AE15049D-A69A-4D89-8ED2-B6111D023AA8}"/>
+    <dgm:cxn modelId="{F4D29471-AD37-4011-84A7-C906E46AF7C0}" type="presOf" srcId="{D0332ED0-24B8-44B0-BDF1-A26110189F8D}" destId="{AF099B98-8BE9-4ECC-AC1F-AD5104539939}" srcOrd="0" destOrd="0" presId="urn:microsoft.com/office/officeart/2008/layout/NameandTitleOrganizationalChart"/>
+    <dgm:cxn modelId="{1DE20CA8-8F90-4F96-A68C-5C14C28DCAD1}" type="presOf" srcId="{4F2A42E0-C067-4189-ADF6-1363B3ECC274}" destId="{3A3D66C3-D59E-4437-ADD0-525E19D75948}" srcOrd="0" destOrd="0" presId="urn:microsoft.com/office/officeart/2008/layout/NameandTitleOrganizationalChart"/>
+    <dgm:cxn modelId="{7E2936DC-5555-4874-BE0E-5F6BD9F6509D}" type="presOf" srcId="{EB0DC6AB-F098-4B80-A5BE-00AF60BD1FC4}" destId="{53E75F56-107C-4E17-8871-A7775649CD08}" srcOrd="1" destOrd="0" presId="urn:microsoft.com/office/officeart/2008/layout/NameandTitleOrganizationalChart"/>
+    <dgm:cxn modelId="{7B984991-ACD4-43ED-B1B0-B17A6D23A489}" srcId="{E7FF68B4-A05F-42E8-B1FF-2D1ED6C0EFE5}" destId="{EB0DC6AB-F098-4B80-A5BE-00AF60BD1FC4}" srcOrd="2" destOrd="0" parTransId="{D45B67CB-D62C-445E-AB1F-B7519DF965F6}" sibTransId="{1259FC3D-2B33-49B9-9085-C8EEA09840C8}"/>
+    <dgm:cxn modelId="{F41652B1-B06A-4FC6-849E-67D5EC3D696A}" type="presOf" srcId="{E7FF68B4-A05F-42E8-B1FF-2D1ED6C0EFE5}" destId="{716257C8-BD81-4856-9025-155D466D8694}" srcOrd="0" destOrd="0" presId="urn:microsoft.com/office/officeart/2008/layout/NameandTitleOrganizationalChart"/>
+    <dgm:cxn modelId="{E74F2EEA-7230-47FE-BB92-EA43C0B834D8}" type="presOf" srcId="{32B2D71B-D435-4C68-8A11-001B4520D142}" destId="{4A044D81-486A-4119-B586-4CFD68B9AE2D}" srcOrd="1" destOrd="0" presId="urn:microsoft.com/office/officeart/2008/layout/NameandTitleOrganizationalChart"/>
+    <dgm:cxn modelId="{5FF3E81F-F6FC-4D82-8676-13268E66CC9C}" type="presOf" srcId="{4DCCC683-409F-4965-A63B-6B3A15487013}" destId="{4856BC77-7968-4DD8-8A83-ADE149C31776}" srcOrd="0" destOrd="0" presId="urn:microsoft.com/office/officeart/2008/layout/NameandTitleOrganizationalChart"/>
+    <dgm:cxn modelId="{4E8DB85D-BBB2-45A2-854D-732D8F3EBE49}" type="presOf" srcId="{93CB82C9-22D5-43CB-803B-42E59F2C07EF}" destId="{13CB5B0E-E5AA-4050-B4B9-67C46BD0EA92}" srcOrd="0" destOrd="0" presId="urn:microsoft.com/office/officeart/2008/layout/NameandTitleOrganizationalChart"/>
     <dgm:cxn modelId="{45F8B31E-99C4-4EA1-98E6-14C77EBB72D7}" srcId="{32B2D71B-D435-4C68-8A11-001B4520D142}" destId="{8E966019-9C92-4CC7-88E7-3637A978A504}" srcOrd="0" destOrd="0" parTransId="{AE674B9C-5A8B-4D7D-ADCB-8EE4F020C5DD}" sibTransId="{F9B4921B-A21E-43CA-A2F6-D21ECD0AD6E6}"/>
-    <dgm:cxn modelId="{26AEA107-7EFC-4AB4-8847-767354895526}" type="presOf" srcId="{B2D3D484-C0E0-4731-9C4B-00AA650DC925}" destId="{59E76D54-14E9-40F8-B7EE-7F0F2F7AEED7}" srcOrd="0" destOrd="0" presId="urn:microsoft.com/office/officeart/2008/layout/NameandTitleOrganizationalChart"/>
-    <dgm:cxn modelId="{7B984991-ACD4-43ED-B1B0-B17A6D23A489}" srcId="{E7FF68B4-A05F-42E8-B1FF-2D1ED6C0EFE5}" destId="{EB0DC6AB-F098-4B80-A5BE-00AF60BD1FC4}" srcOrd="2" destOrd="0" parTransId="{D45B67CB-D62C-445E-AB1F-B7519DF965F6}" sibTransId="{1259FC3D-2B33-49B9-9085-C8EEA09840C8}"/>
-    <dgm:cxn modelId="{ED890752-10CE-48A1-A1D9-2A741090C4E0}" type="presOf" srcId="{93CB82C9-22D5-43CB-803B-42E59F2C07EF}" destId="{13CB5B0E-E5AA-4050-B4B9-67C46BD0EA92}" srcOrd="0" destOrd="0" presId="urn:microsoft.com/office/officeart/2008/layout/NameandTitleOrganizationalChart"/>
-    <dgm:cxn modelId="{8B00A5AE-EF54-4C7D-A47B-4BB6D406E189}" type="presOf" srcId="{8E966019-9C92-4CC7-88E7-3637A978A504}" destId="{93F83D56-6775-46CF-A4B5-76E4F1F5496B}" srcOrd="0" destOrd="0" presId="urn:microsoft.com/office/officeart/2008/layout/NameandTitleOrganizationalChart"/>
-    <dgm:cxn modelId="{7660157B-C9C6-4DF4-AAF2-E1736D3DC89C}" type="presOf" srcId="{AE15049D-A69A-4D89-8ED2-B6111D023AA8}" destId="{D51618AB-71C2-4A37-9746-D756AA0FCEED}" srcOrd="0" destOrd="0" presId="urn:microsoft.com/office/officeart/2008/layout/NameandTitleOrganizationalChart"/>
-    <dgm:cxn modelId="{C913EFC8-6C4B-499E-BA9B-0F8E8D4521B7}" srcId="{E7FF68B4-A05F-42E8-B1FF-2D1ED6C0EFE5}" destId="{4DCCC683-409F-4965-A63B-6B3A15487013}" srcOrd="1" destOrd="0" parTransId="{93CB82C9-22D5-43CB-803B-42E59F2C07EF}" sibTransId="{2EA6EA1C-041F-4FB2-AE06-046447CB3F23}"/>
-    <dgm:cxn modelId="{94ECBF06-AA9E-42B8-8547-113755B7A6B1}" type="presOf" srcId="{8E966019-9C92-4CC7-88E7-3637A978A504}" destId="{6602416D-7157-4D8E-8019-C7DEE479575D}" srcOrd="1" destOrd="0" presId="urn:microsoft.com/office/officeart/2008/layout/NameandTitleOrganizationalChart"/>
-    <dgm:cxn modelId="{CDF890F7-E3AE-4043-9A32-222277597DEA}" type="presOf" srcId="{D45B67CB-D62C-445E-AB1F-B7519DF965F6}" destId="{BCEECBAA-F965-40D6-B72F-51779A56893F}" srcOrd="0" destOrd="0" presId="urn:microsoft.com/office/officeart/2008/layout/NameandTitleOrganizationalChart"/>
-    <dgm:cxn modelId="{7D918682-80AC-4B6B-BFAD-6D4DBAAF0CEA}" type="presOf" srcId="{2EA6EA1C-041F-4FB2-AE06-046447CB3F23}" destId="{4F836B96-AFAD-43C9-97F4-726F07DEB678}" srcOrd="0" destOrd="0" presId="urn:microsoft.com/office/officeart/2008/layout/NameandTitleOrganizationalChart"/>
-    <dgm:cxn modelId="{4A01BE19-7574-43FC-A090-EC024FA5DCD9}" type="presOf" srcId="{A54DA160-81F7-43A7-8D0B-F2CD06408D0D}" destId="{1A6C151D-EC4E-449F-AF37-AEC3E4CBAAC6}" srcOrd="0" destOrd="0" presId="urn:microsoft.com/office/officeart/2008/layout/NameandTitleOrganizationalChart"/>
-    <dgm:cxn modelId="{B36284B7-EFB2-403E-BA0E-EF3D25EDB071}" type="presOf" srcId="{32B2D71B-D435-4C68-8A11-001B4520D142}" destId="{EB57B4D7-37B8-4FB8-94FD-687907B933AD}" srcOrd="0" destOrd="0" presId="urn:microsoft.com/office/officeart/2008/layout/NameandTitleOrganizationalChart"/>
     <dgm:cxn modelId="{62EF128E-2DAF-4F6D-8AD8-136165DA0F5B}" srcId="{4F2A42E0-C067-4189-ADF6-1363B3ECC274}" destId="{E7FF68B4-A05F-42E8-B1FF-2D1ED6C0EFE5}" srcOrd="0" destOrd="0" parTransId="{B15FE374-D6D5-4E46-B697-DCCBC38F537F}" sibTransId="{A54DA160-81F7-43A7-8D0B-F2CD06408D0D}"/>
-    <dgm:cxn modelId="{1170A406-EF13-4FB2-B486-F1453EDC28B4}" srcId="{E7FF68B4-A05F-42E8-B1FF-2D1ED6C0EFE5}" destId="{32B2D71B-D435-4C68-8A11-001B4520D142}" srcOrd="0" destOrd="0" parTransId="{B903AF6D-189E-43FF-B87C-31A855C46E94}" sibTransId="{747E533E-EBE5-4C91-A7C2-BF63A274A7F0}"/>
-    <dgm:cxn modelId="{6EE9B58F-1F13-4A3D-8776-62CE52785ABF}" type="presOf" srcId="{4F2A42E0-C067-4189-ADF6-1363B3ECC274}" destId="{3A3D66C3-D59E-4437-ADD0-525E19D75948}" srcOrd="0" destOrd="0" presId="urn:microsoft.com/office/officeart/2008/layout/NameandTitleOrganizationalChart"/>
-    <dgm:cxn modelId="{A30AC972-1A5B-4537-80C2-400F731E79DE}" type="presOf" srcId="{EFC9C0BA-C898-4665-90D6-0C4898C1D7D5}" destId="{F0FEC9EF-DCBF-47D0-B6AD-ACB1AA7CE30D}" srcOrd="0" destOrd="0" presId="urn:microsoft.com/office/officeart/2008/layout/NameandTitleOrganizationalChart"/>
-    <dgm:cxn modelId="{9175F805-D25C-463C-BCA8-834A6D8292A2}" type="presOf" srcId="{C6C353BF-0F85-4D3E-9C40-745D0FC76DEE}" destId="{F0AC72A8-0340-46CB-A217-457AA66FB166}" srcOrd="1" destOrd="0" presId="urn:microsoft.com/office/officeart/2008/layout/NameandTitleOrganizationalChart"/>
-    <dgm:cxn modelId="{DFC21CCF-F310-4F83-9C1F-93DA61D06510}" type="presOf" srcId="{4DCCC683-409F-4965-A63B-6B3A15487013}" destId="{4856BC77-7968-4DD8-8A83-ADE149C31776}" srcOrd="0" destOrd="0" presId="urn:microsoft.com/office/officeart/2008/layout/NameandTitleOrganizationalChart"/>
-    <dgm:cxn modelId="{4BD3FC45-2F90-46A5-931D-951139A4CA56}" type="presOf" srcId="{D0332ED0-24B8-44B0-BDF1-A26110189F8D}" destId="{90256729-AB6E-49CD-9A87-CA7D85CB3BF6}" srcOrd="1" destOrd="0" presId="urn:microsoft.com/office/officeart/2008/layout/NameandTitleOrganizationalChart"/>
-    <dgm:cxn modelId="{7A19C5FB-02D6-443F-A18D-520871F43F99}" type="presOf" srcId="{E7FF68B4-A05F-42E8-B1FF-2D1ED6C0EFE5}" destId="{716257C8-BD81-4856-9025-155D466D8694}" srcOrd="0" destOrd="0" presId="urn:microsoft.com/office/officeart/2008/layout/NameandTitleOrganizationalChart"/>
-    <dgm:cxn modelId="{D2826DB3-6CA2-4B7C-96B9-485B80F62AC1}" type="presOf" srcId="{AE674B9C-5A8B-4D7D-ADCB-8EE4F020C5DD}" destId="{EB98ACE8-FCE1-4F3F-9AB0-D5EB2FAC98DE}" srcOrd="0" destOrd="0" presId="urn:microsoft.com/office/officeart/2008/layout/NameandTitleOrganizationalChart"/>
-    <dgm:cxn modelId="{DC7FE79A-F91D-4AED-A368-F1F51ABED624}" type="presParOf" srcId="{3A3D66C3-D59E-4437-ADD0-525E19D75948}" destId="{BF62BEAF-1DFD-42D2-86C5-A76D3266116E}" srcOrd="0" destOrd="0" presId="urn:microsoft.com/office/officeart/2008/layout/NameandTitleOrganizationalChart"/>
-    <dgm:cxn modelId="{3C3CBBC8-D025-405E-9608-28CA3F947958}" type="presParOf" srcId="{BF62BEAF-1DFD-42D2-86C5-A76D3266116E}" destId="{B0183737-FB6F-4327-A126-5867335C3FE8}" srcOrd="0" destOrd="0" presId="urn:microsoft.com/office/officeart/2008/layout/NameandTitleOrganizationalChart"/>
-    <dgm:cxn modelId="{A744F32D-9FD4-46BA-87DC-70E87F411C1D}" type="presParOf" srcId="{B0183737-FB6F-4327-A126-5867335C3FE8}" destId="{716257C8-BD81-4856-9025-155D466D8694}" srcOrd="0" destOrd="0" presId="urn:microsoft.com/office/officeart/2008/layout/NameandTitleOrganizationalChart"/>
-    <dgm:cxn modelId="{E2911F16-AFC0-4237-9F91-64F6E9E6EB11}" type="presParOf" srcId="{B0183737-FB6F-4327-A126-5867335C3FE8}" destId="{1A6C151D-EC4E-449F-AF37-AEC3E4CBAAC6}" srcOrd="1" destOrd="0" presId="urn:microsoft.com/office/officeart/2008/layout/NameandTitleOrganizationalChart"/>
-    <dgm:cxn modelId="{1ED860FA-9AB2-4BEC-9B39-FC8ABE6A55AE}" type="presParOf" srcId="{B0183737-FB6F-4327-A126-5867335C3FE8}" destId="{1E6C1E76-8D6D-4CD7-B8DF-3F1FF66696B3}" srcOrd="2" destOrd="0" presId="urn:microsoft.com/office/officeart/2008/layout/NameandTitleOrganizationalChart"/>
-    <dgm:cxn modelId="{8A7962FC-476B-4E00-8776-C76D018B6E1D}" type="presParOf" srcId="{BF62BEAF-1DFD-42D2-86C5-A76D3266116E}" destId="{64965BD0-36F0-4CCB-93ED-3FF35C7E463E}" srcOrd="1" destOrd="0" presId="urn:microsoft.com/office/officeart/2008/layout/NameandTitleOrganizationalChart"/>
-    <dgm:cxn modelId="{8E12BDD4-24B6-4573-85B6-EA556D2F7E97}" type="presParOf" srcId="{BF62BEAF-1DFD-42D2-86C5-A76D3266116E}" destId="{3FB50168-04D9-450B-BE66-C99211730775}" srcOrd="2" destOrd="0" presId="urn:microsoft.com/office/officeart/2008/layout/NameandTitleOrganizationalChart"/>
-    <dgm:cxn modelId="{4C905D18-76E5-4C23-8071-172D07177788}" type="presParOf" srcId="{3FB50168-04D9-450B-BE66-C99211730775}" destId="{430973AE-3272-4BBE-82F8-A1DBCF8E17A4}" srcOrd="0" destOrd="0" presId="urn:microsoft.com/office/officeart/2008/layout/NameandTitleOrganizationalChart"/>
-    <dgm:cxn modelId="{1E675EF4-41EB-429C-9306-F45D896DBA58}" type="presParOf" srcId="{3FB50168-04D9-450B-BE66-C99211730775}" destId="{2B88C995-7089-4083-9D28-B52671292A5E}" srcOrd="1" destOrd="0" presId="urn:microsoft.com/office/officeart/2008/layout/NameandTitleOrganizationalChart"/>
-    <dgm:cxn modelId="{D5329CE1-EDF6-411F-912C-DC2D53655982}" type="presParOf" srcId="{2B88C995-7089-4083-9D28-B52671292A5E}" destId="{1D2CE202-415F-4354-88B8-C50ED55E230C}" srcOrd="0" destOrd="0" presId="urn:microsoft.com/office/officeart/2008/layout/NameandTitleOrganizationalChart"/>
-    <dgm:cxn modelId="{ACB44E71-902F-4623-850D-0F4D6FD44843}" type="presParOf" srcId="{1D2CE202-415F-4354-88B8-C50ED55E230C}" destId="{EB57B4D7-37B8-4FB8-94FD-687907B933AD}" srcOrd="0" destOrd="0" presId="urn:microsoft.com/office/officeart/2008/layout/NameandTitleOrganizationalChart"/>
-    <dgm:cxn modelId="{1E71314E-2BFE-4429-81D8-FCFD3754A695}" type="presParOf" srcId="{1D2CE202-415F-4354-88B8-C50ED55E230C}" destId="{FB4A33DB-2AC4-451E-9112-298B504E7099}" srcOrd="1" destOrd="0" presId="urn:microsoft.com/office/officeart/2008/layout/NameandTitleOrganizationalChart"/>
-    <dgm:cxn modelId="{8E4B955D-AE07-496E-A16B-FFB550542459}" type="presParOf" srcId="{1D2CE202-415F-4354-88B8-C50ED55E230C}" destId="{4A044D81-486A-4119-B586-4CFD68B9AE2D}" srcOrd="2" destOrd="0" presId="urn:microsoft.com/office/officeart/2008/layout/NameandTitleOrganizationalChart"/>
-    <dgm:cxn modelId="{87A67B20-F63B-4938-B0A5-C9F4785FFE94}" type="presParOf" srcId="{2B88C995-7089-4083-9D28-B52671292A5E}" destId="{F274A108-F6F6-4D75-99D7-B3496C4E9828}" srcOrd="1" destOrd="0" presId="urn:microsoft.com/office/officeart/2008/layout/NameandTitleOrganizationalChart"/>
-    <dgm:cxn modelId="{70DD14DD-79F5-4C04-B55E-D88B4979583B}" type="presParOf" srcId="{F274A108-F6F6-4D75-99D7-B3496C4E9828}" destId="{EB98ACE8-FCE1-4F3F-9AB0-D5EB2FAC98DE}" srcOrd="0" destOrd="0" presId="urn:microsoft.com/office/officeart/2008/layout/NameandTitleOrganizationalChart"/>
-    <dgm:cxn modelId="{AC5D898C-3EBA-4716-9162-F6E2EC60EDF4}" type="presParOf" srcId="{F274A108-F6F6-4D75-99D7-B3496C4E9828}" destId="{EEF97352-B360-4A34-AF02-DE54B9C1833D}" srcOrd="1" destOrd="0" presId="urn:microsoft.com/office/officeart/2008/layout/NameandTitleOrganizationalChart"/>
-    <dgm:cxn modelId="{968E4AC3-8366-4AD0-ABF9-ECF5FD75AC20}" type="presParOf" srcId="{EEF97352-B360-4A34-AF02-DE54B9C1833D}" destId="{14786881-8434-476B-897D-6304437CCDCE}" srcOrd="0" destOrd="0" presId="urn:microsoft.com/office/officeart/2008/layout/NameandTitleOrganizationalChart"/>
-    <dgm:cxn modelId="{BAEDC759-B98D-434E-A33B-0BB2A69D771A}" type="presParOf" srcId="{14786881-8434-476B-897D-6304437CCDCE}" destId="{93F83D56-6775-46CF-A4B5-76E4F1F5496B}" srcOrd="0" destOrd="0" presId="urn:microsoft.com/office/officeart/2008/layout/NameandTitleOrganizationalChart"/>
-    <dgm:cxn modelId="{03C10C47-9FEE-4743-B032-C6D1FAB26F52}" type="presParOf" srcId="{14786881-8434-476B-897D-6304437CCDCE}" destId="{DE2EA646-B7FC-4AD1-BB34-0D5DD6E4546D}" srcOrd="1" destOrd="0" presId="urn:microsoft.com/office/officeart/2008/layout/NameandTitleOrganizationalChart"/>
-    <dgm:cxn modelId="{C36673F5-63D3-449A-AE5B-F6A529401583}" type="presParOf" srcId="{14786881-8434-476B-897D-6304437CCDCE}" destId="{6602416D-7157-4D8E-8019-C7DEE479575D}" srcOrd="2" destOrd="0" presId="urn:microsoft.com/office/officeart/2008/layout/NameandTitleOrganizationalChart"/>
-    <dgm:cxn modelId="{446ABDCD-3245-4F7C-8523-CB7188A30566}" type="presParOf" srcId="{EEF97352-B360-4A34-AF02-DE54B9C1833D}" destId="{31676E1E-8FB0-47AB-B3B1-7192A75C9C26}" srcOrd="1" destOrd="0" presId="urn:microsoft.com/office/officeart/2008/layout/NameandTitleOrganizationalChart"/>
-    <dgm:cxn modelId="{9AEBE1B5-E4D1-403A-9CA3-7086518CD036}" type="presParOf" srcId="{EEF97352-B360-4A34-AF02-DE54B9C1833D}" destId="{8E099DA0-1E50-4501-A844-2661672BF3B4}" srcOrd="2" destOrd="0" presId="urn:microsoft.com/office/officeart/2008/layout/NameandTitleOrganizationalChart"/>
-    <dgm:cxn modelId="{EDF51A0C-D7E9-4D2A-8834-A04770D24C1E}" type="presParOf" srcId="{2B88C995-7089-4083-9D28-B52671292A5E}" destId="{9AB027F1-6E46-4308-B28D-8A0EF7DF239A}" srcOrd="2" destOrd="0" presId="urn:microsoft.com/office/officeart/2008/layout/NameandTitleOrganizationalChart"/>
-    <dgm:cxn modelId="{7545A641-F8F2-4C8D-A61C-5995F01CAF95}" type="presParOf" srcId="{3FB50168-04D9-450B-BE66-C99211730775}" destId="{13CB5B0E-E5AA-4050-B4B9-67C46BD0EA92}" srcOrd="2" destOrd="0" presId="urn:microsoft.com/office/officeart/2008/layout/NameandTitleOrganizationalChart"/>
-    <dgm:cxn modelId="{101037AA-F03A-44EF-B7A7-A67C2142D869}" type="presParOf" srcId="{3FB50168-04D9-450B-BE66-C99211730775}" destId="{1DCB1052-EE61-4C83-B1AD-171B65A8D2D8}" srcOrd="3" destOrd="0" presId="urn:microsoft.com/office/officeart/2008/layout/NameandTitleOrganizationalChart"/>
-    <dgm:cxn modelId="{BA15414B-2FB3-46D5-A76B-D7C334929EB0}" type="presParOf" srcId="{1DCB1052-EE61-4C83-B1AD-171B65A8D2D8}" destId="{86411E33-8928-43BB-9AA5-0EF62CF0F01B}" srcOrd="0" destOrd="0" presId="urn:microsoft.com/office/officeart/2008/layout/NameandTitleOrganizationalChart"/>
-    <dgm:cxn modelId="{50703895-AE7F-483E-9B3D-0826433A6458}" type="presParOf" srcId="{86411E33-8928-43BB-9AA5-0EF62CF0F01B}" destId="{4856BC77-7968-4DD8-8A83-ADE149C31776}" srcOrd="0" destOrd="0" presId="urn:microsoft.com/office/officeart/2008/layout/NameandTitleOrganizationalChart"/>
-    <dgm:cxn modelId="{74E13B55-818D-4618-BC55-40DD20BF2F94}" type="presParOf" srcId="{86411E33-8928-43BB-9AA5-0EF62CF0F01B}" destId="{4F836B96-AFAD-43C9-97F4-726F07DEB678}" srcOrd="1" destOrd="0" presId="urn:microsoft.com/office/officeart/2008/layout/NameandTitleOrganizationalChart"/>
-    <dgm:cxn modelId="{28FC5D5B-3093-4903-B801-3E5C982C8399}" type="presParOf" srcId="{86411E33-8928-43BB-9AA5-0EF62CF0F01B}" destId="{17C7B690-5E33-48D8-AEEA-58F344125893}" srcOrd="2" destOrd="0" presId="urn:microsoft.com/office/officeart/2008/layout/NameandTitleOrganizationalChart"/>
-    <dgm:cxn modelId="{DE822EFB-4381-4F34-81E9-6D2BABE5251E}" type="presParOf" srcId="{1DCB1052-EE61-4C83-B1AD-171B65A8D2D8}" destId="{8D82C095-2BF4-46B5-8CA7-D67115B254FA}" srcOrd="1" destOrd="0" presId="urn:microsoft.com/office/officeart/2008/layout/NameandTitleOrganizationalChart"/>
-    <dgm:cxn modelId="{8AA7DD85-09C0-4C3C-8463-348BEF723E89}" type="presParOf" srcId="{8D82C095-2BF4-46B5-8CA7-D67115B254FA}" destId="{59E76D54-14E9-40F8-B7EE-7F0F2F7AEED7}" srcOrd="0" destOrd="0" presId="urn:microsoft.com/office/officeart/2008/layout/NameandTitleOrganizationalChart"/>
-    <dgm:cxn modelId="{5777EE95-622F-4F31-8841-72407BD1B2D4}" type="presParOf" srcId="{8D82C095-2BF4-46B5-8CA7-D67115B254FA}" destId="{B2EE0694-0D52-44FA-89B9-42F08AA4F31B}" srcOrd="1" destOrd="0" presId="urn:microsoft.com/office/officeart/2008/layout/NameandTitleOrganizationalChart"/>
-    <dgm:cxn modelId="{415A81EB-EA21-4C3E-8651-DDA410E91009}" type="presParOf" srcId="{B2EE0694-0D52-44FA-89B9-42F08AA4F31B}" destId="{CF1B810C-15F6-4158-8B5F-B42A78EB5CD3}" srcOrd="0" destOrd="0" presId="urn:microsoft.com/office/officeart/2008/layout/NameandTitleOrganizationalChart"/>
-    <dgm:cxn modelId="{64A4542B-DAE3-4348-A9B8-90D7A4BDE0D4}" type="presParOf" srcId="{CF1B810C-15F6-4158-8B5F-B42A78EB5CD3}" destId="{C8C8C456-D1D9-46E8-8D70-EC90B0B485A7}" srcOrd="0" destOrd="0" presId="urn:microsoft.com/office/officeart/2008/layout/NameandTitleOrganizationalChart"/>
-    <dgm:cxn modelId="{4863AD35-7B68-4833-B6F9-913CC3B9373D}" type="presParOf" srcId="{CF1B810C-15F6-4158-8B5F-B42A78EB5CD3}" destId="{BE809737-E4AE-4BEE-A554-65E8FDBA30A5}" srcOrd="1" destOrd="0" presId="urn:microsoft.com/office/officeart/2008/layout/NameandTitleOrganizationalChart"/>
-    <dgm:cxn modelId="{BE739D2A-9559-46B5-ADBD-37B1114EBA5C}" type="presParOf" srcId="{CF1B810C-15F6-4158-8B5F-B42A78EB5CD3}" destId="{F0AC72A8-0340-46CB-A217-457AA66FB166}" srcOrd="2" destOrd="0" presId="urn:microsoft.com/office/officeart/2008/layout/NameandTitleOrganizationalChart"/>
-    <dgm:cxn modelId="{6D67569B-AE9A-4849-A4E5-9A689DD18E73}" type="presParOf" srcId="{B2EE0694-0D52-44FA-89B9-42F08AA4F31B}" destId="{FA4E5E26-5463-4DFC-B240-4BB64AF83255}" srcOrd="1" destOrd="0" presId="urn:microsoft.com/office/officeart/2008/layout/NameandTitleOrganizationalChart"/>
-    <dgm:cxn modelId="{DE46A721-20F8-4DB0-A58C-248873EBDFEA}" type="presParOf" srcId="{B2EE0694-0D52-44FA-89B9-42F08AA4F31B}" destId="{CFFF4C15-9D19-4C2C-A95B-549D297E1BC5}" srcOrd="2" destOrd="0" presId="urn:microsoft.com/office/officeart/2008/layout/NameandTitleOrganizationalChart"/>
-    <dgm:cxn modelId="{30A52D09-3C58-4CCF-B35B-27E5F5DE0FB3}" type="presParOf" srcId="{1DCB1052-EE61-4C83-B1AD-171B65A8D2D8}" destId="{760CBE71-172D-4B05-BBE8-3520EA2BBDE4}" srcOrd="2" destOrd="0" presId="urn:microsoft.com/office/officeart/2008/layout/NameandTitleOrganizationalChart"/>
-    <dgm:cxn modelId="{CC0D9374-58A8-464A-A764-2FC20E68A80B}" type="presParOf" srcId="{3FB50168-04D9-450B-BE66-C99211730775}" destId="{BCEECBAA-F965-40D6-B72F-51779A56893F}" srcOrd="4" destOrd="0" presId="urn:microsoft.com/office/officeart/2008/layout/NameandTitleOrganizationalChart"/>
-    <dgm:cxn modelId="{DD01E6F7-6E88-435E-8B39-F19BFB54AB55}" type="presParOf" srcId="{3FB50168-04D9-450B-BE66-C99211730775}" destId="{8BCA67EA-F3B3-4CD9-826F-2D676BA91CDA}" srcOrd="5" destOrd="0" presId="urn:microsoft.com/office/officeart/2008/layout/NameandTitleOrganizationalChart"/>
-    <dgm:cxn modelId="{09ABEAF5-7269-4534-B9ED-83FE41D13401}" type="presParOf" srcId="{8BCA67EA-F3B3-4CD9-826F-2D676BA91CDA}" destId="{37C7D52C-54D4-47D9-88A9-486477843ABD}" srcOrd="0" destOrd="0" presId="urn:microsoft.com/office/officeart/2008/layout/NameandTitleOrganizationalChart"/>
-    <dgm:cxn modelId="{D4300274-5141-438C-B34C-0B3BACB759B4}" type="presParOf" srcId="{37C7D52C-54D4-47D9-88A9-486477843ABD}" destId="{7812266A-E03E-42F9-802D-C92C86CCA297}" srcOrd="0" destOrd="0" presId="urn:microsoft.com/office/officeart/2008/layout/NameandTitleOrganizationalChart"/>
-    <dgm:cxn modelId="{DD722E18-B772-442D-A8CF-398E3ED1B502}" type="presParOf" srcId="{37C7D52C-54D4-47D9-88A9-486477843ABD}" destId="{4CB9BD3B-B64A-49D3-9121-D3B89C1BD23B}" srcOrd="1" destOrd="0" presId="urn:microsoft.com/office/officeart/2008/layout/NameandTitleOrganizationalChart"/>
-    <dgm:cxn modelId="{093ADAA7-A729-4CE1-B076-805C09B57000}" type="presParOf" srcId="{37C7D52C-54D4-47D9-88A9-486477843ABD}" destId="{53E75F56-107C-4E17-8871-A7775649CD08}" srcOrd="2" destOrd="0" presId="urn:microsoft.com/office/officeart/2008/layout/NameandTitleOrganizationalChart"/>
-    <dgm:cxn modelId="{4D8110D5-2EE4-45D1-939A-DF46E27698E2}" type="presParOf" srcId="{8BCA67EA-F3B3-4CD9-826F-2D676BA91CDA}" destId="{7D9BEBC0-CA3F-40DA-803E-59B64B40DFE6}" srcOrd="1" destOrd="0" presId="urn:microsoft.com/office/officeart/2008/layout/NameandTitleOrganizationalChart"/>
-    <dgm:cxn modelId="{6A8C6709-1144-4A98-94DB-47A24403695E}" type="presParOf" srcId="{7D9BEBC0-CA3F-40DA-803E-59B64B40DFE6}" destId="{F0FEC9EF-DCBF-47D0-B6AD-ACB1AA7CE30D}" srcOrd="0" destOrd="0" presId="urn:microsoft.com/office/officeart/2008/layout/NameandTitleOrganizationalChart"/>
-    <dgm:cxn modelId="{42D4052E-0890-4A43-8E51-AAD27BCB90C7}" type="presParOf" srcId="{7D9BEBC0-CA3F-40DA-803E-59B64B40DFE6}" destId="{AEB69E4F-CE7A-4011-A6D8-90A6AE81F116}" srcOrd="1" destOrd="0" presId="urn:microsoft.com/office/officeart/2008/layout/NameandTitleOrganizationalChart"/>
-    <dgm:cxn modelId="{02891743-7148-4324-8BBE-0F0A414D81BA}" type="presParOf" srcId="{AEB69E4F-CE7A-4011-A6D8-90A6AE81F116}" destId="{2F8EB5BA-128E-49A7-9C05-196E08F7A5B0}" srcOrd="0" destOrd="0" presId="urn:microsoft.com/office/officeart/2008/layout/NameandTitleOrganizationalChart"/>
-    <dgm:cxn modelId="{1A66EBA0-20B1-4CC1-9AC2-3B1BA216299C}" type="presParOf" srcId="{2F8EB5BA-128E-49A7-9C05-196E08F7A5B0}" destId="{AF099B98-8BE9-4ECC-AC1F-AD5104539939}" srcOrd="0" destOrd="0" presId="urn:microsoft.com/office/officeart/2008/layout/NameandTitleOrganizationalChart"/>
-    <dgm:cxn modelId="{DA663604-420D-4756-8974-28FE9DC5E1D1}" type="presParOf" srcId="{2F8EB5BA-128E-49A7-9C05-196E08F7A5B0}" destId="{D51618AB-71C2-4A37-9746-D756AA0FCEED}" srcOrd="1" destOrd="0" presId="urn:microsoft.com/office/officeart/2008/layout/NameandTitleOrganizationalChart"/>
-    <dgm:cxn modelId="{ED97FE91-1A39-450A-82C6-E22D2847D4EA}" type="presParOf" srcId="{2F8EB5BA-128E-49A7-9C05-196E08F7A5B0}" destId="{90256729-AB6E-49CD-9A87-CA7D85CB3BF6}" srcOrd="2" destOrd="0" presId="urn:microsoft.com/office/officeart/2008/layout/NameandTitleOrganizationalChart"/>
-    <dgm:cxn modelId="{EC80BA1A-6B25-45EC-8226-6478783BD2E4}" type="presParOf" srcId="{AEB69E4F-CE7A-4011-A6D8-90A6AE81F116}" destId="{EE46A444-3914-4ABB-9842-8A82A510AD6B}" srcOrd="1" destOrd="0" presId="urn:microsoft.com/office/officeart/2008/layout/NameandTitleOrganizationalChart"/>
-    <dgm:cxn modelId="{852A97EC-4404-41C9-94F5-53036B2EE191}" type="presParOf" srcId="{AEB69E4F-CE7A-4011-A6D8-90A6AE81F116}" destId="{143DCA07-D670-4C3F-AADD-4A0C77B0B43F}" srcOrd="2" destOrd="0" presId="urn:microsoft.com/office/officeart/2008/layout/NameandTitleOrganizationalChart"/>
-    <dgm:cxn modelId="{723D1FEC-0A8F-4553-9D90-025BE9D8F37B}" type="presParOf" srcId="{8BCA67EA-F3B3-4CD9-826F-2D676BA91CDA}" destId="{7FBAC0B8-7EBB-4B3D-B61C-57F775850778}" srcOrd="2" destOrd="0" presId="urn:microsoft.com/office/officeart/2008/layout/NameandTitleOrganizationalChart"/>
+    <dgm:cxn modelId="{2A836BD7-24B7-4534-AA20-0B3D61D2EEC2}" type="presOf" srcId="{B2D3D484-C0E0-4731-9C4B-00AA650DC925}" destId="{59E76D54-14E9-40F8-B7EE-7F0F2F7AEED7}" srcOrd="0" destOrd="0" presId="urn:microsoft.com/office/officeart/2008/layout/NameandTitleOrganizationalChart"/>
+    <dgm:cxn modelId="{15415C72-2961-4B0B-8656-777071AC0089}" type="presParOf" srcId="{3A3D66C3-D59E-4437-ADD0-525E19D75948}" destId="{BF62BEAF-1DFD-42D2-86C5-A76D3266116E}" srcOrd="0" destOrd="0" presId="urn:microsoft.com/office/officeart/2008/layout/NameandTitleOrganizationalChart"/>
+    <dgm:cxn modelId="{8FB0987E-3FFC-4289-A8B1-86870FABA803}" type="presParOf" srcId="{BF62BEAF-1DFD-42D2-86C5-A76D3266116E}" destId="{B0183737-FB6F-4327-A126-5867335C3FE8}" srcOrd="0" destOrd="0" presId="urn:microsoft.com/office/officeart/2008/layout/NameandTitleOrganizationalChart"/>
+    <dgm:cxn modelId="{5A40AF1B-6196-4487-A39D-B26C43DDEE3B}" type="presParOf" srcId="{B0183737-FB6F-4327-A126-5867335C3FE8}" destId="{716257C8-BD81-4856-9025-155D466D8694}" srcOrd="0" destOrd="0" presId="urn:microsoft.com/office/officeart/2008/layout/NameandTitleOrganizationalChart"/>
+    <dgm:cxn modelId="{06B8B9CE-C1C4-41F5-8410-2D8F7B7B1BDD}" type="presParOf" srcId="{B0183737-FB6F-4327-A126-5867335C3FE8}" destId="{1A6C151D-EC4E-449F-AF37-AEC3E4CBAAC6}" srcOrd="1" destOrd="0" presId="urn:microsoft.com/office/officeart/2008/layout/NameandTitleOrganizationalChart"/>
+    <dgm:cxn modelId="{0C2BC068-2C5A-4152-AB57-06DD23ED0CFB}" type="presParOf" srcId="{B0183737-FB6F-4327-A126-5867335C3FE8}" destId="{1E6C1E76-8D6D-4CD7-B8DF-3F1FF66696B3}" srcOrd="2" destOrd="0" presId="urn:microsoft.com/office/officeart/2008/layout/NameandTitleOrganizationalChart"/>
+    <dgm:cxn modelId="{E91FAD34-0E35-476F-988A-1E86481FB25E}" type="presParOf" srcId="{BF62BEAF-1DFD-42D2-86C5-A76D3266116E}" destId="{64965BD0-36F0-4CCB-93ED-3FF35C7E463E}" srcOrd="1" destOrd="0" presId="urn:microsoft.com/office/officeart/2008/layout/NameandTitleOrganizationalChart"/>
+    <dgm:cxn modelId="{74D274AC-F1D2-46B9-A895-6669B09C8310}" type="presParOf" srcId="{BF62BEAF-1DFD-42D2-86C5-A76D3266116E}" destId="{3FB50168-04D9-450B-BE66-C99211730775}" srcOrd="2" destOrd="0" presId="urn:microsoft.com/office/officeart/2008/layout/NameandTitleOrganizationalChart"/>
+    <dgm:cxn modelId="{ECDEF163-3301-426D-8CA9-23F3D6625838}" type="presParOf" srcId="{3FB50168-04D9-450B-BE66-C99211730775}" destId="{430973AE-3272-4BBE-82F8-A1DBCF8E17A4}" srcOrd="0" destOrd="0" presId="urn:microsoft.com/office/officeart/2008/layout/NameandTitleOrganizationalChart"/>
+    <dgm:cxn modelId="{E4ABE844-1659-45E9-BB30-6A880D1583DA}" type="presParOf" srcId="{3FB50168-04D9-450B-BE66-C99211730775}" destId="{2B88C995-7089-4083-9D28-B52671292A5E}" srcOrd="1" destOrd="0" presId="urn:microsoft.com/office/officeart/2008/layout/NameandTitleOrganizationalChart"/>
+    <dgm:cxn modelId="{22F7796E-70F5-414F-B338-66DA02200FB9}" type="presParOf" srcId="{2B88C995-7089-4083-9D28-B52671292A5E}" destId="{1D2CE202-415F-4354-88B8-C50ED55E230C}" srcOrd="0" destOrd="0" presId="urn:microsoft.com/office/officeart/2008/layout/NameandTitleOrganizationalChart"/>
+    <dgm:cxn modelId="{F289E6DC-8544-4DEF-B865-15410F182C9B}" type="presParOf" srcId="{1D2CE202-415F-4354-88B8-C50ED55E230C}" destId="{EB57B4D7-37B8-4FB8-94FD-687907B933AD}" srcOrd="0" destOrd="0" presId="urn:microsoft.com/office/officeart/2008/layout/NameandTitleOrganizationalChart"/>
+    <dgm:cxn modelId="{5E61CD65-F6BB-4F49-8367-264A6D573B51}" type="presParOf" srcId="{1D2CE202-415F-4354-88B8-C50ED55E230C}" destId="{FB4A33DB-2AC4-451E-9112-298B504E7099}" srcOrd="1" destOrd="0" presId="urn:microsoft.com/office/officeart/2008/layout/NameandTitleOrganizationalChart"/>
+    <dgm:cxn modelId="{1E67CBC5-84E5-4D58-9F8D-496A20F94F71}" type="presParOf" srcId="{1D2CE202-415F-4354-88B8-C50ED55E230C}" destId="{4A044D81-486A-4119-B586-4CFD68B9AE2D}" srcOrd="2" destOrd="0" presId="urn:microsoft.com/office/officeart/2008/layout/NameandTitleOrganizationalChart"/>
+    <dgm:cxn modelId="{6FE89F99-DDBE-42BC-BB6C-B19DDFA03415}" type="presParOf" srcId="{2B88C995-7089-4083-9D28-B52671292A5E}" destId="{F274A108-F6F6-4D75-99D7-B3496C4E9828}" srcOrd="1" destOrd="0" presId="urn:microsoft.com/office/officeart/2008/layout/NameandTitleOrganizationalChart"/>
+    <dgm:cxn modelId="{51277EE9-0240-47DA-B779-E3A48A1DF0AF}" type="presParOf" srcId="{F274A108-F6F6-4D75-99D7-B3496C4E9828}" destId="{EB98ACE8-FCE1-4F3F-9AB0-D5EB2FAC98DE}" srcOrd="0" destOrd="0" presId="urn:microsoft.com/office/officeart/2008/layout/NameandTitleOrganizationalChart"/>
+    <dgm:cxn modelId="{70274ED5-1584-4C8A-9AB9-30851EC1B674}" type="presParOf" srcId="{F274A108-F6F6-4D75-99D7-B3496C4E9828}" destId="{EEF97352-B360-4A34-AF02-DE54B9C1833D}" srcOrd="1" destOrd="0" presId="urn:microsoft.com/office/officeart/2008/layout/NameandTitleOrganizationalChart"/>
+    <dgm:cxn modelId="{16CC8E66-DDFE-42C2-AD20-CD143FE96C37}" type="presParOf" srcId="{EEF97352-B360-4A34-AF02-DE54B9C1833D}" destId="{14786881-8434-476B-897D-6304437CCDCE}" srcOrd="0" destOrd="0" presId="urn:microsoft.com/office/officeart/2008/layout/NameandTitleOrganizationalChart"/>
+    <dgm:cxn modelId="{F297EA91-36E2-4635-ABFB-2F947FD6D6FD}" type="presParOf" srcId="{14786881-8434-476B-897D-6304437CCDCE}" destId="{93F83D56-6775-46CF-A4B5-76E4F1F5496B}" srcOrd="0" destOrd="0" presId="urn:microsoft.com/office/officeart/2008/layout/NameandTitleOrganizationalChart"/>
+    <dgm:cxn modelId="{2E9305D4-765B-411D-93B5-2349AF964365}" type="presParOf" srcId="{14786881-8434-476B-897D-6304437CCDCE}" destId="{DE2EA646-B7FC-4AD1-BB34-0D5DD6E4546D}" srcOrd="1" destOrd="0" presId="urn:microsoft.com/office/officeart/2008/layout/NameandTitleOrganizationalChart"/>
+    <dgm:cxn modelId="{B31918C4-0C4A-454B-8048-2D830C63BCD7}" type="presParOf" srcId="{14786881-8434-476B-897D-6304437CCDCE}" destId="{6602416D-7157-4D8E-8019-C7DEE479575D}" srcOrd="2" destOrd="0" presId="urn:microsoft.com/office/officeart/2008/layout/NameandTitleOrganizationalChart"/>
+    <dgm:cxn modelId="{31203BFB-5950-4E21-AD83-101CE758884B}" type="presParOf" srcId="{EEF97352-B360-4A34-AF02-DE54B9C1833D}" destId="{31676E1E-8FB0-47AB-B3B1-7192A75C9C26}" srcOrd="1" destOrd="0" presId="urn:microsoft.com/office/officeart/2008/layout/NameandTitleOrganizationalChart"/>
+    <dgm:cxn modelId="{0270441C-0278-42B2-8639-7294962AF910}" type="presParOf" srcId="{EEF97352-B360-4A34-AF02-DE54B9C1833D}" destId="{8E099DA0-1E50-4501-A844-2661672BF3B4}" srcOrd="2" destOrd="0" presId="urn:microsoft.com/office/officeart/2008/layout/NameandTitleOrganizationalChart"/>
+    <dgm:cxn modelId="{4763C6A8-7E6C-4ADD-8AF7-95BCD207E7A9}" type="presParOf" srcId="{2B88C995-7089-4083-9D28-B52671292A5E}" destId="{9AB027F1-6E46-4308-B28D-8A0EF7DF239A}" srcOrd="2" destOrd="0" presId="urn:microsoft.com/office/officeart/2008/layout/NameandTitleOrganizationalChart"/>
+    <dgm:cxn modelId="{EB066642-F033-4A55-B72E-AE598DA6824D}" type="presParOf" srcId="{3FB50168-04D9-450B-BE66-C99211730775}" destId="{13CB5B0E-E5AA-4050-B4B9-67C46BD0EA92}" srcOrd="2" destOrd="0" presId="urn:microsoft.com/office/officeart/2008/layout/NameandTitleOrganizationalChart"/>
+    <dgm:cxn modelId="{A48F2F84-0E5A-4EB3-8E71-74FB996E4A6C}" type="presParOf" srcId="{3FB50168-04D9-450B-BE66-C99211730775}" destId="{1DCB1052-EE61-4C83-B1AD-171B65A8D2D8}" srcOrd="3" destOrd="0" presId="urn:microsoft.com/office/officeart/2008/layout/NameandTitleOrganizationalChart"/>
+    <dgm:cxn modelId="{FFD1452C-1112-4260-B92B-AFD234AD0130}" type="presParOf" srcId="{1DCB1052-EE61-4C83-B1AD-171B65A8D2D8}" destId="{86411E33-8928-43BB-9AA5-0EF62CF0F01B}" srcOrd="0" destOrd="0" presId="urn:microsoft.com/office/officeart/2008/layout/NameandTitleOrganizationalChart"/>
+    <dgm:cxn modelId="{E38BA5FE-A213-4411-9C83-83063D534B3B}" type="presParOf" srcId="{86411E33-8928-43BB-9AA5-0EF62CF0F01B}" destId="{4856BC77-7968-4DD8-8A83-ADE149C31776}" srcOrd="0" destOrd="0" presId="urn:microsoft.com/office/officeart/2008/layout/NameandTitleOrganizationalChart"/>
+    <dgm:cxn modelId="{5FB2F215-4E99-48A3-AE0B-829B00B7D060}" type="presParOf" srcId="{86411E33-8928-43BB-9AA5-0EF62CF0F01B}" destId="{4F836B96-AFAD-43C9-97F4-726F07DEB678}" srcOrd="1" destOrd="0" presId="urn:microsoft.com/office/officeart/2008/layout/NameandTitleOrganizationalChart"/>
+    <dgm:cxn modelId="{EBFB494D-50F5-4925-B1B9-18ED1FA85F86}" type="presParOf" srcId="{86411E33-8928-43BB-9AA5-0EF62CF0F01B}" destId="{17C7B690-5E33-48D8-AEEA-58F344125893}" srcOrd="2" destOrd="0" presId="urn:microsoft.com/office/officeart/2008/layout/NameandTitleOrganizationalChart"/>
+    <dgm:cxn modelId="{6403AE95-4AFC-419A-8A51-E07976A13099}" type="presParOf" srcId="{1DCB1052-EE61-4C83-B1AD-171B65A8D2D8}" destId="{8D82C095-2BF4-46B5-8CA7-D67115B254FA}" srcOrd="1" destOrd="0" presId="urn:microsoft.com/office/officeart/2008/layout/NameandTitleOrganizationalChart"/>
+    <dgm:cxn modelId="{637946B7-E0C9-4C07-8BA7-CD17A70F769D}" type="presParOf" srcId="{8D82C095-2BF4-46B5-8CA7-D67115B254FA}" destId="{59E76D54-14E9-40F8-B7EE-7F0F2F7AEED7}" srcOrd="0" destOrd="0" presId="urn:microsoft.com/office/officeart/2008/layout/NameandTitleOrganizationalChart"/>
+    <dgm:cxn modelId="{CB7CF9DD-D1A5-4684-9F6D-29CB32506A11}" type="presParOf" srcId="{8D82C095-2BF4-46B5-8CA7-D67115B254FA}" destId="{B2EE0694-0D52-44FA-89B9-42F08AA4F31B}" srcOrd="1" destOrd="0" presId="urn:microsoft.com/office/officeart/2008/layout/NameandTitleOrganizationalChart"/>
+    <dgm:cxn modelId="{0075A441-70A1-438B-B7B9-6DB7FD69775F}" type="presParOf" srcId="{B2EE0694-0D52-44FA-89B9-42F08AA4F31B}" destId="{CF1B810C-15F6-4158-8B5F-B42A78EB5CD3}" srcOrd="0" destOrd="0" presId="urn:microsoft.com/office/officeart/2008/layout/NameandTitleOrganizationalChart"/>
+    <dgm:cxn modelId="{AF54DE86-C903-4EB0-9127-F2CCEF7C714D}" type="presParOf" srcId="{CF1B810C-15F6-4158-8B5F-B42A78EB5CD3}" destId="{C8C8C456-D1D9-46E8-8D70-EC90B0B485A7}" srcOrd="0" destOrd="0" presId="urn:microsoft.com/office/officeart/2008/layout/NameandTitleOrganizationalChart"/>
+    <dgm:cxn modelId="{60BEE190-FA0F-4266-A26B-75E23B762D46}" type="presParOf" srcId="{CF1B810C-15F6-4158-8B5F-B42A78EB5CD3}" destId="{BE809737-E4AE-4BEE-A554-65E8FDBA30A5}" srcOrd="1" destOrd="0" presId="urn:microsoft.com/office/officeart/2008/layout/NameandTitleOrganizationalChart"/>
+    <dgm:cxn modelId="{6BFDAA48-3AB8-4972-9CAA-5127821456EA}" type="presParOf" srcId="{CF1B810C-15F6-4158-8B5F-B42A78EB5CD3}" destId="{F0AC72A8-0340-46CB-A217-457AA66FB166}" srcOrd="2" destOrd="0" presId="urn:microsoft.com/office/officeart/2008/layout/NameandTitleOrganizationalChart"/>
+    <dgm:cxn modelId="{B2BB416B-82E2-4F3B-885B-5D9634FBA81E}" type="presParOf" srcId="{B2EE0694-0D52-44FA-89B9-42F08AA4F31B}" destId="{FA4E5E26-5463-4DFC-B240-4BB64AF83255}" srcOrd="1" destOrd="0" presId="urn:microsoft.com/office/officeart/2008/layout/NameandTitleOrganizationalChart"/>
+    <dgm:cxn modelId="{CDA3BC59-872C-4E9B-B3D2-7D10AEF95ADB}" type="presParOf" srcId="{B2EE0694-0D52-44FA-89B9-42F08AA4F31B}" destId="{CFFF4C15-9D19-4C2C-A95B-549D297E1BC5}" srcOrd="2" destOrd="0" presId="urn:microsoft.com/office/officeart/2008/layout/NameandTitleOrganizationalChart"/>
+    <dgm:cxn modelId="{76D67CB9-54DE-4DD9-8848-31A9AE97BB59}" type="presParOf" srcId="{1DCB1052-EE61-4C83-B1AD-171B65A8D2D8}" destId="{760CBE71-172D-4B05-BBE8-3520EA2BBDE4}" srcOrd="2" destOrd="0" presId="urn:microsoft.com/office/officeart/2008/layout/NameandTitleOrganizationalChart"/>
+    <dgm:cxn modelId="{D5E9C266-4449-4E7B-81A4-DEE9596697EC}" type="presParOf" srcId="{3FB50168-04D9-450B-BE66-C99211730775}" destId="{BCEECBAA-F965-40D6-B72F-51779A56893F}" srcOrd="4" destOrd="0" presId="urn:microsoft.com/office/officeart/2008/layout/NameandTitleOrganizationalChart"/>
+    <dgm:cxn modelId="{C08F8160-76F8-4849-B617-8D11B4AD5CB4}" type="presParOf" srcId="{3FB50168-04D9-450B-BE66-C99211730775}" destId="{8BCA67EA-F3B3-4CD9-826F-2D676BA91CDA}" srcOrd="5" destOrd="0" presId="urn:microsoft.com/office/officeart/2008/layout/NameandTitleOrganizationalChart"/>
+    <dgm:cxn modelId="{D9EEA6FC-18F8-4896-B845-829AF01B3037}" type="presParOf" srcId="{8BCA67EA-F3B3-4CD9-826F-2D676BA91CDA}" destId="{37C7D52C-54D4-47D9-88A9-486477843ABD}" srcOrd="0" destOrd="0" presId="urn:microsoft.com/office/officeart/2008/layout/NameandTitleOrganizationalChart"/>
+    <dgm:cxn modelId="{779DEB0E-9EB0-41E5-BACB-276E95551525}" type="presParOf" srcId="{37C7D52C-54D4-47D9-88A9-486477843ABD}" destId="{7812266A-E03E-42F9-802D-C92C86CCA297}" srcOrd="0" destOrd="0" presId="urn:microsoft.com/office/officeart/2008/layout/NameandTitleOrganizationalChart"/>
+    <dgm:cxn modelId="{9147B5A2-9A77-47E6-A8E1-2C4F4B250BC9}" type="presParOf" srcId="{37C7D52C-54D4-47D9-88A9-486477843ABD}" destId="{4CB9BD3B-B64A-49D3-9121-D3B89C1BD23B}" srcOrd="1" destOrd="0" presId="urn:microsoft.com/office/officeart/2008/layout/NameandTitleOrganizationalChart"/>
+    <dgm:cxn modelId="{04FBB594-6E4C-478C-8CC4-76DD1B5351E4}" type="presParOf" srcId="{37C7D52C-54D4-47D9-88A9-486477843ABD}" destId="{53E75F56-107C-4E17-8871-A7775649CD08}" srcOrd="2" destOrd="0" presId="urn:microsoft.com/office/officeart/2008/layout/NameandTitleOrganizationalChart"/>
+    <dgm:cxn modelId="{084790EC-E8A7-4AC4-8F6F-3C93D963225D}" type="presParOf" srcId="{8BCA67EA-F3B3-4CD9-826F-2D676BA91CDA}" destId="{7D9BEBC0-CA3F-40DA-803E-59B64B40DFE6}" srcOrd="1" destOrd="0" presId="urn:microsoft.com/office/officeart/2008/layout/NameandTitleOrganizationalChart"/>
+    <dgm:cxn modelId="{23B03516-CC09-4887-B346-7F26481092F5}" type="presParOf" srcId="{7D9BEBC0-CA3F-40DA-803E-59B64B40DFE6}" destId="{F0FEC9EF-DCBF-47D0-B6AD-ACB1AA7CE30D}" srcOrd="0" destOrd="0" presId="urn:microsoft.com/office/officeart/2008/layout/NameandTitleOrganizationalChart"/>
+    <dgm:cxn modelId="{97411459-2664-4F5F-B6F8-D8446DF34F03}" type="presParOf" srcId="{7D9BEBC0-CA3F-40DA-803E-59B64B40DFE6}" destId="{AEB69E4F-CE7A-4011-A6D8-90A6AE81F116}" srcOrd="1" destOrd="0" presId="urn:microsoft.com/office/officeart/2008/layout/NameandTitleOrganizationalChart"/>
+    <dgm:cxn modelId="{0AA97D24-5C30-4FCC-93BC-B7D92E913E60}" type="presParOf" srcId="{AEB69E4F-CE7A-4011-A6D8-90A6AE81F116}" destId="{2F8EB5BA-128E-49A7-9C05-196E08F7A5B0}" srcOrd="0" destOrd="0" presId="urn:microsoft.com/office/officeart/2008/layout/NameandTitleOrganizationalChart"/>
+    <dgm:cxn modelId="{B6048BC0-B3BC-4D35-A175-D5933513595B}" type="presParOf" srcId="{2F8EB5BA-128E-49A7-9C05-196E08F7A5B0}" destId="{AF099B98-8BE9-4ECC-AC1F-AD5104539939}" srcOrd="0" destOrd="0" presId="urn:microsoft.com/office/officeart/2008/layout/NameandTitleOrganizationalChart"/>
+    <dgm:cxn modelId="{498B01F7-5F4F-4E8D-93F7-32A75B327146}" type="presParOf" srcId="{2F8EB5BA-128E-49A7-9C05-196E08F7A5B0}" destId="{D51618AB-71C2-4A37-9746-D756AA0FCEED}" srcOrd="1" destOrd="0" presId="urn:microsoft.com/office/officeart/2008/layout/NameandTitleOrganizationalChart"/>
+    <dgm:cxn modelId="{0AD703FE-7BA7-47BF-92C2-C32EF191305E}" type="presParOf" srcId="{2F8EB5BA-128E-49A7-9C05-196E08F7A5B0}" destId="{90256729-AB6E-49CD-9A87-CA7D85CB3BF6}" srcOrd="2" destOrd="0" presId="urn:microsoft.com/office/officeart/2008/layout/NameandTitleOrganizationalChart"/>
+    <dgm:cxn modelId="{AD4D296A-A669-484A-9043-E37ACB5E2712}" type="presParOf" srcId="{AEB69E4F-CE7A-4011-A6D8-90A6AE81F116}" destId="{EE46A444-3914-4ABB-9842-8A82A510AD6B}" srcOrd="1" destOrd="0" presId="urn:microsoft.com/office/officeart/2008/layout/NameandTitleOrganizationalChart"/>
+    <dgm:cxn modelId="{AB09C67A-835A-431B-94ED-51D92BCB711D}" type="presParOf" srcId="{AEB69E4F-CE7A-4011-A6D8-90A6AE81F116}" destId="{143DCA07-D670-4C3F-AADD-4A0C77B0B43F}" srcOrd="2" destOrd="0" presId="urn:microsoft.com/office/officeart/2008/layout/NameandTitleOrganizationalChart"/>
+    <dgm:cxn modelId="{F695217B-34E0-472A-9C44-32E2BA476B19}" type="presParOf" srcId="{8BCA67EA-F3B3-4CD9-826F-2D676BA91CDA}" destId="{7FBAC0B8-7EBB-4B3D-B61C-57F775850778}" srcOrd="2" destOrd="0" presId="urn:microsoft.com/office/officeart/2008/layout/NameandTitleOrganizationalChart"/>
   </dgm:cxnLst>
   <dgm:bg/>
   <dgm:whole/>
@@ -8229,8 +8941,8 @@
       </dsp:nvSpPr>
       <dsp:spPr>
         <a:xfrm>
-          <a:off x="3598780" y="1647719"/>
-          <a:ext cx="91440" cy="256178"/>
+          <a:off x="3868650" y="1868094"/>
+          <a:ext cx="91440" cy="290615"/>
         </a:xfrm>
         <a:custGeom>
           <a:avLst/>
@@ -8244,13 +8956,7 @@
                 <a:pt x="45720" y="0"/>
               </a:moveTo>
               <a:lnTo>
-                <a:pt x="45720" y="152721"/>
-              </a:lnTo>
-              <a:lnTo>
-                <a:pt x="45720" y="152721"/>
-              </a:lnTo>
-              <a:lnTo>
-                <a:pt x="45720" y="256178"/>
+                <a:pt x="45720" y="290615"/>
               </a:lnTo>
             </a:path>
           </a:pathLst>
@@ -8290,8 +8996,8 @@
       </dsp:nvSpPr>
       <dsp:spPr>
         <a:xfrm>
-          <a:off x="2149646" y="952153"/>
-          <a:ext cx="949305" cy="473873"/>
+          <a:off x="2218569" y="1079025"/>
+          <a:ext cx="1076916" cy="537574"/>
         </a:xfrm>
         <a:custGeom>
           <a:avLst/>
@@ -8305,10 +9011,10 @@
                 <a:pt x="0" y="0"/>
               </a:moveTo>
               <a:lnTo>
-                <a:pt x="0" y="473873"/>
+                <a:pt x="0" y="537574"/>
               </a:lnTo>
               <a:lnTo>
-                <a:pt x="949305" y="473873"/>
+                <a:pt x="1076916" y="537574"/>
               </a:lnTo>
             </a:path>
           </a:pathLst>
@@ -8348,8 +9054,8 @@
       </dsp:nvSpPr>
       <dsp:spPr>
         <a:xfrm>
-          <a:off x="2212427" y="1652408"/>
-          <a:ext cx="91440" cy="256178"/>
+          <a:off x="2295935" y="1873413"/>
+          <a:ext cx="91440" cy="290615"/>
         </a:xfrm>
         <a:custGeom>
           <a:avLst/>
@@ -8363,13 +9069,7 @@
                 <a:pt x="45720" y="0"/>
               </a:moveTo>
               <a:lnTo>
-                <a:pt x="45720" y="152721"/>
-              </a:lnTo>
-              <a:lnTo>
-                <a:pt x="45720" y="152721"/>
-              </a:lnTo>
-              <a:lnTo>
-                <a:pt x="45720" y="256178"/>
+                <a:pt x="45720" y="290615"/>
               </a:lnTo>
             </a:path>
           </a:pathLst>
@@ -8409,8 +9109,8 @@
       </dsp:nvSpPr>
       <dsp:spPr>
         <a:xfrm>
-          <a:off x="1712599" y="952153"/>
-          <a:ext cx="437047" cy="478562"/>
+          <a:off x="1722771" y="1079025"/>
+          <a:ext cx="495798" cy="542893"/>
         </a:xfrm>
         <a:custGeom>
           <a:avLst/>
@@ -8421,10 +9121,10 @@
           <a:pathLst>
             <a:path>
               <a:moveTo>
-                <a:pt x="437047" y="0"/>
+                <a:pt x="495798" y="0"/>
               </a:moveTo>
               <a:lnTo>
-                <a:pt x="0" y="478562"/>
+                <a:pt x="0" y="542893"/>
               </a:lnTo>
             </a:path>
           </a:pathLst>
@@ -8456,8 +9156,8 @@
       </dsp:nvSpPr>
       <dsp:spPr>
         <a:xfrm>
-          <a:off x="840522" y="1652408"/>
-          <a:ext cx="91440" cy="256178"/>
+          <a:off x="739610" y="1873413"/>
+          <a:ext cx="91440" cy="290615"/>
         </a:xfrm>
         <a:custGeom>
           <a:avLst/>
@@ -8471,13 +9171,7 @@
                 <a:pt x="45720" y="0"/>
               </a:moveTo>
               <a:lnTo>
-                <a:pt x="45720" y="152721"/>
-              </a:lnTo>
-              <a:lnTo>
-                <a:pt x="45720" y="152721"/>
-              </a:lnTo>
-              <a:lnTo>
-                <a:pt x="45720" y="256178"/>
+                <a:pt x="45720" y="290615"/>
               </a:lnTo>
             </a:path>
           </a:pathLst>
@@ -8517,8 +9211,8 @@
       </dsp:nvSpPr>
       <dsp:spPr>
         <a:xfrm>
-          <a:off x="1431790" y="952153"/>
-          <a:ext cx="717856" cy="478562"/>
+          <a:off x="1404214" y="1079025"/>
+          <a:ext cx="814354" cy="542893"/>
         </a:xfrm>
         <a:custGeom>
           <a:avLst/>
@@ -8529,13 +9223,13 @@
           <a:pathLst>
             <a:path>
               <a:moveTo>
-                <a:pt x="717856" y="0"/>
+                <a:pt x="814354" y="0"/>
               </a:moveTo>
               <a:lnTo>
-                <a:pt x="717856" y="478562"/>
+                <a:pt x="814354" y="542893"/>
               </a:lnTo>
               <a:lnTo>
-                <a:pt x="0" y="478562"/>
+                <a:pt x="0" y="542893"/>
               </a:lnTo>
             </a:path>
           </a:pathLst>
@@ -8575,8 +9269,8 @@
       </dsp:nvSpPr>
       <dsp:spPr>
         <a:xfrm>
-          <a:off x="1604098" y="508768"/>
-          <a:ext cx="1091096" cy="443385"/>
+          <a:off x="1599685" y="576037"/>
+          <a:ext cx="1237768" cy="502987"/>
         </a:xfrm>
         <a:prstGeom prst="rect">
           <a:avLst/>
@@ -8617,7 +9311,7 @@
         </a:fontRef>
       </dsp:style>
       <dsp:txBody>
-        <a:bodyPr spcFirstLastPara="0" vert="horz" wrap="square" lIns="6350" tIns="6350" rIns="6350" bIns="62567" numCol="1" spcCol="1270" anchor="ctr" anchorCtr="0">
+        <a:bodyPr spcFirstLastPara="0" vert="horz" wrap="square" lIns="6350" tIns="6350" rIns="6350" bIns="70977" numCol="1" spcCol="1270" anchor="ctr" anchorCtr="0">
           <a:noAutofit/>
         </a:bodyPr>
         <a:lstStyle/>
@@ -8640,8 +9334,8 @@
         </a:p>
       </dsp:txBody>
       <dsp:txXfrm>
-        <a:off x="1604098" y="508768"/>
-        <a:ext cx="1091096" cy="443385"/>
+        <a:off x="1599685" y="576037"/>
+        <a:ext cx="1237768" cy="502987"/>
       </dsp:txXfrm>
     </dsp:sp>
     <dsp:sp modelId="{1A6C151D-EC4E-449F-AF37-AEC3E4CBAAC6}">
@@ -8651,8 +9345,8 @@
       </dsp:nvSpPr>
       <dsp:spPr>
         <a:xfrm>
-          <a:off x="1787124" y="853355"/>
-          <a:ext cx="981979" cy="147795"/>
+          <a:off x="1807314" y="966947"/>
+          <a:ext cx="1113983" cy="167662"/>
         </a:xfrm>
         <a:prstGeom prst="rect">
           <a:avLst/>
@@ -8715,8 +9409,8 @@
         </a:p>
       </dsp:txBody>
       <dsp:txXfrm>
-        <a:off x="1787124" y="853355"/>
-        <a:ext cx="981979" cy="147795"/>
+        <a:off x="1807314" y="966947"/>
+        <a:ext cx="1113983" cy="167662"/>
       </dsp:txXfrm>
     </dsp:sp>
     <dsp:sp modelId="{EB57B4D7-37B8-4FB8-94FD-687907B933AD}">
@@ -8726,8 +9420,8 @@
       </dsp:nvSpPr>
       <dsp:spPr>
         <a:xfrm>
-          <a:off x="340694" y="1209022"/>
-          <a:ext cx="1091096" cy="443385"/>
+          <a:off x="166446" y="1370425"/>
+          <a:ext cx="1237768" cy="502987"/>
         </a:xfrm>
         <a:prstGeom prst="rect">
           <a:avLst/>
@@ -8768,7 +9462,7 @@
         </a:fontRef>
       </dsp:style>
       <dsp:txBody>
-        <a:bodyPr spcFirstLastPara="0" vert="horz" wrap="square" lIns="6350" tIns="6350" rIns="6350" bIns="62567" numCol="1" spcCol="1270" anchor="ctr" anchorCtr="0">
+        <a:bodyPr spcFirstLastPara="0" vert="horz" wrap="square" lIns="6350" tIns="6350" rIns="6350" bIns="70977" numCol="1" spcCol="1270" anchor="ctr" anchorCtr="0">
           <a:noAutofit/>
         </a:bodyPr>
         <a:lstStyle/>
@@ -8791,8 +9485,8 @@
         </a:p>
       </dsp:txBody>
       <dsp:txXfrm>
-        <a:off x="340694" y="1209022"/>
-        <a:ext cx="1091096" cy="443385"/>
+        <a:off x="166446" y="1370425"/>
+        <a:ext cx="1237768" cy="502987"/>
       </dsp:txXfrm>
     </dsp:sp>
     <dsp:sp modelId="{FB4A33DB-2AC4-451E-9112-298B504E7099}">
@@ -8802,8 +9496,8 @@
       </dsp:nvSpPr>
       <dsp:spPr>
         <a:xfrm>
-          <a:off x="523714" y="1553878"/>
-          <a:ext cx="981979" cy="147795"/>
+          <a:off x="374069" y="1761638"/>
+          <a:ext cx="1113983" cy="167662"/>
         </a:xfrm>
         <a:prstGeom prst="rect">
           <a:avLst/>
@@ -8866,8 +9560,8 @@
         </a:p>
       </dsp:txBody>
       <dsp:txXfrm>
-        <a:off x="523714" y="1553878"/>
-        <a:ext cx="981979" cy="147795"/>
+        <a:off x="374069" y="1761638"/>
+        <a:ext cx="1113983" cy="167662"/>
       </dsp:txXfrm>
     </dsp:sp>
     <dsp:sp modelId="{93F83D56-6775-46CF-A4B5-76E4F1F5496B}">
@@ -8877,8 +9571,8 @@
       </dsp:nvSpPr>
       <dsp:spPr>
         <a:xfrm>
-          <a:off x="340694" y="1908586"/>
-          <a:ext cx="1091096" cy="443385"/>
+          <a:off x="166446" y="2164028"/>
+          <a:ext cx="1237768" cy="502987"/>
         </a:xfrm>
         <a:prstGeom prst="rect">
           <a:avLst/>
@@ -8919,7 +9613,7 @@
         </a:fontRef>
       </dsp:style>
       <dsp:txBody>
-        <a:bodyPr spcFirstLastPara="0" vert="horz" wrap="square" lIns="6350" tIns="6350" rIns="6350" bIns="62567" numCol="1" spcCol="1270" anchor="ctr" anchorCtr="0">
+        <a:bodyPr spcFirstLastPara="0" vert="horz" wrap="square" lIns="6350" tIns="6350" rIns="6350" bIns="70977" numCol="1" spcCol="1270" anchor="ctr" anchorCtr="0">
           <a:noAutofit/>
         </a:bodyPr>
         <a:lstStyle/>
@@ -8942,8 +9636,8 @@
         </a:p>
       </dsp:txBody>
       <dsp:txXfrm>
-        <a:off x="340694" y="1908586"/>
-        <a:ext cx="1091096" cy="443385"/>
+        <a:off x="166446" y="2164028"/>
+        <a:ext cx="1237768" cy="502987"/>
       </dsp:txXfrm>
     </dsp:sp>
     <dsp:sp modelId="{DE2EA646-B7FC-4AD1-BB34-0D5DD6E4546D}">
@@ -8953,8 +9647,8 @@
       </dsp:nvSpPr>
       <dsp:spPr>
         <a:xfrm>
-          <a:off x="523714" y="2253441"/>
-          <a:ext cx="981979" cy="147795"/>
+          <a:off x="374069" y="2555241"/>
+          <a:ext cx="1113983" cy="167662"/>
         </a:xfrm>
         <a:prstGeom prst="rect">
           <a:avLst/>
@@ -9014,8 +9708,8 @@
         </a:p>
       </dsp:txBody>
       <dsp:txXfrm>
-        <a:off x="523714" y="2253441"/>
-        <a:ext cx="981979" cy="147795"/>
+        <a:off x="374069" y="2555241"/>
+        <a:ext cx="1113983" cy="167662"/>
       </dsp:txXfrm>
     </dsp:sp>
     <dsp:sp modelId="{4856BC77-7968-4DD8-8A83-ADE149C31776}">
@@ -9025,8 +9719,8 @@
       </dsp:nvSpPr>
       <dsp:spPr>
         <a:xfrm>
-          <a:off x="1712599" y="1209022"/>
-          <a:ext cx="1091096" cy="443385"/>
+          <a:off x="1722771" y="1370425"/>
+          <a:ext cx="1237768" cy="502987"/>
         </a:xfrm>
         <a:prstGeom prst="rect">
           <a:avLst/>
@@ -9067,7 +9761,7 @@
         </a:fontRef>
       </dsp:style>
       <dsp:txBody>
-        <a:bodyPr spcFirstLastPara="0" vert="horz" wrap="square" lIns="6350" tIns="6350" rIns="6350" bIns="62567" numCol="1" spcCol="1270" anchor="ctr" anchorCtr="0">
+        <a:bodyPr spcFirstLastPara="0" vert="horz" wrap="square" lIns="6350" tIns="6350" rIns="6350" bIns="70977" numCol="1" spcCol="1270" anchor="ctr" anchorCtr="0">
           <a:noAutofit/>
         </a:bodyPr>
         <a:lstStyle/>
@@ -9090,8 +9784,8 @@
         </a:p>
       </dsp:txBody>
       <dsp:txXfrm>
-        <a:off x="1712599" y="1209022"/>
-        <a:ext cx="1091096" cy="443385"/>
+        <a:off x="1722771" y="1370425"/>
+        <a:ext cx="1237768" cy="502987"/>
       </dsp:txXfrm>
     </dsp:sp>
     <dsp:sp modelId="{4F836B96-AFAD-43C9-97F4-726F07DEB678}">
@@ -9101,8 +9795,8 @@
       </dsp:nvSpPr>
       <dsp:spPr>
         <a:xfrm>
-          <a:off x="1895619" y="1553878"/>
-          <a:ext cx="981979" cy="147795"/>
+          <a:off x="1930394" y="1761638"/>
+          <a:ext cx="1113983" cy="167662"/>
         </a:xfrm>
         <a:prstGeom prst="rect">
           <a:avLst/>
@@ -9165,8 +9859,8 @@
         </a:p>
       </dsp:txBody>
       <dsp:txXfrm>
-        <a:off x="1895619" y="1553878"/>
-        <a:ext cx="981979" cy="147795"/>
+        <a:off x="1930394" y="1761638"/>
+        <a:ext cx="1113983" cy="167662"/>
       </dsp:txXfrm>
     </dsp:sp>
     <dsp:sp modelId="{C8C8C456-D1D9-46E8-8D70-EC90B0B485A7}">
@@ -9176,8 +9870,8 @@
       </dsp:nvSpPr>
       <dsp:spPr>
         <a:xfrm>
-          <a:off x="1712599" y="1908586"/>
-          <a:ext cx="1091096" cy="443385"/>
+          <a:off x="1722771" y="2164028"/>
+          <a:ext cx="1237768" cy="502987"/>
         </a:xfrm>
         <a:prstGeom prst="rect">
           <a:avLst/>
@@ -9218,7 +9912,7 @@
         </a:fontRef>
       </dsp:style>
       <dsp:txBody>
-        <a:bodyPr spcFirstLastPara="0" vert="horz" wrap="square" lIns="6350" tIns="6350" rIns="6350" bIns="62567" numCol="1" spcCol="1270" anchor="ctr" anchorCtr="0">
+        <a:bodyPr spcFirstLastPara="0" vert="horz" wrap="square" lIns="6350" tIns="6350" rIns="6350" bIns="70977" numCol="1" spcCol="1270" anchor="ctr" anchorCtr="0">
           <a:noAutofit/>
         </a:bodyPr>
         <a:lstStyle/>
@@ -9241,8 +9935,8 @@
         </a:p>
       </dsp:txBody>
       <dsp:txXfrm>
-        <a:off x="1712599" y="1908586"/>
-        <a:ext cx="1091096" cy="443385"/>
+        <a:off x="1722771" y="2164028"/>
+        <a:ext cx="1237768" cy="502987"/>
       </dsp:txXfrm>
     </dsp:sp>
     <dsp:sp modelId="{BE809737-E4AE-4BEE-A554-65E8FDBA30A5}">
@@ -9252,8 +9946,8 @@
       </dsp:nvSpPr>
       <dsp:spPr>
         <a:xfrm>
-          <a:off x="1895619" y="2253441"/>
-          <a:ext cx="981979" cy="147795"/>
+          <a:off x="1930394" y="2555241"/>
+          <a:ext cx="1113983" cy="167662"/>
         </a:xfrm>
         <a:prstGeom prst="rect">
           <a:avLst/>
@@ -9313,8 +10007,8 @@
         </a:p>
       </dsp:txBody>
       <dsp:txXfrm>
-        <a:off x="1895619" y="2253441"/>
-        <a:ext cx="981979" cy="147795"/>
+        <a:off x="1930394" y="2555241"/>
+        <a:ext cx="1113983" cy="167662"/>
       </dsp:txXfrm>
     </dsp:sp>
     <dsp:sp modelId="{7812266A-E03E-42F9-802D-C92C86CCA297}">
@@ -9324,8 +10018,8 @@
       </dsp:nvSpPr>
       <dsp:spPr>
         <a:xfrm>
-          <a:off x="3098952" y="1204334"/>
-          <a:ext cx="1091096" cy="443385"/>
+          <a:off x="3295486" y="1365106"/>
+          <a:ext cx="1237768" cy="502987"/>
         </a:xfrm>
         <a:prstGeom prst="rect">
           <a:avLst/>
@@ -9366,7 +10060,7 @@
         </a:fontRef>
       </dsp:style>
       <dsp:txBody>
-        <a:bodyPr spcFirstLastPara="0" vert="horz" wrap="square" lIns="6350" tIns="6350" rIns="6350" bIns="62567" numCol="1" spcCol="1270" anchor="ctr" anchorCtr="0">
+        <a:bodyPr spcFirstLastPara="0" vert="horz" wrap="square" lIns="6350" tIns="6350" rIns="6350" bIns="70977" numCol="1" spcCol="1270" anchor="ctr" anchorCtr="0">
           <a:noAutofit/>
         </a:bodyPr>
         <a:lstStyle/>
@@ -9389,8 +10083,8 @@
         </a:p>
       </dsp:txBody>
       <dsp:txXfrm>
-        <a:off x="3098952" y="1204334"/>
-        <a:ext cx="1091096" cy="443385"/>
+        <a:off x="3295486" y="1365106"/>
+        <a:ext cx="1237768" cy="502987"/>
       </dsp:txXfrm>
     </dsp:sp>
     <dsp:sp modelId="{4CB9BD3B-B64A-49D3-9121-D3B89C1BD23B}">
@@ -9400,8 +10094,8 @@
       </dsp:nvSpPr>
       <dsp:spPr>
         <a:xfrm>
-          <a:off x="3282127" y="1549191"/>
-          <a:ext cx="981979" cy="147795"/>
+          <a:off x="3503285" y="1756321"/>
+          <a:ext cx="1113983" cy="167662"/>
         </a:xfrm>
         <a:prstGeom prst="rect">
           <a:avLst/>
@@ -9464,8 +10158,8 @@
         </a:p>
       </dsp:txBody>
       <dsp:txXfrm>
-        <a:off x="3282127" y="1549191"/>
-        <a:ext cx="981979" cy="147795"/>
+        <a:off x="3503285" y="1756321"/>
+        <a:ext cx="1113983" cy="167662"/>
       </dsp:txXfrm>
     </dsp:sp>
     <dsp:sp modelId="{AF099B98-8BE9-4ECC-AC1F-AD5104539939}">
@@ -9475,8 +10169,8 @@
       </dsp:nvSpPr>
       <dsp:spPr>
         <a:xfrm>
-          <a:off x="3098952" y="1903897"/>
-          <a:ext cx="1091096" cy="443385"/>
+          <a:off x="3295486" y="2158709"/>
+          <a:ext cx="1237768" cy="502987"/>
         </a:xfrm>
         <a:prstGeom prst="rect">
           <a:avLst/>
@@ -9517,7 +10211,7 @@
         </a:fontRef>
       </dsp:style>
       <dsp:txBody>
-        <a:bodyPr spcFirstLastPara="0" vert="horz" wrap="square" lIns="6350" tIns="6350" rIns="6350" bIns="62567" numCol="1" spcCol="1270" anchor="ctr" anchorCtr="0">
+        <a:bodyPr spcFirstLastPara="0" vert="horz" wrap="square" lIns="6350" tIns="6350" rIns="6350" bIns="70977" numCol="1" spcCol="1270" anchor="ctr" anchorCtr="0">
           <a:noAutofit/>
         </a:bodyPr>
         <a:lstStyle/>
@@ -9540,8 +10234,8 @@
         </a:p>
       </dsp:txBody>
       <dsp:txXfrm>
-        <a:off x="3098952" y="1903897"/>
-        <a:ext cx="1091096" cy="443385"/>
+        <a:off x="3295486" y="2158709"/>
+        <a:ext cx="1237768" cy="502987"/>
       </dsp:txXfrm>
     </dsp:sp>
     <dsp:sp modelId="{D51618AB-71C2-4A37-9746-D756AA0FCEED}">
@@ -9551,8 +10245,8 @@
       </dsp:nvSpPr>
       <dsp:spPr>
         <a:xfrm>
-          <a:off x="3282127" y="2248752"/>
-          <a:ext cx="981979" cy="147795"/>
+          <a:off x="3503285" y="2549922"/>
+          <a:ext cx="1113983" cy="167662"/>
         </a:xfrm>
         <a:prstGeom prst="rect">
           <a:avLst/>
@@ -9612,8 +10306,8 @@
         </a:p>
       </dsp:txBody>
       <dsp:txXfrm>
-        <a:off x="3282127" y="2248752"/>
-        <a:ext cx="981979" cy="147795"/>
+        <a:off x="3503285" y="2549922"/>
+        <a:ext cx="1113983" cy="167662"/>
       </dsp:txXfrm>
     </dsp:sp>
   </dsp:spTree>
@@ -12125,7 +12819,7 @@
 </file>
 
 <file path=customXml/itemProps1.xml><?xml version="1.0" encoding="utf-8"?>
-<ds:datastoreItem xmlns:ds="http://schemas.openxmlformats.org/officeDocument/2006/customXml" ds:itemID="{C403081D-96C2-4536-AE5B-6010F35F15B7}">
+<ds:datastoreItem xmlns:ds="http://schemas.openxmlformats.org/officeDocument/2006/customXml" ds:itemID="{A62FE422-4B27-4C15-9547-D5A4AD395C4B}">
   <ds:schemaRefs>
     <ds:schemaRef ds:uri="http://schemas.openxmlformats.org/officeDocument/2006/bibliography"/>
   </ds:schemaRefs>

</xml_diff>

<commit_message>
Inserido o nome do Glebson
</commit_message>
<xml_diff>
--- a/arquivos/Documentacao Inicial.docx
+++ b/arquivos/Documentacao Inicial.docx
@@ -11,6 +11,8 @@
           <w:szCs w:val="28"/>
         </w:rPr>
       </w:pPr>
+      <w:bookmarkStart w:id="0" w:name="_GoBack"/>
+      <w:bookmarkEnd w:id="0"/>
       <w:r>
         <w:rPr>
           <w:rFonts w:ascii="Arial" w:hAnsi="Arial" w:cs="Arial"/>
@@ -218,6 +220,22 @@
         </w:rPr>
         <w:t>Fillipe Pinheiro de Oliveira</w:t>
       </w:r>
+    </w:p>
+    <w:p>
+      <w:pPr>
+        <w:jc w:val="right"/>
+        <w:rPr>
+          <w:rFonts w:ascii="Arial" w:hAnsi="Arial" w:cs="Arial"/>
+        </w:rPr>
+      </w:pPr>
+      <w:proofErr w:type="spellStart"/>
+      <w:r>
+        <w:rPr>
+          <w:rFonts w:ascii="Arial" w:hAnsi="Arial" w:cs="Arial"/>
+        </w:rPr>
+        <w:t>Glebson</w:t>
+      </w:r>
+      <w:proofErr w:type="spellEnd"/>
     </w:p>
     <w:p>
       <w:pPr>
@@ -635,23 +653,7 @@
             <w:rFonts w:ascii="Arial" w:hAnsi="Arial" w:cs="Arial"/>
             <w:noProof/>
           </w:rPr>
-          <w:t>O Clie</w:t>
-        </w:r>
-        <w:r>
-          <w:rPr>
-            <w:rStyle w:val="Hyperlink"/>
-            <w:rFonts w:ascii="Arial" w:hAnsi="Arial" w:cs="Arial"/>
-            <w:noProof/>
-          </w:rPr>
-          <w:t>n</w:t>
-        </w:r>
-        <w:r>
-          <w:rPr>
-            <w:rStyle w:val="Hyperlink"/>
-            <w:rFonts w:ascii="Arial" w:hAnsi="Arial" w:cs="Arial"/>
-            <w:noProof/>
-          </w:rPr>
-          <w:t>te</w:t>
+          <w:t>O Cliente</w:t>
         </w:r>
         <w:r>
           <w:rPr>
@@ -1233,23 +1235,7 @@
             <w:rFonts w:ascii="Arial" w:hAnsi="Arial" w:cs="Arial"/>
             <w:noProof/>
           </w:rPr>
-          <w:t>Atividades Ger</w:t>
-        </w:r>
-        <w:r>
-          <w:rPr>
-            <w:rStyle w:val="Hyperlink"/>
-            <w:rFonts w:ascii="Arial" w:hAnsi="Arial" w:cs="Arial"/>
-            <w:noProof/>
-          </w:rPr>
-          <w:t>e</w:t>
-        </w:r>
-        <w:r>
-          <w:rPr>
-            <w:rStyle w:val="Hyperlink"/>
-            <w:rFonts w:ascii="Arial" w:hAnsi="Arial" w:cs="Arial"/>
-            <w:noProof/>
-          </w:rPr>
-          <w:t>nciais</w:t>
+          <w:t>Atividades Gerenciais</w:t>
         </w:r>
         <w:r>
           <w:rPr>
@@ -1502,8 +1488,6 @@
         </w:rPr>
         <w:br w:type="page"/>
       </w:r>
-      <w:bookmarkStart w:id="0" w:name="_GoBack"/>
-      <w:bookmarkEnd w:id="0"/>
     </w:p>
     <w:p>
       <w:pPr>
@@ -5164,8 +5148,18 @@
           <w:sz w:val="24"/>
           <w:szCs w:val="24"/>
         </w:rPr>
-        <w:t xml:space="preserve"> – Elton Rodrigues de Melo Leite</w:t>
-      </w:r>
+        <w:t xml:space="preserve"> – </w:t>
+      </w:r>
+      <w:proofErr w:type="spellStart"/>
+      <w:r>
+        <w:rPr>
+          <w:rFonts w:ascii="Arial" w:hAnsi="Arial" w:cs="Arial"/>
+          <w:sz w:val="24"/>
+          <w:szCs w:val="24"/>
+        </w:rPr>
+        <w:t>Glebson</w:t>
+      </w:r>
+      <w:proofErr w:type="spellEnd"/>
     </w:p>
     <w:p>
       <w:pPr>
@@ -5374,7 +5368,7 @@
           <w:rPr>
             <w:noProof/>
           </w:rPr>
-          <w:t>2</w:t>
+          <w:t>9</w:t>
         </w:r>
         <w:r>
           <w:fldChar w:fldCharType="end"/>
@@ -8825,96 +8819,96 @@
     </dgm:pt>
   </dgm:ptLst>
   <dgm:cxnLst>
-    <dgm:cxn modelId="{B58F2E42-07A5-4688-B877-79028532FB49}" type="presOf" srcId="{7B9A0912-FE4A-4E3F-B91F-EA8F2204F76B}" destId="{BE809737-E4AE-4BEE-A554-65E8FDBA30A5}" srcOrd="0" destOrd="0" presId="urn:microsoft.com/office/officeart/2008/layout/NameandTitleOrganizationalChart"/>
-    <dgm:cxn modelId="{34C79B3F-804D-4068-8EE4-E814CA191C21}" type="presOf" srcId="{2EA6EA1C-041F-4FB2-AE06-046447CB3F23}" destId="{4F836B96-AFAD-43C9-97F4-726F07DEB678}" srcOrd="0" destOrd="0" presId="urn:microsoft.com/office/officeart/2008/layout/NameandTitleOrganizationalChart"/>
-    <dgm:cxn modelId="{95F0A472-2395-416B-AA21-754C8B68BC4F}" type="presOf" srcId="{B903AF6D-189E-43FF-B87C-31A855C46E94}" destId="{430973AE-3272-4BBE-82F8-A1DBCF8E17A4}" srcOrd="0" destOrd="0" presId="urn:microsoft.com/office/officeart/2008/layout/NameandTitleOrganizationalChart"/>
-    <dgm:cxn modelId="{7F43EE1E-7A3F-4A2A-8038-968A97D56218}" type="presOf" srcId="{E7FF68B4-A05F-42E8-B1FF-2D1ED6C0EFE5}" destId="{1E6C1E76-8D6D-4CD7-B8DF-3F1FF66696B3}" srcOrd="1" destOrd="0" presId="urn:microsoft.com/office/officeart/2008/layout/NameandTitleOrganizationalChart"/>
+    <dgm:cxn modelId="{C7FD4C29-828E-40AE-A99B-939A1559272A}" type="presOf" srcId="{8E966019-9C92-4CC7-88E7-3637A978A504}" destId="{93F83D56-6775-46CF-A4B5-76E4F1F5496B}" srcOrd="0" destOrd="0" presId="urn:microsoft.com/office/officeart/2008/layout/NameandTitleOrganizationalChart"/>
+    <dgm:cxn modelId="{F35EC146-C81C-455C-A461-835D74885309}" type="presOf" srcId="{D0332ED0-24B8-44B0-BDF1-A26110189F8D}" destId="{90256729-AB6E-49CD-9A87-CA7D85CB3BF6}" srcOrd="1" destOrd="0" presId="urn:microsoft.com/office/officeart/2008/layout/NameandTitleOrganizationalChart"/>
+    <dgm:cxn modelId="{32FDE759-6720-4606-B385-990A918F2B57}" type="presOf" srcId="{EB0DC6AB-F098-4B80-A5BE-00AF60BD1FC4}" destId="{53E75F56-107C-4E17-8871-A7775649CD08}" srcOrd="1" destOrd="0" presId="urn:microsoft.com/office/officeart/2008/layout/NameandTitleOrganizationalChart"/>
+    <dgm:cxn modelId="{0F0F7C60-9F6C-4FA8-AAB5-D12B6037B7BA}" type="presOf" srcId="{D45B67CB-D62C-445E-AB1F-B7519DF965F6}" destId="{BCEECBAA-F965-40D6-B72F-51779A56893F}" srcOrd="0" destOrd="0" presId="urn:microsoft.com/office/officeart/2008/layout/NameandTitleOrganizationalChart"/>
+    <dgm:cxn modelId="{67A78D13-BD79-4C99-AC34-6DE509BAD111}" type="presOf" srcId="{4F2A42E0-C067-4189-ADF6-1363B3ECC274}" destId="{3A3D66C3-D59E-4437-ADD0-525E19D75948}" srcOrd="0" destOrd="0" presId="urn:microsoft.com/office/officeart/2008/layout/NameandTitleOrganizationalChart"/>
+    <dgm:cxn modelId="{4616F883-60D0-4690-87FF-283A2BED1005}" type="presOf" srcId="{A54DA160-81F7-43A7-8D0B-F2CD06408D0D}" destId="{1A6C151D-EC4E-449F-AF37-AEC3E4CBAAC6}" srcOrd="0" destOrd="0" presId="urn:microsoft.com/office/officeart/2008/layout/NameandTitleOrganizationalChart"/>
+    <dgm:cxn modelId="{78E51010-E062-46AD-A678-37711B772898}" type="presOf" srcId="{AE15049D-A69A-4D89-8ED2-B6111D023AA8}" destId="{D51618AB-71C2-4A37-9746-D756AA0FCEED}" srcOrd="0" destOrd="0" presId="urn:microsoft.com/office/officeart/2008/layout/NameandTitleOrganizationalChart"/>
+    <dgm:cxn modelId="{0A6559D5-3879-433A-9C61-2AFC0188E7A4}" type="presOf" srcId="{4DCCC683-409F-4965-A63B-6B3A15487013}" destId="{4856BC77-7968-4DD8-8A83-ADE149C31776}" srcOrd="0" destOrd="0" presId="urn:microsoft.com/office/officeart/2008/layout/NameandTitleOrganizationalChart"/>
+    <dgm:cxn modelId="{E16D8099-7EF8-4D50-995B-AEC3A304DBA2}" type="presOf" srcId="{E7FF68B4-A05F-42E8-B1FF-2D1ED6C0EFE5}" destId="{716257C8-BD81-4856-9025-155D466D8694}" srcOrd="0" destOrd="0" presId="urn:microsoft.com/office/officeart/2008/layout/NameandTitleOrganizationalChart"/>
+    <dgm:cxn modelId="{6DA1E5F2-1634-4F2F-BEC2-7C65588FC1D0}" srcId="{4DCCC683-409F-4965-A63B-6B3A15487013}" destId="{C6C353BF-0F85-4D3E-9C40-745D0FC76DEE}" srcOrd="0" destOrd="0" parTransId="{B2D3D484-C0E0-4731-9C4B-00AA650DC925}" sibTransId="{7B9A0912-FE4A-4E3F-B91F-EA8F2204F76B}"/>
+    <dgm:cxn modelId="{6DF95B56-473F-4094-9391-C46669185F86}" srcId="{EB0DC6AB-F098-4B80-A5BE-00AF60BD1FC4}" destId="{D0332ED0-24B8-44B0-BDF1-A26110189F8D}" srcOrd="0" destOrd="0" parTransId="{EFC9C0BA-C898-4665-90D6-0C4898C1D7D5}" sibTransId="{AE15049D-A69A-4D89-8ED2-B6111D023AA8}"/>
+    <dgm:cxn modelId="{9793777A-604D-4A35-BBE8-B9EA29B45CA9}" type="presOf" srcId="{747E533E-EBE5-4C91-A7C2-BF63A274A7F0}" destId="{FB4A33DB-2AC4-451E-9112-298B504E7099}" srcOrd="0" destOrd="0" presId="urn:microsoft.com/office/officeart/2008/layout/NameandTitleOrganizationalChart"/>
+    <dgm:cxn modelId="{25EF64C0-1F9F-4F49-923F-5CF2CC6A26AB}" type="presOf" srcId="{C6C353BF-0F85-4D3E-9C40-745D0FC76DEE}" destId="{C8C8C456-D1D9-46E8-8D70-EC90B0B485A7}" srcOrd="0" destOrd="0" presId="urn:microsoft.com/office/officeart/2008/layout/NameandTitleOrganizationalChart"/>
+    <dgm:cxn modelId="{5A064F34-18ED-4C35-8904-376170D24738}" type="presOf" srcId="{B903AF6D-189E-43FF-B87C-31A855C46E94}" destId="{430973AE-3272-4BBE-82F8-A1DBCF8E17A4}" srcOrd="0" destOrd="0" presId="urn:microsoft.com/office/officeart/2008/layout/NameandTitleOrganizationalChart"/>
+    <dgm:cxn modelId="{45F8B31E-99C4-4EA1-98E6-14C77EBB72D7}" srcId="{32B2D71B-D435-4C68-8A11-001B4520D142}" destId="{8E966019-9C92-4CC7-88E7-3637A978A504}" srcOrd="0" destOrd="0" parTransId="{AE674B9C-5A8B-4D7D-ADCB-8EE4F020C5DD}" sibTransId="{F9B4921B-A21E-43CA-A2F6-D21ECD0AD6E6}"/>
+    <dgm:cxn modelId="{E1F6814E-2491-4E67-8574-CCE96C5A02EF}" type="presOf" srcId="{8E966019-9C92-4CC7-88E7-3637A978A504}" destId="{6602416D-7157-4D8E-8019-C7DEE479575D}" srcOrd="1" destOrd="0" presId="urn:microsoft.com/office/officeart/2008/layout/NameandTitleOrganizationalChart"/>
+    <dgm:cxn modelId="{B1BC360B-C721-4444-A7A9-71B51454349D}" type="presOf" srcId="{F9B4921B-A21E-43CA-A2F6-D21ECD0AD6E6}" destId="{DE2EA646-B7FC-4AD1-BB34-0D5DD6E4546D}" srcOrd="0" destOrd="0" presId="urn:microsoft.com/office/officeart/2008/layout/NameandTitleOrganizationalChart"/>
+    <dgm:cxn modelId="{7B984991-ACD4-43ED-B1B0-B17A6D23A489}" srcId="{E7FF68B4-A05F-42E8-B1FF-2D1ED6C0EFE5}" destId="{EB0DC6AB-F098-4B80-A5BE-00AF60BD1FC4}" srcOrd="2" destOrd="0" parTransId="{D45B67CB-D62C-445E-AB1F-B7519DF965F6}" sibTransId="{1259FC3D-2B33-49B9-9085-C8EEA09840C8}"/>
+    <dgm:cxn modelId="{C913EFC8-6C4B-499E-BA9B-0F8E8D4521B7}" srcId="{E7FF68B4-A05F-42E8-B1FF-2D1ED6C0EFE5}" destId="{4DCCC683-409F-4965-A63B-6B3A15487013}" srcOrd="1" destOrd="0" parTransId="{93CB82C9-22D5-43CB-803B-42E59F2C07EF}" sibTransId="{2EA6EA1C-041F-4FB2-AE06-046447CB3F23}"/>
+    <dgm:cxn modelId="{65CBAFBB-E376-4466-9061-70FFE39C85A3}" type="presOf" srcId="{32B2D71B-D435-4C68-8A11-001B4520D142}" destId="{EB57B4D7-37B8-4FB8-94FD-687907B933AD}" srcOrd="0" destOrd="0" presId="urn:microsoft.com/office/officeart/2008/layout/NameandTitleOrganizationalChart"/>
+    <dgm:cxn modelId="{29E3C7FF-BB50-4CBE-8003-92472A81809D}" type="presOf" srcId="{4DCCC683-409F-4965-A63B-6B3A15487013}" destId="{17C7B690-5E33-48D8-AEEA-58F344125893}" srcOrd="1" destOrd="0" presId="urn:microsoft.com/office/officeart/2008/layout/NameandTitleOrganizationalChart"/>
+    <dgm:cxn modelId="{F51EB2A1-61BE-4E86-B315-A1588F450E2C}" type="presOf" srcId="{1259FC3D-2B33-49B9-9085-C8EEA09840C8}" destId="{4CB9BD3B-B64A-49D3-9121-D3B89C1BD23B}" srcOrd="0" destOrd="0" presId="urn:microsoft.com/office/officeart/2008/layout/NameandTitleOrganizationalChart"/>
+    <dgm:cxn modelId="{0C77F47D-C7FD-4CB0-BE83-6E82FB1C78DA}" type="presOf" srcId="{B2D3D484-C0E0-4731-9C4B-00AA650DC925}" destId="{59E76D54-14E9-40F8-B7EE-7F0F2F7AEED7}" srcOrd="0" destOrd="0" presId="urn:microsoft.com/office/officeart/2008/layout/NameandTitleOrganizationalChart"/>
+    <dgm:cxn modelId="{3F29A9A5-254B-414E-9938-EC37C4B02FF1}" type="presOf" srcId="{2EA6EA1C-041F-4FB2-AE06-046447CB3F23}" destId="{4F836B96-AFAD-43C9-97F4-726F07DEB678}" srcOrd="0" destOrd="0" presId="urn:microsoft.com/office/officeart/2008/layout/NameandTitleOrganizationalChart"/>
+    <dgm:cxn modelId="{B3FA1168-B9AC-45CE-AAEE-FBFE3E7BC126}" type="presOf" srcId="{E7FF68B4-A05F-42E8-B1FF-2D1ED6C0EFE5}" destId="{1E6C1E76-8D6D-4CD7-B8DF-3F1FF66696B3}" srcOrd="1" destOrd="0" presId="urn:microsoft.com/office/officeart/2008/layout/NameandTitleOrganizationalChart"/>
+    <dgm:cxn modelId="{F67B7A65-3B5D-442A-982C-8C514EC44235}" type="presOf" srcId="{EFC9C0BA-C898-4665-90D6-0C4898C1D7D5}" destId="{F0FEC9EF-DCBF-47D0-B6AD-ACB1AA7CE30D}" srcOrd="0" destOrd="0" presId="urn:microsoft.com/office/officeart/2008/layout/NameandTitleOrganizationalChart"/>
+    <dgm:cxn modelId="{FF4FD136-7F18-4513-8C80-C326EC5E5C0C}" type="presOf" srcId="{32B2D71B-D435-4C68-8A11-001B4520D142}" destId="{4A044D81-486A-4119-B586-4CFD68B9AE2D}" srcOrd="1" destOrd="0" presId="urn:microsoft.com/office/officeart/2008/layout/NameandTitleOrganizationalChart"/>
+    <dgm:cxn modelId="{62EF128E-2DAF-4F6D-8AD8-136165DA0F5B}" srcId="{4F2A42E0-C067-4189-ADF6-1363B3ECC274}" destId="{E7FF68B4-A05F-42E8-B1FF-2D1ED6C0EFE5}" srcOrd="0" destOrd="0" parTransId="{B15FE374-D6D5-4E46-B697-DCCBC38F537F}" sibTransId="{A54DA160-81F7-43A7-8D0B-F2CD06408D0D}"/>
     <dgm:cxn modelId="{1170A406-EF13-4FB2-B486-F1453EDC28B4}" srcId="{E7FF68B4-A05F-42E8-B1FF-2D1ED6C0EFE5}" destId="{32B2D71B-D435-4C68-8A11-001B4520D142}" srcOrd="0" destOrd="0" parTransId="{B903AF6D-189E-43FF-B87C-31A855C46E94}" sibTransId="{747E533E-EBE5-4C91-A7C2-BF63A274A7F0}"/>
-    <dgm:cxn modelId="{C913EFC8-6C4B-499E-BA9B-0F8E8D4521B7}" srcId="{E7FF68B4-A05F-42E8-B1FF-2D1ED6C0EFE5}" destId="{4DCCC683-409F-4965-A63B-6B3A15487013}" srcOrd="1" destOrd="0" parTransId="{93CB82C9-22D5-43CB-803B-42E59F2C07EF}" sibTransId="{2EA6EA1C-041F-4FB2-AE06-046447CB3F23}"/>
-    <dgm:cxn modelId="{8DA39969-AD44-4428-A45B-C36BD38DB1E5}" type="presOf" srcId="{EFC9C0BA-C898-4665-90D6-0C4898C1D7D5}" destId="{F0FEC9EF-DCBF-47D0-B6AD-ACB1AA7CE30D}" srcOrd="0" destOrd="0" presId="urn:microsoft.com/office/officeart/2008/layout/NameandTitleOrganizationalChart"/>
-    <dgm:cxn modelId="{9C240A00-6B7A-432D-B80E-C2C85756493A}" type="presOf" srcId="{32B2D71B-D435-4C68-8A11-001B4520D142}" destId="{EB57B4D7-37B8-4FB8-94FD-687907B933AD}" srcOrd="0" destOrd="0" presId="urn:microsoft.com/office/officeart/2008/layout/NameandTitleOrganizationalChart"/>
-    <dgm:cxn modelId="{E269753B-F410-4A9B-853B-00B23A3D73BB}" type="presOf" srcId="{AE15049D-A69A-4D89-8ED2-B6111D023AA8}" destId="{D51618AB-71C2-4A37-9746-D756AA0FCEED}" srcOrd="0" destOrd="0" presId="urn:microsoft.com/office/officeart/2008/layout/NameandTitleOrganizationalChart"/>
-    <dgm:cxn modelId="{4CF9EE92-2FF8-41DC-850C-F6181221C07D}" type="presOf" srcId="{EB0DC6AB-F098-4B80-A5BE-00AF60BD1FC4}" destId="{7812266A-E03E-42F9-802D-C92C86CCA297}" srcOrd="0" destOrd="0" presId="urn:microsoft.com/office/officeart/2008/layout/NameandTitleOrganizationalChart"/>
-    <dgm:cxn modelId="{369116B8-7170-494D-8645-D6F115D4E4AC}" type="presOf" srcId="{4DCCC683-409F-4965-A63B-6B3A15487013}" destId="{17C7B690-5E33-48D8-AEEA-58F344125893}" srcOrd="1" destOrd="0" presId="urn:microsoft.com/office/officeart/2008/layout/NameandTitleOrganizationalChart"/>
-    <dgm:cxn modelId="{688705F7-AE56-464A-81CF-7411078BAF85}" type="presOf" srcId="{1259FC3D-2B33-49B9-9085-C8EEA09840C8}" destId="{4CB9BD3B-B64A-49D3-9121-D3B89C1BD23B}" srcOrd="0" destOrd="0" presId="urn:microsoft.com/office/officeart/2008/layout/NameandTitleOrganizationalChart"/>
-    <dgm:cxn modelId="{3024C952-ADEC-4D36-AE7C-C6E668AD24E5}" type="presOf" srcId="{AE674B9C-5A8B-4D7D-ADCB-8EE4F020C5DD}" destId="{EB98ACE8-FCE1-4F3F-9AB0-D5EB2FAC98DE}" srcOrd="0" destOrd="0" presId="urn:microsoft.com/office/officeart/2008/layout/NameandTitleOrganizationalChart"/>
-    <dgm:cxn modelId="{C997A659-360E-437F-B5C6-DED56721E7AA}" type="presOf" srcId="{F9B4921B-A21E-43CA-A2F6-D21ECD0AD6E6}" destId="{DE2EA646-B7FC-4AD1-BB34-0D5DD6E4546D}" srcOrd="0" destOrd="0" presId="urn:microsoft.com/office/officeart/2008/layout/NameandTitleOrganizationalChart"/>
-    <dgm:cxn modelId="{6DA1E5F2-1634-4F2F-BEC2-7C65588FC1D0}" srcId="{4DCCC683-409F-4965-A63B-6B3A15487013}" destId="{C6C353BF-0F85-4D3E-9C40-745D0FC76DEE}" srcOrd="0" destOrd="0" parTransId="{B2D3D484-C0E0-4731-9C4B-00AA650DC925}" sibTransId="{7B9A0912-FE4A-4E3F-B91F-EA8F2204F76B}"/>
-    <dgm:cxn modelId="{27D9CC67-D0DB-4F1E-9712-E5A08CA8C4D1}" type="presOf" srcId="{8E966019-9C92-4CC7-88E7-3637A978A504}" destId="{6602416D-7157-4D8E-8019-C7DEE479575D}" srcOrd="1" destOrd="0" presId="urn:microsoft.com/office/officeart/2008/layout/NameandTitleOrganizationalChart"/>
-    <dgm:cxn modelId="{F5D3AC56-6FCD-4B93-A7D5-61A328D6902F}" type="presOf" srcId="{D0332ED0-24B8-44B0-BDF1-A26110189F8D}" destId="{90256729-AB6E-49CD-9A87-CA7D85CB3BF6}" srcOrd="1" destOrd="0" presId="urn:microsoft.com/office/officeart/2008/layout/NameandTitleOrganizationalChart"/>
-    <dgm:cxn modelId="{D5EC914F-0D40-4AFE-AF59-8C56D82D070B}" type="presOf" srcId="{A54DA160-81F7-43A7-8D0B-F2CD06408D0D}" destId="{1A6C151D-EC4E-449F-AF37-AEC3E4CBAAC6}" srcOrd="0" destOrd="0" presId="urn:microsoft.com/office/officeart/2008/layout/NameandTitleOrganizationalChart"/>
-    <dgm:cxn modelId="{7731A742-E627-4ADB-A8D7-3B7DD4E5253F}" type="presOf" srcId="{8E966019-9C92-4CC7-88E7-3637A978A504}" destId="{93F83D56-6775-46CF-A4B5-76E4F1F5496B}" srcOrd="0" destOrd="0" presId="urn:microsoft.com/office/officeart/2008/layout/NameandTitleOrganizationalChart"/>
-    <dgm:cxn modelId="{CD5E6FB3-C150-46A2-BBB3-C71137DBDB0F}" type="presOf" srcId="{C6C353BF-0F85-4D3E-9C40-745D0FC76DEE}" destId="{C8C8C456-D1D9-46E8-8D70-EC90B0B485A7}" srcOrd="0" destOrd="0" presId="urn:microsoft.com/office/officeart/2008/layout/NameandTitleOrganizationalChart"/>
-    <dgm:cxn modelId="{47DD5918-A24C-4A02-B9C0-C842668FBAEC}" type="presOf" srcId="{C6C353BF-0F85-4D3E-9C40-745D0FC76DEE}" destId="{F0AC72A8-0340-46CB-A217-457AA66FB166}" srcOrd="1" destOrd="0" presId="urn:microsoft.com/office/officeart/2008/layout/NameandTitleOrganizationalChart"/>
-    <dgm:cxn modelId="{BC4CE33E-86A4-4C76-9ABA-6B735FF32408}" type="presOf" srcId="{D45B67CB-D62C-445E-AB1F-B7519DF965F6}" destId="{BCEECBAA-F965-40D6-B72F-51779A56893F}" srcOrd="0" destOrd="0" presId="urn:microsoft.com/office/officeart/2008/layout/NameandTitleOrganizationalChart"/>
-    <dgm:cxn modelId="{A37E1319-4F7F-43BF-8918-82D42E795DBE}" type="presOf" srcId="{747E533E-EBE5-4C91-A7C2-BF63A274A7F0}" destId="{FB4A33DB-2AC4-451E-9112-298B504E7099}" srcOrd="0" destOrd="0" presId="urn:microsoft.com/office/officeart/2008/layout/NameandTitleOrganizationalChart"/>
-    <dgm:cxn modelId="{6DF95B56-473F-4094-9391-C46669185F86}" srcId="{EB0DC6AB-F098-4B80-A5BE-00AF60BD1FC4}" destId="{D0332ED0-24B8-44B0-BDF1-A26110189F8D}" srcOrd="0" destOrd="0" parTransId="{EFC9C0BA-C898-4665-90D6-0C4898C1D7D5}" sibTransId="{AE15049D-A69A-4D89-8ED2-B6111D023AA8}"/>
-    <dgm:cxn modelId="{F4D29471-AD37-4011-84A7-C906E46AF7C0}" type="presOf" srcId="{D0332ED0-24B8-44B0-BDF1-A26110189F8D}" destId="{AF099B98-8BE9-4ECC-AC1F-AD5104539939}" srcOrd="0" destOrd="0" presId="urn:microsoft.com/office/officeart/2008/layout/NameandTitleOrganizationalChart"/>
-    <dgm:cxn modelId="{1DE20CA8-8F90-4F96-A68C-5C14C28DCAD1}" type="presOf" srcId="{4F2A42E0-C067-4189-ADF6-1363B3ECC274}" destId="{3A3D66C3-D59E-4437-ADD0-525E19D75948}" srcOrd="0" destOrd="0" presId="urn:microsoft.com/office/officeart/2008/layout/NameandTitleOrganizationalChart"/>
-    <dgm:cxn modelId="{7E2936DC-5555-4874-BE0E-5F6BD9F6509D}" type="presOf" srcId="{EB0DC6AB-F098-4B80-A5BE-00AF60BD1FC4}" destId="{53E75F56-107C-4E17-8871-A7775649CD08}" srcOrd="1" destOrd="0" presId="urn:microsoft.com/office/officeart/2008/layout/NameandTitleOrganizationalChart"/>
-    <dgm:cxn modelId="{7B984991-ACD4-43ED-B1B0-B17A6D23A489}" srcId="{E7FF68B4-A05F-42E8-B1FF-2D1ED6C0EFE5}" destId="{EB0DC6AB-F098-4B80-A5BE-00AF60BD1FC4}" srcOrd="2" destOrd="0" parTransId="{D45B67CB-D62C-445E-AB1F-B7519DF965F6}" sibTransId="{1259FC3D-2B33-49B9-9085-C8EEA09840C8}"/>
-    <dgm:cxn modelId="{F41652B1-B06A-4FC6-849E-67D5EC3D696A}" type="presOf" srcId="{E7FF68B4-A05F-42E8-B1FF-2D1ED6C0EFE5}" destId="{716257C8-BD81-4856-9025-155D466D8694}" srcOrd="0" destOrd="0" presId="urn:microsoft.com/office/officeart/2008/layout/NameandTitleOrganizationalChart"/>
-    <dgm:cxn modelId="{E74F2EEA-7230-47FE-BB92-EA43C0B834D8}" type="presOf" srcId="{32B2D71B-D435-4C68-8A11-001B4520D142}" destId="{4A044D81-486A-4119-B586-4CFD68B9AE2D}" srcOrd="1" destOrd="0" presId="urn:microsoft.com/office/officeart/2008/layout/NameandTitleOrganizationalChart"/>
-    <dgm:cxn modelId="{5FF3E81F-F6FC-4D82-8676-13268E66CC9C}" type="presOf" srcId="{4DCCC683-409F-4965-A63B-6B3A15487013}" destId="{4856BC77-7968-4DD8-8A83-ADE149C31776}" srcOrd="0" destOrd="0" presId="urn:microsoft.com/office/officeart/2008/layout/NameandTitleOrganizationalChart"/>
-    <dgm:cxn modelId="{4E8DB85D-BBB2-45A2-854D-732D8F3EBE49}" type="presOf" srcId="{93CB82C9-22D5-43CB-803B-42E59F2C07EF}" destId="{13CB5B0E-E5AA-4050-B4B9-67C46BD0EA92}" srcOrd="0" destOrd="0" presId="urn:microsoft.com/office/officeart/2008/layout/NameandTitleOrganizationalChart"/>
-    <dgm:cxn modelId="{45F8B31E-99C4-4EA1-98E6-14C77EBB72D7}" srcId="{32B2D71B-D435-4C68-8A11-001B4520D142}" destId="{8E966019-9C92-4CC7-88E7-3637A978A504}" srcOrd="0" destOrd="0" parTransId="{AE674B9C-5A8B-4D7D-ADCB-8EE4F020C5DD}" sibTransId="{F9B4921B-A21E-43CA-A2F6-D21ECD0AD6E6}"/>
-    <dgm:cxn modelId="{62EF128E-2DAF-4F6D-8AD8-136165DA0F5B}" srcId="{4F2A42E0-C067-4189-ADF6-1363B3ECC274}" destId="{E7FF68B4-A05F-42E8-B1FF-2D1ED6C0EFE5}" srcOrd="0" destOrd="0" parTransId="{B15FE374-D6D5-4E46-B697-DCCBC38F537F}" sibTransId="{A54DA160-81F7-43A7-8D0B-F2CD06408D0D}"/>
-    <dgm:cxn modelId="{2A836BD7-24B7-4534-AA20-0B3D61D2EEC2}" type="presOf" srcId="{B2D3D484-C0E0-4731-9C4B-00AA650DC925}" destId="{59E76D54-14E9-40F8-B7EE-7F0F2F7AEED7}" srcOrd="0" destOrd="0" presId="urn:microsoft.com/office/officeart/2008/layout/NameandTitleOrganizationalChart"/>
-    <dgm:cxn modelId="{15415C72-2961-4B0B-8656-777071AC0089}" type="presParOf" srcId="{3A3D66C3-D59E-4437-ADD0-525E19D75948}" destId="{BF62BEAF-1DFD-42D2-86C5-A76D3266116E}" srcOrd="0" destOrd="0" presId="urn:microsoft.com/office/officeart/2008/layout/NameandTitleOrganizationalChart"/>
-    <dgm:cxn modelId="{8FB0987E-3FFC-4289-A8B1-86870FABA803}" type="presParOf" srcId="{BF62BEAF-1DFD-42D2-86C5-A76D3266116E}" destId="{B0183737-FB6F-4327-A126-5867335C3FE8}" srcOrd="0" destOrd="0" presId="urn:microsoft.com/office/officeart/2008/layout/NameandTitleOrganizationalChart"/>
-    <dgm:cxn modelId="{5A40AF1B-6196-4487-A39D-B26C43DDEE3B}" type="presParOf" srcId="{B0183737-FB6F-4327-A126-5867335C3FE8}" destId="{716257C8-BD81-4856-9025-155D466D8694}" srcOrd="0" destOrd="0" presId="urn:microsoft.com/office/officeart/2008/layout/NameandTitleOrganizationalChart"/>
-    <dgm:cxn modelId="{06B8B9CE-C1C4-41F5-8410-2D8F7B7B1BDD}" type="presParOf" srcId="{B0183737-FB6F-4327-A126-5867335C3FE8}" destId="{1A6C151D-EC4E-449F-AF37-AEC3E4CBAAC6}" srcOrd="1" destOrd="0" presId="urn:microsoft.com/office/officeart/2008/layout/NameandTitleOrganizationalChart"/>
-    <dgm:cxn modelId="{0C2BC068-2C5A-4152-AB57-06DD23ED0CFB}" type="presParOf" srcId="{B0183737-FB6F-4327-A126-5867335C3FE8}" destId="{1E6C1E76-8D6D-4CD7-B8DF-3F1FF66696B3}" srcOrd="2" destOrd="0" presId="urn:microsoft.com/office/officeart/2008/layout/NameandTitleOrganizationalChart"/>
-    <dgm:cxn modelId="{E91FAD34-0E35-476F-988A-1E86481FB25E}" type="presParOf" srcId="{BF62BEAF-1DFD-42D2-86C5-A76D3266116E}" destId="{64965BD0-36F0-4CCB-93ED-3FF35C7E463E}" srcOrd="1" destOrd="0" presId="urn:microsoft.com/office/officeart/2008/layout/NameandTitleOrganizationalChart"/>
-    <dgm:cxn modelId="{74D274AC-F1D2-46B9-A895-6669B09C8310}" type="presParOf" srcId="{BF62BEAF-1DFD-42D2-86C5-A76D3266116E}" destId="{3FB50168-04D9-450B-BE66-C99211730775}" srcOrd="2" destOrd="0" presId="urn:microsoft.com/office/officeart/2008/layout/NameandTitleOrganizationalChart"/>
-    <dgm:cxn modelId="{ECDEF163-3301-426D-8CA9-23F3D6625838}" type="presParOf" srcId="{3FB50168-04D9-450B-BE66-C99211730775}" destId="{430973AE-3272-4BBE-82F8-A1DBCF8E17A4}" srcOrd="0" destOrd="0" presId="urn:microsoft.com/office/officeart/2008/layout/NameandTitleOrganizationalChart"/>
-    <dgm:cxn modelId="{E4ABE844-1659-45E9-BB30-6A880D1583DA}" type="presParOf" srcId="{3FB50168-04D9-450B-BE66-C99211730775}" destId="{2B88C995-7089-4083-9D28-B52671292A5E}" srcOrd="1" destOrd="0" presId="urn:microsoft.com/office/officeart/2008/layout/NameandTitleOrganizationalChart"/>
-    <dgm:cxn modelId="{22F7796E-70F5-414F-B338-66DA02200FB9}" type="presParOf" srcId="{2B88C995-7089-4083-9D28-B52671292A5E}" destId="{1D2CE202-415F-4354-88B8-C50ED55E230C}" srcOrd="0" destOrd="0" presId="urn:microsoft.com/office/officeart/2008/layout/NameandTitleOrganizationalChart"/>
-    <dgm:cxn modelId="{F289E6DC-8544-4DEF-B865-15410F182C9B}" type="presParOf" srcId="{1D2CE202-415F-4354-88B8-C50ED55E230C}" destId="{EB57B4D7-37B8-4FB8-94FD-687907B933AD}" srcOrd="0" destOrd="0" presId="urn:microsoft.com/office/officeart/2008/layout/NameandTitleOrganizationalChart"/>
-    <dgm:cxn modelId="{5E61CD65-F6BB-4F49-8367-264A6D573B51}" type="presParOf" srcId="{1D2CE202-415F-4354-88B8-C50ED55E230C}" destId="{FB4A33DB-2AC4-451E-9112-298B504E7099}" srcOrd="1" destOrd="0" presId="urn:microsoft.com/office/officeart/2008/layout/NameandTitleOrganizationalChart"/>
-    <dgm:cxn modelId="{1E67CBC5-84E5-4D58-9F8D-496A20F94F71}" type="presParOf" srcId="{1D2CE202-415F-4354-88B8-C50ED55E230C}" destId="{4A044D81-486A-4119-B586-4CFD68B9AE2D}" srcOrd="2" destOrd="0" presId="urn:microsoft.com/office/officeart/2008/layout/NameandTitleOrganizationalChart"/>
-    <dgm:cxn modelId="{6FE89F99-DDBE-42BC-BB6C-B19DDFA03415}" type="presParOf" srcId="{2B88C995-7089-4083-9D28-B52671292A5E}" destId="{F274A108-F6F6-4D75-99D7-B3496C4E9828}" srcOrd="1" destOrd="0" presId="urn:microsoft.com/office/officeart/2008/layout/NameandTitleOrganizationalChart"/>
-    <dgm:cxn modelId="{51277EE9-0240-47DA-B779-E3A48A1DF0AF}" type="presParOf" srcId="{F274A108-F6F6-4D75-99D7-B3496C4E9828}" destId="{EB98ACE8-FCE1-4F3F-9AB0-D5EB2FAC98DE}" srcOrd="0" destOrd="0" presId="urn:microsoft.com/office/officeart/2008/layout/NameandTitleOrganizationalChart"/>
-    <dgm:cxn modelId="{70274ED5-1584-4C8A-9AB9-30851EC1B674}" type="presParOf" srcId="{F274A108-F6F6-4D75-99D7-B3496C4E9828}" destId="{EEF97352-B360-4A34-AF02-DE54B9C1833D}" srcOrd="1" destOrd="0" presId="urn:microsoft.com/office/officeart/2008/layout/NameandTitleOrganizationalChart"/>
-    <dgm:cxn modelId="{16CC8E66-DDFE-42C2-AD20-CD143FE96C37}" type="presParOf" srcId="{EEF97352-B360-4A34-AF02-DE54B9C1833D}" destId="{14786881-8434-476B-897D-6304437CCDCE}" srcOrd="0" destOrd="0" presId="urn:microsoft.com/office/officeart/2008/layout/NameandTitleOrganizationalChart"/>
-    <dgm:cxn modelId="{F297EA91-36E2-4635-ABFB-2F947FD6D6FD}" type="presParOf" srcId="{14786881-8434-476B-897D-6304437CCDCE}" destId="{93F83D56-6775-46CF-A4B5-76E4F1F5496B}" srcOrd="0" destOrd="0" presId="urn:microsoft.com/office/officeart/2008/layout/NameandTitleOrganizationalChart"/>
-    <dgm:cxn modelId="{2E9305D4-765B-411D-93B5-2349AF964365}" type="presParOf" srcId="{14786881-8434-476B-897D-6304437CCDCE}" destId="{DE2EA646-B7FC-4AD1-BB34-0D5DD6E4546D}" srcOrd="1" destOrd="0" presId="urn:microsoft.com/office/officeart/2008/layout/NameandTitleOrganizationalChart"/>
-    <dgm:cxn modelId="{B31918C4-0C4A-454B-8048-2D830C63BCD7}" type="presParOf" srcId="{14786881-8434-476B-897D-6304437CCDCE}" destId="{6602416D-7157-4D8E-8019-C7DEE479575D}" srcOrd="2" destOrd="0" presId="urn:microsoft.com/office/officeart/2008/layout/NameandTitleOrganizationalChart"/>
-    <dgm:cxn modelId="{31203BFB-5950-4E21-AD83-101CE758884B}" type="presParOf" srcId="{EEF97352-B360-4A34-AF02-DE54B9C1833D}" destId="{31676E1E-8FB0-47AB-B3B1-7192A75C9C26}" srcOrd="1" destOrd="0" presId="urn:microsoft.com/office/officeart/2008/layout/NameandTitleOrganizationalChart"/>
-    <dgm:cxn modelId="{0270441C-0278-42B2-8639-7294962AF910}" type="presParOf" srcId="{EEF97352-B360-4A34-AF02-DE54B9C1833D}" destId="{8E099DA0-1E50-4501-A844-2661672BF3B4}" srcOrd="2" destOrd="0" presId="urn:microsoft.com/office/officeart/2008/layout/NameandTitleOrganizationalChart"/>
-    <dgm:cxn modelId="{4763C6A8-7E6C-4ADD-8AF7-95BCD207E7A9}" type="presParOf" srcId="{2B88C995-7089-4083-9D28-B52671292A5E}" destId="{9AB027F1-6E46-4308-B28D-8A0EF7DF239A}" srcOrd="2" destOrd="0" presId="urn:microsoft.com/office/officeart/2008/layout/NameandTitleOrganizationalChart"/>
-    <dgm:cxn modelId="{EB066642-F033-4A55-B72E-AE598DA6824D}" type="presParOf" srcId="{3FB50168-04D9-450B-BE66-C99211730775}" destId="{13CB5B0E-E5AA-4050-B4B9-67C46BD0EA92}" srcOrd="2" destOrd="0" presId="urn:microsoft.com/office/officeart/2008/layout/NameandTitleOrganizationalChart"/>
-    <dgm:cxn modelId="{A48F2F84-0E5A-4EB3-8E71-74FB996E4A6C}" type="presParOf" srcId="{3FB50168-04D9-450B-BE66-C99211730775}" destId="{1DCB1052-EE61-4C83-B1AD-171B65A8D2D8}" srcOrd="3" destOrd="0" presId="urn:microsoft.com/office/officeart/2008/layout/NameandTitleOrganizationalChart"/>
-    <dgm:cxn modelId="{FFD1452C-1112-4260-B92B-AFD234AD0130}" type="presParOf" srcId="{1DCB1052-EE61-4C83-B1AD-171B65A8D2D8}" destId="{86411E33-8928-43BB-9AA5-0EF62CF0F01B}" srcOrd="0" destOrd="0" presId="urn:microsoft.com/office/officeart/2008/layout/NameandTitleOrganizationalChart"/>
-    <dgm:cxn modelId="{E38BA5FE-A213-4411-9C83-83063D534B3B}" type="presParOf" srcId="{86411E33-8928-43BB-9AA5-0EF62CF0F01B}" destId="{4856BC77-7968-4DD8-8A83-ADE149C31776}" srcOrd="0" destOrd="0" presId="urn:microsoft.com/office/officeart/2008/layout/NameandTitleOrganizationalChart"/>
-    <dgm:cxn modelId="{5FB2F215-4E99-48A3-AE0B-829B00B7D060}" type="presParOf" srcId="{86411E33-8928-43BB-9AA5-0EF62CF0F01B}" destId="{4F836B96-AFAD-43C9-97F4-726F07DEB678}" srcOrd="1" destOrd="0" presId="urn:microsoft.com/office/officeart/2008/layout/NameandTitleOrganizationalChart"/>
-    <dgm:cxn modelId="{EBFB494D-50F5-4925-B1B9-18ED1FA85F86}" type="presParOf" srcId="{86411E33-8928-43BB-9AA5-0EF62CF0F01B}" destId="{17C7B690-5E33-48D8-AEEA-58F344125893}" srcOrd="2" destOrd="0" presId="urn:microsoft.com/office/officeart/2008/layout/NameandTitleOrganizationalChart"/>
-    <dgm:cxn modelId="{6403AE95-4AFC-419A-8A51-E07976A13099}" type="presParOf" srcId="{1DCB1052-EE61-4C83-B1AD-171B65A8D2D8}" destId="{8D82C095-2BF4-46B5-8CA7-D67115B254FA}" srcOrd="1" destOrd="0" presId="urn:microsoft.com/office/officeart/2008/layout/NameandTitleOrganizationalChart"/>
-    <dgm:cxn modelId="{637946B7-E0C9-4C07-8BA7-CD17A70F769D}" type="presParOf" srcId="{8D82C095-2BF4-46B5-8CA7-D67115B254FA}" destId="{59E76D54-14E9-40F8-B7EE-7F0F2F7AEED7}" srcOrd="0" destOrd="0" presId="urn:microsoft.com/office/officeart/2008/layout/NameandTitleOrganizationalChart"/>
-    <dgm:cxn modelId="{CB7CF9DD-D1A5-4684-9F6D-29CB32506A11}" type="presParOf" srcId="{8D82C095-2BF4-46B5-8CA7-D67115B254FA}" destId="{B2EE0694-0D52-44FA-89B9-42F08AA4F31B}" srcOrd="1" destOrd="0" presId="urn:microsoft.com/office/officeart/2008/layout/NameandTitleOrganizationalChart"/>
-    <dgm:cxn modelId="{0075A441-70A1-438B-B7B9-6DB7FD69775F}" type="presParOf" srcId="{B2EE0694-0D52-44FA-89B9-42F08AA4F31B}" destId="{CF1B810C-15F6-4158-8B5F-B42A78EB5CD3}" srcOrd="0" destOrd="0" presId="urn:microsoft.com/office/officeart/2008/layout/NameandTitleOrganizationalChart"/>
-    <dgm:cxn modelId="{AF54DE86-C903-4EB0-9127-F2CCEF7C714D}" type="presParOf" srcId="{CF1B810C-15F6-4158-8B5F-B42A78EB5CD3}" destId="{C8C8C456-D1D9-46E8-8D70-EC90B0B485A7}" srcOrd="0" destOrd="0" presId="urn:microsoft.com/office/officeart/2008/layout/NameandTitleOrganizationalChart"/>
-    <dgm:cxn modelId="{60BEE190-FA0F-4266-A26B-75E23B762D46}" type="presParOf" srcId="{CF1B810C-15F6-4158-8B5F-B42A78EB5CD3}" destId="{BE809737-E4AE-4BEE-A554-65E8FDBA30A5}" srcOrd="1" destOrd="0" presId="urn:microsoft.com/office/officeart/2008/layout/NameandTitleOrganizationalChart"/>
-    <dgm:cxn modelId="{6BFDAA48-3AB8-4972-9CAA-5127821456EA}" type="presParOf" srcId="{CF1B810C-15F6-4158-8B5F-B42A78EB5CD3}" destId="{F0AC72A8-0340-46CB-A217-457AA66FB166}" srcOrd="2" destOrd="0" presId="urn:microsoft.com/office/officeart/2008/layout/NameandTitleOrganizationalChart"/>
-    <dgm:cxn modelId="{B2BB416B-82E2-4F3B-885B-5D9634FBA81E}" type="presParOf" srcId="{B2EE0694-0D52-44FA-89B9-42F08AA4F31B}" destId="{FA4E5E26-5463-4DFC-B240-4BB64AF83255}" srcOrd="1" destOrd="0" presId="urn:microsoft.com/office/officeart/2008/layout/NameandTitleOrganizationalChart"/>
-    <dgm:cxn modelId="{CDA3BC59-872C-4E9B-B3D2-7D10AEF95ADB}" type="presParOf" srcId="{B2EE0694-0D52-44FA-89B9-42F08AA4F31B}" destId="{CFFF4C15-9D19-4C2C-A95B-549D297E1BC5}" srcOrd="2" destOrd="0" presId="urn:microsoft.com/office/officeart/2008/layout/NameandTitleOrganizationalChart"/>
-    <dgm:cxn modelId="{76D67CB9-54DE-4DD9-8848-31A9AE97BB59}" type="presParOf" srcId="{1DCB1052-EE61-4C83-B1AD-171B65A8D2D8}" destId="{760CBE71-172D-4B05-BBE8-3520EA2BBDE4}" srcOrd="2" destOrd="0" presId="urn:microsoft.com/office/officeart/2008/layout/NameandTitleOrganizationalChart"/>
-    <dgm:cxn modelId="{D5E9C266-4449-4E7B-81A4-DEE9596697EC}" type="presParOf" srcId="{3FB50168-04D9-450B-BE66-C99211730775}" destId="{BCEECBAA-F965-40D6-B72F-51779A56893F}" srcOrd="4" destOrd="0" presId="urn:microsoft.com/office/officeart/2008/layout/NameandTitleOrganizationalChart"/>
-    <dgm:cxn modelId="{C08F8160-76F8-4849-B617-8D11B4AD5CB4}" type="presParOf" srcId="{3FB50168-04D9-450B-BE66-C99211730775}" destId="{8BCA67EA-F3B3-4CD9-826F-2D676BA91CDA}" srcOrd="5" destOrd="0" presId="urn:microsoft.com/office/officeart/2008/layout/NameandTitleOrganizationalChart"/>
-    <dgm:cxn modelId="{D9EEA6FC-18F8-4896-B845-829AF01B3037}" type="presParOf" srcId="{8BCA67EA-F3B3-4CD9-826F-2D676BA91CDA}" destId="{37C7D52C-54D4-47D9-88A9-486477843ABD}" srcOrd="0" destOrd="0" presId="urn:microsoft.com/office/officeart/2008/layout/NameandTitleOrganizationalChart"/>
-    <dgm:cxn modelId="{779DEB0E-9EB0-41E5-BACB-276E95551525}" type="presParOf" srcId="{37C7D52C-54D4-47D9-88A9-486477843ABD}" destId="{7812266A-E03E-42F9-802D-C92C86CCA297}" srcOrd="0" destOrd="0" presId="urn:microsoft.com/office/officeart/2008/layout/NameandTitleOrganizationalChart"/>
-    <dgm:cxn modelId="{9147B5A2-9A77-47E6-A8E1-2C4F4B250BC9}" type="presParOf" srcId="{37C7D52C-54D4-47D9-88A9-486477843ABD}" destId="{4CB9BD3B-B64A-49D3-9121-D3B89C1BD23B}" srcOrd="1" destOrd="0" presId="urn:microsoft.com/office/officeart/2008/layout/NameandTitleOrganizationalChart"/>
-    <dgm:cxn modelId="{04FBB594-6E4C-478C-8CC4-76DD1B5351E4}" type="presParOf" srcId="{37C7D52C-54D4-47D9-88A9-486477843ABD}" destId="{53E75F56-107C-4E17-8871-A7775649CD08}" srcOrd="2" destOrd="0" presId="urn:microsoft.com/office/officeart/2008/layout/NameandTitleOrganizationalChart"/>
-    <dgm:cxn modelId="{084790EC-E8A7-4AC4-8F6F-3C93D963225D}" type="presParOf" srcId="{8BCA67EA-F3B3-4CD9-826F-2D676BA91CDA}" destId="{7D9BEBC0-CA3F-40DA-803E-59B64B40DFE6}" srcOrd="1" destOrd="0" presId="urn:microsoft.com/office/officeart/2008/layout/NameandTitleOrganizationalChart"/>
-    <dgm:cxn modelId="{23B03516-CC09-4887-B346-7F26481092F5}" type="presParOf" srcId="{7D9BEBC0-CA3F-40DA-803E-59B64B40DFE6}" destId="{F0FEC9EF-DCBF-47D0-B6AD-ACB1AA7CE30D}" srcOrd="0" destOrd="0" presId="urn:microsoft.com/office/officeart/2008/layout/NameandTitleOrganizationalChart"/>
-    <dgm:cxn modelId="{97411459-2664-4F5F-B6F8-D8446DF34F03}" type="presParOf" srcId="{7D9BEBC0-CA3F-40DA-803E-59B64B40DFE6}" destId="{AEB69E4F-CE7A-4011-A6D8-90A6AE81F116}" srcOrd="1" destOrd="0" presId="urn:microsoft.com/office/officeart/2008/layout/NameandTitleOrganizationalChart"/>
-    <dgm:cxn modelId="{0AA97D24-5C30-4FCC-93BC-B7D92E913E60}" type="presParOf" srcId="{AEB69E4F-CE7A-4011-A6D8-90A6AE81F116}" destId="{2F8EB5BA-128E-49A7-9C05-196E08F7A5B0}" srcOrd="0" destOrd="0" presId="urn:microsoft.com/office/officeart/2008/layout/NameandTitleOrganizationalChart"/>
-    <dgm:cxn modelId="{B6048BC0-B3BC-4D35-A175-D5933513595B}" type="presParOf" srcId="{2F8EB5BA-128E-49A7-9C05-196E08F7A5B0}" destId="{AF099B98-8BE9-4ECC-AC1F-AD5104539939}" srcOrd="0" destOrd="0" presId="urn:microsoft.com/office/officeart/2008/layout/NameandTitleOrganizationalChart"/>
-    <dgm:cxn modelId="{498B01F7-5F4F-4E8D-93F7-32A75B327146}" type="presParOf" srcId="{2F8EB5BA-128E-49A7-9C05-196E08F7A5B0}" destId="{D51618AB-71C2-4A37-9746-D756AA0FCEED}" srcOrd="1" destOrd="0" presId="urn:microsoft.com/office/officeart/2008/layout/NameandTitleOrganizationalChart"/>
-    <dgm:cxn modelId="{0AD703FE-7BA7-47BF-92C2-C32EF191305E}" type="presParOf" srcId="{2F8EB5BA-128E-49A7-9C05-196E08F7A5B0}" destId="{90256729-AB6E-49CD-9A87-CA7D85CB3BF6}" srcOrd="2" destOrd="0" presId="urn:microsoft.com/office/officeart/2008/layout/NameandTitleOrganizationalChart"/>
-    <dgm:cxn modelId="{AD4D296A-A669-484A-9043-E37ACB5E2712}" type="presParOf" srcId="{AEB69E4F-CE7A-4011-A6D8-90A6AE81F116}" destId="{EE46A444-3914-4ABB-9842-8A82A510AD6B}" srcOrd="1" destOrd="0" presId="urn:microsoft.com/office/officeart/2008/layout/NameandTitleOrganizationalChart"/>
-    <dgm:cxn modelId="{AB09C67A-835A-431B-94ED-51D92BCB711D}" type="presParOf" srcId="{AEB69E4F-CE7A-4011-A6D8-90A6AE81F116}" destId="{143DCA07-D670-4C3F-AADD-4A0C77B0B43F}" srcOrd="2" destOrd="0" presId="urn:microsoft.com/office/officeart/2008/layout/NameandTitleOrganizationalChart"/>
-    <dgm:cxn modelId="{F695217B-34E0-472A-9C44-32E2BA476B19}" type="presParOf" srcId="{8BCA67EA-F3B3-4CD9-826F-2D676BA91CDA}" destId="{7FBAC0B8-7EBB-4B3D-B61C-57F775850778}" srcOrd="2" destOrd="0" presId="urn:microsoft.com/office/officeart/2008/layout/NameandTitleOrganizationalChart"/>
+    <dgm:cxn modelId="{4BE6A59E-8394-4CC3-B7DA-390559BED706}" type="presOf" srcId="{C6C353BF-0F85-4D3E-9C40-745D0FC76DEE}" destId="{F0AC72A8-0340-46CB-A217-457AA66FB166}" srcOrd="1" destOrd="0" presId="urn:microsoft.com/office/officeart/2008/layout/NameandTitleOrganizationalChart"/>
+    <dgm:cxn modelId="{40401228-8DC6-469D-AF26-74D0285328FE}" type="presOf" srcId="{EB0DC6AB-F098-4B80-A5BE-00AF60BD1FC4}" destId="{7812266A-E03E-42F9-802D-C92C86CCA297}" srcOrd="0" destOrd="0" presId="urn:microsoft.com/office/officeart/2008/layout/NameandTitleOrganizationalChart"/>
+    <dgm:cxn modelId="{BDA029F5-DC9D-4B3B-BE36-7BE8779F2DFC}" type="presOf" srcId="{93CB82C9-22D5-43CB-803B-42E59F2C07EF}" destId="{13CB5B0E-E5AA-4050-B4B9-67C46BD0EA92}" srcOrd="0" destOrd="0" presId="urn:microsoft.com/office/officeart/2008/layout/NameandTitleOrganizationalChart"/>
+    <dgm:cxn modelId="{D32C0126-9F13-4C19-8B87-E8BB8482F124}" type="presOf" srcId="{D0332ED0-24B8-44B0-BDF1-A26110189F8D}" destId="{AF099B98-8BE9-4ECC-AC1F-AD5104539939}" srcOrd="0" destOrd="0" presId="urn:microsoft.com/office/officeart/2008/layout/NameandTitleOrganizationalChart"/>
+    <dgm:cxn modelId="{5D837D6A-D229-4578-A90E-0857826DC594}" type="presOf" srcId="{AE674B9C-5A8B-4D7D-ADCB-8EE4F020C5DD}" destId="{EB98ACE8-FCE1-4F3F-9AB0-D5EB2FAC98DE}" srcOrd="0" destOrd="0" presId="urn:microsoft.com/office/officeart/2008/layout/NameandTitleOrganizationalChart"/>
+    <dgm:cxn modelId="{A079A9DA-DD13-4B60-A290-075475C5C680}" type="presOf" srcId="{7B9A0912-FE4A-4E3F-B91F-EA8F2204F76B}" destId="{BE809737-E4AE-4BEE-A554-65E8FDBA30A5}" srcOrd="0" destOrd="0" presId="urn:microsoft.com/office/officeart/2008/layout/NameandTitleOrganizationalChart"/>
+    <dgm:cxn modelId="{E30BF4AD-FBDA-43BD-898B-CCE51BC32A1C}" type="presParOf" srcId="{3A3D66C3-D59E-4437-ADD0-525E19D75948}" destId="{BF62BEAF-1DFD-42D2-86C5-A76D3266116E}" srcOrd="0" destOrd="0" presId="urn:microsoft.com/office/officeart/2008/layout/NameandTitleOrganizationalChart"/>
+    <dgm:cxn modelId="{A7FD3BEF-D1A3-4086-AB76-91425E7DF4AD}" type="presParOf" srcId="{BF62BEAF-1DFD-42D2-86C5-A76D3266116E}" destId="{B0183737-FB6F-4327-A126-5867335C3FE8}" srcOrd="0" destOrd="0" presId="urn:microsoft.com/office/officeart/2008/layout/NameandTitleOrganizationalChart"/>
+    <dgm:cxn modelId="{B4D953EC-71B0-407D-AF67-C5D213AADC26}" type="presParOf" srcId="{B0183737-FB6F-4327-A126-5867335C3FE8}" destId="{716257C8-BD81-4856-9025-155D466D8694}" srcOrd="0" destOrd="0" presId="urn:microsoft.com/office/officeart/2008/layout/NameandTitleOrganizationalChart"/>
+    <dgm:cxn modelId="{F42F0C3B-7700-49B2-9E12-A983ED8CFEE0}" type="presParOf" srcId="{B0183737-FB6F-4327-A126-5867335C3FE8}" destId="{1A6C151D-EC4E-449F-AF37-AEC3E4CBAAC6}" srcOrd="1" destOrd="0" presId="urn:microsoft.com/office/officeart/2008/layout/NameandTitleOrganizationalChart"/>
+    <dgm:cxn modelId="{F7CCFF9C-71BF-49A4-BEDF-7D03A193AC70}" type="presParOf" srcId="{B0183737-FB6F-4327-A126-5867335C3FE8}" destId="{1E6C1E76-8D6D-4CD7-B8DF-3F1FF66696B3}" srcOrd="2" destOrd="0" presId="urn:microsoft.com/office/officeart/2008/layout/NameandTitleOrganizationalChart"/>
+    <dgm:cxn modelId="{57940643-570E-49D4-8C8B-F8CC4DCBE624}" type="presParOf" srcId="{BF62BEAF-1DFD-42D2-86C5-A76D3266116E}" destId="{64965BD0-36F0-4CCB-93ED-3FF35C7E463E}" srcOrd="1" destOrd="0" presId="urn:microsoft.com/office/officeart/2008/layout/NameandTitleOrganizationalChart"/>
+    <dgm:cxn modelId="{7AEB805E-0284-4B34-B95F-041BFD59CB9F}" type="presParOf" srcId="{BF62BEAF-1DFD-42D2-86C5-A76D3266116E}" destId="{3FB50168-04D9-450B-BE66-C99211730775}" srcOrd="2" destOrd="0" presId="urn:microsoft.com/office/officeart/2008/layout/NameandTitleOrganizationalChart"/>
+    <dgm:cxn modelId="{0103EDA2-06EA-4E97-8840-BA6D99C17B14}" type="presParOf" srcId="{3FB50168-04D9-450B-BE66-C99211730775}" destId="{430973AE-3272-4BBE-82F8-A1DBCF8E17A4}" srcOrd="0" destOrd="0" presId="urn:microsoft.com/office/officeart/2008/layout/NameandTitleOrganizationalChart"/>
+    <dgm:cxn modelId="{43A58C48-287A-4C51-889D-BA8ACC84149B}" type="presParOf" srcId="{3FB50168-04D9-450B-BE66-C99211730775}" destId="{2B88C995-7089-4083-9D28-B52671292A5E}" srcOrd="1" destOrd="0" presId="urn:microsoft.com/office/officeart/2008/layout/NameandTitleOrganizationalChart"/>
+    <dgm:cxn modelId="{60DCDB96-9614-470A-8FB9-AC5E4CC54D50}" type="presParOf" srcId="{2B88C995-7089-4083-9D28-B52671292A5E}" destId="{1D2CE202-415F-4354-88B8-C50ED55E230C}" srcOrd="0" destOrd="0" presId="urn:microsoft.com/office/officeart/2008/layout/NameandTitleOrganizationalChart"/>
+    <dgm:cxn modelId="{2B144B58-8A28-409D-BEE2-0C990A56B43D}" type="presParOf" srcId="{1D2CE202-415F-4354-88B8-C50ED55E230C}" destId="{EB57B4D7-37B8-4FB8-94FD-687907B933AD}" srcOrd="0" destOrd="0" presId="urn:microsoft.com/office/officeart/2008/layout/NameandTitleOrganizationalChart"/>
+    <dgm:cxn modelId="{31C011E9-AB4D-4A29-A578-B1ADFE2C5404}" type="presParOf" srcId="{1D2CE202-415F-4354-88B8-C50ED55E230C}" destId="{FB4A33DB-2AC4-451E-9112-298B504E7099}" srcOrd="1" destOrd="0" presId="urn:microsoft.com/office/officeart/2008/layout/NameandTitleOrganizationalChart"/>
+    <dgm:cxn modelId="{ED63E575-2A6C-43B7-8CA3-A338AD7562A9}" type="presParOf" srcId="{1D2CE202-415F-4354-88B8-C50ED55E230C}" destId="{4A044D81-486A-4119-B586-4CFD68B9AE2D}" srcOrd="2" destOrd="0" presId="urn:microsoft.com/office/officeart/2008/layout/NameandTitleOrganizationalChart"/>
+    <dgm:cxn modelId="{225AD6D2-4A7A-47A1-AE50-B0F0E9C31017}" type="presParOf" srcId="{2B88C995-7089-4083-9D28-B52671292A5E}" destId="{F274A108-F6F6-4D75-99D7-B3496C4E9828}" srcOrd="1" destOrd="0" presId="urn:microsoft.com/office/officeart/2008/layout/NameandTitleOrganizationalChart"/>
+    <dgm:cxn modelId="{921A3761-F134-45C3-83A1-E872412DAAE5}" type="presParOf" srcId="{F274A108-F6F6-4D75-99D7-B3496C4E9828}" destId="{EB98ACE8-FCE1-4F3F-9AB0-D5EB2FAC98DE}" srcOrd="0" destOrd="0" presId="urn:microsoft.com/office/officeart/2008/layout/NameandTitleOrganizationalChart"/>
+    <dgm:cxn modelId="{47129663-DFF4-4849-B3E4-D553AA66B7C5}" type="presParOf" srcId="{F274A108-F6F6-4D75-99D7-B3496C4E9828}" destId="{EEF97352-B360-4A34-AF02-DE54B9C1833D}" srcOrd="1" destOrd="0" presId="urn:microsoft.com/office/officeart/2008/layout/NameandTitleOrganizationalChart"/>
+    <dgm:cxn modelId="{F676DF2A-8CFB-4597-B037-C5290B1C4172}" type="presParOf" srcId="{EEF97352-B360-4A34-AF02-DE54B9C1833D}" destId="{14786881-8434-476B-897D-6304437CCDCE}" srcOrd="0" destOrd="0" presId="urn:microsoft.com/office/officeart/2008/layout/NameandTitleOrganizationalChart"/>
+    <dgm:cxn modelId="{9E2B34DC-76C8-4947-802B-FC4256A82CF4}" type="presParOf" srcId="{14786881-8434-476B-897D-6304437CCDCE}" destId="{93F83D56-6775-46CF-A4B5-76E4F1F5496B}" srcOrd="0" destOrd="0" presId="urn:microsoft.com/office/officeart/2008/layout/NameandTitleOrganizationalChart"/>
+    <dgm:cxn modelId="{CD22231F-4D9C-484D-997A-E9F973B02386}" type="presParOf" srcId="{14786881-8434-476B-897D-6304437CCDCE}" destId="{DE2EA646-B7FC-4AD1-BB34-0D5DD6E4546D}" srcOrd="1" destOrd="0" presId="urn:microsoft.com/office/officeart/2008/layout/NameandTitleOrganizationalChart"/>
+    <dgm:cxn modelId="{068C688B-437A-42E2-8905-E2896C3929AE}" type="presParOf" srcId="{14786881-8434-476B-897D-6304437CCDCE}" destId="{6602416D-7157-4D8E-8019-C7DEE479575D}" srcOrd="2" destOrd="0" presId="urn:microsoft.com/office/officeart/2008/layout/NameandTitleOrganizationalChart"/>
+    <dgm:cxn modelId="{BDB98BA4-65A5-4FF5-BFD2-04C385D52E9C}" type="presParOf" srcId="{EEF97352-B360-4A34-AF02-DE54B9C1833D}" destId="{31676E1E-8FB0-47AB-B3B1-7192A75C9C26}" srcOrd="1" destOrd="0" presId="urn:microsoft.com/office/officeart/2008/layout/NameandTitleOrganizationalChart"/>
+    <dgm:cxn modelId="{6AD24F7B-FEBA-4920-AA07-9E46D30C6276}" type="presParOf" srcId="{EEF97352-B360-4A34-AF02-DE54B9C1833D}" destId="{8E099DA0-1E50-4501-A844-2661672BF3B4}" srcOrd="2" destOrd="0" presId="urn:microsoft.com/office/officeart/2008/layout/NameandTitleOrganizationalChart"/>
+    <dgm:cxn modelId="{DE7723F3-85DD-4D7A-B75B-5F791DB53FBF}" type="presParOf" srcId="{2B88C995-7089-4083-9D28-B52671292A5E}" destId="{9AB027F1-6E46-4308-B28D-8A0EF7DF239A}" srcOrd="2" destOrd="0" presId="urn:microsoft.com/office/officeart/2008/layout/NameandTitleOrganizationalChart"/>
+    <dgm:cxn modelId="{9A720C6F-4FA6-4301-8BEF-F3ADF4918767}" type="presParOf" srcId="{3FB50168-04D9-450B-BE66-C99211730775}" destId="{13CB5B0E-E5AA-4050-B4B9-67C46BD0EA92}" srcOrd="2" destOrd="0" presId="urn:microsoft.com/office/officeart/2008/layout/NameandTitleOrganizationalChart"/>
+    <dgm:cxn modelId="{9BD5421C-40C7-4B00-A043-EA568888F847}" type="presParOf" srcId="{3FB50168-04D9-450B-BE66-C99211730775}" destId="{1DCB1052-EE61-4C83-B1AD-171B65A8D2D8}" srcOrd="3" destOrd="0" presId="urn:microsoft.com/office/officeart/2008/layout/NameandTitleOrganizationalChart"/>
+    <dgm:cxn modelId="{D2C9BF9C-C370-4DEF-AB19-90BAD85ED526}" type="presParOf" srcId="{1DCB1052-EE61-4C83-B1AD-171B65A8D2D8}" destId="{86411E33-8928-43BB-9AA5-0EF62CF0F01B}" srcOrd="0" destOrd="0" presId="urn:microsoft.com/office/officeart/2008/layout/NameandTitleOrganizationalChart"/>
+    <dgm:cxn modelId="{A38CD527-E138-47F1-B59E-63AFA5F19040}" type="presParOf" srcId="{86411E33-8928-43BB-9AA5-0EF62CF0F01B}" destId="{4856BC77-7968-4DD8-8A83-ADE149C31776}" srcOrd="0" destOrd="0" presId="urn:microsoft.com/office/officeart/2008/layout/NameandTitleOrganizationalChart"/>
+    <dgm:cxn modelId="{DEFD9FEA-6676-4B6E-9B93-B639ADF36EA5}" type="presParOf" srcId="{86411E33-8928-43BB-9AA5-0EF62CF0F01B}" destId="{4F836B96-AFAD-43C9-97F4-726F07DEB678}" srcOrd="1" destOrd="0" presId="urn:microsoft.com/office/officeart/2008/layout/NameandTitleOrganizationalChart"/>
+    <dgm:cxn modelId="{D1D07DAA-3EED-4427-B6CB-D3569388E300}" type="presParOf" srcId="{86411E33-8928-43BB-9AA5-0EF62CF0F01B}" destId="{17C7B690-5E33-48D8-AEEA-58F344125893}" srcOrd="2" destOrd="0" presId="urn:microsoft.com/office/officeart/2008/layout/NameandTitleOrganizationalChart"/>
+    <dgm:cxn modelId="{086E953F-30BF-4125-BEA3-B2B6ED737894}" type="presParOf" srcId="{1DCB1052-EE61-4C83-B1AD-171B65A8D2D8}" destId="{8D82C095-2BF4-46B5-8CA7-D67115B254FA}" srcOrd="1" destOrd="0" presId="urn:microsoft.com/office/officeart/2008/layout/NameandTitleOrganizationalChart"/>
+    <dgm:cxn modelId="{489A412B-9DD9-45D2-9682-6A861107BBEA}" type="presParOf" srcId="{8D82C095-2BF4-46B5-8CA7-D67115B254FA}" destId="{59E76D54-14E9-40F8-B7EE-7F0F2F7AEED7}" srcOrd="0" destOrd="0" presId="urn:microsoft.com/office/officeart/2008/layout/NameandTitleOrganizationalChart"/>
+    <dgm:cxn modelId="{B37CAD47-A8AE-44D0-BBB7-C468BA333938}" type="presParOf" srcId="{8D82C095-2BF4-46B5-8CA7-D67115B254FA}" destId="{B2EE0694-0D52-44FA-89B9-42F08AA4F31B}" srcOrd="1" destOrd="0" presId="urn:microsoft.com/office/officeart/2008/layout/NameandTitleOrganizationalChart"/>
+    <dgm:cxn modelId="{02A4DE62-BC10-4A6A-B988-11043627EC25}" type="presParOf" srcId="{B2EE0694-0D52-44FA-89B9-42F08AA4F31B}" destId="{CF1B810C-15F6-4158-8B5F-B42A78EB5CD3}" srcOrd="0" destOrd="0" presId="urn:microsoft.com/office/officeart/2008/layout/NameandTitleOrganizationalChart"/>
+    <dgm:cxn modelId="{50F052BF-9B6C-4213-ADF9-1EB63617E313}" type="presParOf" srcId="{CF1B810C-15F6-4158-8B5F-B42A78EB5CD3}" destId="{C8C8C456-D1D9-46E8-8D70-EC90B0B485A7}" srcOrd="0" destOrd="0" presId="urn:microsoft.com/office/officeart/2008/layout/NameandTitleOrganizationalChart"/>
+    <dgm:cxn modelId="{037A16F8-D3E0-4B0D-8B12-449AF9355530}" type="presParOf" srcId="{CF1B810C-15F6-4158-8B5F-B42A78EB5CD3}" destId="{BE809737-E4AE-4BEE-A554-65E8FDBA30A5}" srcOrd="1" destOrd="0" presId="urn:microsoft.com/office/officeart/2008/layout/NameandTitleOrganizationalChart"/>
+    <dgm:cxn modelId="{958948D6-6EEC-493E-85E4-62FD476BAA97}" type="presParOf" srcId="{CF1B810C-15F6-4158-8B5F-B42A78EB5CD3}" destId="{F0AC72A8-0340-46CB-A217-457AA66FB166}" srcOrd="2" destOrd="0" presId="urn:microsoft.com/office/officeart/2008/layout/NameandTitleOrganizationalChart"/>
+    <dgm:cxn modelId="{33F68F97-2ACF-4D60-A6E7-6331104A7019}" type="presParOf" srcId="{B2EE0694-0D52-44FA-89B9-42F08AA4F31B}" destId="{FA4E5E26-5463-4DFC-B240-4BB64AF83255}" srcOrd="1" destOrd="0" presId="urn:microsoft.com/office/officeart/2008/layout/NameandTitleOrganizationalChart"/>
+    <dgm:cxn modelId="{2BECDE0A-1A89-42AF-A335-9145DB177237}" type="presParOf" srcId="{B2EE0694-0D52-44FA-89B9-42F08AA4F31B}" destId="{CFFF4C15-9D19-4C2C-A95B-549D297E1BC5}" srcOrd="2" destOrd="0" presId="urn:microsoft.com/office/officeart/2008/layout/NameandTitleOrganizationalChart"/>
+    <dgm:cxn modelId="{A38241BE-3F0C-40BD-8C26-423D00EEC918}" type="presParOf" srcId="{1DCB1052-EE61-4C83-B1AD-171B65A8D2D8}" destId="{760CBE71-172D-4B05-BBE8-3520EA2BBDE4}" srcOrd="2" destOrd="0" presId="urn:microsoft.com/office/officeart/2008/layout/NameandTitleOrganizationalChart"/>
+    <dgm:cxn modelId="{B8CAE11E-4BED-42BF-B6A1-E9806E9BA2FC}" type="presParOf" srcId="{3FB50168-04D9-450B-BE66-C99211730775}" destId="{BCEECBAA-F965-40D6-B72F-51779A56893F}" srcOrd="4" destOrd="0" presId="urn:microsoft.com/office/officeart/2008/layout/NameandTitleOrganizationalChart"/>
+    <dgm:cxn modelId="{7882C2B5-139F-4AB3-8CFA-71AC4725789E}" type="presParOf" srcId="{3FB50168-04D9-450B-BE66-C99211730775}" destId="{8BCA67EA-F3B3-4CD9-826F-2D676BA91CDA}" srcOrd="5" destOrd="0" presId="urn:microsoft.com/office/officeart/2008/layout/NameandTitleOrganizationalChart"/>
+    <dgm:cxn modelId="{55D85972-EDB5-48EC-AFB4-4C2E8BB1FD5D}" type="presParOf" srcId="{8BCA67EA-F3B3-4CD9-826F-2D676BA91CDA}" destId="{37C7D52C-54D4-47D9-88A9-486477843ABD}" srcOrd="0" destOrd="0" presId="urn:microsoft.com/office/officeart/2008/layout/NameandTitleOrganizationalChart"/>
+    <dgm:cxn modelId="{8549B818-0FB7-4182-9171-3F878E95F4A0}" type="presParOf" srcId="{37C7D52C-54D4-47D9-88A9-486477843ABD}" destId="{7812266A-E03E-42F9-802D-C92C86CCA297}" srcOrd="0" destOrd="0" presId="urn:microsoft.com/office/officeart/2008/layout/NameandTitleOrganizationalChart"/>
+    <dgm:cxn modelId="{EB5CE65E-0BD1-43F9-A650-B59858435530}" type="presParOf" srcId="{37C7D52C-54D4-47D9-88A9-486477843ABD}" destId="{4CB9BD3B-B64A-49D3-9121-D3B89C1BD23B}" srcOrd="1" destOrd="0" presId="urn:microsoft.com/office/officeart/2008/layout/NameandTitleOrganizationalChart"/>
+    <dgm:cxn modelId="{7CDA0696-083F-4831-8766-6E1ED38AA828}" type="presParOf" srcId="{37C7D52C-54D4-47D9-88A9-486477843ABD}" destId="{53E75F56-107C-4E17-8871-A7775649CD08}" srcOrd="2" destOrd="0" presId="urn:microsoft.com/office/officeart/2008/layout/NameandTitleOrganizationalChart"/>
+    <dgm:cxn modelId="{96A989DD-88FD-408B-9B86-0D99809B4AE8}" type="presParOf" srcId="{8BCA67EA-F3B3-4CD9-826F-2D676BA91CDA}" destId="{7D9BEBC0-CA3F-40DA-803E-59B64B40DFE6}" srcOrd="1" destOrd="0" presId="urn:microsoft.com/office/officeart/2008/layout/NameandTitleOrganizationalChart"/>
+    <dgm:cxn modelId="{D27BD26A-1D4F-4746-9294-F75B0DEA3440}" type="presParOf" srcId="{7D9BEBC0-CA3F-40DA-803E-59B64B40DFE6}" destId="{F0FEC9EF-DCBF-47D0-B6AD-ACB1AA7CE30D}" srcOrd="0" destOrd="0" presId="urn:microsoft.com/office/officeart/2008/layout/NameandTitleOrganizationalChart"/>
+    <dgm:cxn modelId="{0EB12C2D-16B4-4BF9-AB8F-2EA1B1A490AC}" type="presParOf" srcId="{7D9BEBC0-CA3F-40DA-803E-59B64B40DFE6}" destId="{AEB69E4F-CE7A-4011-A6D8-90A6AE81F116}" srcOrd="1" destOrd="0" presId="urn:microsoft.com/office/officeart/2008/layout/NameandTitleOrganizationalChart"/>
+    <dgm:cxn modelId="{CBBCBF0E-FAD2-4CCA-A4ED-026437C42370}" type="presParOf" srcId="{AEB69E4F-CE7A-4011-A6D8-90A6AE81F116}" destId="{2F8EB5BA-128E-49A7-9C05-196E08F7A5B0}" srcOrd="0" destOrd="0" presId="urn:microsoft.com/office/officeart/2008/layout/NameandTitleOrganizationalChart"/>
+    <dgm:cxn modelId="{83405F6B-1D45-4740-9B41-A78600699672}" type="presParOf" srcId="{2F8EB5BA-128E-49A7-9C05-196E08F7A5B0}" destId="{AF099B98-8BE9-4ECC-AC1F-AD5104539939}" srcOrd="0" destOrd="0" presId="urn:microsoft.com/office/officeart/2008/layout/NameandTitleOrganizationalChart"/>
+    <dgm:cxn modelId="{ECAB611C-D79D-4E95-A299-92D91B1A02AB}" type="presParOf" srcId="{2F8EB5BA-128E-49A7-9C05-196E08F7A5B0}" destId="{D51618AB-71C2-4A37-9746-D756AA0FCEED}" srcOrd="1" destOrd="0" presId="urn:microsoft.com/office/officeart/2008/layout/NameandTitleOrganizationalChart"/>
+    <dgm:cxn modelId="{9C1D827D-62EE-4687-9B76-92BB56C4FA58}" type="presParOf" srcId="{2F8EB5BA-128E-49A7-9C05-196E08F7A5B0}" destId="{90256729-AB6E-49CD-9A87-CA7D85CB3BF6}" srcOrd="2" destOrd="0" presId="urn:microsoft.com/office/officeart/2008/layout/NameandTitleOrganizationalChart"/>
+    <dgm:cxn modelId="{3EDAC96F-4365-4085-A53A-5B7731DB3A2C}" type="presParOf" srcId="{AEB69E4F-CE7A-4011-A6D8-90A6AE81F116}" destId="{EE46A444-3914-4ABB-9842-8A82A510AD6B}" srcOrd="1" destOrd="0" presId="urn:microsoft.com/office/officeart/2008/layout/NameandTitleOrganizationalChart"/>
+    <dgm:cxn modelId="{3907C458-4015-4A68-A07F-2850499BF553}" type="presParOf" srcId="{AEB69E4F-CE7A-4011-A6D8-90A6AE81F116}" destId="{143DCA07-D670-4C3F-AADD-4A0C77B0B43F}" srcOrd="2" destOrd="0" presId="urn:microsoft.com/office/officeart/2008/layout/NameandTitleOrganizationalChart"/>
+    <dgm:cxn modelId="{F011D410-D810-411D-855F-3D2A395ACB96}" type="presParOf" srcId="{8BCA67EA-F3B3-4CD9-826F-2D676BA91CDA}" destId="{7FBAC0B8-7EBB-4B3D-B61C-57F775850778}" srcOrd="2" destOrd="0" presId="urn:microsoft.com/office/officeart/2008/layout/NameandTitleOrganizationalChart"/>
   </dgm:cxnLst>
   <dgm:bg/>
   <dgm:whole/>
@@ -12819,7 +12813,7 @@
 </file>
 
 <file path=customXml/itemProps1.xml><?xml version="1.0" encoding="utf-8"?>
-<ds:datastoreItem xmlns:ds="http://schemas.openxmlformats.org/officeDocument/2006/customXml" ds:itemID="{A62FE422-4B27-4C15-9547-D5A4AD395C4B}">
+<ds:datastoreItem xmlns:ds="http://schemas.openxmlformats.org/officeDocument/2006/customXml" ds:itemID="{E40E7AEE-7785-4093-968F-D2473AF640B1}">
   <ds:schemaRefs>
     <ds:schemaRef ds:uri="http://schemas.openxmlformats.org/officeDocument/2006/bibliography"/>
   </ds:schemaRefs>

</xml_diff>